<commit_message>
Update docx and pdf files
Minor discrepancies. Broken links etc.
</commit_message>
<xml_diff>
--- a/Copyright_Basics/Copyright_Basics.docx
+++ b/Copyright_Basics/Copyright_Basics.docx
@@ -91,7 +91,19 @@
         <w:pStyle w:val="FirstParagraph"/>
       </w:pPr>
       <w:r>
-        <w:t xml:space="preserve">The US Copyright Office does a great job of putting together circulars to help educate people about the copyright laws.</w:t>
+        <w:t xml:space="preserve">The US Copyright Office does a great job</w:t>
+      </w:r>
+      <w:r>
+        <w:t xml:space="preserve"> </w:t>
+      </w:r>
+      <w:r>
+        <w:t xml:space="preserve">of putting together circulars</w:t>
+      </w:r>
+      <w:r>
+        <w:t xml:space="preserve"> </w:t>
+      </w:r>
+      <w:r>
+        <w:t xml:space="preserve">to help educate people about the copyright laws.</w:t>
       </w:r>
     </w:p>
     <w:p>
@@ -174,7 +186,19 @@
         <w:pStyle w:val="BlockText"/>
       </w:pPr>
       <w:r>
-        <w:t xml:space="preserve">"Copyright turns the content of protected works into a private good whose authors can grant or withhold consent to others to use and distribute it."</w:t>
+        <w:t xml:space="preserve">"Copyright turns the content of protected works into a private good</w:t>
+      </w:r>
+      <w:r>
+        <w:t xml:space="preserve"> </w:t>
+      </w:r>
+      <w:r>
+        <w:t xml:space="preserve">whose authors can grant or withhold consent to others</w:t>
+      </w:r>
+      <w:r>
+        <w:t xml:space="preserve"> </w:t>
+      </w:r>
+      <w:r>
+        <w:t xml:space="preserve">to use and distribute it."</w:t>
       </w:r>
     </w:p>
     <w:p>
@@ -199,7 +223,13 @@
         <w:pStyle w:val="FirstParagraph"/>
       </w:pPr>
       <w:r>
-        <w:t xml:space="preserve">Essentially, a "copyright" grants authors and artists certain exclusive rights (see list below) to their intellectual property (the work they created). The constitution gives Congress the power to develop laws to protect and regulate intellectual property, under Article I, Section 8, Clause 8:</w:t>
+        <w:t xml:space="preserve">Essentially, a "copyright" grants authors and artists certain exclusive rights (see list below) to their intellectual property (the work they created). The constitution gives Congress the power to develop laws to protect and regulate intellectual property,</w:t>
+      </w:r>
+      <w:r>
+        <w:t xml:space="preserve"> </w:t>
+      </w:r>
+      <w:r>
+        <w:t xml:space="preserve">under Article I, Section 8, Clause 8:</w:t>
       </w:r>
     </w:p>
     <w:p>
@@ -207,7 +237,19 @@
         <w:pStyle w:val="BlockText"/>
       </w:pPr>
       <w:r>
-        <w:t xml:space="preserve">To promote the progress of Science and useful Arts by securing for limited Times to Authors and Inventors the exclusive Right to their respective Writings and Discoveries.</w:t>
+        <w:t xml:space="preserve">To promote the progress of Science and useful Arts</w:t>
+      </w:r>
+      <w:r>
+        <w:t xml:space="preserve"> </w:t>
+      </w:r>
+      <w:r>
+        <w:t xml:space="preserve">by securing for limited Times to Authors and Inventors</w:t>
+      </w:r>
+      <w:r>
+        <w:t xml:space="preserve"> </w:t>
+      </w:r>
+      <w:r>
+        <w:t xml:space="preserve">the exclusive Right to their respective Writings and Discoveries.</w:t>
       </w:r>
     </w:p>
     <w:p>
@@ -215,7 +257,13 @@
         <w:pStyle w:val="FirstParagraph"/>
       </w:pPr>
       <w:r>
-        <w:t xml:space="preserve">And Congress has passed laws (copyright, trademark, patent) in an attempt to achieve these ends.</w:t>
+        <w:t xml:space="preserve">And Congress has passed laws (copyright, trademark, patent)</w:t>
+      </w:r>
+      <w:r>
+        <w:t xml:space="preserve"> </w:t>
+      </w:r>
+      <w:r>
+        <w:t xml:space="preserve">in an attempt to achieve these ends.</w:t>
       </w:r>
     </w:p>
     <w:p>
@@ -223,7 +271,13 @@
         <w:pStyle w:val="BodyText"/>
       </w:pPr>
       <w:r>
-        <w:t xml:space="preserve">The courts then try to strike a delicate balance between intellectual property rights and free speech rights.</w:t>
+        <w:t xml:space="preserve">The courts then try to strike a delicate balance</w:t>
+      </w:r>
+      <w:r>
+        <w:t xml:space="preserve"> </w:t>
+      </w:r>
+      <w:r>
+        <w:t xml:space="preserve">between intellectual property rights and free speech rights.</w:t>
       </w:r>
     </w:p>
     <w:p>
@@ -248,7 +302,31 @@
         <w:t xml:space="preserve"> </w:t>
       </w:r>
       <w:r>
-        <w:t xml:space="preserve">(the length of time copyright protects a work before it passes into the public domain and can be freely used by anyone). In most of the world, the default length of copyright is the life of the author plus either 50 or 70 years.</w:t>
+        <w:t xml:space="preserve">(the length of time copyright protects a work</w:t>
+      </w:r>
+      <w:r>
+        <w:t xml:space="preserve"> </w:t>
+      </w:r>
+      <w:r>
+        <w:t xml:space="preserve">before it passes into the public domain and can be freely used by anyone).</w:t>
+      </w:r>
+      <w:r>
+        <w:t xml:space="preserve"> </w:t>
+      </w:r>
+      <w:r>
+        <w:t xml:space="preserve">In most of the world,</w:t>
+      </w:r>
+      <w:r>
+        <w:t xml:space="preserve"> </w:t>
+      </w:r>
+      <w:r>
+        <w:t xml:space="preserve">the default length of copyright</w:t>
+      </w:r>
+      <w:r>
+        <w:t xml:space="preserve"> </w:t>
+      </w:r>
+      <w:r>
+        <w:t xml:space="preserve">is the life of the author plus either 50 or 70 years.</w:t>
       </w:r>
       <w:r>
         <w:t xml:space="preserve"> </w:t>
@@ -270,7 +348,19 @@
         <w:pStyle w:val="BodyText"/>
       </w:pPr>
       <w:r>
-        <w:t xml:space="preserve">For our purposes, the shortest and most entertaining introduction to copyright terms in the United States is CGP Grey's YouTube presentation:</w:t>
+        <w:t xml:space="preserve">For our purposes,</w:t>
+      </w:r>
+      <w:r>
+        <w:t xml:space="preserve"> </w:t>
+      </w:r>
+      <w:r>
+        <w:t xml:space="preserve">the shortest and most entertaining introduction to copyright terms</w:t>
+      </w:r>
+      <w:r>
+        <w:t xml:space="preserve"> </w:t>
+      </w:r>
+      <w:r>
+        <w:t xml:space="preserve">in the United States is CGP Grey's YouTube presentation:</w:t>
       </w:r>
       <w:r>
         <w:t xml:space="preserve"> </w:t>
@@ -284,7 +374,13 @@
         </w:r>
       </w:hyperlink>
       <w:r>
-        <w:t xml:space="preserve">. We saw it in class. It bears rewatching.</w:t>
+        <w:t xml:space="preserve">.</w:t>
+      </w:r>
+      <w:r>
+        <w:t xml:space="preserve"> </w:t>
+      </w:r>
+      <w:r>
+        <w:t xml:space="preserve">We saw it in class. It bears rewatching.</w:t>
       </w:r>
     </w:p>
     <w:p>
@@ -372,7 +468,19 @@
         <w:pStyle w:val="FirstParagraph"/>
       </w:pPr>
       <w:r>
-        <w:t xml:space="preserve">Artists invest time, talent, and money to produce intellectual property, which consumers then presumably purchase the right to enjoy. Simply purchasing a copyrighted work (say, a book), however, does not grant the buyer all of the same rights held by the copyright owner. But artists may also wish to share their under various alternative licensing schemes:</w:t>
+        <w:t xml:space="preserve">Artists invest time, talent, and money to produce intellectual property,</w:t>
+      </w:r>
+      <w:r>
+        <w:t xml:space="preserve"> </w:t>
+      </w:r>
+      <w:r>
+        <w:t xml:space="preserve">which consumers then presumably purchase the right to enjoy. Simply purchasing a copyrighted work (say, a book), however, does not grant the buyer all of the same rights held by the copyright owner.</w:t>
+      </w:r>
+      <w:r>
+        <w:t xml:space="preserve"> </w:t>
+      </w:r>
+      <w:r>
+        <w:t xml:space="preserve">But artists may also wish to share their work under various alternative licensing schemes:</w:t>
       </w:r>
       <w:r>
         <w:t xml:space="preserve"> </w:t>
@@ -440,7 +548,19 @@
         <w:pStyle w:val="BodyText"/>
       </w:pPr>
       <w:r>
-        <w:t xml:space="preserve">Copyright protection extends to “original works of authorship fixed in any tangible medium of expression.”</w:t>
+        <w:t xml:space="preserve">Copyright protection extends to</w:t>
+      </w:r>
+      <w:r>
+        <w:t xml:space="preserve"> </w:t>
+      </w:r>
+      <w:r>
+        <w:t xml:space="preserve">“original works of authorship</w:t>
+      </w:r>
+      <w:r>
+        <w:t xml:space="preserve"> </w:t>
+      </w:r>
+      <w:r>
+        <w:t xml:space="preserve">fixed in any tangible medium of expression.”</w:t>
       </w:r>
       <w:r>
         <w:t xml:space="preserve"> </w:t>
@@ -459,7 +579,31 @@
         <w:pStyle w:val="BodyText"/>
       </w:pPr>
       <w:r>
-        <w:t xml:space="preserve">All works? Or only "artistic works"? What about "bad" art? What about a few sketches to be used in an advertisement for a circus? Justice Oliver Wendell Holmes addressed the question in 1903.</w:t>
+        <w:t xml:space="preserve">All works? Or only "artistic works"?</w:t>
+      </w:r>
+      <w:r>
+        <w:t xml:space="preserve"> </w:t>
+      </w:r>
+      <w:r>
+        <w:t xml:space="preserve">What about "bad" art?</w:t>
+      </w:r>
+      <w:r>
+        <w:t xml:space="preserve"> </w:t>
+      </w:r>
+      <w:r>
+        <w:t xml:space="preserve">What about a few sketches</w:t>
+      </w:r>
+      <w:r>
+        <w:t xml:space="preserve"> </w:t>
+      </w:r>
+      <w:r>
+        <w:t xml:space="preserve">to be used in an advertisement for a circus?</w:t>
+      </w:r>
+      <w:r>
+        <w:t xml:space="preserve"> </w:t>
+      </w:r>
+      <w:r>
+        <w:t xml:space="preserve">Justice Oliver Wendell Holmes addressed the question in 1903.</w:t>
       </w:r>
     </w:p>
     <w:p>
@@ -486,7 +630,43 @@
         <w:pStyle w:val="FirstParagraph"/>
       </w:pPr>
       <w:r>
-        <w:t xml:space="preserve">George Bleistein was an artist hired by a circus promoter to design and produce lithographs of dancers and acrobats to be used as advertisements for the circus. When the circus promoter ran out of prints, instead of ordering more from Bleistein, the promoter hired the Donaldson Lithographing company to make copies of the posters.</w:t>
+        <w:t xml:space="preserve">George Bleistein was an artist hired by a circus promoter</w:t>
+      </w:r>
+      <w:r>
+        <w:t xml:space="preserve"> </w:t>
+      </w:r>
+      <w:r>
+        <w:t xml:space="preserve">to design and produce lithographs of dancers and acrobats</w:t>
+      </w:r>
+      <w:r>
+        <w:t xml:space="preserve"> </w:t>
+      </w:r>
+      <w:r>
+        <w:t xml:space="preserve">to be used as advertisements for the circus.</w:t>
+      </w:r>
+      <w:r>
+        <w:t xml:space="preserve"> </w:t>
+      </w:r>
+      <w:r>
+        <w:t xml:space="preserve">When the circus promoter ran out of prints,</w:t>
+      </w:r>
+      <w:r>
+        <w:t xml:space="preserve"> </w:t>
+      </w:r>
+      <w:r>
+        <w:t xml:space="preserve">instead of ordering more from Bleistein,</w:t>
+      </w:r>
+      <w:r>
+        <w:t xml:space="preserve"> </w:t>
+      </w:r>
+      <w:r>
+        <w:t xml:space="preserve">the promoter hired the Donaldson Lithographing company</w:t>
+      </w:r>
+      <w:r>
+        <w:t xml:space="preserve"> </w:t>
+      </w:r>
+      <w:r>
+        <w:t xml:space="preserve">to make copies of the posters.</w:t>
       </w:r>
     </w:p>
     <w:p>
@@ -494,7 +674,31 @@
         <w:pStyle w:val="BodyText"/>
       </w:pPr>
       <w:r>
-        <w:t xml:space="preserve">When Bleistein (the sketch artist) sued, a lower court dismissed his case holding that the prints were just sketches and had "no other use than as a pure advertisement" and had no "connection with the fine arts to give (them) intrinsic value."</w:t>
+        <w:t xml:space="preserve">When Bleistein (the sketch artist) sued,</w:t>
+      </w:r>
+      <w:r>
+        <w:t xml:space="preserve"> </w:t>
+      </w:r>
+      <w:r>
+        <w:t xml:space="preserve">a lower court dismissed his case</w:t>
+      </w:r>
+      <w:r>
+        <w:t xml:space="preserve"> </w:t>
+      </w:r>
+      <w:r>
+        <w:t xml:space="preserve">holding that the prints were just sketches</w:t>
+      </w:r>
+      <w:r>
+        <w:t xml:space="preserve"> </w:t>
+      </w:r>
+      <w:r>
+        <w:t xml:space="preserve">and had "no other use than as a pure advertisement"</w:t>
+      </w:r>
+      <w:r>
+        <w:t xml:space="preserve"> </w:t>
+      </w:r>
+      <w:r>
+        <w:t xml:space="preserve">and had no "connection with the fine arts to give (them) intrinsic value."</w:t>
       </w:r>
     </w:p>
     <w:p>
@@ -521,7 +725,31 @@
         <w:pStyle w:val="BlockText"/>
       </w:pPr>
       <w:r>
-        <w:t xml:space="preserve">It would be a dangerous undertaking for persons trained only to the law to constitute themselves final judges of the worth of pictorial illustrations, outside of the narrowest and most obvious limits.</w:t>
+        <w:t xml:space="preserve">It would be a dangerous undertaking</w:t>
+      </w:r>
+      <w:r>
+        <w:t xml:space="preserve"> </w:t>
+      </w:r>
+      <w:r>
+        <w:t xml:space="preserve">for persons trained only to the law</w:t>
+      </w:r>
+      <w:r>
+        <w:t xml:space="preserve"> </w:t>
+      </w:r>
+      <w:r>
+        <w:t xml:space="preserve">to constitute themselves final judges</w:t>
+      </w:r>
+      <w:r>
+        <w:t xml:space="preserve"> </w:t>
+      </w:r>
+      <w:r>
+        <w:t xml:space="preserve">of the worth of pictorial illustrations,</w:t>
+      </w:r>
+      <w:r>
+        <w:t xml:space="preserve"> </w:t>
+      </w:r>
+      <w:r>
+        <w:t xml:space="preserve">outside of the narrowest and most obvious limits.</w:t>
       </w:r>
     </w:p>
     <w:p>
@@ -544,7 +772,19 @@
         <w:t xml:space="preserve"> </w:t>
       </w:r>
       <w:r>
-        <w:t xml:space="preserve">but otherwise the Constitution and Copyright Statute impose no requirement of aesthetic quality in an intellectual product to merit copyright protection.</w:t>
+        <w:t xml:space="preserve">but otherwise the Constitution and Copyright Statute</w:t>
+      </w:r>
+      <w:r>
+        <w:t xml:space="preserve"> </w:t>
+      </w:r>
+      <w:r>
+        <w:t xml:space="preserve">impose no requirement of aesthetic quality</w:t>
+      </w:r>
+      <w:r>
+        <w:t xml:space="preserve"> </w:t>
+      </w:r>
+      <w:r>
+        <w:t xml:space="preserve">in an intellectual product to merit copyright protection.</w:t>
       </w:r>
     </w:p>
     <w:p>
@@ -562,7 +802,19 @@
         <w:pStyle w:val="FirstParagraph"/>
       </w:pPr>
       <w:r>
-        <w:t xml:space="preserve">"Originality" requires independent creation of new intellectual products, something that is intrinsically different from research and discovery of already-existing facts.</w:t>
+        <w:t xml:space="preserve">"Originality" requires independent creation of new intellectual products,</w:t>
+      </w:r>
+      <w:r>
+        <w:t xml:space="preserve"> </w:t>
+      </w:r>
+      <w:r>
+        <w:t xml:space="preserve">something that is intrinsically different</w:t>
+      </w:r>
+      <w:r>
+        <w:t xml:space="preserve"> </w:t>
+      </w:r>
+      <w:r>
+        <w:t xml:space="preserve">from research and discovery of already-existing facts.</w:t>
       </w:r>
       <w:r>
         <w:t xml:space="preserve"> </w:t>
@@ -585,7 +837,19 @@
         <w:pStyle w:val="BodyText"/>
       </w:pPr>
       <w:r>
-        <w:t xml:space="preserve">Copyright protection extends only to an author's expression of facts and not to the facts themselves.</w:t>
+        <w:t xml:space="preserve">Copyright protection extends only</w:t>
+      </w:r>
+      <w:r>
+        <w:t xml:space="preserve"> </w:t>
+      </w:r>
+      <w:r>
+        <w:t xml:space="preserve">to an author's expression of facts</w:t>
+      </w:r>
+      <w:r>
+        <w:t xml:space="preserve"> </w:t>
+      </w:r>
+      <w:r>
+        <w:t xml:space="preserve">and not to the facts themselves.</w:t>
       </w:r>
     </w:p>
     <w:p>
@@ -593,7 +857,31 @@
         <w:pStyle w:val="BlockText"/>
       </w:pPr>
       <w:r>
-        <w:t xml:space="preserve">The discoverer merely finds and records. He may not claim that the facts are 'original' with him although there may be originality and hence authorship in the manner of reporting, i.e., the "expression," of the facts.</w:t>
+        <w:t xml:space="preserve">The discoverer merely finds and records.</w:t>
+      </w:r>
+      <w:r>
+        <w:t xml:space="preserve"> </w:t>
+      </w:r>
+      <w:r>
+        <w:t xml:space="preserve">He may not claim that the facts are 'original' with him</w:t>
+      </w:r>
+      <w:r>
+        <w:t xml:space="preserve"> </w:t>
+      </w:r>
+      <w:r>
+        <w:t xml:space="preserve">although there may be originality and hence authorship</w:t>
+      </w:r>
+      <w:r>
+        <w:t xml:space="preserve"> </w:t>
+      </w:r>
+      <w:r>
+        <w:t xml:space="preserve">in the manner of reporting,</w:t>
+      </w:r>
+      <w:r>
+        <w:t xml:space="preserve"> </w:t>
+      </w:r>
+      <w:r>
+        <w:t xml:space="preserve">i.e., the "expression," of the facts.</w:t>
       </w:r>
     </w:p>
     <w:p>
@@ -601,7 +889,25 @@
         <w:pStyle w:val="BlockText"/>
       </w:pPr>
       <w:r>
-        <w:t xml:space="preserve">The valuable distinction in copyright law between facts and the expression of facts cannot be maintained if research is held to be copyrightable.</w:t>
+        <w:t xml:space="preserve">The valuable distinction in copyright law</w:t>
+      </w:r>
+      <w:r>
+        <w:t xml:space="preserve"> </w:t>
+      </w:r>
+      <w:r>
+        <w:t xml:space="preserve">between facts and the expression of facts</w:t>
+      </w:r>
+      <w:r>
+        <w:t xml:space="preserve"> </w:t>
+      </w:r>
+      <w:r>
+        <w:t xml:space="preserve">cannot be maintained</w:t>
+      </w:r>
+      <w:r>
+        <w:t xml:space="preserve"> </w:t>
+      </w:r>
+      <w:r>
+        <w:t xml:space="preserve">if research is held to be copyrightable.</w:t>
       </w:r>
     </w:p>
     <w:p>
@@ -640,7 +946,31 @@
         <w:pStyle w:val="FirstParagraph"/>
       </w:pPr>
       <w:r>
-        <w:t xml:space="preserve">How much content do you need? Not much. The test is easy to meet, but really there is no test. The copyright registrar and the courts look at each borderline case based on its own facts.</w:t>
+        <w:t xml:space="preserve">How much content do you need?</w:t>
+      </w:r>
+      <w:r>
+        <w:t xml:space="preserve"> </w:t>
+      </w:r>
+      <w:r>
+        <w:t xml:space="preserve">Not much. The test is easy to meet,</w:t>
+      </w:r>
+      <w:r>
+        <w:t xml:space="preserve"> </w:t>
+      </w:r>
+      <w:r>
+        <w:t xml:space="preserve">but really there is no test.</w:t>
+      </w:r>
+      <w:r>
+        <w:t xml:space="preserve"> </w:t>
+      </w:r>
+      <w:r>
+        <w:t xml:space="preserve">The copyright registrar and the courts</w:t>
+      </w:r>
+      <w:r>
+        <w:t xml:space="preserve"> </w:t>
+      </w:r>
+      <w:r>
+        <w:t xml:space="preserve">look at each borderline case based on its own facts.</w:t>
       </w:r>
     </w:p>
     <w:p>
@@ -663,7 +993,43 @@
         <w:t xml:space="preserve"> </w:t>
       </w:r>
       <w:r>
-        <w:t xml:space="preserve">which consisted of little more than a flat image of a paddle and basic colored geometric shapes on a screen. At first, the Copyright Registrar Ralph Oman refused to register the work because it "did not contain at least a minimum amount of original pictorial or graphic authorship, or authorship in sounds".</w:t>
+        <w:t xml:space="preserve">which consisted of little more than a flat image of a paddle</w:t>
+      </w:r>
+      <w:r>
+        <w:t xml:space="preserve"> </w:t>
+      </w:r>
+      <w:r>
+        <w:t xml:space="preserve">and basic colored geometric shapes on a screen.</w:t>
+      </w:r>
+      <w:r>
+        <w:t xml:space="preserve"> </w:t>
+      </w:r>
+      <w:r>
+        <w:t xml:space="preserve">At first, the Copyright Registrar Ralph Oman</w:t>
+      </w:r>
+      <w:r>
+        <w:t xml:space="preserve"> </w:t>
+      </w:r>
+      <w:r>
+        <w:t xml:space="preserve">refused to register the work</w:t>
+      </w:r>
+      <w:r>
+        <w:t xml:space="preserve"> </w:t>
+      </w:r>
+      <w:r>
+        <w:t xml:space="preserve">because it "did not contain at least a minimum amount</w:t>
+      </w:r>
+      <w:r>
+        <w:t xml:space="preserve"> </w:t>
+      </w:r>
+      <w:r>
+        <w:t xml:space="preserve">of original pictorial or graphic authorship,</w:t>
+      </w:r>
+      <w:r>
+        <w:t xml:space="preserve"> </w:t>
+      </w:r>
+      <w:r>
+        <w:t xml:space="preserve">or authorship in sounds".</w:t>
       </w:r>
       <w:r>
         <w:t xml:space="preserve"> </w:t>
@@ -680,7 +1046,13 @@
         <w:t xml:space="preserve"> </w:t>
       </w:r>
       <w:r>
-        <w:t xml:space="preserve">and won. The appellate court said:</w:t>
+        <w:t xml:space="preserve">and won.</w:t>
+      </w:r>
+      <w:r>
+        <w:t xml:space="preserve"> </w:t>
+      </w:r>
+      <w:r>
+        <w:t xml:space="preserve">The appellate court said:</w:t>
       </w:r>
     </w:p>
     <w:p>
@@ -688,7 +1060,25 @@
         <w:pStyle w:val="BlockText"/>
       </w:pPr>
       <w:r>
-        <w:t xml:space="preserve">For a work to be Copyrightable, it must be fixed. It also must possess a certain low level of creativity which courts have described as "very slight," "minimal," "modest."</w:t>
+        <w:t xml:space="preserve">For a work to be Copyrightable,</w:t>
+      </w:r>
+      <w:r>
+        <w:t xml:space="preserve"> </w:t>
+      </w:r>
+      <w:r>
+        <w:t xml:space="preserve">it must be fixed.</w:t>
+      </w:r>
+      <w:r>
+        <w:t xml:space="preserve"> </w:t>
+      </w:r>
+      <w:r>
+        <w:t xml:space="preserve">It also must possess a certain low level of creativity</w:t>
+      </w:r>
+      <w:r>
+        <w:t xml:space="preserve"> </w:t>
+      </w:r>
+      <w:r>
+        <w:t xml:space="preserve">which courts have described as "very slight," "minimal," "modest."</w:t>
       </w:r>
     </w:p>
     <w:p>
@@ -711,7 +1101,19 @@
         </w:r>
       </w:hyperlink>
       <w:r>
-        <w:t xml:space="preserve">, the United States Supreme Court said that "the requisite level of creativity is extremely low; even a slight amount will suffice."</w:t>
+        <w:t xml:space="preserve">, the United States Supreme Court said</w:t>
+      </w:r>
+      <w:r>
+        <w:t xml:space="preserve"> </w:t>
+      </w:r>
+      <w:r>
+        <w:t xml:space="preserve">that "the requisite level of creativity is extremely low;</w:t>
+      </w:r>
+      <w:r>
+        <w:t xml:space="preserve"> </w:t>
+      </w:r>
+      <w:r>
+        <w:t xml:space="preserve">even a slight amount will suffice."</w:t>
       </w:r>
     </w:p>
     <w:p>
@@ -734,7 +1136,19 @@
         <w:t xml:space="preserve"> </w:t>
       </w:r>
       <w:r>
-        <w:t xml:space="preserve">consisted of a series of shapes and images in a particular sequence alongside audio, the Court found it met the requisite level of Copyright.</w:t>
+        <w:t xml:space="preserve">consisted of a series of shapes and images</w:t>
+      </w:r>
+      <w:r>
+        <w:t xml:space="preserve"> </w:t>
+      </w:r>
+      <w:r>
+        <w:t xml:space="preserve">in a particular sequence alongside audio,</w:t>
+      </w:r>
+      <w:r>
+        <w:t xml:space="preserve"> </w:t>
+      </w:r>
+      <w:r>
+        <w:t xml:space="preserve">the Court found it met the requisite level of Copyright.</w:t>
       </w:r>
     </w:p>
     <w:p>
@@ -742,7 +1156,67 @@
         <w:pStyle w:val="BodyText"/>
       </w:pPr>
       <w:r>
-        <w:t xml:space="preserve">Even five distinctive musical notes are copyrightable. Watch this video clip from</w:t>
+        <w:t xml:space="preserve">Even five distinctive musical notes are copyrightable.</w:t>
+      </w:r>
+      <w:r>
+        <w:t xml:space="preserve"> </w:t>
+      </w:r>
+      <w:r>
+        <w:t xml:space="preserve">In</w:t>
+      </w:r>
+      <w:r>
+        <w:t xml:space="preserve"> </w:t>
+      </w:r>
+      <w:r>
+        <w:rPr>
+          <w:i/>
+        </w:rPr>
+        <w:t xml:space="preserve">Close Encounters Of The Third Kind</w:t>
+      </w:r>
+      <w:r>
+        <w:t xml:space="preserve">,</w:t>
+      </w:r>
+      <w:r>
+        <w:t xml:space="preserve"> </w:t>
+      </w:r>
+      <w:r>
+        <w:t xml:space="preserve">a sci-fi movie from the 1970s by Steven Spielberg,</w:t>
+      </w:r>
+      <w:r>
+        <w:t xml:space="preserve"> </w:t>
+      </w:r>
+      <w:r>
+        <w:t xml:space="preserve">humans seek to communicate with approaching alien spaceships</w:t>
+      </w:r>
+      <w:r>
+        <w:t xml:space="preserve"> </w:t>
+      </w:r>
+      <w:r>
+        <w:t xml:space="preserve">by using a distinctive series of five musical notes.</w:t>
+      </w:r>
+      <w:r>
+        <w:t xml:space="preserve"> </w:t>
+      </w:r>
+      <w:r>
+        <w:t xml:space="preserve">Famed movie composer John Williams and the filmmakers</w:t>
+      </w:r>
+      <w:r>
+        <w:t xml:space="preserve"> </w:t>
+      </w:r>
+      <w:r>
+        <w:t xml:space="preserve">successfully registered a copyright to protect them.</w:t>
+      </w:r>
+      <w:r>
+        <w:t xml:space="preserve"> </w:t>
+      </w:r>
+      <w:r>
+        <w:t xml:space="preserve">If you'd like to hear the notes, TURN DOWN THE VOLUME on your computer.</w:t>
+      </w:r>
+      <w:r>
+        <w:t xml:space="preserve"> </w:t>
+      </w:r>
+      <w:r>
+        <w:t xml:space="preserve">It's a bit loud:</w:t>
       </w:r>
       <w:r>
         <w:t xml:space="preserve"> </w:t>
@@ -755,9 +1229,21 @@
           </w:rPr>
           <w:t xml:space="preserve">Close Encounters Of The Third Kind</w:t>
         </w:r>
+        <w:r>
+          <w:rPr>
+            <w:rStyle w:val="Hyperlink"/>
+          </w:rPr>
+          <w:t xml:space="preserve"> </w:t>
+        </w:r>
+        <w:r>
+          <w:rPr>
+            <w:rStyle w:val="Hyperlink"/>
+          </w:rPr>
+          <w:t xml:space="preserve">- five-note sequence</w:t>
+        </w:r>
       </w:hyperlink>
       <w:r>
-        <w:t xml:space="preserve">. Beginning at the 5:00 mark, the five second tones played to make contact with the alien ship were created by famed movie composer John Williams and a copyright successfully registered to protect them.</w:t>
+        <w:t xml:space="preserve">.</w:t>
       </w:r>
     </w:p>
     <w:p>
@@ -775,7 +1261,19 @@
         <w:pStyle w:val="FirstParagraph"/>
       </w:pPr>
       <w:r>
-        <w:t xml:space="preserve">Copyright protection does not require a work to be published, but does require that the work be "fixed in a tangible medium of expression."</w:t>
+        <w:t xml:space="preserve">Copyright protection does not require a work to be published,</w:t>
+      </w:r>
+      <w:r>
+        <w:t xml:space="preserve"> </w:t>
+      </w:r>
+      <w:r>
+        <w:t xml:space="preserve">but does require that the work be</w:t>
+      </w:r>
+      <w:r>
+        <w:t xml:space="preserve"> </w:t>
+      </w:r>
+      <w:r>
+        <w:t xml:space="preserve">"fixed in a tangible medium of expression."</w:t>
       </w:r>
       <w:r>
         <w:t xml:space="preserve"> </w:t>
@@ -794,7 +1292,31 @@
         <w:pStyle w:val="BlockText"/>
       </w:pPr>
       <w:r>
-        <w:t xml:space="preserve">A work is 'fixed' … when its embodiment in a copy or phonorecord … is sufficiently permanent or stable to permit it to be perceived, reproduced or otherwise communicated for a period of more than transitory duration.</w:t>
+        <w:t xml:space="preserve">A work is 'fixed' …</w:t>
+      </w:r>
+      <w:r>
+        <w:t xml:space="preserve"> </w:t>
+      </w:r>
+      <w:r>
+        <w:t xml:space="preserve">when its embodiment in a copy or phonorecord …</w:t>
+      </w:r>
+      <w:r>
+        <w:t xml:space="preserve"> </w:t>
+      </w:r>
+      <w:r>
+        <w:t xml:space="preserve">is sufficiently permanent or stable</w:t>
+      </w:r>
+      <w:r>
+        <w:t xml:space="preserve"> </w:t>
+      </w:r>
+      <w:r>
+        <w:t xml:space="preserve">to permit it to be perceived, reproduced or otherwise communicated</w:t>
+      </w:r>
+      <w:r>
+        <w:t xml:space="preserve"> </w:t>
+      </w:r>
+      <w:r>
+        <w:t xml:space="preserve">for a period of more than transitory duration.</w:t>
       </w:r>
       <w:r>
         <w:t xml:space="preserve"> </w:t>
@@ -867,7 +1389,37 @@
         <w:t xml:space="preserve"> </w:t>
       </w:r>
       <w:r>
-        <w:t xml:space="preserve">sued to enjoin publication of a book which portrayed in text and photos how the ballet was presented in New York. The book consisted of 60 photos, with narration describing the action, including scenes not pictured.</w:t>
+        <w:t xml:space="preserve">sued to enjoin publication of a book</w:t>
+      </w:r>
+      <w:r>
+        <w:t xml:space="preserve"> </w:t>
+      </w:r>
+      <w:r>
+        <w:t xml:space="preserve">which portrayed in text and photos</w:t>
+      </w:r>
+      <w:r>
+        <w:t xml:space="preserve"> </w:t>
+      </w:r>
+      <w:r>
+        <w:t xml:space="preserve">how the ballet was presented in New York.</w:t>
+      </w:r>
+      <w:r>
+        <w:t xml:space="preserve"> </w:t>
+      </w:r>
+      <w:r>
+        <w:t xml:space="preserve">The book consisted of 60 photos,</w:t>
+      </w:r>
+      <w:r>
+        <w:t xml:space="preserve"> </w:t>
+      </w:r>
+      <w:r>
+        <w:t xml:space="preserve">with narration describing the action,</w:t>
+      </w:r>
+      <w:r>
+        <w:t xml:space="preserve"> </w:t>
+      </w:r>
+      <w:r>
+        <w:t xml:space="preserve">including scenes not pictured.</w:t>
       </w:r>
     </w:p>
     <w:p>
@@ -875,7 +1427,13 @@
         <w:pStyle w:val="BodyText"/>
       </w:pPr>
       <w:r>
-        <w:t xml:space="preserve">The trial court refused to stop publication of the book because “still photos cannot infringe choreography.”</w:t>
+        <w:t xml:space="preserve">The trial court refused to stop publication of the book</w:t>
+      </w:r>
+      <w:r>
+        <w:t xml:space="preserve"> </w:t>
+      </w:r>
+      <w:r>
+        <w:t xml:space="preserve">because “still photos cannot infringe choreography.”</w:t>
       </w:r>
     </w:p>
     <w:p>
@@ -883,7 +1441,31 @@
         <w:pStyle w:val="BodyText"/>
       </w:pPr>
       <w:r>
-        <w:t xml:space="preserve">On appeal, the 2nd Circuit reversed, saying that taking small but qualitatively significant amounts of the original work violates copyright law even if viewers of the latter can't use these excerpts to recreate the full original.</w:t>
+        <w:t xml:space="preserve">On appeal, the 2nd Circuit reversed,</w:t>
+      </w:r>
+      <w:r>
+        <w:t xml:space="preserve"> </w:t>
+      </w:r>
+      <w:r>
+        <w:t xml:space="preserve">saying that taking small but qualitatively significant amounts</w:t>
+      </w:r>
+      <w:r>
+        <w:t xml:space="preserve"> </w:t>
+      </w:r>
+      <w:r>
+        <w:t xml:space="preserve">of the original work violates copyright law</w:t>
+      </w:r>
+      <w:r>
+        <w:t xml:space="preserve"> </w:t>
+      </w:r>
+      <w:r>
+        <w:t xml:space="preserve">even if viewers of the latter can't use these excerpts</w:t>
+      </w:r>
+      <w:r>
+        <w:t xml:space="preserve"> </w:t>
+      </w:r>
+      <w:r>
+        <w:t xml:space="preserve">to recreate the full original.</w:t>
       </w:r>
     </w:p>
     <w:p>
@@ -951,7 +1533,19 @@
         <w:t xml:space="preserve"> </w:t>
       </w:r>
       <w:r>
-        <w:t xml:space="preserve">is protected, and even then what's protected is the EXPRESSION, not the IDEA expressed.</w:t>
+        <w:t xml:space="preserve">is protected,</w:t>
+      </w:r>
+      <w:r>
+        <w:t xml:space="preserve"> </w:t>
+      </w:r>
+      <w:r>
+        <w:t xml:space="preserve">and even then what's protected is the EXPRESSION,</w:t>
+      </w:r>
+      <w:r>
+        <w:t xml:space="preserve"> </w:t>
+      </w:r>
+      <w:r>
+        <w:t xml:space="preserve">not the IDEA expressed.</w:t>
       </w:r>
     </w:p>
     <w:p>
@@ -1053,7 +1647,37 @@
         <w:pStyle w:val="FirstParagraph"/>
       </w:pPr>
       <w:r>
-        <w:t xml:space="preserve">In December 1968, the college-aged daughter of a wealthy Florida land developer was abducted from an Atlanta motel room and buried alive in a plywood and fiberglass capsule. A crude life-support system kept her alive for the five days she was underground before her rescue.</w:t>
+        <w:t xml:space="preserve">In December 1968,</w:t>
+      </w:r>
+      <w:r>
+        <w:t xml:space="preserve"> </w:t>
+      </w:r>
+      <w:r>
+        <w:t xml:space="preserve">the college-aged daughter of a wealthy Florida land developer</w:t>
+      </w:r>
+      <w:r>
+        <w:t xml:space="preserve"> </w:t>
+      </w:r>
+      <w:r>
+        <w:t xml:space="preserve">was abducted from an Atlanta motel room and buried alive</w:t>
+      </w:r>
+      <w:r>
+        <w:t xml:space="preserve"> </w:t>
+      </w:r>
+      <w:r>
+        <w:t xml:space="preserve">in a plywood and fiberglass capsule.</w:t>
+      </w:r>
+      <w:r>
+        <w:t xml:space="preserve"> </w:t>
+      </w:r>
+      <w:r>
+        <w:t xml:space="preserve">A crude life-support system kept her alive for the five days</w:t>
+      </w:r>
+      <w:r>
+        <w:t xml:space="preserve"> </w:t>
+      </w:r>
+      <w:r>
+        <w:t xml:space="preserve">she was underground before her rescue.</w:t>
       </w:r>
     </w:p>
     <w:p>
@@ -1073,7 +1697,25 @@
         <w:t xml:space="preserve">Miami Herald</w:t>
       </w:r>
       <w:r>
-        <w:t xml:space="preserve">, covered the story and subsequently collaborated with the victim to write a book about the crime. Published in 1971 under the title</w:t>
+        <w:t xml:space="preserve">,</w:t>
+      </w:r>
+      <w:r>
+        <w:t xml:space="preserve"> </w:t>
+      </w:r>
+      <w:r>
+        <w:t xml:space="preserve">covered the story and subsequently collaborated with the victim</w:t>
+      </w:r>
+      <w:r>
+        <w:t xml:space="preserve"> </w:t>
+      </w:r>
+      <w:r>
+        <w:t xml:space="preserve">to write a book about the crime.</w:t>
+      </w:r>
+      <w:r>
+        <w:t xml:space="preserve"> </w:t>
+      </w:r>
+      <w:r>
+        <w:t xml:space="preserve">Published in 1971 under the title</w:t>
       </w:r>
       <w:r>
         <w:t xml:space="preserve"> </w:t>
@@ -1085,7 +1727,25 @@
         <w:t xml:space="preserve">83 Hours Till Dawn</w:t>
       </w:r>
       <w:r>
-        <w:t xml:space="preserve">, the book was copyrighted along with a condensed version in Reader's Digest and a serialization in the Ladies Home Journal.</w:t>
+        <w:t xml:space="preserve">,</w:t>
+      </w:r>
+      <w:r>
+        <w:t xml:space="preserve"> </w:t>
+      </w:r>
+      <w:r>
+        <w:t xml:space="preserve">the book was copyrighted</w:t>
+      </w:r>
+      <w:r>
+        <w:t xml:space="preserve"> </w:t>
+      </w:r>
+      <w:r>
+        <w:t xml:space="preserve">along with a condensed version in Reader's Digest</w:t>
+      </w:r>
+      <w:r>
+        <w:t xml:space="preserve"> </w:t>
+      </w:r>
+      <w:r>
+        <w:t xml:space="preserve">and a serialization in the Ladies Home Journal.</w:t>
       </w:r>
     </w:p>
     <w:p>
@@ -1093,7 +1753,61 @@
         <w:pStyle w:val="BodyText"/>
       </w:pPr>
       <w:r>
-        <w:t xml:space="preserve">The evidence at trial was conflicting on whether the scriptwriter relied almost entirely on the book in writing the screenplay or whether he arrived at his version of the kidnapping story independently. Both plaintiff and his expert witness testified to numerous similarities between the works. The jury, which had copies of the book and viewed the movie twice during the trial, found the movie infringed Miller's copyright and awarded him over $200,000 in damages and profits.</w:t>
+        <w:t xml:space="preserve">The evidence at trial was conflicting</w:t>
+      </w:r>
+      <w:r>
+        <w:t xml:space="preserve"> </w:t>
+      </w:r>
+      <w:r>
+        <w:t xml:space="preserve">on whether the scriptwriter relied almost entirely on the book</w:t>
+      </w:r>
+      <w:r>
+        <w:t xml:space="preserve"> </w:t>
+      </w:r>
+      <w:r>
+        <w:t xml:space="preserve">in writing the screenplay</w:t>
+      </w:r>
+      <w:r>
+        <w:t xml:space="preserve"> </w:t>
+      </w:r>
+      <w:r>
+        <w:t xml:space="preserve">or whether he arrived at his version of the kidnapping story independently.</w:t>
+      </w:r>
+      <w:r>
+        <w:t xml:space="preserve"> </w:t>
+      </w:r>
+      <w:r>
+        <w:t xml:space="preserve">Both plaintiff and his expert witness testified</w:t>
+      </w:r>
+      <w:r>
+        <w:t xml:space="preserve"> </w:t>
+      </w:r>
+      <w:r>
+        <w:t xml:space="preserve">to numerous similarities between the works.</w:t>
+      </w:r>
+      <w:r>
+        <w:t xml:space="preserve"> </w:t>
+      </w:r>
+      <w:r>
+        <w:t xml:space="preserve">The jury, which had copies of the book</w:t>
+      </w:r>
+      <w:r>
+        <w:t xml:space="preserve"> </w:t>
+      </w:r>
+      <w:r>
+        <w:t xml:space="preserve">and viewed the movie twice during the trial,</w:t>
+      </w:r>
+      <w:r>
+        <w:t xml:space="preserve"> </w:t>
+      </w:r>
+      <w:r>
+        <w:t xml:space="preserve">found the movie infringed Miller's copyright</w:t>
+      </w:r>
+      <w:r>
+        <w:t xml:space="preserve"> </w:t>
+      </w:r>
+      <w:r>
+        <w:t xml:space="preserve">and awarded him over $200,000 in damages and profits.</w:t>
       </w:r>
     </w:p>
     <w:p>
@@ -1101,7 +1815,19 @@
         <w:pStyle w:val="BodyText"/>
       </w:pPr>
       <w:r>
-        <w:t xml:space="preserve">The most substantial question presented on appeal is whether the district court erred in instructing the jury that “research is copyrightable.”</w:t>
+        <w:t xml:space="preserve">The most substantial question presented on appeal</w:t>
+      </w:r>
+      <w:r>
+        <w:t xml:space="preserve"> </w:t>
+      </w:r>
+      <w:r>
+        <w:t xml:space="preserve">is whether the district court erred in instructing the jury</w:t>
+      </w:r>
+      <w:r>
+        <w:t xml:space="preserve"> </w:t>
+      </w:r>
+      <w:r>
+        <w:t xml:space="preserve">that “research is copyrightable.”</w:t>
       </w:r>
     </w:p>
     <w:p>
@@ -1122,7 +1848,73 @@
         <w:pStyle w:val="FirstParagraph"/>
       </w:pPr>
       <w:r>
-        <w:t xml:space="preserve">It is well settled that copyright protection extends only to an author's expression of facts and not to the facts themselves… This dichotomy between facts and their expression derives from the concept of originality which is the premise of copyright law. Under the Constitution, copyright protection may secure for a limited time to "Authors … the exclusive Right to their respective Writings." An "author" is one "to whom anything owes its origin; originator; maker; one who completes a work of science or literature." …</w:t>
+        <w:t xml:space="preserve">It is well settled that copyright protection extends</w:t>
+      </w:r>
+      <w:r>
+        <w:t xml:space="preserve"> </w:t>
+      </w:r>
+      <w:r>
+        <w:t xml:space="preserve">only to an author's expression of facts</w:t>
+      </w:r>
+      <w:r>
+        <w:t xml:space="preserve"> </w:t>
+      </w:r>
+      <w:r>
+        <w:t xml:space="preserve">and not to the facts themselves…</w:t>
+      </w:r>
+      <w:r>
+        <w:t xml:space="preserve"> </w:t>
+      </w:r>
+      <w:r>
+        <w:t xml:space="preserve">This dichotomy between facts and their expression</w:t>
+      </w:r>
+      <w:r>
+        <w:t xml:space="preserve"> </w:t>
+      </w:r>
+      <w:r>
+        <w:t xml:space="preserve">derives from the concept of originality</w:t>
+      </w:r>
+      <w:r>
+        <w:t xml:space="preserve"> </w:t>
+      </w:r>
+      <w:r>
+        <w:t xml:space="preserve">which is the premise of copyright law.</w:t>
+      </w:r>
+      <w:r>
+        <w:t xml:space="preserve"> </w:t>
+      </w:r>
+      <w:r>
+        <w:t xml:space="preserve">Under the Constitution,</w:t>
+      </w:r>
+      <w:r>
+        <w:t xml:space="preserve"> </w:t>
+      </w:r>
+      <w:r>
+        <w:t xml:space="preserve">copyright protection may secure for a limited time to "Authors …</w:t>
+      </w:r>
+      <w:r>
+        <w:t xml:space="preserve"> </w:t>
+      </w:r>
+      <w:r>
+        <w:t xml:space="preserve">the exclusive Right to their respective Writings."</w:t>
+      </w:r>
+      <w:r>
+        <w:t xml:space="preserve"> </w:t>
+      </w:r>
+      <w:r>
+        <w:t xml:space="preserve">An "author" is one</w:t>
+      </w:r>
+      <w:r>
+        <w:t xml:space="preserve"> </w:t>
+      </w:r>
+      <w:r>
+        <w:t xml:space="preserve">"to whom anything owes its origin; originator; maker;</w:t>
+      </w:r>
+      <w:r>
+        <w:t xml:space="preserve"> </w:t>
+      </w:r>
+      <w:r>
+        <w:t xml:space="preserve">one who completes a work of science or literature." …</w:t>
       </w:r>
     </w:p>
     <w:p>
@@ -1130,7 +1922,43 @@
         <w:pStyle w:val="BodyText"/>
       </w:pPr>
       <w:r>
-        <w:t xml:space="preserve">Obviously, a fact does not originate with the author of a book describing the fact. Neither does it originate with one who "discovers" the fact. "The discoverer merely finds and records. He may not claim that the facts are 'original' with him although there may be originality and hence authorship in the manner of reporting, i. e., the 'expression,' of the facts."</w:t>
+        <w:t xml:space="preserve">Obviously, a fact does not originate</w:t>
+      </w:r>
+      <w:r>
+        <w:t xml:space="preserve"> </w:t>
+      </w:r>
+      <w:r>
+        <w:t xml:space="preserve">with the author of a book describing the fact.</w:t>
+      </w:r>
+      <w:r>
+        <w:t xml:space="preserve"> </w:t>
+      </w:r>
+      <w:r>
+        <w:t xml:space="preserve">Neither does it originate with one who "discovers" the fact.</w:t>
+      </w:r>
+      <w:r>
+        <w:t xml:space="preserve"> </w:t>
+      </w:r>
+      <w:r>
+        <w:t xml:space="preserve">"The discoverer merely finds and records.</w:t>
+      </w:r>
+      <w:r>
+        <w:t xml:space="preserve"> </w:t>
+      </w:r>
+      <w:r>
+        <w:t xml:space="preserve">He may not claim that the facts are 'original' with him</w:t>
+      </w:r>
+      <w:r>
+        <w:t xml:space="preserve"> </w:t>
+      </w:r>
+      <w:r>
+        <w:t xml:space="preserve">although there may be originality and hence authorship</w:t>
+      </w:r>
+      <w:r>
+        <w:t xml:space="preserve"> </w:t>
+      </w:r>
+      <w:r>
+        <w:t xml:space="preserve">in the manner of reporting, i. e., the 'expression,' of the facts."</w:t>
       </w:r>
       <w:r>
         <w:t xml:space="preserve"> </w:t>
@@ -1145,7 +1973,25 @@
         <w:t xml:space="preserve"> </w:t>
       </w:r>
       <w:r>
-        <w:t xml:space="preserve">(1980). Thus, since facts do not owe their origin to any individual, they may not be copyrighted and are part of the public domain available to every person.</w:t>
+        <w:t xml:space="preserve">(1980).</w:t>
+      </w:r>
+      <w:r>
+        <w:t xml:space="preserve"> </w:t>
+      </w:r>
+      <w:r>
+        <w:t xml:space="preserve">Thus, since facts do not owe their origin to any individual,</w:t>
+      </w:r>
+      <w:r>
+        <w:t xml:space="preserve"> </w:t>
+      </w:r>
+      <w:r>
+        <w:t xml:space="preserve">they may not be copyrighted</w:t>
+      </w:r>
+      <w:r>
+        <w:t xml:space="preserve"> </w:t>
+      </w:r>
+      <w:r>
+        <w:t xml:space="preserve">and are part of the public domain available to every person.</w:t>
       </w:r>
     </w:p>
     <w:p>
@@ -1153,7 +1999,25 @@
         <w:pStyle w:val="BodyText"/>
       </w:pPr>
       <w:r>
-        <w:t xml:space="preserve">The district court's charge to the jury correctly stated that facts cannot be copyrighted. Nevertheless, in its order denying defendants' motion for a new trial the court said it viewed:</w:t>
+        <w:t xml:space="preserve">The district court's charge to the jury</w:t>
+      </w:r>
+      <w:r>
+        <w:t xml:space="preserve"> </w:t>
+      </w:r>
+      <w:r>
+        <w:t xml:space="preserve">correctly stated that facts cannot be copyrighted.</w:t>
+      </w:r>
+      <w:r>
+        <w:t xml:space="preserve"> </w:t>
+      </w:r>
+      <w:r>
+        <w:t xml:space="preserve">Nevertheless, in its order denying defendants' motion for a new trial</w:t>
+      </w:r>
+      <w:r>
+        <w:t xml:space="preserve"> </w:t>
+      </w:r>
+      <w:r>
+        <w:t xml:space="preserve">the court said it viewed:</w:t>
       </w:r>
     </w:p>
     <w:p>
@@ -1161,7 +2025,31 @@
         <w:pStyle w:val="BlockText"/>
       </w:pPr>
       <w:r>
-        <w:t xml:space="preserve">the labor and expense of the research involved in the obtaining of those uncopyrightable facts to be intellectually distinct from those facts and more similar to the expression of the facts than to the facts themselves.</w:t>
+        <w:t xml:space="preserve">the labor and expense of the research involved</w:t>
+      </w:r>
+      <w:r>
+        <w:t xml:space="preserve"> </w:t>
+      </w:r>
+      <w:r>
+        <w:t xml:space="preserve">in the obtaining of those uncopyrightable facts</w:t>
+      </w:r>
+      <w:r>
+        <w:t xml:space="preserve"> </w:t>
+      </w:r>
+      <w:r>
+        <w:t xml:space="preserve">to be intellectually distinct from those facts</w:t>
+      </w:r>
+      <w:r>
+        <w:t xml:space="preserve"> </w:t>
+      </w:r>
+      <w:r>
+        <w:t xml:space="preserve">and more similar to the expression of the facts</w:t>
+      </w:r>
+      <w:r>
+        <w:t xml:space="preserve"> </w:t>
+      </w:r>
+      <w:r>
+        <w:t xml:space="preserve">than to the facts themselves.</w:t>
       </w:r>
     </w:p>
     <w:p>
@@ -1169,7 +2057,61 @@
         <w:pStyle w:val="FirstParagraph"/>
       </w:pPr>
       <w:r>
-        <w:t xml:space="preserve">The court interpreted the copyright law to reward not only the effort and ingenuity involved in giving expression to facts, but also the efforts involved in discovering and exposing facts. In its view, an author could not be expected to expend his time and money in gathering facts if he knew those facts, and the profits to be derived therefrom, could be pirated by one who could then avoid the expense of obtaining the facts himself. Applying this reasoning to the case at bar, the court concluded:</w:t>
+        <w:t xml:space="preserve">The court interpreted the copyright law to reward</w:t>
+      </w:r>
+      <w:r>
+        <w:t xml:space="preserve"> </w:t>
+      </w:r>
+      <w:r>
+        <w:t xml:space="preserve">not only the effort and ingenuity involved in giving expression to facts,</w:t>
+      </w:r>
+      <w:r>
+        <w:t xml:space="preserve"> </w:t>
+      </w:r>
+      <w:r>
+        <w:t xml:space="preserve">but also the efforts involved in discovering and exposing facts.</w:t>
+      </w:r>
+      <w:r>
+        <w:t xml:space="preserve"> </w:t>
+      </w:r>
+      <w:r>
+        <w:t xml:space="preserve">In its view, an author could not be expected to expend his time and money</w:t>
+      </w:r>
+      <w:r>
+        <w:t xml:space="preserve"> </w:t>
+      </w:r>
+      <w:r>
+        <w:t xml:space="preserve">in gathering facts if he knew those facts,</w:t>
+      </w:r>
+      <w:r>
+        <w:t xml:space="preserve"> </w:t>
+      </w:r>
+      <w:r>
+        <w:t xml:space="preserve">and the profits to be derived therefrom,</w:t>
+      </w:r>
+      <w:r>
+        <w:t xml:space="preserve"> </w:t>
+      </w:r>
+      <w:r>
+        <w:t xml:space="preserve">could be pirated by one who could then avoid the expense</w:t>
+      </w:r>
+      <w:r>
+        <w:t xml:space="preserve"> </w:t>
+      </w:r>
+      <w:r>
+        <w:t xml:space="preserve">of obtaining the facts himself.</w:t>
+      </w:r>
+      <w:r>
+        <w:t xml:space="preserve"> </w:t>
+      </w:r>
+      <w:r>
+        <w:t xml:space="preserve">Applying this reasoning to the case at bar,</w:t>
+      </w:r>
+      <w:r>
+        <w:t xml:space="preserve"> </w:t>
+      </w:r>
+      <w:r>
+        <w:t xml:space="preserve">the court concluded:</w:t>
       </w:r>
     </w:p>
     <w:p>
@@ -1177,7 +2119,31 @@
         <w:pStyle w:val="BlockText"/>
       </w:pPr>
       <w:r>
-        <w:t xml:space="preserve">In the age of television 'docudrama' to hold other than research is copyrightable is to violate the spirit of the copyright law and to provide to those persons and corporations lacking in requisite diligence and ingenuity a license to steal.</w:t>
+        <w:t xml:space="preserve">In the age of television 'docudrama'</w:t>
+      </w:r>
+      <w:r>
+        <w:t xml:space="preserve"> </w:t>
+      </w:r>
+      <w:r>
+        <w:t xml:space="preserve">to hold other than research is copyrightable</w:t>
+      </w:r>
+      <w:r>
+        <w:t xml:space="preserve"> </w:t>
+      </w:r>
+      <w:r>
+        <w:t xml:space="preserve">is to violate the spirit of the copyright law</w:t>
+      </w:r>
+      <w:r>
+        <w:t xml:space="preserve"> </w:t>
+      </w:r>
+      <w:r>
+        <w:t xml:space="preserve">and to provide to those persons and corporations</w:t>
+      </w:r>
+      <w:r>
+        <w:t xml:space="preserve"> </w:t>
+      </w:r>
+      <w:r>
+        <w:t xml:space="preserve">lacking in requisite diligence and ingenuity a license to steal.</w:t>
       </w:r>
     </w:p>
     <w:p>
@@ -1185,7 +2151,25 @@
         <w:pStyle w:val="FirstParagraph"/>
       </w:pPr>
       <w:r>
-        <w:t xml:space="preserve">Thus the trial court's explanation of its understanding of its charge undercuts the argument to this Court that the word "research" was intended to mean the original expression by the author of the results of the research, rather than the labor of research.…</w:t>
+        <w:t xml:space="preserve">Thus the trial court's explanation of its understanding of its charge</w:t>
+      </w:r>
+      <w:r>
+        <w:t xml:space="preserve"> </w:t>
+      </w:r>
+      <w:r>
+        <w:t xml:space="preserve">undercuts the argument to this Court that the word "research" was</w:t>
+      </w:r>
+      <w:r>
+        <w:t xml:space="preserve"> </w:t>
+      </w:r>
+      <w:r>
+        <w:t xml:space="preserve">intended to mean the original expression by the author of the results of</w:t>
+      </w:r>
+      <w:r>
+        <w:t xml:space="preserve"> </w:t>
+      </w:r>
+      <w:r>
+        <w:t xml:space="preserve">the research, rather than the labor of research.…</w:t>
       </w:r>
     </w:p>
     <w:p>
@@ -1193,7 +2177,25 @@
         <w:pStyle w:val="BodyText"/>
       </w:pPr>
       <w:r>
-        <w:t xml:space="preserve">The labor involved in news gathering and distribution is not protected by copyright although it may be protected under a misappropriation theory of unfair competition.</w:t>
+        <w:t xml:space="preserve">The labor involved in news gathering and distribution</w:t>
+      </w:r>
+      <w:r>
+        <w:t xml:space="preserve"> </w:t>
+      </w:r>
+      <w:r>
+        <w:t xml:space="preserve">is not protected by copyright</w:t>
+      </w:r>
+      <w:r>
+        <w:t xml:space="preserve"> </w:t>
+      </w:r>
+      <w:r>
+        <w:t xml:space="preserve">although it may be protected</w:t>
+      </w:r>
+      <w:r>
+        <w:t xml:space="preserve"> </w:t>
+      </w:r>
+      <w:r>
+        <w:t xml:space="preserve">under a misappropriation theory of unfair competition.</w:t>
       </w:r>
       <w:r>
         <w:t xml:space="preserve"> </w:t>
@@ -1220,7 +2222,13 @@
         </w:r>
       </w:hyperlink>
       <w:r>
-        <w:t xml:space="preserve">. In the</w:t>
+        <w:t xml:space="preserve">.</w:t>
+      </w:r>
+      <w:r>
+        <w:t xml:space="preserve"> </w:t>
+      </w:r>
+      <w:r>
+        <w:t xml:space="preserve">In the</w:t>
       </w:r>
       <w:r>
         <w:t xml:space="preserve"> </w:t>
@@ -1235,7 +2243,19 @@
         <w:t xml:space="preserve"> </w:t>
       </w:r>
       <w:r>
-        <w:t xml:space="preserve">case, the Supreme Court commented in dicta that while a newspaper story, as a literary production, can by copyrighted,</w:t>
+        <w:t xml:space="preserve">case,</w:t>
+      </w:r>
+      <w:r>
+        <w:t xml:space="preserve"> </w:t>
+      </w:r>
+      <w:r>
+        <w:t xml:space="preserve">the Supreme Court commented in dicta</w:t>
+      </w:r>
+      <w:r>
+        <w:t xml:space="preserve"> </w:t>
+      </w:r>
+      <w:r>
+        <w:t xml:space="preserve">that while a newspaper story, as a literary production, can by copyrighted,</w:t>
       </w:r>
     </w:p>
     <w:p>
@@ -1243,7 +2263,19 @@
         <w:pStyle w:val="BlockText"/>
       </w:pPr>
       <w:r>
-        <w:t xml:space="preserve">the news element---the information respecting current events contained in the literary production---is not the creation of the writer, but is a report of matters that ordinarily are</w:t>
+        <w:t xml:space="preserve">the news element---the information respecting current events contained</w:t>
+      </w:r>
+      <w:r>
+        <w:t xml:space="preserve"> </w:t>
+      </w:r>
+      <w:r>
+        <w:t xml:space="preserve">in the literary production---is not the creation of the writer, but is</w:t>
+      </w:r>
+      <w:r>
+        <w:t xml:space="preserve"> </w:t>
+      </w:r>
+      <w:r>
+        <w:t xml:space="preserve">a report of matters that ordinarily are</w:t>
       </w:r>
       <w:r>
         <w:t xml:space="preserve"> </w:t>
@@ -1255,7 +2287,31 @@
         <w:t xml:space="preserve">publici juris</w:t>
       </w:r>
       <w:r>
-        <w:t xml:space="preserve">; it is the history of the day. It is not to be supposed that the framers of the Constitution … intended to confer upon one who might happen to be the first to report a historic event the exclusive right for any period to spread the knowledge of it.</w:t>
+        <w:t xml:space="preserve">; it is the</w:t>
+      </w:r>
+      <w:r>
+        <w:t xml:space="preserve"> </w:t>
+      </w:r>
+      <w:r>
+        <w:t xml:space="preserve">history of the day. It is not to be supposed that the framers of the</w:t>
+      </w:r>
+      <w:r>
+        <w:t xml:space="preserve"> </w:t>
+      </w:r>
+      <w:r>
+        <w:t xml:space="preserve">Constitution … intended to confer upon one who might happen to be</w:t>
+      </w:r>
+      <w:r>
+        <w:t xml:space="preserve"> </w:t>
+      </w:r>
+      <w:r>
+        <w:t xml:space="preserve">the first to report a historic event the exclusive right for any</w:t>
+      </w:r>
+      <w:r>
+        <w:t xml:space="preserve"> </w:t>
+      </w:r>
+      <w:r>
+        <w:t xml:space="preserve">period to spread the knowledge of it.</w:t>
       </w:r>
     </w:p>
     <w:p>
@@ -1263,7 +2319,19 @@
         <w:pStyle w:val="FirstParagraph"/>
       </w:pPr>
       <w:r>
-        <w:t xml:space="preserve">Apart from the directory cases, the only decision cited to this Court which lends support for the challenged instruction is</w:t>
+        <w:t xml:space="preserve">Apart from the directory cases,</w:t>
+      </w:r>
+      <w:r>
+        <w:t xml:space="preserve"> </w:t>
+      </w:r>
+      <w:r>
+        <w:t xml:space="preserve">the only decision cited to this Court</w:t>
+      </w:r>
+      <w:r>
+        <w:t xml:space="preserve"> </w:t>
+      </w:r>
+      <w:r>
+        <w:t xml:space="preserve">which lends support for the challenged instruction is</w:t>
       </w:r>
       <w:r>
         <w:t xml:space="preserve"> </w:t>
@@ -1274,23 +2342,43 @@
             <w:i/>
             <w:rStyle w:val="Hyperlink"/>
           </w:rPr>
-          <w:t xml:space="preserve">Toksvig v. Bruce Publishing Co.,</w:t>
-        </w:r>
-        <w:r>
-          <w:rPr>
+          <w:t xml:space="preserve">Toksvig v. Bruce</w:t>
+        </w:r>
+        <w:r>
+          <w:rPr>
+            <w:i/>
             <w:rStyle w:val="Hyperlink"/>
           </w:rPr>
           <w:t xml:space="preserve"> </w:t>
         </w:r>
         <w:r>
           <w:rPr>
+            <w:i/>
+            <w:rStyle w:val="Hyperlink"/>
+          </w:rPr>
+          <w:t xml:space="preserve">Publishing Co.,</w:t>
+        </w:r>
+        <w:r>
+          <w:rPr>
+            <w:rStyle w:val="Hyperlink"/>
+          </w:rPr>
+          <w:t xml:space="preserve"> </w:t>
+        </w:r>
+        <w:r>
+          <w:rPr>
             <w:rStyle w:val="Hyperlink"/>
           </w:rPr>
           <w:t xml:space="preserve">(7th Cir. 1950)</w:t>
         </w:r>
       </w:hyperlink>
       <w:r>
-        <w:t xml:space="preserve">. In</w:t>
+        <w:t xml:space="preserve">.</w:t>
+      </w:r>
+      <w:r>
+        <w:t xml:space="preserve"> </w:t>
+      </w:r>
+      <w:r>
+        <w:t xml:space="preserve">In</w:t>
       </w:r>
       <w:r>
         <w:t xml:space="preserve"> </w:t>
@@ -1305,7 +2393,43 @@
         <w:t xml:space="preserve"> </w:t>
       </w:r>
       <w:r>
-        <w:t xml:space="preserve">plaintiff had written a biography of Hans Christian Anderson after extensive research of primary Danish sources. Defendant, who could not read Danish, copied twenty-four specific passages from plaintiff's book in writing her own biography. The Seventh Circuit held the copying of these passages, original translations from Danish separately copyrightable under</w:t>
+        <w:t xml:space="preserve">plaintiff had written a biography of Hans Christian Anderson</w:t>
+      </w:r>
+      <w:r>
+        <w:t xml:space="preserve"> </w:t>
+      </w:r>
+      <w:r>
+        <w:t xml:space="preserve">after extensive research of primary Danish sources.</w:t>
+      </w:r>
+      <w:r>
+        <w:t xml:space="preserve"> </w:t>
+      </w:r>
+      <w:r>
+        <w:t xml:space="preserve">Defendant, who could not read Danish,</w:t>
+      </w:r>
+      <w:r>
+        <w:t xml:space="preserve"> </w:t>
+      </w:r>
+      <w:r>
+        <w:t xml:space="preserve">copied twenty-four specific passages from plaintiff's book in writing her own biography.</w:t>
+      </w:r>
+      <w:r>
+        <w:t xml:space="preserve"> </w:t>
+      </w:r>
+      <w:r>
+        <w:t xml:space="preserve">The Seventh Circuit held the copying of these passages,</w:t>
+      </w:r>
+      <w:r>
+        <w:t xml:space="preserve"> </w:t>
+      </w:r>
+      <w:r>
+        <w:t xml:space="preserve">original translations from Danish</w:t>
+      </w:r>
+      <w:r>
+        <w:t xml:space="preserve"> </w:t>
+      </w:r>
+      <w:r>
+        <w:t xml:space="preserve">separately copyrightable under</w:t>
       </w:r>
       <w:r>
         <w:t xml:space="preserve"> </w:t>
@@ -1319,7 +2443,61 @@
         </w:r>
       </w:hyperlink>
       <w:r>
-        <w:t xml:space="preserve">, constituted copyright infringement. The court went on to reject defendant's fair use defense, primarily because defendant's use of the translations from Danish had allowed her to write her biography in one-third the time it took plaintiff. The court said the question was not whether defendant could have obtained the same information by going to the sources plaintiff had used, but whether she in fact had done her own independent research.</w:t>
+        <w:t xml:space="preserve">,</w:t>
+      </w:r>
+      <w:r>
+        <w:t xml:space="preserve"> </w:t>
+      </w:r>
+      <w:r>
+        <w:t xml:space="preserve">constituted copyright infringement.</w:t>
+      </w:r>
+      <w:r>
+        <w:t xml:space="preserve"> </w:t>
+      </w:r>
+      <w:r>
+        <w:t xml:space="preserve">The court went on to reject defendant's fair use defense,</w:t>
+      </w:r>
+      <w:r>
+        <w:t xml:space="preserve"> </w:t>
+      </w:r>
+      <w:r>
+        <w:t xml:space="preserve">primarily because defendant's use of the translations</w:t>
+      </w:r>
+      <w:r>
+        <w:t xml:space="preserve"> </w:t>
+      </w:r>
+      <w:r>
+        <w:t xml:space="preserve">from Danish had allowed her to write her biography</w:t>
+      </w:r>
+      <w:r>
+        <w:t xml:space="preserve"> </w:t>
+      </w:r>
+      <w:r>
+        <w:t xml:space="preserve">in one-third the time it took plaintiff.</w:t>
+      </w:r>
+      <w:r>
+        <w:t xml:space="preserve"> </w:t>
+      </w:r>
+      <w:r>
+        <w:t xml:space="preserve">The court said the question was</w:t>
+      </w:r>
+      <w:r>
+        <w:t xml:space="preserve"> </w:t>
+      </w:r>
+      <w:r>
+        <w:t xml:space="preserve">not whether defendant could have obtained the same information</w:t>
+      </w:r>
+      <w:r>
+        <w:t xml:space="preserve"> </w:t>
+      </w:r>
+      <w:r>
+        <w:t xml:space="preserve">by going to the sources plaintiff had used,</w:t>
+      </w:r>
+      <w:r>
+        <w:t xml:space="preserve"> </w:t>
+      </w:r>
+      <w:r>
+        <w:t xml:space="preserve">but whether she in fact had done her own independent research.</w:t>
       </w:r>
       <w:r>
         <w:t xml:space="preserve"> </w:t>
@@ -1342,7 +2520,25 @@
         <w:pStyle w:val="BodyText"/>
       </w:pPr>
       <w:r>
-        <w:t xml:space="preserve">Although most circuits apparently have not addressed the question, the idea that historical research is copyrightable was expressly rejected by the Second Circuit in the more soundly reasoned case of</w:t>
+        <w:t xml:space="preserve">Although most circuits apparently have not addressed the question,</w:t>
+      </w:r>
+      <w:r>
+        <w:t xml:space="preserve"> </w:t>
+      </w:r>
+      <w:r>
+        <w:t xml:space="preserve">the idea that historical research is copyrightable</w:t>
+      </w:r>
+      <w:r>
+        <w:t xml:space="preserve"> </w:t>
+      </w:r>
+      <w:r>
+        <w:t xml:space="preserve">was expressly rejected by the Second Circuit</w:t>
+      </w:r>
+      <w:r>
+        <w:t xml:space="preserve"> </w:t>
+      </w:r>
+      <w:r>
+        <w:t xml:space="preserve">in the more soundly reasoned case of</w:t>
       </w:r>
       <w:r>
         <w:t xml:space="preserve"> </w:t>
@@ -1392,7 +2588,19 @@
         <w:t xml:space="preserve"> </w:t>
       </w:r>
       <w:r>
-        <w:t xml:space="preserve">it was alleged that defendant's biography of Howard Hughes infringed the copyright on a series of</w:t>
+        <w:t xml:space="preserve">it was alleged that defendant's biography of Howard</w:t>
+      </w:r>
+      <w:r>
+        <w:t xml:space="preserve"> </w:t>
+      </w:r>
+      <w:r>
+        <w:t xml:space="preserve">Hughes infringed the copyright</w:t>
+      </w:r>
+      <w:r>
+        <w:t xml:space="preserve"> </w:t>
+      </w:r>
+      <w:r>
+        <w:t xml:space="preserve">on a series of</w:t>
       </w:r>
       <w:r>
         <w:t xml:space="preserve"> </w:t>
@@ -1407,7 +2615,31 @@
         <w:t xml:space="preserve"> </w:t>
       </w:r>
       <w:r>
-        <w:t xml:space="preserve">articles about Hughes. The district court had asserted in sweeping language that an author is not entitled to utilize the fruits of another's labor in lieu of independent research, relying on</w:t>
+        <w:t xml:space="preserve">articles about Hughes.</w:t>
+      </w:r>
+      <w:r>
+        <w:t xml:space="preserve"> </w:t>
+      </w:r>
+      <w:r>
+        <w:t xml:space="preserve">The district court had asserted in sweeping language</w:t>
+      </w:r>
+      <w:r>
+        <w:t xml:space="preserve"> </w:t>
+      </w:r>
+      <w:r>
+        <w:t xml:space="preserve">that an author is not entitled to utilize</w:t>
+      </w:r>
+      <w:r>
+        <w:t xml:space="preserve"> </w:t>
+      </w:r>
+      <w:r>
+        <w:t xml:space="preserve">the fruits of another's labor in lieu of independent research,</w:t>
+      </w:r>
+      <w:r>
+        <w:t xml:space="preserve"> </w:t>
+      </w:r>
+      <w:r>
+        <w:t xml:space="preserve">relying on</w:t>
       </w:r>
       <w:r>
         <w:t xml:space="preserve"> </w:t>
@@ -1422,7 +2654,13 @@
         <w:t xml:space="preserve"> </w:t>
       </w:r>
       <w:r>
-        <w:t xml:space="preserve">The Second Circuit reversed. While not challenging the holding of</w:t>
+        <w:t xml:space="preserve">The Second Circuit reversed.</w:t>
+      </w:r>
+      <w:r>
+        <w:t xml:space="preserve"> </w:t>
+      </w:r>
+      <w:r>
+        <w:t xml:space="preserve">While not challenging the holding of</w:t>
       </w:r>
       <w:r>
         <w:t xml:space="preserve"> </w:t>
@@ -1437,7 +2675,19 @@
         <w:t xml:space="preserve"> </w:t>
       </w:r>
       <w:r>
-        <w:t xml:space="preserve">that substantial copying of specific passages amounted to copyright infringement, it rejected the language regarding independent research:</w:t>
+        <w:t xml:space="preserve">that substantial copying of specific passages</w:t>
+      </w:r>
+      <w:r>
+        <w:t xml:space="preserve"> </w:t>
+      </w:r>
+      <w:r>
+        <w:t xml:space="preserve">amounted to copyright infringement,</w:t>
+      </w:r>
+      <w:r>
+        <w:t xml:space="preserve"> </w:t>
+      </w:r>
+      <w:r>
+        <w:t xml:space="preserve">it rejected the language regarding independent research:</w:t>
       </w:r>
     </w:p>
     <w:p>
@@ -1445,7 +2695,31 @@
         <w:pStyle w:val="BlockText"/>
       </w:pPr>
       <w:r>
-        <w:t xml:space="preserve">We … cannot subscribe to the view that an author is absolutely precluded from saving time and effort by referring to and relying upon prior published material.… It is just such wasted effort that the proscription against the copyright of ideas and facts, and to a lesser extent the privilege of fair use, are designed to prevent.</w:t>
+        <w:t xml:space="preserve">We … cannot subscribe to the view that an author is absolutely</w:t>
+      </w:r>
+      <w:r>
+        <w:t xml:space="preserve"> </w:t>
+      </w:r>
+      <w:r>
+        <w:t xml:space="preserve">precluded from saving time and effort by referring to and relying upon</w:t>
+      </w:r>
+      <w:r>
+        <w:t xml:space="preserve"> </w:t>
+      </w:r>
+      <w:r>
+        <w:t xml:space="preserve">prior published material.… It is just such wasted effort that the</w:t>
+      </w:r>
+      <w:r>
+        <w:t xml:space="preserve"> </w:t>
+      </w:r>
+      <w:r>
+        <w:t xml:space="preserve">proscription against the copyright of ideas and facts, and to a lesser</w:t>
+      </w:r>
+      <w:r>
+        <w:t xml:space="preserve"> </w:t>
+      </w:r>
+      <w:r>
+        <w:t xml:space="preserve">extent the privilege of fair use, are designed to prevent.</w:t>
       </w:r>
     </w:p>
     <w:p>
@@ -1470,7 +2744,13 @@
         <w:pStyle w:val="BodyText"/>
       </w:pPr>
       <w:r>
-        <w:t xml:space="preserve">The Second Circuit has adhered to its position in the most recent appellate case to address the question,</w:t>
+        <w:t xml:space="preserve">The Second Circuit has adhered to its position</w:t>
+      </w:r>
+      <w:r>
+        <w:t xml:space="preserve"> </w:t>
+      </w:r>
+      <w:r>
+        <w:t xml:space="preserve">in the most recent appellate case to address the question,</w:t>
       </w:r>
       <w:r>
         <w:t xml:space="preserve"> </w:t>
@@ -1512,7 +2792,25 @@
         <w:t xml:space="preserve"> </w:t>
       </w:r>
       <w:r>
-        <w:t xml:space="preserve">involved various literary accounts of the last voyage and mysterious destruction of the German dirigible Hindenberg. Plaintiff A.A. Hoehling published a book in 1962 entitled,</w:t>
+        <w:t xml:space="preserve">involved various literary accounts</w:t>
+      </w:r>
+      <w:r>
+        <w:t xml:space="preserve"> </w:t>
+      </w:r>
+      <w:r>
+        <w:t xml:space="preserve">of the last voyage and mysterious destruction</w:t>
+      </w:r>
+      <w:r>
+        <w:t xml:space="preserve"> </w:t>
+      </w:r>
+      <w:r>
+        <w:t xml:space="preserve">of the German dirigible Hindenberg.</w:t>
+      </w:r>
+      <w:r>
+        <w:t xml:space="preserve"> </w:t>
+      </w:r>
+      <w:r>
+        <w:t xml:space="preserve">Plaintiff A.A. Hoehling published a book in 1962 entitled,</w:t>
       </w:r>
       <w:r>
         <w:t xml:space="preserve"> </w:t>
@@ -1527,7 +2825,37 @@
         <w:t xml:space="preserve"> </w:t>
       </w:r>
       <w:r>
-        <w:t xml:space="preserve">Written as a factual account in an objective, reportorial style, the premise of his extensively researched book was that the Hindenberg had been deliberately sabotaged by a member of its crew to embarrass the Nazi regime. Ten years later, defendant Michael McDonald Mooney published his book,</w:t>
+        <w:t xml:space="preserve">Written as a factual account in an objective, reportorial style,</w:t>
+      </w:r>
+      <w:r>
+        <w:t xml:space="preserve"> </w:t>
+      </w:r>
+      <w:r>
+        <w:t xml:space="preserve">the premise of his extensively researched book</w:t>
+      </w:r>
+      <w:r>
+        <w:t xml:space="preserve"> </w:t>
+      </w:r>
+      <w:r>
+        <w:t xml:space="preserve">was that the Hindenberg had been deliberately sabotaged</w:t>
+      </w:r>
+      <w:r>
+        <w:t xml:space="preserve"> </w:t>
+      </w:r>
+      <w:r>
+        <w:t xml:space="preserve">by a member of its crew to embarrass the Nazi regime.</w:t>
+      </w:r>
+      <w:r>
+        <w:t xml:space="preserve"> </w:t>
+      </w:r>
+      <w:r>
+        <w:t xml:space="preserve">Ten years later,</w:t>
+      </w:r>
+      <w:r>
+        <w:t xml:space="preserve"> </w:t>
+      </w:r>
+      <w:r>
+        <w:t xml:space="preserve">defendant Michael McDonald Mooney published his book,</w:t>
       </w:r>
       <w:r>
         <w:t xml:space="preserve"> </w:t>
@@ -1542,7 +2870,61 @@
         <w:t xml:space="preserve"> </w:t>
       </w:r>
       <w:r>
-        <w:t xml:space="preserve">While more literary than historical, Mooney's account also hypothesized sabotage. Universal City Studios purchased the movie rights to Mooney's book and produced a movie under the same title, although the movie differed somewhat from the book. During the litigation, Mooney acknowledged he had consulted Hoehling's book and relied on it for some details in writing his own, but he maintained he first discovered the sabotage theory in Dale Titler's</w:t>
+        <w:t xml:space="preserve">While more literary than historical,</w:t>
+      </w:r>
+      <w:r>
+        <w:t xml:space="preserve"> </w:t>
+      </w:r>
+      <w:r>
+        <w:t xml:space="preserve">Mooney's account also hypothesized sabotage.</w:t>
+      </w:r>
+      <w:r>
+        <w:t xml:space="preserve"> </w:t>
+      </w:r>
+      <w:r>
+        <w:t xml:space="preserve">Universal City Studios purchased the movie rights to Mooney's book</w:t>
+      </w:r>
+      <w:r>
+        <w:t xml:space="preserve"> </w:t>
+      </w:r>
+      <w:r>
+        <w:t xml:space="preserve">and produced a movie under the same title,</w:t>
+      </w:r>
+      <w:r>
+        <w:t xml:space="preserve"> </w:t>
+      </w:r>
+      <w:r>
+        <w:t xml:space="preserve">although the movie differed somewhat from the book.</w:t>
+      </w:r>
+      <w:r>
+        <w:t xml:space="preserve"> </w:t>
+      </w:r>
+      <w:r>
+        <w:t xml:space="preserve">During the litigation,</w:t>
+      </w:r>
+      <w:r>
+        <w:t xml:space="preserve"> </w:t>
+      </w:r>
+      <w:r>
+        <w:t xml:space="preserve">Mooney acknowledged he had consulted Hoehling's book</w:t>
+      </w:r>
+      <w:r>
+        <w:t xml:space="preserve"> </w:t>
+      </w:r>
+      <w:r>
+        <w:t xml:space="preserve">and relied on it for some details in writing his own,</w:t>
+      </w:r>
+      <w:r>
+        <w:t xml:space="preserve"> </w:t>
+      </w:r>
+      <w:r>
+        <w:t xml:space="preserve">but he maintained he first discovered the sabotage theory</w:t>
+      </w:r>
+      <w:r>
+        <w:t xml:space="preserve"> </w:t>
+      </w:r>
+      <w:r>
+        <w:t xml:space="preserve">in Dale Titler's</w:t>
       </w:r>
       <w:r>
         <w:t xml:space="preserve"> </w:t>
@@ -1562,7 +2944,55 @@
         <w:pStyle w:val="BodyText"/>
       </w:pPr>
       <w:r>
-        <w:t xml:space="preserve">Hoehling sued Mooney and Universal for copyright infringement. The district court granted defendants' motion for summary judgment and the Second Circuit affirmed, holding that, assuming both copying and substantial similarity, all the similarities pertained to categories of noncopyrightable material. The court noted the sabotage hypothesis espoused in Hoehling's book was based entirely on interpretation of historical fact and was not copyrightable.</w:t>
+        <w:t xml:space="preserve">Hoehling sued Mooney and Universal for copyright infringement.</w:t>
+      </w:r>
+      <w:r>
+        <w:t xml:space="preserve"> </w:t>
+      </w:r>
+      <w:r>
+        <w:t xml:space="preserve">The district court granted defendants' motion for summary judgment</w:t>
+      </w:r>
+      <w:r>
+        <w:t xml:space="preserve"> </w:t>
+      </w:r>
+      <w:r>
+        <w:t xml:space="preserve">and the Second Circuit affirmed, holding that,</w:t>
+      </w:r>
+      <w:r>
+        <w:t xml:space="preserve"> </w:t>
+      </w:r>
+      <w:r>
+        <w:t xml:space="preserve">assuming both copying and substantial similarity,</w:t>
+      </w:r>
+      <w:r>
+        <w:t xml:space="preserve"> </w:t>
+      </w:r>
+      <w:r>
+        <w:t xml:space="preserve">all the similarities pertained to categories of noncopyrightable material.</w:t>
+      </w:r>
+      <w:r>
+        <w:t xml:space="preserve"> </w:t>
+      </w:r>
+      <w:r>
+        <w:t xml:space="preserve">The court noted the sabotage hypothesis</w:t>
+      </w:r>
+      <w:r>
+        <w:t xml:space="preserve"> </w:t>
+      </w:r>
+      <w:r>
+        <w:t xml:space="preserve">espoused in Hoehling's book</w:t>
+      </w:r>
+      <w:r>
+        <w:t xml:space="preserve"> </w:t>
+      </w:r>
+      <w:r>
+        <w:t xml:space="preserve">was based entirely on interpretation of historical fact</w:t>
+      </w:r>
+      <w:r>
+        <w:t xml:space="preserve"> </w:t>
+      </w:r>
+      <w:r>
+        <w:t xml:space="preserve">and was not copyrightable.</w:t>
       </w:r>
       <w:r>
         <w:t xml:space="preserve"> </w:t>
@@ -1577,7 +3007,37 @@
         </w:r>
       </w:hyperlink>
       <w:r>
-        <w:t xml:space="preserve">. The same reasoning applied to Hoehling's claim that a number of specific facts, ascertained through his personal research, were copied by defendants. Relying on the</w:t>
+        <w:t xml:space="preserve">.</w:t>
+      </w:r>
+      <w:r>
+        <w:t xml:space="preserve"> </w:t>
+      </w:r>
+      <w:r>
+        <w:t xml:space="preserve">The same reasoning applied to Hoehling's claim</w:t>
+      </w:r>
+      <w:r>
+        <w:t xml:space="preserve"> </w:t>
+      </w:r>
+      <w:r>
+        <w:t xml:space="preserve">that a number of specific facts,</w:t>
+      </w:r>
+      <w:r>
+        <w:t xml:space="preserve"> </w:t>
+      </w:r>
+      <w:r>
+        <w:t xml:space="preserve">ascertained through his personal research,</w:t>
+      </w:r>
+      <w:r>
+        <w:t xml:space="preserve"> </w:t>
+      </w:r>
+      <w:r>
+        <w:t xml:space="preserve">were copied by defendants.</w:t>
+      </w:r>
+      <w:r>
+        <w:t xml:space="preserve"> </w:t>
+      </w:r>
+      <w:r>
+        <w:t xml:space="preserve">Relying on the</w:t>
       </w:r>
       <w:r>
         <w:t xml:space="preserve"> </w:t>
@@ -1592,7 +3052,37 @@
         <w:t xml:space="preserve"> </w:t>
       </w:r>
       <w:r>
-        <w:t xml:space="preserve">case, the court stated that factual information is in the public domain and "each [defendant] had the right to 'avail himself of the facts contained' in Hoehling's book and to 'use such information, whether correct or incorrect, in his own literary work.'"</w:t>
+        <w:t xml:space="preserve">case,</w:t>
+      </w:r>
+      <w:r>
+        <w:t xml:space="preserve"> </w:t>
+      </w:r>
+      <w:r>
+        <w:t xml:space="preserve">the court stated that factual information is in the public domain</w:t>
+      </w:r>
+      <w:r>
+        <w:t xml:space="preserve"> </w:t>
+      </w:r>
+      <w:r>
+        <w:t xml:space="preserve">and "each [defendant] had the right</w:t>
+      </w:r>
+      <w:r>
+        <w:t xml:space="preserve"> </w:t>
+      </w:r>
+      <w:r>
+        <w:t xml:space="preserve">to 'avail himself of the facts contained' in Hoehling's book</w:t>
+      </w:r>
+      <w:r>
+        <w:t xml:space="preserve"> </w:t>
+      </w:r>
+      <w:r>
+        <w:t xml:space="preserve">and to 'use such information,</w:t>
+      </w:r>
+      <w:r>
+        <w:t xml:space="preserve"> </w:t>
+      </w:r>
+      <w:r>
+        <w:t xml:space="preserve">whether correct or incorrect, in his own literary work.'"</w:t>
       </w:r>
     </w:p>
     <w:p>
@@ -1600,7 +3090,13 @@
         <w:pStyle w:val="BodyText"/>
       </w:pPr>
       <w:r>
-        <w:t xml:space="preserve">We find the approach taken by the Second Circuit in</w:t>
+        <w:t xml:space="preserve">We find the approach</w:t>
+      </w:r>
+      <w:r>
+        <w:t xml:space="preserve"> </w:t>
+      </w:r>
+      <w:r>
+        <w:t xml:space="preserve">taken by the Second Circuit in</w:t>
       </w:r>
       <w:r>
         <w:t xml:space="preserve"> </w:t>
@@ -1630,7 +3126,19 @@
         <w:t xml:space="preserve"> </w:t>
       </w:r>
       <w:r>
-        <w:t xml:space="preserve">to be more consistent with the purpose and intended scope of protection under the copyright law than that implied by</w:t>
+        <w:t xml:space="preserve">to be more consistent</w:t>
+      </w:r>
+      <w:r>
+        <w:t xml:space="preserve"> </w:t>
+      </w:r>
+      <w:r>
+        <w:t xml:space="preserve">with the purpose and intended scope of protection under the copyright law</w:t>
+      </w:r>
+      <w:r>
+        <w:t xml:space="preserve"> </w:t>
+      </w:r>
+      <w:r>
+        <w:t xml:space="preserve">than that implied by</w:t>
       </w:r>
       <w:r>
         <w:t xml:space="preserve"> </w:t>
@@ -1645,7 +3153,67 @@
         <w:t xml:space="preserve"> </w:t>
       </w:r>
       <w:r>
-        <w:t xml:space="preserve">The line drawn between uncopyrightable facts and copyrightable expression of facts serves an important purpose in copyright law. It provides a means of balancing the public's interest in stimulating creative activity, as embodied in the Copyright Clause, against the public's need for unrestrained access to information. It allows a subsequent author to build upon and add to prior accomplishments without unnecessary duplication of effort. As expressed by the Second Circuit in</w:t>
+        <w:t xml:space="preserve">The line drawn between uncopyrightable facts</w:t>
+      </w:r>
+      <w:r>
+        <w:t xml:space="preserve"> </w:t>
+      </w:r>
+      <w:r>
+        <w:t xml:space="preserve">and copyrightable expression of facts</w:t>
+      </w:r>
+      <w:r>
+        <w:t xml:space="preserve"> </w:t>
+      </w:r>
+      <w:r>
+        <w:t xml:space="preserve">serves an important purpose in copyright law.</w:t>
+      </w:r>
+      <w:r>
+        <w:t xml:space="preserve"> </w:t>
+      </w:r>
+      <w:r>
+        <w:t xml:space="preserve">It provides a means of balancing</w:t>
+      </w:r>
+      <w:r>
+        <w:t xml:space="preserve"> </w:t>
+      </w:r>
+      <w:r>
+        <w:t xml:space="preserve">the public's interest in stimulating creative activity,</w:t>
+      </w:r>
+      <w:r>
+        <w:t xml:space="preserve"> </w:t>
+      </w:r>
+      <w:r>
+        <w:t xml:space="preserve">as embodied in the Copyright Clause,</w:t>
+      </w:r>
+      <w:r>
+        <w:t xml:space="preserve"> </w:t>
+      </w:r>
+      <w:r>
+        <w:t xml:space="preserve">against the public's need for unrestrained access to information.</w:t>
+      </w:r>
+      <w:r>
+        <w:t xml:space="preserve"> </w:t>
+      </w:r>
+      <w:r>
+        <w:t xml:space="preserve">It allows a subsequent author to build upon</w:t>
+      </w:r>
+      <w:r>
+        <w:t xml:space="preserve"> </w:t>
+      </w:r>
+      <w:r>
+        <w:t xml:space="preserve">and add to prior accomplishments</w:t>
+      </w:r>
+      <w:r>
+        <w:t xml:space="preserve"> </w:t>
+      </w:r>
+      <w:r>
+        <w:t xml:space="preserve">without unnecessary duplication of effort.</w:t>
+      </w:r>
+      <w:r>
+        <w:t xml:space="preserve"> </w:t>
+      </w:r>
+      <w:r>
+        <w:t xml:space="preserve">As expressed by the Second Circuit in</w:t>
       </w:r>
       <w:r>
         <w:t xml:space="preserve"> </w:t>
@@ -1668,7 +3236,97 @@
         <w:pStyle w:val="BlockText"/>
       </w:pPr>
       <w:r>
-        <w:t xml:space="preserve">The copyright provides a financial incentive to those who would add to the corpus of existing knowledge by creating original works. Nevertheless, the protection afforded the copyright holder has never extended to history, be it documented fact or explanatory hypothesis. The rationale for this doctrine is that the cause of knowledge is best served when history is the common property of all, and each generation remains free to draw upon the discoveries and insights of the past. Accordingly, the scope of copyright in historical accounts is narrow indeed, embracing no more than the author's original expression of particular facts and theories already in the public domain.</w:t>
+        <w:t xml:space="preserve">The copyright provides a financial incentive</w:t>
+      </w:r>
+      <w:r>
+        <w:t xml:space="preserve"> </w:t>
+      </w:r>
+      <w:r>
+        <w:t xml:space="preserve">to those who would add to the corpus of existing knowledge</w:t>
+      </w:r>
+      <w:r>
+        <w:t xml:space="preserve"> </w:t>
+      </w:r>
+      <w:r>
+        <w:t xml:space="preserve">by creating original works.</w:t>
+      </w:r>
+      <w:r>
+        <w:t xml:space="preserve"> </w:t>
+      </w:r>
+      <w:r>
+        <w:t xml:space="preserve">Nevertheless, the protection afforded the copyright holder</w:t>
+      </w:r>
+      <w:r>
+        <w:t xml:space="preserve"> </w:t>
+      </w:r>
+      <w:r>
+        <w:t xml:space="preserve">has never extended to history,</w:t>
+      </w:r>
+      <w:r>
+        <w:t xml:space="preserve"> </w:t>
+      </w:r>
+      <w:r>
+        <w:t xml:space="preserve">be it documented fact or explanatory hypothesis.</w:t>
+      </w:r>
+      <w:r>
+        <w:t xml:space="preserve"> </w:t>
+      </w:r>
+      <w:r>
+        <w:t xml:space="preserve">The rationale for this doctrine</w:t>
+      </w:r>
+      <w:r>
+        <w:t xml:space="preserve"> </w:t>
+      </w:r>
+      <w:r>
+        <w:t xml:space="preserve">is that the cause of knowledge is best served</w:t>
+      </w:r>
+      <w:r>
+        <w:t xml:space="preserve"> </w:t>
+      </w:r>
+      <w:r>
+        <w:t xml:space="preserve">when history is the common property of all,</w:t>
+      </w:r>
+      <w:r>
+        <w:t xml:space="preserve"> </w:t>
+      </w:r>
+      <w:r>
+        <w:t xml:space="preserve">and each generation remains free</w:t>
+      </w:r>
+      <w:r>
+        <w:t xml:space="preserve"> </w:t>
+      </w:r>
+      <w:r>
+        <w:t xml:space="preserve">to draw upon the discoveries and insights of the past.</w:t>
+      </w:r>
+      <w:r>
+        <w:t xml:space="preserve"> </w:t>
+      </w:r>
+      <w:r>
+        <w:t xml:space="preserve">Accordingly, the scope of copyright</w:t>
+      </w:r>
+      <w:r>
+        <w:t xml:space="preserve"> </w:t>
+      </w:r>
+      <w:r>
+        <w:t xml:space="preserve">in historical accounts is narrow</w:t>
+      </w:r>
+      <w:r>
+        <w:t xml:space="preserve"> </w:t>
+      </w:r>
+      <w:r>
+        <w:t xml:space="preserve">indeed, embracing no more than</w:t>
+      </w:r>
+      <w:r>
+        <w:t xml:space="preserve"> </w:t>
+      </w:r>
+      <w:r>
+        <w:t xml:space="preserve">the author's original expression of particular facts</w:t>
+      </w:r>
+      <w:r>
+        <w:t xml:space="preserve"> </w:t>
+      </w:r>
+      <w:r>
+        <w:t xml:space="preserve">and theories already in the public domain.</w:t>
       </w:r>
     </w:p>
     <w:p>
@@ -1676,7 +3334,127 @@
         <w:pStyle w:val="FirstParagraph"/>
       </w:pPr>
       <w:r>
-        <w:t xml:space="preserve">The valuable distinction in copyright law between facts and the expression of facts cannot be maintained if research is held to be copyrightable. There is no rational basis for distinguishing between facts and the research involved in obtaining facts. To hold that research is copyrightable is no more or no less than to hold that the facts discovered as a result of research are entitled to copyright protection. Plaintiff argues that extending copyright protection to research would not upset the balance because it would not give the researcher/author a monopoly over the facts but would only ensure that later writers obtain the facts independently or follow the guidelines of fair use if the facts are no longer discoverable. But this is precisely the scope of protection given any copyrighted matter, and the law is clear that facts are not entitled to such protection. We conclude that the district court erred in instructing the jury that research is copyrightable.</w:t>
+        <w:t xml:space="preserve">The valuable distinction in copyright law</w:t>
+      </w:r>
+      <w:r>
+        <w:t xml:space="preserve"> </w:t>
+      </w:r>
+      <w:r>
+        <w:t xml:space="preserve">between facts and the expression of facts</w:t>
+      </w:r>
+      <w:r>
+        <w:t xml:space="preserve"> </w:t>
+      </w:r>
+      <w:r>
+        <w:t xml:space="preserve">cannot be maintained if research is held to be copyrightable.</w:t>
+      </w:r>
+      <w:r>
+        <w:t xml:space="preserve"> </w:t>
+      </w:r>
+      <w:r>
+        <w:t xml:space="preserve">There is no rational basis for distinguishing</w:t>
+      </w:r>
+      <w:r>
+        <w:t xml:space="preserve"> </w:t>
+      </w:r>
+      <w:r>
+        <w:t xml:space="preserve">between facts and the research involved in obtaining facts.</w:t>
+      </w:r>
+      <w:r>
+        <w:t xml:space="preserve"> </w:t>
+      </w:r>
+      <w:r>
+        <w:t xml:space="preserve">To hold that research is copyrightable</w:t>
+      </w:r>
+      <w:r>
+        <w:t xml:space="preserve"> </w:t>
+      </w:r>
+      <w:r>
+        <w:t xml:space="preserve">is no more or no less than to hold</w:t>
+      </w:r>
+      <w:r>
+        <w:t xml:space="preserve"> </w:t>
+      </w:r>
+      <w:r>
+        <w:t xml:space="preserve">that the facts discovered as a result of research</w:t>
+      </w:r>
+      <w:r>
+        <w:t xml:space="preserve"> </w:t>
+      </w:r>
+      <w:r>
+        <w:t xml:space="preserve">are entitled to copyright protection.</w:t>
+      </w:r>
+      <w:r>
+        <w:t xml:space="preserve"> </w:t>
+      </w:r>
+      <w:r>
+        <w:t xml:space="preserve">Plaintiff argues that extending copyright protection to research</w:t>
+      </w:r>
+      <w:r>
+        <w:t xml:space="preserve"> </w:t>
+      </w:r>
+      <w:r>
+        <w:t xml:space="preserve">would not upset the balance</w:t>
+      </w:r>
+      <w:r>
+        <w:t xml:space="preserve"> </w:t>
+      </w:r>
+      <w:r>
+        <w:t xml:space="preserve">because it would not give the researcher/author a monopoly over the facts</w:t>
+      </w:r>
+      <w:r>
+        <w:t xml:space="preserve"> </w:t>
+      </w:r>
+      <w:r>
+        <w:t xml:space="preserve">but would only ensure that later writers</w:t>
+      </w:r>
+      <w:r>
+        <w:t xml:space="preserve"> </w:t>
+      </w:r>
+      <w:r>
+        <w:t xml:space="preserve">obtain the facts independently</w:t>
+      </w:r>
+      <w:r>
+        <w:t xml:space="preserve"> </w:t>
+      </w:r>
+      <w:r>
+        <w:t xml:space="preserve">or follow the guidelines of fair use</w:t>
+      </w:r>
+      <w:r>
+        <w:t xml:space="preserve"> </w:t>
+      </w:r>
+      <w:r>
+        <w:t xml:space="preserve">if the facts are no longer discoverable.</w:t>
+      </w:r>
+      <w:r>
+        <w:t xml:space="preserve"> </w:t>
+      </w:r>
+      <w:r>
+        <w:t xml:space="preserve">But this is precisely the scope of protection</w:t>
+      </w:r>
+      <w:r>
+        <w:t xml:space="preserve"> </w:t>
+      </w:r>
+      <w:r>
+        <w:t xml:space="preserve">given any copyrighted matter,</w:t>
+      </w:r>
+      <w:r>
+        <w:t xml:space="preserve"> </w:t>
+      </w:r>
+      <w:r>
+        <w:t xml:space="preserve">and the law is clear that facts are not entitled to such protection.</w:t>
+      </w:r>
+      <w:r>
+        <w:t xml:space="preserve"> </w:t>
+      </w:r>
+      <w:r>
+        <w:t xml:space="preserve">We conclude that the district court erred in instructing the jury</w:t>
+      </w:r>
+      <w:r>
+        <w:t xml:space="preserve"> </w:t>
+      </w:r>
+      <w:r>
+        <w:t xml:space="preserve">that research is copyrightable.</w:t>
       </w:r>
     </w:p>
     <w:p>
@@ -1684,7 +3462,19 @@
         <w:pStyle w:val="BodyText"/>
       </w:pPr>
       <w:r>
-        <w:t xml:space="preserve">Viewing the record as a whole, the Court is left with a substantial and ineradicable doubt as to whether the jury was properly guided in its deliberations.</w:t>
+        <w:t xml:space="preserve">Viewing the record as a whole,</w:t>
+      </w:r>
+      <w:r>
+        <w:t xml:space="preserve"> </w:t>
+      </w:r>
+      <w:r>
+        <w:t xml:space="preserve">the Court is left with a substantial and ineradicable doubt</w:t>
+      </w:r>
+      <w:r>
+        <w:t xml:space="preserve"> </w:t>
+      </w:r>
+      <w:r>
+        <w:t xml:space="preserve">as to whether the jury was properly guided in its deliberations.</w:t>
       </w:r>
       <w:r>
         <w:t xml:space="preserve"> </w:t>
@@ -1716,7 +3506,19 @@
           <w:rPr>
             <w:rStyle w:val="Hyperlink"/>
           </w:rPr>
-          <w:t xml:space="preserve">587 F.2d 754 (5th Cir. 1979)</w:t>
+          <w:t xml:space="preserve">587 F.2d 754 (5th Cir.</w:t>
+        </w:r>
+        <w:r>
+          <w:rPr>
+            <w:rStyle w:val="Hyperlink"/>
+          </w:rPr>
+          <w:t xml:space="preserve"> </w:t>
+        </w:r>
+        <w:r>
+          <w:rPr>
+            <w:rStyle w:val="Hyperlink"/>
+          </w:rPr>
+          <w:t xml:space="preserve">1979)</w:t>
         </w:r>
       </w:hyperlink>
       <w:r>
@@ -1728,7 +3530,25 @@
         <w:pStyle w:val="BodyText"/>
       </w:pPr>
       <w:r>
-        <w:t xml:space="preserve">Because there is uncertainty as to whether the jury was actually misled, the erroneous instruction cannot be ruled harmless and a new trial is required.</w:t>
+        <w:t xml:space="preserve">Because there is uncertainty</w:t>
+      </w:r>
+      <w:r>
+        <w:t xml:space="preserve"> </w:t>
+      </w:r>
+      <w:r>
+        <w:t xml:space="preserve">as to whether the jury was actually misled,</w:t>
+      </w:r>
+      <w:r>
+        <w:t xml:space="preserve"> </w:t>
+      </w:r>
+      <w:r>
+        <w:t xml:space="preserve">the erroneous instruction cannot be ruled harmless</w:t>
+      </w:r>
+      <w:r>
+        <w:t xml:space="preserve"> </w:t>
+      </w:r>
+      <w:r>
+        <w:t xml:space="preserve">and a new trial is required.</w:t>
       </w:r>
     </w:p>
     <w:p>
@@ -1763,7 +3583,25 @@
         <w:pStyle w:val="BlockText"/>
       </w:pPr>
       <w:r>
-        <w:t xml:space="preserve">It is well settled that copyright protection extends only to an author's expression of facts and not to the facts themselves.</w:t>
+        <w:t xml:space="preserve">It is well settled</w:t>
+      </w:r>
+      <w:r>
+        <w:t xml:space="preserve"> </w:t>
+      </w:r>
+      <w:r>
+        <w:t xml:space="preserve">that copyright protection extends only</w:t>
+      </w:r>
+      <w:r>
+        <w:t xml:space="preserve"> </w:t>
+      </w:r>
+      <w:r>
+        <w:t xml:space="preserve">to an author's expression of facts</w:t>
+      </w:r>
+      <w:r>
+        <w:t xml:space="preserve"> </w:t>
+      </w:r>
+      <w:r>
+        <w:t xml:space="preserve">and not to the facts themselves.</w:t>
       </w:r>
     </w:p>
     <w:p>
@@ -1786,7 +3624,13 @@
         <w:t xml:space="preserve"> </w:t>
       </w:r>
       <w:r>
-        <w:t xml:space="preserve">(2d Cir. 1980), the Second Circuit observed:</w:t>
+        <w:t xml:space="preserve">(2d Cir. 1980),</w:t>
+      </w:r>
+      <w:r>
+        <w:t xml:space="preserve"> </w:t>
+      </w:r>
+      <w:r>
+        <w:t xml:space="preserve">the Second Circuit observed:</w:t>
       </w:r>
     </w:p>
     <w:p>
@@ -1794,7 +3638,25 @@
         <w:pStyle w:val="BlockText"/>
       </w:pPr>
       <w:r>
-        <w:t xml:space="preserve">“the cause of knowledge is best served when history is the common property of all, and each generation remains free to draw upon the discoveries and insights of the past.”</w:t>
+        <w:t xml:space="preserve">“the cause of knowledge is best served</w:t>
+      </w:r>
+      <w:r>
+        <w:t xml:space="preserve"> </w:t>
+      </w:r>
+      <w:r>
+        <w:t xml:space="preserve">when history is the common property of all,</w:t>
+      </w:r>
+      <w:r>
+        <w:t xml:space="preserve"> </w:t>
+      </w:r>
+      <w:r>
+        <w:t xml:space="preserve">and each generation remains free</w:t>
+      </w:r>
+      <w:r>
+        <w:t xml:space="preserve"> </w:t>
+      </w:r>
+      <w:r>
+        <w:t xml:space="preserve">to draw upon the discoveries and insights of the past.”</w:t>
       </w:r>
     </w:p>
     <w:p>
@@ -1831,7 +3693,19 @@
         <w:pStyle w:val="BlockText"/>
       </w:pPr>
       <w:r>
-        <w:t xml:space="preserve">Incidents, characters, or settings which are as a practical matter indispensable, or at least standard, in the treatment of a given topic.</w:t>
+        <w:t xml:space="preserve">Incidents, characters, or settings</w:t>
+      </w:r>
+      <w:r>
+        <w:t xml:space="preserve"> </w:t>
+      </w:r>
+      <w:r>
+        <w:t xml:space="preserve">which are as a practical matter indispensable,</w:t>
+      </w:r>
+      <w:r>
+        <w:t xml:space="preserve"> </w:t>
+      </w:r>
+      <w:r>
+        <w:t xml:space="preserve">or at least standard, in the treatment of a given topic.</w:t>
       </w:r>
     </w:p>
     <w:p>
@@ -1839,7 +3713,25 @@
         <w:pStyle w:val="FirstParagraph"/>
       </w:pPr>
       <w:r>
-        <w:t xml:space="preserve">Copyright protects "original works of art." A story about greedy miser is or a cruel slave master, may be protected by copyright, but not the greedy miser or cruel slave master.</w:t>
+        <w:t xml:space="preserve">Copyright protects "original works of art."</w:t>
+      </w:r>
+      <w:r>
+        <w:t xml:space="preserve"> </w:t>
+      </w:r>
+      <w:r>
+        <w:t xml:space="preserve">A story about greedy miser is or a cruel slave master,</w:t>
+      </w:r>
+      <w:r>
+        <w:t xml:space="preserve"> </w:t>
+      </w:r>
+      <w:r>
+        <w:t xml:space="preserve">may be protected by copyright,</w:t>
+      </w:r>
+      <w:r>
+        <w:t xml:space="preserve"> </w:t>
+      </w:r>
+      <w:r>
+        <w:t xml:space="preserve">but not the greedy miser or cruel slave master.</w:t>
       </w:r>
     </w:p>
     <w:p>
@@ -1847,7 +3739,31 @@
         <w:pStyle w:val="BodyText"/>
       </w:pPr>
       <w:r>
-        <w:t xml:space="preserve">I know! Here's a story! It's about a young attractive guy and a young attractive girl. When they meet, they hate each other, but then they fall in love and live happily ever after.</w:t>
+        <w:t xml:space="preserve">I know! Here's a story!</w:t>
+      </w:r>
+      <w:r>
+        <w:t xml:space="preserve"> </w:t>
+      </w:r>
+      <w:r>
+        <w:t xml:space="preserve">It's about a young attractive guy</w:t>
+      </w:r>
+      <w:r>
+        <w:t xml:space="preserve"> </w:t>
+      </w:r>
+      <w:r>
+        <w:t xml:space="preserve">and a young attractive girl.</w:t>
+      </w:r>
+      <w:r>
+        <w:t xml:space="preserve"> </w:t>
+      </w:r>
+      <w:r>
+        <w:t xml:space="preserve">When they meet, they hate each other,</w:t>
+      </w:r>
+      <w:r>
+        <w:t xml:space="preserve"> </w:t>
+      </w:r>
+      <w:r>
+        <w:t xml:space="preserve">but then they fall in love and live happily ever after.</w:t>
       </w:r>
     </w:p>
     <w:p>
@@ -1855,7 +3771,25 @@
         <w:pStyle w:val="BodyText"/>
       </w:pPr>
       <w:r>
-        <w:t xml:space="preserve">Yes, the story's particular "take" on the romantic comedy formula may be protected. But nobody owns a copyright in star-crossed lovers or greedy misers, or in awkward adolescents finding their way in life, or tortured geniuses who perservere against all odds.</w:t>
+        <w:t xml:space="preserve">Yes, the story's particular "take" on the romantic comedy formula may be protected.</w:t>
+      </w:r>
+      <w:r>
+        <w:t xml:space="preserve"> </w:t>
+      </w:r>
+      <w:r>
+        <w:t xml:space="preserve">But nobody owns a copyright in star-crossed lovers or greedy misers,</w:t>
+      </w:r>
+      <w:r>
+        <w:t xml:space="preserve"> </w:t>
+      </w:r>
+      <w:r>
+        <w:t xml:space="preserve">or in awkward adolescents finding their way in life,</w:t>
+      </w:r>
+      <w:r>
+        <w:t xml:space="preserve"> </w:t>
+      </w:r>
+      <w:r>
+        <w:t xml:space="preserve">or tortured geniuses who perservere against all odds.</w:t>
       </w:r>
     </w:p>
     <w:p>
@@ -1863,7 +3797,55 @@
         <w:pStyle w:val="BodyText"/>
       </w:pPr>
       <w:r>
-        <w:t xml:space="preserve">These are Scènes-À-Faire, which most of us recognize as clichés and not copyrightable. Maybe Robert Louis Stevenson could have at least argued with a straight face for copyright protection, if he were the first author to create a pirate who said "Arrrgh!" and had an eyepatch, bandana, and hook for a hand. But now these elements are not copyrightable. Why? Because they are not ORIGINAL.</w:t>
+        <w:t xml:space="preserve">These are Scènes-À-Faire,</w:t>
+      </w:r>
+      <w:r>
+        <w:t xml:space="preserve"> </w:t>
+      </w:r>
+      <w:r>
+        <w:t xml:space="preserve">which most of us recognize as clichés</w:t>
+      </w:r>
+      <w:r>
+        <w:t xml:space="preserve"> </w:t>
+      </w:r>
+      <w:r>
+        <w:t xml:space="preserve">and not copyrightable.</w:t>
+      </w:r>
+      <w:r>
+        <w:t xml:space="preserve"> </w:t>
+      </w:r>
+      <w:r>
+        <w:t xml:space="preserve">Maybe Robert Louis Stevenson could have at least</w:t>
+      </w:r>
+      <w:r>
+        <w:t xml:space="preserve"> </w:t>
+      </w:r>
+      <w:r>
+        <w:t xml:space="preserve">argued with a straight face for copyright protection,</w:t>
+      </w:r>
+      <w:r>
+        <w:t xml:space="preserve"> </w:t>
+      </w:r>
+      <w:r>
+        <w:t xml:space="preserve">if he were the first author to create a pirate who said "Arrrgh!"</w:t>
+      </w:r>
+      <w:r>
+        <w:t xml:space="preserve"> </w:t>
+      </w:r>
+      <w:r>
+        <w:t xml:space="preserve">and had an eyepatch, bandana, and hook for a hand.</w:t>
+      </w:r>
+      <w:r>
+        <w:t xml:space="preserve"> </w:t>
+      </w:r>
+      <w:r>
+        <w:t xml:space="preserve">But now these elements are not copyrightable.</w:t>
+      </w:r>
+      <w:r>
+        <w:t xml:space="preserve"> </w:t>
+      </w:r>
+      <w:r>
+        <w:t xml:space="preserve">Why? Because they are not ORIGINAL.</w:t>
       </w:r>
     </w:p>
     <w:p>
@@ -1881,7 +3863,43 @@
         <w:pStyle w:val="BlockText"/>
       </w:pPr>
       <w:r>
-        <w:t xml:space="preserve">Copyright law does not protect names, titles, or short phrases or expressions. Even if a name, title, or short phrase is novel or distinctive or lends itself to a play on words, it cannot be protected by copyright. The Copyright Office cannot register claims to exclusive rights in brief combinations of words such as:</w:t>
+        <w:t xml:space="preserve">Copyright law does not protect</w:t>
+      </w:r>
+      <w:r>
+        <w:t xml:space="preserve"> </w:t>
+      </w:r>
+      <w:r>
+        <w:t xml:space="preserve">names, titles, or short phrases or expressions.</w:t>
+      </w:r>
+      <w:r>
+        <w:t xml:space="preserve"> </w:t>
+      </w:r>
+      <w:r>
+        <w:t xml:space="preserve">Even if a name, title, or short phrase is novel or distinctive</w:t>
+      </w:r>
+      <w:r>
+        <w:t xml:space="preserve"> </w:t>
+      </w:r>
+      <w:r>
+        <w:t xml:space="preserve">or lends itself to a play on words,</w:t>
+      </w:r>
+      <w:r>
+        <w:t xml:space="preserve"> </w:t>
+      </w:r>
+      <w:r>
+        <w:t xml:space="preserve">it cannot be protected by copyright.</w:t>
+      </w:r>
+      <w:r>
+        <w:t xml:space="preserve"> </w:t>
+      </w:r>
+      <w:r>
+        <w:t xml:space="preserve">The Copyright Office cannot register claims to exclusive rights</w:t>
+      </w:r>
+      <w:r>
+        <w:t xml:space="preserve"> </w:t>
+      </w:r>
+      <w:r>
+        <w:t xml:space="preserve">in brief combinations of words such as:</w:t>
       </w:r>
     </w:p>
     <w:p>
@@ -2002,7 +4020,49 @@
         <w:pStyle w:val="FirstParagraph"/>
       </w:pPr>
       <w:r>
-        <w:t xml:space="preserve">What if another author writes her own version of a novel about a young magician called Harry Potter? Probably the other author gets sued by J.K. Rowling for infringement because the other novel is too similar to the original Harry Potter, or it is a derivative work requiring a license. But authors galore may write novels about young magicians and make them original enough to avoid copyright problems.</w:t>
+        <w:t xml:space="preserve">What if another author writes her own version</w:t>
+      </w:r>
+      <w:r>
+        <w:t xml:space="preserve"> </w:t>
+      </w:r>
+      <w:r>
+        <w:t xml:space="preserve">of a novel about a young magician called Harry Potter?</w:t>
+      </w:r>
+      <w:r>
+        <w:t xml:space="preserve"> </w:t>
+      </w:r>
+      <w:r>
+        <w:t xml:space="preserve">Probably the other author gets sued by J.K. Rowling</w:t>
+      </w:r>
+      <w:r>
+        <w:t xml:space="preserve"> </w:t>
+      </w:r>
+      <w:r>
+        <w:t xml:space="preserve">for infringement because the other novel</w:t>
+      </w:r>
+      <w:r>
+        <w:t xml:space="preserve"> </w:t>
+      </w:r>
+      <w:r>
+        <w:t xml:space="preserve">is too similar to the original Harry Potter,</w:t>
+      </w:r>
+      <w:r>
+        <w:t xml:space="preserve"> </w:t>
+      </w:r>
+      <w:r>
+        <w:t xml:space="preserve">or it is a derivative work requiring a license.</w:t>
+      </w:r>
+      <w:r>
+        <w:t xml:space="preserve"> </w:t>
+      </w:r>
+      <w:r>
+        <w:t xml:space="preserve">But authors galore may write novels about young magicians</w:t>
+      </w:r>
+      <w:r>
+        <w:t xml:space="preserve"> </w:t>
+      </w:r>
+      <w:r>
+        <w:t xml:space="preserve">and make them original enough to avoid copyright problems.</w:t>
       </w:r>
     </w:p>
     <w:p>
@@ -2027,7 +4087,37 @@
         <w:pStyle w:val="FirstParagraph"/>
       </w:pPr>
       <w:r>
-        <w:t xml:space="preserve">Long story short, literary characters are generally not copyrightable. "It is conceivable that the character really constitutes the story being told, but if the character is only the chessman in the game of telling the story he is not within the area of the protection afforded by the copyright …"</w:t>
+        <w:t xml:space="preserve">Long story short,</w:t>
+      </w:r>
+      <w:r>
+        <w:t xml:space="preserve"> </w:t>
+      </w:r>
+      <w:r>
+        <w:t xml:space="preserve">literary characters are generally not copyrightable.</w:t>
+      </w:r>
+      <w:r>
+        <w:t xml:space="preserve"> </w:t>
+      </w:r>
+      <w:r>
+        <w:t xml:space="preserve">"It is conceivable that the character really constitutes the story being told,</w:t>
+      </w:r>
+      <w:r>
+        <w:t xml:space="preserve"> </w:t>
+      </w:r>
+      <w:r>
+        <w:t xml:space="preserve">but if the character is only the chessman in the game of telling the story</w:t>
+      </w:r>
+      <w:r>
+        <w:t xml:space="preserve"> </w:t>
+      </w:r>
+      <w:r>
+        <w:t xml:space="preserve">he is not within the area of the protection</w:t>
+      </w:r>
+      <w:r>
+        <w:t xml:space="preserve"> </w:t>
+      </w:r>
+      <w:r>
+        <w:t xml:space="preserve">afforded by the copyright …"</w:t>
       </w:r>
       <w:r>
         <w:t xml:space="preserve"> </w:t>
@@ -2068,7 +4158,13 @@
         <w:t xml:space="preserve"> </w:t>
       </w:r>
       <w:r>
-        <w:t xml:space="preserve">(9th Cir. 1978) - cartoons have a visual image rather than just a conceptual quality.</w:t>
+        <w:t xml:space="preserve">(9th Cir. 1978)</w:t>
+      </w:r>
+      <w:r>
+        <w:t xml:space="preserve"> </w:t>
+      </w:r>
+      <w:r>
+        <w:t xml:space="preserve">- cartoons have a visual image rather than just a conceptual quality.</w:t>
       </w:r>
     </w:p>
     <w:p>
@@ -2100,7 +4196,13 @@
         </w:r>
       </w:hyperlink>
       <w:r>
-        <w:t xml:space="preserve">, has a great explanation at the Science Fiction and Fantasty Writers of America site.</w:t>
+        <w:t xml:space="preserve">,</w:t>
+      </w:r>
+      <w:r>
+        <w:t xml:space="preserve"> </w:t>
+      </w:r>
+      <w:r>
+        <w:t xml:space="preserve">has a great explanation at the Science Fiction and Fantasty Writers of America site.</w:t>
       </w:r>
     </w:p>
     <w:p>
@@ -2116,7 +4218,31 @@
         <w:pStyle w:val="BlockText"/>
       </w:pPr>
       <w:r>
-        <w:t xml:space="preserve">You do not. There was a time when registration made a difference in whether a work was protected by US copyright, but current law is explicit that "registration is not a condition of copyright protection."</w:t>
+        <w:t xml:space="preserve">You do not.</w:t>
+      </w:r>
+      <w:r>
+        <w:t xml:space="preserve"> </w:t>
+      </w:r>
+      <w:r>
+        <w:t xml:space="preserve">There was a time when registration made a difference</w:t>
+      </w:r>
+      <w:r>
+        <w:t xml:space="preserve"> </w:t>
+      </w:r>
+      <w:r>
+        <w:t xml:space="preserve">in whether a work was protected by US copyright,</w:t>
+      </w:r>
+      <w:r>
+        <w:t xml:space="preserve"> </w:t>
+      </w:r>
+      <w:r>
+        <w:t xml:space="preserve">but current law is explicit that "registration</w:t>
+      </w:r>
+      <w:r>
+        <w:t xml:space="preserve"> </w:t>
+      </w:r>
+      <w:r>
+        <w:t xml:space="preserve">is not a condition of copyright protection."</w:t>
       </w:r>
       <w:r>
         <w:t xml:space="preserve"> </w:t>
@@ -2130,7 +4256,25 @@
         </w:r>
       </w:hyperlink>
       <w:r>
-        <w:t xml:space="preserve">. Copyright attaches as soon as “original works of authorship” are "fixed in any tangible medium of expression."</w:t>
+        <w:t xml:space="preserve">.</w:t>
+      </w:r>
+      <w:r>
+        <w:t xml:space="preserve"> </w:t>
+      </w:r>
+      <w:r>
+        <w:t xml:space="preserve">Copyright attaches as soon as</w:t>
+      </w:r>
+      <w:r>
+        <w:t xml:space="preserve"> </w:t>
+      </w:r>
+      <w:r>
+        <w:t xml:space="preserve">“original works of authorship”</w:t>
+      </w:r>
+      <w:r>
+        <w:t xml:space="preserve"> </w:t>
+      </w:r>
+      <w:r>
+        <w:t xml:space="preserve">are "fixed in any tangible medium of expression."</w:t>
       </w:r>
       <w:r>
         <w:t xml:space="preserve"> </w:t>
@@ -2147,7 +4291,19 @@
         <w:t xml:space="preserve"> </w:t>
       </w:r>
       <w:r>
-        <w:t xml:space="preserve">In other words, your words are copyrighted as soon as you write them down, whether they’re in a notebook, a Microsoft Word file, a blog post, a forum posting, or even a Facebook comment. Registration has nothing to do with it.</w:t>
+        <w:t xml:space="preserve">In other words, your words are copyrighted as soon as you write them down,</w:t>
+      </w:r>
+      <w:r>
+        <w:t xml:space="preserve"> </w:t>
+      </w:r>
+      <w:r>
+        <w:t xml:space="preserve">whether they’re in a notebook, a Microsoft Word file, a blog post, a forum posting,</w:t>
+      </w:r>
+      <w:r>
+        <w:t xml:space="preserve"> </w:t>
+      </w:r>
+      <w:r>
+        <w:t xml:space="preserve">or even a Facebook comment. Registration has nothing to do with it.</w:t>
       </w:r>
     </w:p>
     <w:p>
@@ -2155,7 +4311,25 @@
         <w:pStyle w:val="FirstParagraph"/>
       </w:pPr>
       <w:r>
-        <w:t xml:space="preserve">Many additional protections come with registration, but probably most important are the possibility of obtaining statutory damages and attorneys fees instead of having to prove actual damages:</w:t>
+        <w:t xml:space="preserve">Many additional protections come with registration,</w:t>
+      </w:r>
+      <w:r>
+        <w:t xml:space="preserve"> </w:t>
+      </w:r>
+      <w:r>
+        <w:t xml:space="preserve">but probably most important are</w:t>
+      </w:r>
+      <w:r>
+        <w:t xml:space="preserve"> </w:t>
+      </w:r>
+      <w:r>
+        <w:t xml:space="preserve">the possibility of obtaining statutory damages and attorneys fees</w:t>
+      </w:r>
+      <w:r>
+        <w:t xml:space="preserve"> </w:t>
+      </w:r>
+      <w:r>
+        <w:t xml:space="preserve">instead of having to prove actual damages:</w:t>
       </w:r>
     </w:p>
     <w:p>
@@ -2163,7 +4337,25 @@
         <w:pStyle w:val="BlockText"/>
       </w:pPr>
       <w:r>
-        <w:t xml:space="preserve">Normally, when someone infringes your copyright, you’re entitled only to "actual damages" and "profits of the infringer that are attributable to the infringement"</w:t>
+        <w:t xml:space="preserve">Normally, when someone infringes your copyright,</w:t>
+      </w:r>
+      <w:r>
+        <w:t xml:space="preserve"> </w:t>
+      </w:r>
+      <w:r>
+        <w:t xml:space="preserve">you’re entitled only to "actual damages"</w:t>
+      </w:r>
+      <w:r>
+        <w:t xml:space="preserve"> </w:t>
+      </w:r>
+      <w:r>
+        <w:t xml:space="preserve">and "profits of the infringer</w:t>
+      </w:r>
+      <w:r>
+        <w:t xml:space="preserve"> </w:t>
+      </w:r>
+      <w:r>
+        <w:t xml:space="preserve">that are attributable to the infringement"</w:t>
       </w:r>
       <w:r>
         <w:t xml:space="preserve"> </w:t>
@@ -2177,7 +4369,67 @@
         </w:r>
       </w:hyperlink>
       <w:r>
-        <w:t xml:space="preserve">. This can be a burden that makes pursuing a legal remedy not worthwhile: How do you prove the profits that some random web site made from publishing your story without permission? And how do you prove what sales you might have lost because of the web site’s unauthorized publication of your story? Since the US operates under the “American Rule” where each party pays their own lawyers, you might not even be able to afford to pay a lawyer to stop the infringing activity.</w:t>
+        <w:t xml:space="preserve">.</w:t>
+      </w:r>
+      <w:r>
+        <w:t xml:space="preserve"> </w:t>
+      </w:r>
+      <w:r>
+        <w:t xml:space="preserve">This can be a burden that makes pursuing a legal remedy not worthwhile:</w:t>
+      </w:r>
+      <w:r>
+        <w:t xml:space="preserve"> </w:t>
+      </w:r>
+      <w:r>
+        <w:t xml:space="preserve">How do you prove the profits</w:t>
+      </w:r>
+      <w:r>
+        <w:t xml:space="preserve"> </w:t>
+      </w:r>
+      <w:r>
+        <w:t xml:space="preserve">that some random web site made</w:t>
+      </w:r>
+      <w:r>
+        <w:t xml:space="preserve"> </w:t>
+      </w:r>
+      <w:r>
+        <w:t xml:space="preserve">from publishing your story without permission?</w:t>
+      </w:r>
+      <w:r>
+        <w:t xml:space="preserve"> </w:t>
+      </w:r>
+      <w:r>
+        <w:t xml:space="preserve">And how do you prove what sales you might have lost</w:t>
+      </w:r>
+      <w:r>
+        <w:t xml:space="preserve"> </w:t>
+      </w:r>
+      <w:r>
+        <w:t xml:space="preserve">because of the web site’s unauthorized publication of your story?</w:t>
+      </w:r>
+      <w:r>
+        <w:t xml:space="preserve"> </w:t>
+      </w:r>
+      <w:r>
+        <w:t xml:space="preserve">Since the US operates under the “American Rule”</w:t>
+      </w:r>
+      <w:r>
+        <w:t xml:space="preserve"> </w:t>
+      </w:r>
+      <w:r>
+        <w:t xml:space="preserve">where each party pays their own lawyers,</w:t>
+      </w:r>
+      <w:r>
+        <w:t xml:space="preserve"> </w:t>
+      </w:r>
+      <w:r>
+        <w:t xml:space="preserve">you might not even be able to afford to pay a lawyer</w:t>
+      </w:r>
+      <w:r>
+        <w:t xml:space="preserve"> </w:t>
+      </w:r>
+      <w:r>
+        <w:t xml:space="preserve">to stop the infringing activity.</w:t>
       </w:r>
     </w:p>
     <w:p>
@@ -2185,7 +4437,13 @@
         <w:pStyle w:val="BlockText"/>
       </w:pPr>
       <w:r>
-        <w:t xml:space="preserve">But with timely registration, you get the option of electing statutory damages instead.</w:t>
+        <w:t xml:space="preserve">But with timely registration,</w:t>
+      </w:r>
+      <w:r>
+        <w:t xml:space="preserve"> </w:t>
+      </w:r>
+      <w:r>
+        <w:t xml:space="preserve">you get the option of electing statutory damages instead.</w:t>
       </w:r>
       <w:r>
         <w:t xml:space="preserve"> </w:t>
@@ -2199,7 +4457,37 @@
         </w:r>
       </w:hyperlink>
       <w:r>
-        <w:t xml:space="preserve">. This can be between $750 to $30,000 per work (and up to $150,000 per work if the infringement was willful). Plus, you may get attorney’s fees and costs at the court’s discretion, making it more likely that you can retain a lawyer on a contingency fee basis.</w:t>
+        <w:t xml:space="preserve">.</w:t>
+      </w:r>
+      <w:r>
+        <w:t xml:space="preserve"> </w:t>
+      </w:r>
+      <w:r>
+        <w:t xml:space="preserve">This can be between $750 to $30,000 per work</w:t>
+      </w:r>
+      <w:r>
+        <w:t xml:space="preserve"> </w:t>
+      </w:r>
+      <w:r>
+        <w:t xml:space="preserve">(and up to $150,000 per work if the infringement was willful).</w:t>
+      </w:r>
+      <w:r>
+        <w:t xml:space="preserve"> </w:t>
+      </w:r>
+      <w:r>
+        <w:t xml:space="preserve">Plus, you may get attorney’s fees and costs at the court’s discretion,</w:t>
+      </w:r>
+      <w:r>
+        <w:t xml:space="preserve"> </w:t>
+      </w:r>
+      <w:r>
+        <w:t xml:space="preserve">making it more likely</w:t>
+      </w:r>
+      <w:r>
+        <w:t xml:space="preserve"> </w:t>
+      </w:r>
+      <w:r>
+        <w:t xml:space="preserve">that you can retain a lawyer on a contingency fee basis.</w:t>
       </w:r>
       <w:r>
         <w:t xml:space="preserve"> </w:t>
@@ -2213,7 +4501,19 @@
         </w:r>
       </w:hyperlink>
       <w:r>
-        <w:t xml:space="preserve">. With these benefits, it may well make sense to pursue cases that otherwise you would not.</w:t>
+        <w:t xml:space="preserve">.</w:t>
+      </w:r>
+      <w:r>
+        <w:t xml:space="preserve"> </w:t>
+      </w:r>
+      <w:r>
+        <w:t xml:space="preserve">With these benefits,</w:t>
+      </w:r>
+      <w:r>
+        <w:t xml:space="preserve"> </w:t>
+      </w:r>
+      <w:r>
+        <w:t xml:space="preserve">it may well make sense to pursue cases that otherwise you would not.</w:t>
       </w:r>
     </w:p>
     <w:p>
@@ -2448,7 +4748,7 @@
     </w:lvl>
   </w:abstractNum>
   <w:abstractNum w:abstractNumId="990">
-    <w:nsid w:val="dcb85587"/>
+    <w:nsid w:val="1bb67c7d"/>
     <w:multiLevelType w:val="multilevel"/>
     <w:lvl w:ilvl="0">
       <w:numFmt w:val="bullet"/>
@@ -2529,7 +4829,7 @@
     </w:lvl>
   </w:abstractNum>
   <w:abstractNum w:abstractNumId="991">
-    <w:nsid w:val="d265731e"/>
+    <w:nsid w:val="505d631a"/>
     <w:multiLevelType w:val="multilevel"/>
     <w:lvl w:ilvl="0">
       <w:numFmt w:val="bullet"/>
@@ -2832,7 +5132,7 @@
       <w:keepNext/>
       <w:keepLines/>
       <w:spacing w:before="200" w:after="0"/>
-      <w:outlineLvl w:val="1"/>
+      <w:outlineLvl w:val="2"/>
     </w:pPr>
     <w:rPr>
       <w:rFonts w:asciiTheme="majorHAnsi" w:eastAsiaTheme="majorEastAsia" w:hAnsiTheme="majorHAnsi" w:cstheme="majorBidi"/>
@@ -2854,7 +5154,7 @@
       <w:keepNext/>
       <w:keepLines/>
       <w:spacing w:before="200" w:after="0"/>
-      <w:outlineLvl w:val="1"/>
+      <w:outlineLvl w:val="3"/>
     </w:pPr>
     <w:rPr>
       <w:rFonts w:asciiTheme="majorHAnsi" w:eastAsiaTheme="majorEastAsia" w:hAnsiTheme="majorHAnsi" w:cstheme="majorBidi"/>
@@ -2876,12 +5176,32 @@
       <w:keepNext/>
       <w:keepLines/>
       <w:spacing w:before="200" w:after="0"/>
-      <w:outlineLvl w:val="1"/>
+      <w:outlineLvl w:val="4"/>
     </w:pPr>
     <w:rPr>
       <w:rFonts w:asciiTheme="majorHAnsi" w:eastAsiaTheme="majorEastAsia" w:hAnsiTheme="majorHAnsi" w:cstheme="majorBidi"/>
       <w:i/>
       <w:iCs/>
+      <w:color w:val="4F81BD" w:themeColor="accent1"/>
+      <w:sz w:val="24"/>
+      <w:szCs w:val="24"/>
+    </w:rPr>
+  </w:style>
+  <w:style w:type="paragraph" w:styleId="Heading6">
+    <w:name w:val="Heading 6"/>
+    <w:basedOn w:val="Normal"/>
+    <w:next w:val="BodyText"/>
+    <w:uiPriority w:val="9"/>
+    <w:unhideWhenUsed/>
+    <w:qFormat/>
+    <w:pPr>
+      <w:keepNext/>
+      <w:keepLines/>
+      <w:spacing w:before="200" w:after="0"/>
+      <w:outlineLvl w:val="5"/>
+    </w:pPr>
+    <w:rPr>
+      <w:rFonts w:asciiTheme="majorHAnsi" w:eastAsiaTheme="majorEastAsia" w:hAnsiTheme="majorHAnsi" w:cstheme="majorBidi"/>
       <w:color w:val="4F81BD" w:themeColor="accent1"/>
       <w:sz w:val="24"/>
       <w:szCs w:val="24"/>
@@ -3034,7 +5354,6 @@
     <w:link w:val="VerbatimChar"/>
     <w:pPr>
       <w:wordWrap w:val="off"/>
-      <w:noProof/>
     </w:pPr>
   </w:style>
   <w:style w:type="character" w:customStyle="1" w:styleId="KeywordTok">

</xml_diff>

<commit_message>
Edit Copyright_Basics, add intro
</commit_message>
<xml_diff>
--- a/Copyright_Basics/Copyright_Basics.docx
+++ b/Copyright_Basics/Copyright_Basics.docx
@@ -60,50 +60,387 @@
       <w:pPr>
         <w:pStyle w:val="Heading1"/>
       </w:pPr>
-      <w:bookmarkStart w:id="21" w:name="lawyers-for-the-talent"/>
+      <w:bookmarkStart w:id="20" w:name="lawyers-for-the-talent"/>
       <w:r>
         <w:t xml:space="preserve">Lawyers For The Talent</w:t>
       </w:r>
+      <w:bookmarkEnd w:id="20"/>
+    </w:p>
+    <w:p>
+      <w:pPr>
+        <w:pStyle w:val="Heading6"/>
+      </w:pPr>
+      <w:bookmarkStart w:id="21" w:name="by-richard-dooling"/>
+      <w:r>
+        <w:t xml:space="preserve">by Richard Dooling</w:t>
+      </w:r>
       <w:bookmarkEnd w:id="21"/>
     </w:p>
     <w:p>
       <w:pPr>
-        <w:pStyle w:val="Heading6"/>
-      </w:pPr>
-      <w:bookmarkStart w:id="22" w:name="by-richard-dooling"/>
-      <w:r>
-        <w:t xml:space="preserve">by Richard Dooling</w:t>
+        <w:pStyle w:val="Heading2"/>
+      </w:pPr>
+      <w:bookmarkStart w:id="22" w:name="i-disclaim"/>
+      <w:r>
+        <w:t xml:space="preserve">I Disclaim</w:t>
       </w:r>
       <w:bookmarkEnd w:id="22"/>
     </w:p>
     <w:p>
       <w:pPr>
+        <w:pStyle w:val="FirstParagraph"/>
+      </w:pPr>
+      <w:r>
+        <w:t xml:space="preserve">I am an author and sometimes a screenwriter.</w:t>
+      </w:r>
+      <w:r>
+        <w:t xml:space="preserve"> </w:t>
+      </w:r>
+      <w:r>
+        <w:t xml:space="preserve">I’m also a lawyer,</w:t>
+      </w:r>
+      <w:r>
+        <w:t xml:space="preserve"> </w:t>
+      </w:r>
+      <w:r>
+        <w:t xml:space="preserve">and I teach Entertainment Law at the University of Nebraska College of Law,</w:t>
+      </w:r>
+      <w:r>
+        <w:t xml:space="preserve"> </w:t>
+      </w:r>
+      <w:r>
+        <w:t xml:space="preserve">but I am not</w:t>
+      </w:r>
+      <w:r>
+        <w:t xml:space="preserve"> </w:t>
+      </w:r>
+      <w:r>
+        <w:rPr>
+          <w:i/>
+        </w:rPr>
+        <w:t xml:space="preserve">your</w:t>
+      </w:r>
+      <w:r>
+        <w:t xml:space="preserve"> </w:t>
+      </w:r>
+      <w:r>
+        <w:t xml:space="preserve">lawyer,</w:t>
+      </w:r>
+      <w:r>
+        <w:t xml:space="preserve"> </w:t>
+      </w:r>
+      <w:r>
+        <w:t xml:space="preserve">and the text you find here is</w:t>
+      </w:r>
+      <w:r>
+        <w:t xml:space="preserve"> </w:t>
+      </w:r>
+      <w:r>
+        <w:rPr>
+          <w:i/>
+        </w:rPr>
+        <w:t xml:space="preserve">not</w:t>
+      </w:r>
+      <w:r>
+        <w:t xml:space="preserve"> </w:t>
+      </w:r>
+      <w:r>
+        <w:t xml:space="preserve">legal advice.</w:t>
+      </w:r>
+    </w:p>
+    <w:p>
+      <w:pPr>
+        <w:pStyle w:val="BodyText"/>
+      </w:pPr>
+      <w:r>
+        <w:t xml:space="preserve">To paraphrase Hunter Thompson:</w:t>
+      </w:r>
+    </w:p>
+    <w:p>
+      <w:pPr>
+        <w:pStyle w:val="BlockText"/>
+      </w:pPr>
+      <w:r>
+        <w:t xml:space="preserve">The entertainment industry</w:t>
+      </w:r>
+      <w:r>
+        <w:t xml:space="preserve"> </w:t>
+      </w:r>
+      <w:r>
+        <w:t xml:space="preserve">is a cruel and shallow money trench … a long plastic</w:t>
+      </w:r>
+      <w:r>
+        <w:t xml:space="preserve"> </w:t>
+      </w:r>
+      <w:r>
+        <w:t xml:space="preserve">hallway where thieves and pimps run free</w:t>
+      </w:r>
+      <w:r>
+        <w:t xml:space="preserve"> </w:t>
+      </w:r>
+      <w:r>
+        <w:t xml:space="preserve">and good men die like dogs.</w:t>
+      </w:r>
+    </w:p>
+    <w:p>
+      <w:pPr>
+        <w:pStyle w:val="FirstParagraph"/>
+      </w:pPr>
+      <w:r>
+        <w:t xml:space="preserve">It’s no place to be guessing about your legal rights.</w:t>
+      </w:r>
+      <w:r>
+        <w:t xml:space="preserve"> </w:t>
+      </w:r>
+      <w:r>
+        <w:t xml:space="preserve">If you need legal advice, please get a lawyer.</w:t>
+      </w:r>
+    </w:p>
+    <w:p>
+      <w:pPr>
+        <w:pStyle w:val="BodyText"/>
+      </w:pPr>
+      <w:r>
+        <w:t xml:space="preserve">These materials are published under an</w:t>
+      </w:r>
+      <w:r>
+        <w:t xml:space="preserve"> </w:t>
+      </w:r>
+      <w:hyperlink r:id="rId23">
+        <w:r>
+          <w:rPr>
+            <w:rStyle w:val="Hyperlink"/>
+          </w:rPr>
+          <w:t xml:space="preserve">MIT license</w:t>
+        </w:r>
+      </w:hyperlink>
+      <w:r>
+        <w:t xml:space="preserve">.</w:t>
+      </w:r>
+    </w:p>
+    <w:p>
+      <w:pPr>
         <w:pStyle w:val="Heading2"/>
       </w:pPr>
-      <w:bookmarkStart w:id="23" w:name="copyright-basics"/>
-      <w:r>
-        <w:t xml:space="preserve">Copyright Basics</w:t>
-      </w:r>
-      <w:bookmarkEnd w:id="23"/>
+      <w:bookmarkStart w:id="24" w:name="what-is-copyright"/>
+      <w:r>
+        <w:t xml:space="preserve">What Is Copyright?</w:t>
+      </w:r>
+      <w:bookmarkEnd w:id="24"/>
     </w:p>
     <w:p>
       <w:pPr>
         <w:pStyle w:val="FirstParagraph"/>
       </w:pPr>
       <w:r>
-        <w:t xml:space="preserve">The US Copyright Office does a great job</w:t>
-      </w:r>
-      <w:r>
-        <w:t xml:space="preserve"> </w:t>
-      </w:r>
-      <w:r>
-        <w:t xml:space="preserve">of putting together circulars</w:t>
-      </w:r>
-      <w:r>
-        <w:t xml:space="preserve"> </w:t>
-      </w:r>
-      <w:r>
-        <w:t xml:space="preserve">to help educate people about the copyright laws.</w:t>
+        <w:t xml:space="preserve">Copyright is a form of</w:t>
+      </w:r>
+      <w:r>
+        <w:t xml:space="preserve"> </w:t>
+      </w:r>
+      <w:r>
+        <w:t xml:space="preserve">“</w:t>
+      </w:r>
+      <w:r>
+        <w:t xml:space="preserve">intellectual property.</w:t>
+      </w:r>
+      <w:r>
+        <w:t xml:space="preserve">”</w:t>
+      </w:r>
+      <w:r>
+        <w:t xml:space="preserve"> </w:t>
+      </w:r>
+      <w:r>
+        <w:t xml:space="preserve">Like</w:t>
+      </w:r>
+      <w:r>
+        <w:t xml:space="preserve"> </w:t>
+      </w:r>
+      <w:r>
+        <w:t xml:space="preserve">“</w:t>
+      </w:r>
+      <w:r>
+        <w:t xml:space="preserve">real property,</w:t>
+      </w:r>
+      <w:r>
+        <w:t xml:space="preserve">”</w:t>
+      </w:r>
+      <w:r>
+        <w:t xml:space="preserve"> </w:t>
+      </w:r>
+      <w:r>
+        <w:t xml:space="preserve">consisting of land and buildings,</w:t>
+      </w:r>
+      <w:r>
+        <w:t xml:space="preserve"> </w:t>
+      </w:r>
+      <w:r>
+        <w:t xml:space="preserve">intellectual property may be bought and sold,</w:t>
+      </w:r>
+      <w:r>
+        <w:t xml:space="preserve"> </w:t>
+      </w:r>
+      <w:r>
+        <w:t xml:space="preserve">used and borrowed.</w:t>
+      </w:r>
+      <w:r>
+        <w:t xml:space="preserve"> </w:t>
+      </w:r>
+      <w:r>
+        <w:t xml:space="preserve">Consider the following examples.</w:t>
+      </w:r>
+    </w:p>
+    <w:p>
+      <w:pPr>
+        <w:pStyle w:val="BodyText"/>
+      </w:pPr>
+      <w:r>
+        <w:t xml:space="preserve">Amy Author owns a plot of land</w:t>
+      </w:r>
+      <w:r>
+        <w:t xml:space="preserve"> </w:t>
+      </w:r>
+      <w:r>
+        <w:t xml:space="preserve">called The Hundred Acre Wood.</w:t>
+      </w:r>
+      <w:r>
+        <w:t xml:space="preserve"> </w:t>
+      </w:r>
+      <w:r>
+        <w:t xml:space="preserve">Not being a lawyer,</w:t>
+      </w:r>
+      <w:r>
+        <w:t xml:space="preserve"> </w:t>
+      </w:r>
+      <w:r>
+        <w:t xml:space="preserve">Amy tends to think of The Hundred Acre Wood</w:t>
+      </w:r>
+      <w:r>
+        <w:t xml:space="preserve"> </w:t>
+      </w:r>
+      <w:r>
+        <w:t xml:space="preserve">as something she either owns or doesn’t own.</w:t>
+      </w:r>
+      <w:r>
+        <w:t xml:space="preserve"> </w:t>
+      </w:r>
+      <w:r>
+        <w:t xml:space="preserve">If she doesn’t own it, maybe she rents it from the Farmer in the Dell.</w:t>
+      </w:r>
+    </w:p>
+    <w:p>
+      <w:pPr>
+        <w:pStyle w:val="BodyText"/>
+      </w:pPr>
+      <w:r>
+        <w:t xml:space="preserve">But Amy’s lawyer is trained to think of The Hundred Acre Wood</w:t>
+      </w:r>
+      <w:r>
+        <w:t xml:space="preserve"> </w:t>
+      </w:r>
+      <w:r>
+        <w:t xml:space="preserve">not just as a hundred acres of land that Amy owns or doesn’t own,</w:t>
+      </w:r>
+      <w:r>
+        <w:t xml:space="preserve"> </w:t>
+      </w:r>
+      <w:r>
+        <w:t xml:space="preserve">but as a bundle of rights (similar to a bundle of sticks).</w:t>
+      </w:r>
+      <w:r>
+        <w:t xml:space="preserve"> </w:t>
+      </w:r>
+      <w:r>
+        <w:t xml:space="preserve">These rights are associated with The Hundred Acre Wood.</w:t>
+      </w:r>
+    </w:p>
+    <w:p>
+      <w:pPr>
+        <w:pStyle w:val="CaptionedFigure"/>
+      </w:pPr>
+      <w:r>
+        <w:drawing>
+          <wp:inline>
+            <wp:extent cx="914400" cy="518159"/>
+            <wp:effectExtent b="0" l="0" r="0" t="0"/>
+            <wp:docPr descr="A bundle of property rights" title="" id="1" name="Picture"/>
+            <a:graphic>
+              <a:graphicData uri="http://schemas.openxmlformats.org/drawingml/2006/picture">
+                <pic:pic>
+                  <pic:nvPicPr>
+                    <pic:cNvPr descr="http://www.kingcounty.gov/environment/stewardship/sustainable-building/transfer-development-rights/~/media/environment/stewardship/sustainable_building/transfer_development_rights/bundles2.ashx" id="0" name="Picture"/>
+                    <pic:cNvPicPr>
+                      <a:picLocks noChangeArrowheads="1" noChangeAspect="1"/>
+                    </pic:cNvPicPr>
+                  </pic:nvPicPr>
+                  <pic:blipFill>
+                    <a:blip r:embed="rId25"/>
+                    <a:stretch>
+                      <a:fillRect/>
+                    </a:stretch>
+                  </pic:blipFill>
+                  <pic:spPr bwMode="auto">
+                    <a:xfrm>
+                      <a:off x="0" y="0"/>
+                      <a:ext cx="914400" cy="518159"/>
+                    </a:xfrm>
+                    <a:prstGeom prst="rect">
+                      <a:avLst/>
+                    </a:prstGeom>
+                    <a:noFill/>
+                    <a:ln w="9525">
+                      <a:noFill/>
+                      <a:headEnd/>
+                      <a:tailEnd/>
+                    </a:ln>
+                  </pic:spPr>
+                </pic:pic>
+              </a:graphicData>
+            </a:graphic>
+          </wp:inline>
+        </w:drawing>
+      </w:r>
+    </w:p>
+    <w:p>
+      <w:pPr>
+        <w:pStyle w:val="ImageCaption"/>
+      </w:pPr>
+      <w:r>
+        <w:t xml:space="preserve">A bundle of property rights</w:t>
+      </w:r>
+    </w:p>
+    <w:p>
+      <w:pPr>
+        <w:pStyle w:val="BodyText"/>
+      </w:pPr>
+      <w:r>
+        <w:t xml:space="preserve">Each stick in Amy’s bundle is a land right</w:t>
+      </w:r>
+      <w:r>
+        <w:t xml:space="preserve"> </w:t>
+      </w:r>
+      <w:r>
+        <w:t xml:space="preserve">that Amy can sell or lend to others,</w:t>
+      </w:r>
+      <w:r>
+        <w:t xml:space="preserve"> </w:t>
+      </w:r>
+      <w:r>
+        <w:t xml:space="preserve">or she can sell them all at once to one person.</w:t>
+      </w:r>
+    </w:p>
+    <w:p>
+      <w:pPr>
+        <w:pStyle w:val="BodyText"/>
+      </w:pPr>
+      <w:r>
+        <w:t xml:space="preserve">Consider three hypothetical sticks or rights</w:t>
+      </w:r>
+      <w:r>
+        <w:t xml:space="preserve"> </w:t>
+      </w:r>
+      <w:r>
+        <w:t xml:space="preserve">in Amy’s Hundred-Acre-Wood bundle:</w:t>
       </w:r>
     </w:p>
     <w:p>
@@ -114,7 +451,1004 @@
           <w:ilvl w:val="0"/>
         </w:numPr>
       </w:pPr>
-      <w:hyperlink r:id="rId24">
+      <w:r>
+        <w:t xml:space="preserve">Amy rents ten acres of The Hundred Acre Wood</w:t>
+      </w:r>
+      <w:r>
+        <w:t xml:space="preserve"> </w:t>
+      </w:r>
+      <w:r>
+        <w:t xml:space="preserve">to Farmer Brown for two years;</w:t>
+      </w:r>
+    </w:p>
+    <w:p>
+      <w:pPr>
+        <w:pStyle w:val="Compact"/>
+        <w:numPr>
+          <w:numId w:val="1001"/>
+          <w:ilvl w:val="0"/>
+        </w:numPr>
+      </w:pPr>
+      <w:r>
+        <w:t xml:space="preserve">Amy sells the right to drill for natural gas</w:t>
+      </w:r>
+      <w:r>
+        <w:t xml:space="preserve"> </w:t>
+      </w:r>
+      <w:r>
+        <w:t xml:space="preserve">beneath The Hundred Acre Wood</w:t>
+      </w:r>
+      <w:r>
+        <w:t xml:space="preserve"> </w:t>
+      </w:r>
+      <w:r>
+        <w:t xml:space="preserve">to a fracking company;</w:t>
+      </w:r>
+    </w:p>
+    <w:p>
+      <w:pPr>
+        <w:pStyle w:val="Compact"/>
+        <w:numPr>
+          <w:numId w:val="1001"/>
+          <w:ilvl w:val="0"/>
+        </w:numPr>
+      </w:pPr>
+      <w:r>
+        <w:t xml:space="preserve">Amy sells</w:t>
+      </w:r>
+      <w:r>
+        <w:t xml:space="preserve"> </w:t>
+      </w:r>
+      <w:r>
+        <w:t xml:space="preserve">“</w:t>
+      </w:r>
+      <w:r>
+        <w:t xml:space="preserve">an easement</w:t>
+      </w:r>
+      <w:r>
+        <w:t xml:space="preserve">”</w:t>
+      </w:r>
+      <w:r>
+        <w:t xml:space="preserve"> </w:t>
+      </w:r>
+      <w:r>
+        <w:t xml:space="preserve">to a telecom company,</w:t>
+      </w:r>
+      <w:r>
+        <w:t xml:space="preserve"> </w:t>
+      </w:r>
+      <w:r>
+        <w:t xml:space="preserve">so it can bring its trucks and equipment</w:t>
+      </w:r>
+      <w:r>
+        <w:t xml:space="preserve"> </w:t>
+      </w:r>
+      <w:r>
+        <w:t xml:space="preserve">into The Hundred Acre Wood,</w:t>
+      </w:r>
+      <w:r>
+        <w:t xml:space="preserve"> </w:t>
+      </w:r>
+      <w:r>
+        <w:t xml:space="preserve">bury a fiberoptic cable,</w:t>
+      </w:r>
+      <w:r>
+        <w:t xml:space="preserve"> </w:t>
+      </w:r>
+      <w:r>
+        <w:t xml:space="preserve">and maintain it indefinitely.</w:t>
+      </w:r>
+    </w:p>
+    <w:p>
+      <w:pPr>
+        <w:pStyle w:val="FirstParagraph"/>
+      </w:pPr>
+      <w:r>
+        <w:t xml:space="preserve">Does Amy still own the Hundred Acre Wood?</w:t>
+      </w:r>
+      <w:r>
+        <w:t xml:space="preserve"> </w:t>
+      </w:r>
+      <w:r>
+        <w:t xml:space="preserve">Of course,</w:t>
+      </w:r>
+      <w:r>
+        <w:t xml:space="preserve"> </w:t>
+      </w:r>
+      <w:r>
+        <w:t xml:space="preserve">but now that she has sold certain rights to the land,</w:t>
+      </w:r>
+      <w:r>
+        <w:t xml:space="preserve"> </w:t>
+      </w:r>
+      <w:r>
+        <w:t xml:space="preserve">ownership is more complicated.</w:t>
+      </w:r>
+    </w:p>
+    <w:p>
+      <w:pPr>
+        <w:pStyle w:val="BodyText"/>
+      </w:pPr>
+      <w:r>
+        <w:t xml:space="preserve">Does the farmer own The Hundred Acre Wood?</w:t>
+      </w:r>
+      <w:r>
+        <w:t xml:space="preserve"> </w:t>
+      </w:r>
+      <w:r>
+        <w:t xml:space="preserve">No, but Amy has sold him</w:t>
+      </w:r>
+      <w:r>
+        <w:t xml:space="preserve"> </w:t>
+      </w:r>
+      <w:r>
+        <w:rPr>
+          <w:i/>
+        </w:rPr>
+        <w:t xml:space="preserve">the right</w:t>
+      </w:r>
+      <w:r>
+        <w:t xml:space="preserve"> </w:t>
+      </w:r>
+      <w:r>
+        <w:t xml:space="preserve">to use ten acres of her land for two years.</w:t>
+      </w:r>
+      <w:r>
+        <w:t xml:space="preserve"> </w:t>
+      </w:r>
+      <w:r>
+        <w:t xml:space="preserve">Do the fracking company and the telecom company</w:t>
+      </w:r>
+      <w:r>
+        <w:t xml:space="preserve"> </w:t>
+      </w:r>
+      <w:r>
+        <w:rPr>
+          <w:i/>
+        </w:rPr>
+        <w:t xml:space="preserve">own</w:t>
+      </w:r>
+      <w:r>
+        <w:t xml:space="preserve"> </w:t>
+      </w:r>
+      <w:r>
+        <w:t xml:space="preserve">The Hundred Acre Wood?</w:t>
+      </w:r>
+      <w:r>
+        <w:t xml:space="preserve"> </w:t>
+      </w:r>
+      <w:r>
+        <w:t xml:space="preserve">No, but again they have paid Amy for various</w:t>
+      </w:r>
+      <w:r>
+        <w:t xml:space="preserve"> </w:t>
+      </w:r>
+      <w:r>
+        <w:rPr>
+          <w:i/>
+        </w:rPr>
+        <w:t xml:space="preserve">rights</w:t>
+      </w:r>
+      <w:r>
+        <w:t xml:space="preserve"> </w:t>
+      </w:r>
+      <w:r>
+        <w:t xml:space="preserve">to use or occupy her land.</w:t>
+      </w:r>
+    </w:p>
+    <w:p>
+      <w:pPr>
+        <w:pStyle w:val="BodyText"/>
+      </w:pPr>
+      <w:r>
+        <w:t xml:space="preserve">What if somebody wants to buy the Hundred Acre Wood,</w:t>
+      </w:r>
+      <w:r>
+        <w:t xml:space="preserve"> </w:t>
+      </w:r>
+      <w:r>
+        <w:t xml:space="preserve">but they don’t want frackers or fiberoptic cable workers on their land?</w:t>
+      </w:r>
+      <w:r>
+        <w:t xml:space="preserve"> </w:t>
+      </w:r>
+      <w:r>
+        <w:t xml:space="preserve">What sort of</w:t>
+      </w:r>
+      <w:r>
+        <w:t xml:space="preserve"> </w:t>
+      </w:r>
+      <w:r>
+        <w:t xml:space="preserve">“</w:t>
+      </w:r>
+      <w:r>
+        <w:t xml:space="preserve">license</w:t>
+      </w:r>
+      <w:r>
+        <w:t xml:space="preserve">”</w:t>
+      </w:r>
+      <w:r>
+        <w:t xml:space="preserve"> </w:t>
+      </w:r>
+      <w:r>
+        <w:t xml:space="preserve">did Amy give the frackers and the cable workers?</w:t>
+      </w:r>
+    </w:p>
+    <w:p>
+      <w:pPr>
+        <w:pStyle w:val="BodyText"/>
+      </w:pPr>
+      <w:r>
+        <w:t xml:space="preserve">Is there a public record of Amy’s land ownership? Yes.</w:t>
+      </w:r>
+      <w:r>
+        <w:t xml:space="preserve"> </w:t>
+      </w:r>
+      <w:r>
+        <w:t xml:space="preserve">Anybody can do a title search at the register of deeds</w:t>
+      </w:r>
+      <w:r>
+        <w:t xml:space="preserve"> </w:t>
+      </w:r>
+      <w:r>
+        <w:t xml:space="preserve">and see who owns The Hundred Acre Wood.</w:t>
+      </w:r>
+    </w:p>
+    <w:p>
+      <w:pPr>
+        <w:pStyle w:val="Heading2"/>
+      </w:pPr>
+      <w:bookmarkStart w:id="26" w:name="intellectual-property"/>
+      <w:r>
+        <w:t xml:space="preserve">Intellectual Property</w:t>
+      </w:r>
+      <w:bookmarkEnd w:id="26"/>
+    </w:p>
+    <w:p>
+      <w:pPr>
+        <w:pStyle w:val="FirstParagraph"/>
+      </w:pPr>
+      <w:r>
+        <w:t xml:space="preserve">Now Amy builds a cabin deep in the Hundred Acre Wood,</w:t>
+      </w:r>
+      <w:r>
+        <w:t xml:space="preserve"> </w:t>
+      </w:r>
+      <w:r>
+        <w:t xml:space="preserve">where she writes a novel called</w:t>
+      </w:r>
+      <w:r>
+        <w:t xml:space="preserve"> </w:t>
+      </w:r>
+      <w:r>
+        <w:rPr>
+          <w:i/>
+        </w:rPr>
+        <w:t xml:space="preserve">Zombies &amp; Vampires</w:t>
+      </w:r>
+      <w:r>
+        <w:t xml:space="preserve">.</w:t>
+      </w:r>
+    </w:p>
+    <w:p>
+      <w:pPr>
+        <w:pStyle w:val="BodyText"/>
+      </w:pPr>
+      <w:r>
+        <w:t xml:space="preserve">The Hundred Acre Wood is real property</w:t>
+      </w:r>
+      <w:r>
+        <w:t xml:space="preserve"> </w:t>
+      </w:r>
+      <w:r>
+        <w:t xml:space="preserve">consisting of the land and buildings</w:t>
+      </w:r>
+      <w:r>
+        <w:t xml:space="preserve"> </w:t>
+      </w:r>
+      <w:r>
+        <w:t xml:space="preserve">and a bundle of Amy’s rights protected by property law.</w:t>
+      </w:r>
+      <w:r>
+        <w:t xml:space="preserve"> </w:t>
+      </w:r>
+      <w:r>
+        <w:t xml:space="preserve">Amy’s novel is</w:t>
+      </w:r>
+      <w:r>
+        <w:t xml:space="preserve"> </w:t>
+      </w:r>
+      <w:r>
+        <w:t xml:space="preserve">“</w:t>
+      </w:r>
+      <w:r>
+        <w:t xml:space="preserve">intellectual property</w:t>
+      </w:r>
+      <w:r>
+        <w:t xml:space="preserve">”</w:t>
+      </w:r>
+      <w:r>
+        <w:t xml:space="preserve"> </w:t>
+      </w:r>
+      <w:r>
+        <w:t xml:space="preserve">consisting of her writing and a bundle of rights protected by the U.S. Copyright laws.</w:t>
+      </w:r>
+      <w:r>
+        <w:t xml:space="preserve"> </w:t>
+      </w:r>
+      <w:r>
+        <w:t xml:space="preserve">If Amy’s agents and editors and publishers get lucky in the marketplace,</w:t>
+      </w:r>
+      <w:r>
+        <w:t xml:space="preserve"> </w:t>
+      </w:r>
+      <w:r>
+        <w:t xml:space="preserve">Amy’s intellectual property may be worth more that her real property.</w:t>
+      </w:r>
+    </w:p>
+    <w:p>
+      <w:pPr>
+        <w:pStyle w:val="BodyText"/>
+      </w:pPr>
+      <w:r>
+        <w:t xml:space="preserve">Consider three simple hypothetical sticks or rights</w:t>
+      </w:r>
+      <w:r>
+        <w:t xml:space="preserve"> </w:t>
+      </w:r>
+      <w:r>
+        <w:t xml:space="preserve">in the bundle of rights to her novel,</w:t>
+      </w:r>
+      <w:r>
+        <w:t xml:space="preserve"> </w:t>
+      </w:r>
+      <w:r>
+        <w:rPr>
+          <w:i/>
+        </w:rPr>
+        <w:t xml:space="preserve">Zombies &amp; Vampires</w:t>
+      </w:r>
+      <w:r>
+        <w:t xml:space="preserve">.</w:t>
+      </w:r>
+    </w:p>
+    <w:p>
+      <w:pPr>
+        <w:pStyle w:val="Compact"/>
+        <w:numPr>
+          <w:numId w:val="1002"/>
+          <w:ilvl w:val="0"/>
+        </w:numPr>
+      </w:pPr>
+      <w:r>
+        <w:t xml:space="preserve">Amy (via her literary agent) grants Random House the right to print and sell hardback copies of</w:t>
+      </w:r>
+      <w:r>
+        <w:t xml:space="preserve"> </w:t>
+      </w:r>
+      <w:r>
+        <w:rPr>
+          <w:i/>
+        </w:rPr>
+        <w:t xml:space="preserve">Zombies &amp; Vampires</w:t>
+      </w:r>
+      <w:r>
+        <w:t xml:space="preserve"> </w:t>
+      </w:r>
+      <w:r>
+        <w:t xml:space="preserve">in English in North America in exchange for standard royalties of 15% and an advance against royalties of $50,000.</w:t>
+      </w:r>
+    </w:p>
+    <w:p>
+      <w:pPr>
+        <w:pStyle w:val="Compact"/>
+        <w:numPr>
+          <w:numId w:val="1002"/>
+          <w:ilvl w:val="0"/>
+        </w:numPr>
+      </w:pPr>
+      <w:r>
+        <w:t xml:space="preserve">Amy (via her literary agent and a foreign sub-agent) grants the Japanese publisher Kodansha the right to print and sell paperback copies of</w:t>
+      </w:r>
+      <w:r>
+        <w:t xml:space="preserve"> </w:t>
+      </w:r>
+      <w:r>
+        <w:rPr>
+          <w:i/>
+        </w:rPr>
+        <w:t xml:space="preserve">Zombies &amp; Vampires</w:t>
+      </w:r>
+      <w:r>
+        <w:t xml:space="preserve"> </w:t>
+      </w:r>
+      <w:r>
+        <w:t xml:space="preserve">in Japanese in Japan in exchange for royalties amounting to 10% of the cover price and an advance of $15,000.</w:t>
+      </w:r>
+    </w:p>
+    <w:p>
+      <w:pPr>
+        <w:pStyle w:val="Compact"/>
+        <w:numPr>
+          <w:numId w:val="1002"/>
+          <w:ilvl w:val="0"/>
+        </w:numPr>
+      </w:pPr>
+      <w:r>
+        <w:t xml:space="preserve">Amy (via her literary agent and her Hollywood sub agent) sells Pete Producer an option to develop the film rights of</w:t>
+      </w:r>
+      <w:r>
+        <w:t xml:space="preserve"> </w:t>
+      </w:r>
+      <w:r>
+        <w:rPr>
+          <w:i/>
+        </w:rPr>
+        <w:t xml:space="preserve">Zombies &amp; Vampires</w:t>
+      </w:r>
+      <w:r>
+        <w:t xml:space="preserve"> </w:t>
+      </w:r>
+      <w:r>
+        <w:t xml:space="preserve">for 18 months in exchange for $20,000.</w:t>
+      </w:r>
+    </w:p>
+    <w:p>
+      <w:pPr>
+        <w:pStyle w:val="FirstParagraph"/>
+      </w:pPr>
+      <w:r>
+        <w:t xml:space="preserve">Does Amy still own the copyright to her novel</w:t>
+      </w:r>
+      <w:r>
+        <w:t xml:space="preserve"> </w:t>
+      </w:r>
+      <w:r>
+        <w:rPr>
+          <w:i/>
+        </w:rPr>
+        <w:t xml:space="preserve">Zombies &amp; Vampires</w:t>
+      </w:r>
+      <w:r>
+        <w:t xml:space="preserve">?</w:t>
+      </w:r>
+      <w:r>
+        <w:t xml:space="preserve"> </w:t>
+      </w:r>
+      <w:r>
+        <w:t xml:space="preserve">Yes. Does Random House own the copyright to Amy’s novel?</w:t>
+      </w:r>
+      <w:r>
+        <w:t xml:space="preserve"> </w:t>
+      </w:r>
+      <w:r>
+        <w:t xml:space="preserve">No, but Amy sold Random House a license</w:t>
+      </w:r>
+      <w:r>
+        <w:t xml:space="preserve"> </w:t>
+      </w:r>
+      <w:r>
+        <w:t xml:space="preserve">to copy, print, and sell her books in English in North America.</w:t>
+      </w:r>
+      <w:r>
+        <w:t xml:space="preserve"> </w:t>
+      </w:r>
+      <w:r>
+        <w:t xml:space="preserve">Likewise neither the Japanese publisher</w:t>
+      </w:r>
+      <w:r>
+        <w:t xml:space="preserve"> </w:t>
+      </w:r>
+      <w:r>
+        <w:t xml:space="preserve">nor Pete Producer</w:t>
+      </w:r>
+      <w:r>
+        <w:t xml:space="preserve"> </w:t>
+      </w:r>
+      <w:r>
+        <w:t xml:space="preserve">“</w:t>
+      </w:r>
+      <w:r>
+        <w:t xml:space="preserve">own</w:t>
+      </w:r>
+      <w:r>
+        <w:t xml:space="preserve">”</w:t>
+      </w:r>
+      <w:r>
+        <w:t xml:space="preserve"> </w:t>
+      </w:r>
+      <w:r>
+        <w:t xml:space="preserve">the rights to Amy’s novel,</w:t>
+      </w:r>
+      <w:r>
+        <w:t xml:space="preserve"> </w:t>
+      </w:r>
+      <w:r>
+        <w:t xml:space="preserve">Amy has given them permission to exploit certain rights on her behalf.</w:t>
+      </w:r>
+    </w:p>
+    <w:p>
+      <w:pPr>
+        <w:pStyle w:val="BodyText"/>
+      </w:pPr>
+      <w:r>
+        <w:t xml:space="preserve">Notice how lucrative it can be for Amy to own the copyright in</w:t>
+      </w:r>
+      <w:r>
+        <w:t xml:space="preserve"> </w:t>
+      </w:r>
+      <w:r>
+        <w:rPr>
+          <w:i/>
+        </w:rPr>
+        <w:t xml:space="preserve">Zombies &amp; Vampires</w:t>
+      </w:r>
+      <w:r>
+        <w:t xml:space="preserve"> </w:t>
+      </w:r>
+      <w:r>
+        <w:t xml:space="preserve">and still make money by licensing rights to others for limited terms.</w:t>
+      </w:r>
+      <w:r>
+        <w:t xml:space="preserve"> </w:t>
+      </w:r>
+      <w:r>
+        <w:t xml:space="preserve">Lawyers, literary agents, and other talent representatives</w:t>
+      </w:r>
+      <w:r>
+        <w:t xml:space="preserve"> </w:t>
+      </w:r>
+      <w:r>
+        <w:t xml:space="preserve">almost always advise the talent not to surrender or transfer copyright in a work,</w:t>
+      </w:r>
+      <w:r>
+        <w:t xml:space="preserve"> </w:t>
+      </w:r>
+      <w:r>
+        <w:t xml:space="preserve">unless the price is high and right.</w:t>
+      </w:r>
+    </w:p>
+    <w:p>
+      <w:pPr>
+        <w:pStyle w:val="BodyText"/>
+      </w:pPr>
+      <w:r>
+        <w:t xml:space="preserve">Is there a public record of Amy’s land ownership? Yes.</w:t>
+      </w:r>
+      <w:r>
+        <w:t xml:space="preserve"> </w:t>
+      </w:r>
+      <w:r>
+        <w:t xml:space="preserve">Anybody can do a title search at the register of deeds</w:t>
+      </w:r>
+      <w:r>
+        <w:t xml:space="preserve"> </w:t>
+      </w:r>
+      <w:r>
+        <w:t xml:space="preserve">and discover who owns the Hundred Acre Wood.</w:t>
+      </w:r>
+    </w:p>
+    <w:p>
+      <w:pPr>
+        <w:pStyle w:val="BodyText"/>
+      </w:pPr>
+      <w:r>
+        <w:t xml:space="preserve">Likewise, anybody can visit the</w:t>
+      </w:r>
+      <w:r>
+        <w:t xml:space="preserve"> </w:t>
+      </w:r>
+      <w:hyperlink r:id="rId27">
+        <w:r>
+          <w:rPr>
+            <w:rStyle w:val="Hyperlink"/>
+          </w:rPr>
+          <w:t xml:space="preserve">public catalog</w:t>
+        </w:r>
+        <w:r>
+          <w:rPr>
+            <w:rStyle w:val="Hyperlink"/>
+          </w:rPr>
+          <w:t xml:space="preserve"> </w:t>
+        </w:r>
+        <w:r>
+          <w:rPr>
+            <w:rStyle w:val="Hyperlink"/>
+          </w:rPr>
+          <w:t xml:space="preserve">of the United States Copyright Service</w:t>
+        </w:r>
+      </w:hyperlink>
+      <w:r>
+        <w:t xml:space="preserve"> </w:t>
+      </w:r>
+      <w:r>
+        <w:t xml:space="preserve">and do a search to see who owns the copyright to</w:t>
+      </w:r>
+      <w:r>
+        <w:t xml:space="preserve"> </w:t>
+      </w:r>
+      <w:r>
+        <w:rPr>
+          <w:i/>
+        </w:rPr>
+        <w:t xml:space="preserve">Zombies &amp; Vampires,</w:t>
+      </w:r>
+      <w:r>
+        <w:t xml:space="preserve"> </w:t>
+      </w:r>
+      <w:r>
+        <w:t xml:space="preserve">if it had been registered.</w:t>
+      </w:r>
+    </w:p>
+    <w:p>
+      <w:pPr>
+        <w:pStyle w:val="Heading3"/>
+      </w:pPr>
+      <w:bookmarkStart w:id="28" w:name="history-of-copyright"/>
+      <w:r>
+        <w:t xml:space="preserve">History of Copyright</w:t>
+      </w:r>
+      <w:bookmarkEnd w:id="28"/>
+    </w:p>
+    <w:p>
+      <w:pPr>
+        <w:pStyle w:val="BlockText"/>
+      </w:pPr>
+      <w:r>
+        <w:t xml:space="preserve">The Framers intended copyright itself to be the engine of free expression.</w:t>
+      </w:r>
+      <w:r>
+        <w:t xml:space="preserve"> </w:t>
+      </w:r>
+      <w:r>
+        <w:t xml:space="preserve">By establishing a marketable right to the use of one’s expression,</w:t>
+      </w:r>
+      <w:r>
+        <w:t xml:space="preserve"> </w:t>
+      </w:r>
+      <w:r>
+        <w:t xml:space="preserve">copyright supplies the economic incentive to create and disseminate ideas.</w:t>
+      </w:r>
+    </w:p>
+    <w:p>
+      <w:pPr>
+        <w:pStyle w:val="BlockText"/>
+      </w:pPr>
+      <w:hyperlink r:id="rId29">
+        <w:r>
+          <w:rPr>
+            <w:rStyle w:val="Hyperlink"/>
+          </w:rPr>
+          <w:t xml:space="preserve">Harper &amp; Row v. The Nation</w:t>
+        </w:r>
+      </w:hyperlink>
+      <w:r>
+        <w:t xml:space="preserve"> </w:t>
+      </w:r>
+      <w:r>
+        <w:t xml:space="preserve">(US 1976)</w:t>
+      </w:r>
+    </w:p>
+    <w:p>
+      <w:pPr>
+        <w:pStyle w:val="FirstParagraph"/>
+      </w:pPr>
+      <w:r>
+        <w:t xml:space="preserve">The first copyright law was the Statute of Anne,</w:t>
+      </w:r>
+      <w:r>
+        <w:t xml:space="preserve"> </w:t>
+      </w:r>
+      <w:r>
+        <w:t xml:space="preserve">created by an Act of Parliament passed in England in the year 1710.</w:t>
+      </w:r>
+    </w:p>
+    <w:p>
+      <w:pPr>
+        <w:pStyle w:val="BodyText"/>
+      </w:pPr>
+      <w:r>
+        <w:t xml:space="preserve">In 1790, the Framers of the U.S. Constitution had the same idea in mind</w:t>
+      </w:r>
+      <w:r>
+        <w:t xml:space="preserve"> </w:t>
+      </w:r>
+      <w:r>
+        <w:t xml:space="preserve">when they drafted Article I, Section 8, Clause 8, which provides:</w:t>
+      </w:r>
+    </w:p>
+    <w:p>
+      <w:pPr>
+        <w:pStyle w:val="BlockText"/>
+      </w:pPr>
+      <w:r>
+        <w:t xml:space="preserve">The Congress shall have power …</w:t>
+      </w:r>
+      <w:r>
+        <w:t xml:space="preserve"> </w:t>
+      </w:r>
+      <w:r>
+        <w:t xml:space="preserve">To promote the Progress of Science and useful Arts,</w:t>
+      </w:r>
+      <w:r>
+        <w:t xml:space="preserve"> </w:t>
+      </w:r>
+      <w:r>
+        <w:t xml:space="preserve">by securing for limited Times to Authors and Inventors</w:t>
+      </w:r>
+      <w:r>
+        <w:t xml:space="preserve"> </w:t>
+      </w:r>
+      <w:r>
+        <w:t xml:space="preserve">the exclusive Right to their respective Writings and Discoveries.</w:t>
+      </w:r>
+    </w:p>
+    <w:p>
+      <w:pPr>
+        <w:pStyle w:val="FirstParagraph"/>
+      </w:pPr>
+      <w:r>
+        <w:t xml:space="preserve">This gets lost in a long list of powers given to Congress.</w:t>
+      </w:r>
+      <w:r>
+        <w:t xml:space="preserve"> </w:t>
+      </w:r>
+      <w:r>
+        <w:t xml:space="preserve">To raise armies, to declare war, to coin money, to levy taxes.</w:t>
+      </w:r>
+      <w:r>
+        <w:t xml:space="preserve"> </w:t>
+      </w:r>
+      <w:r>
+        <w:t xml:space="preserve">But notice one thing.</w:t>
+      </w:r>
+      <w:r>
+        <w:t xml:space="preserve"> </w:t>
+      </w:r>
+      <w:r>
+        <w:t xml:space="preserve">The Constitution explicitly protects only one business. Not farming,</w:t>
+      </w:r>
+      <w:r>
+        <w:t xml:space="preserve"> </w:t>
+      </w:r>
+      <w:r>
+        <w:t xml:space="preserve">not banking, not law or medicine.</w:t>
+      </w:r>
+      <w:r>
+        <w:t xml:space="preserve"> </w:t>
+      </w:r>
+      <w:r>
+        <w:t xml:space="preserve">The Constitution protects the intellectual property business (</w:t>
+      </w:r>
+      <w:r>
+        <w:t xml:space="preserve">“</w:t>
+      </w:r>
+      <w:r>
+        <w:t xml:space="preserve">IP</w:t>
+      </w:r>
+      <w:r>
+        <w:t xml:space="preserve">”</w:t>
+      </w:r>
+      <w:r>
+        <w:t xml:space="preserve">).</w:t>
+      </w:r>
+      <w:r>
+        <w:t xml:space="preserve"> </w:t>
+      </w:r>
+      <w:r>
+        <w:t xml:space="preserve">Nice for authors, artists, inventors, scientists, trillion dollar tech companies,</w:t>
+      </w:r>
+      <w:r>
+        <w:t xml:space="preserve"> </w:t>
+      </w:r>
+      <w:r>
+        <w:t xml:space="preserve">and anybody in the entertainment industry,</w:t>
+      </w:r>
+      <w:r>
+        <w:t xml:space="preserve"> </w:t>
+      </w:r>
+      <w:r>
+        <w:t xml:space="preserve">including the music, video game, and publishing industries.</w:t>
+      </w:r>
+    </w:p>
+    <w:p>
+      <w:pPr>
+        <w:pStyle w:val="BodyText"/>
+      </w:pPr>
+      <w:r>
+        <w:t xml:space="preserve">Congress wasted no time exercising its new power</w:t>
+      </w:r>
+      <w:r>
+        <w:t xml:space="preserve"> </w:t>
+      </w:r>
+      <w:r>
+        <w:t xml:space="preserve">and passed the first U.S. copyright law in 1790.</w:t>
+      </w:r>
+      <w:r>
+        <w:t xml:space="preserve"> </w:t>
+      </w:r>
+      <w:r>
+        <w:t xml:space="preserve">Ever since, Congress has passed laws protecting scientists and other useful artists</w:t>
+      </w:r>
+      <w:r>
+        <w:t xml:space="preserve"> </w:t>
+      </w:r>
+      <w:r>
+        <w:t xml:space="preserve">by securing their exclusive rights to their trademarks, patents, and copyrights.</w:t>
+      </w:r>
+    </w:p>
+    <w:p>
+      <w:pPr>
+        <w:pStyle w:val="BodyText"/>
+      </w:pPr>
+      <w:r>
+        <w:t xml:space="preserve">A</w:t>
+      </w:r>
+      <w:r>
+        <w:t xml:space="preserve"> </w:t>
+      </w:r>
+      <w:r>
+        <w:t xml:space="preserve">“</w:t>
+      </w:r>
+      <w:r>
+        <w:t xml:space="preserve">copyright</w:t>
+      </w:r>
+      <w:r>
+        <w:t xml:space="preserve">”</w:t>
+      </w:r>
+      <w:r>
+        <w:t xml:space="preserve"> </w:t>
+      </w:r>
+      <w:r>
+        <w:t xml:space="preserve">grants authors and artists certain exclusive rights</w:t>
+      </w:r>
+      <w:r>
+        <w:t xml:space="preserve"> </w:t>
+      </w:r>
+      <w:r>
+        <w:t xml:space="preserve">(see list below) to their intellectual property (the work they created).</w:t>
+      </w:r>
+    </w:p>
+    <w:p>
+      <w:pPr>
+        <w:pStyle w:val="Heading2"/>
+      </w:pPr>
+      <w:bookmarkStart w:id="30" w:name="copyright-basics"/>
+      <w:r>
+        <w:t xml:space="preserve">Copyright Basics</w:t>
+      </w:r>
+      <w:bookmarkEnd w:id="30"/>
+    </w:p>
+    <w:p>
+      <w:pPr>
+        <w:pStyle w:val="BlockText"/>
+      </w:pPr>
+      <w:r>
+        <w:t xml:space="preserve">Copyright turns the content of protected works into a private good</w:t>
+      </w:r>
+      <w:r>
+        <w:t xml:space="preserve"> </w:t>
+      </w:r>
+      <w:r>
+        <w:t xml:space="preserve">whose authors can grant or withhold consent to others</w:t>
+      </w:r>
+      <w:r>
+        <w:t xml:space="preserve"> </w:t>
+      </w:r>
+      <w:r>
+        <w:t xml:space="preserve">to use and distribute it.</w:t>
+      </w:r>
+    </w:p>
+    <w:p>
+      <w:pPr>
+        <w:pStyle w:val="BlockText"/>
+      </w:pPr>
+      <w:r>
+        <w:rPr>
+          <w:i/>
+        </w:rPr>
+        <w:t xml:space="preserve">Entertainment, Media and The Law,</w:t>
+      </w:r>
+      <w:r>
+        <w:t xml:space="preserve"> </w:t>
+      </w:r>
+      <w:r>
+        <w:t xml:space="preserve">Paul Weiler.</w:t>
+      </w:r>
+    </w:p>
+    <w:p>
+      <w:pPr>
+        <w:pStyle w:val="FirstParagraph"/>
+      </w:pPr>
+      <w:r>
+        <w:t xml:space="preserve">The</w:t>
+      </w:r>
+      <w:r>
+        <w:t xml:space="preserve"> </w:t>
+      </w:r>
+      <w:hyperlink r:id="rId31">
+        <w:r>
+          <w:rPr>
+            <w:rStyle w:val="Hyperlink"/>
+          </w:rPr>
+          <w:t xml:space="preserve">US Copyright Office</w:t>
+        </w:r>
+      </w:hyperlink>
+      <w:r>
+        <w:t xml:space="preserve"> </w:t>
+      </w:r>
+      <w:r>
+        <w:t xml:space="preserve">does a great job</w:t>
+      </w:r>
+      <w:r>
+        <w:t xml:space="preserve"> </w:t>
+      </w:r>
+      <w:r>
+        <w:t xml:space="preserve">of educating people about the copyright laws.</w:t>
+      </w:r>
+      <w:r>
+        <w:t xml:space="preserve"> </w:t>
+      </w:r>
+      <w:r>
+        <w:t xml:space="preserve">The materials available at copyright.gov are written in plain English</w:t>
+      </w:r>
+      <w:r>
+        <w:t xml:space="preserve"> </w:t>
+      </w:r>
+      <w:r>
+        <w:t xml:space="preserve">for artists, scientists, employees, authors, and yes law students.</w:t>
+      </w:r>
+      <w:r>
+        <w:t xml:space="preserve"> </w:t>
+      </w:r>
+      <w:r>
+        <w:t xml:space="preserve">Under the tab</w:t>
+      </w:r>
+      <w:r>
+        <w:t xml:space="preserve"> </w:t>
+      </w:r>
+      <w:r>
+        <w:t xml:space="preserve">“</w:t>
+      </w:r>
+      <w:r>
+        <w:t xml:space="preserve">Law and Guidance Tab,</w:t>
+      </w:r>
+      <w:r>
+        <w:t xml:space="preserve">”</w:t>
+      </w:r>
+      <w:r>
+        <w:t xml:space="preserve"> </w:t>
+      </w:r>
+      <w:r>
+        <w:t xml:space="preserve">the office provides</w:t>
+      </w:r>
+      <w:r>
+        <w:t xml:space="preserve"> </w:t>
+      </w:r>
+      <w:hyperlink r:id="rId32">
+        <w:r>
+          <w:rPr>
+            <w:rStyle w:val="Hyperlink"/>
+          </w:rPr>
+          <w:t xml:space="preserve">circulars</w:t>
+        </w:r>
+      </w:hyperlink>
+      <w:r>
+        <w:t xml:space="preserve"> </w:t>
+      </w:r>
+      <w:r>
+        <w:t xml:space="preserve">on various copyright topics.</w:t>
+      </w:r>
+      <w:r>
+        <w:t xml:space="preserve"> </w:t>
+      </w:r>
+      <w:r>
+        <w:t xml:space="preserve">Please read the first 6 pages of</w:t>
+      </w:r>
+      <w:r>
+        <w:t xml:space="preserve"> </w:t>
+      </w:r>
+      <w:hyperlink r:id="rId33">
         <w:r>
           <w:rPr>
             <w:rStyle w:val="Hyperlink"/>
@@ -123,29 +1457,70 @@
         </w:r>
       </w:hyperlink>
       <w:r>
-        <w:t xml:space="preserve"> </w:t>
-      </w:r>
-      <w:r>
-        <w:t xml:space="preserve">(read first 6 pages of Copyright Basics; stop at page 7, Copyright Registration)</w:t>
-      </w:r>
-    </w:p>
-    <w:p>
-      <w:pPr>
-        <w:pStyle w:val="FirstParagraph"/>
-      </w:pPr>
-      <w:r>
-        <w:t xml:space="preserve">Crash Course on Copyright is also great for introduction and review:</w:t>
+        <w:t xml:space="preserve">.</w:t>
+      </w:r>
+      <w:r>
+        <w:t xml:space="preserve"> </w:t>
+      </w:r>
+      <w:r>
+        <w:t xml:space="preserve">Stop at page 7,</w:t>
+      </w:r>
+      <w:r>
+        <w:t xml:space="preserve"> </w:t>
+      </w:r>
+      <w:r>
+        <w:t xml:space="preserve">“</w:t>
+      </w:r>
+      <w:r>
+        <w:t xml:space="preserve">Copyright Registration</w:t>
+      </w:r>
+      <w:r>
+        <w:t xml:space="preserve">”</w:t>
+      </w:r>
+      <w:r>
+        <w:t xml:space="preserve">).</w:t>
       </w:r>
     </w:p>
     <w:p>
       <w:pPr>
         <w:pStyle w:val="Compact"/>
         <w:numPr>
-          <w:numId w:val="1002"/>
+          <w:numId w:val="1003"/>
           <w:ilvl w:val="0"/>
         </w:numPr>
       </w:pPr>
-      <w:hyperlink r:id="rId25">
+      <w:hyperlink r:id="rId33">
+        <w:r>
+          <w:rPr>
+            <w:rStyle w:val="Hyperlink"/>
+          </w:rPr>
+          <w:t xml:space="preserve">Copyright Basics</w:t>
+        </w:r>
+      </w:hyperlink>
+    </w:p>
+    <w:p>
+      <w:pPr>
+        <w:pStyle w:val="FirstParagraph"/>
+      </w:pPr>
+      <w:r>
+        <w:t xml:space="preserve">If this Entertainment Law course is your first exposure to the law of intellectual property,</w:t>
+      </w:r>
+      <w:r>
+        <w:t xml:space="preserve"> </w:t>
+      </w:r>
+      <w:r>
+        <w:t xml:space="preserve">then please watch the Crash Course on Copyright videos:</w:t>
+      </w:r>
+    </w:p>
+    <w:p>
+      <w:pPr>
+        <w:pStyle w:val="Compact"/>
+        <w:numPr>
+          <w:numId w:val="1004"/>
+          <w:ilvl w:val="0"/>
+        </w:numPr>
+      </w:pPr>
+      <w:hyperlink r:id="rId34">
         <w:r>
           <w:rPr>
             <w:rStyle w:val="Hyperlink"/>
@@ -158,11 +1533,11 @@
       <w:pPr>
         <w:pStyle w:val="Compact"/>
         <w:numPr>
-          <w:numId w:val="1002"/>
+          <w:numId w:val="1004"/>
           <w:ilvl w:val="0"/>
         </w:numPr>
       </w:pPr>
-      <w:hyperlink r:id="rId26">
+      <w:hyperlink r:id="rId35">
         <w:r>
           <w:rPr>
             <w:rStyle w:val="Hyperlink"/>
@@ -175,146 +1550,23 @@
       <w:pPr>
         <w:pStyle w:val="Heading3"/>
       </w:pPr>
-      <w:bookmarkStart w:id="27" w:name="history-of-copyright"/>
-      <w:r>
-        <w:t xml:space="preserve">History of Copyright</w:t>
-      </w:r>
-      <w:bookmarkEnd w:id="27"/>
+      <w:bookmarkStart w:id="36" w:name="copyright-terms"/>
+      <w:r>
+        <w:t xml:space="preserve">Copyright Terms</w:t>
+      </w:r>
+      <w:bookmarkEnd w:id="36"/>
     </w:p>
     <w:p>
       <w:pPr>
         <w:pStyle w:val="FirstParagraph"/>
       </w:pPr>
       <w:r>
-        <w:t xml:space="preserve">Essentially, a</w:t>
-      </w:r>
-      <w:r>
-        <w:t xml:space="preserve"> </w:t>
-      </w:r>
-      <w:r>
-        <w:t xml:space="preserve">“</w:t>
-      </w:r>
-      <w:r>
-        <w:t xml:space="preserve">copyright</w:t>
-      </w:r>
-      <w:r>
-        <w:t xml:space="preserve">”</w:t>
-      </w:r>
-      <w:r>
-        <w:t xml:space="preserve"> </w:t>
-      </w:r>
-      <w:r>
-        <w:t xml:space="preserve">grants authors and artists certain exclusive rights (see list below) to their intellectual property (the work they created). The constitution gives Congress the power to develop laws to protect and regulate intellectual property,</w:t>
-      </w:r>
-      <w:r>
-        <w:t xml:space="preserve"> </w:t>
-      </w:r>
-      <w:r>
-        <w:t xml:space="preserve">under Article I, Section 8, Clause 8:</w:t>
-      </w:r>
-    </w:p>
-    <w:p>
-      <w:pPr>
-        <w:pStyle w:val="BlockText"/>
-      </w:pPr>
-      <w:r>
-        <w:t xml:space="preserve">To promote the progress of Science and useful Arts</w:t>
-      </w:r>
-      <w:r>
-        <w:t xml:space="preserve"> </w:t>
-      </w:r>
-      <w:r>
-        <w:t xml:space="preserve">by securing for limited Times to Authors and Inventors</w:t>
-      </w:r>
-      <w:r>
-        <w:t xml:space="preserve"> </w:t>
-      </w:r>
-      <w:r>
-        <w:t xml:space="preserve">the exclusive Right to their respective Writings and Discoveries.</w:t>
-      </w:r>
-    </w:p>
-    <w:p>
-      <w:pPr>
-        <w:pStyle w:val="FirstParagraph"/>
-      </w:pPr>
-      <w:r>
-        <w:t xml:space="preserve">And Congress has passed laws (copyright, trademark, patent)</w:t>
-      </w:r>
-      <w:r>
-        <w:t xml:space="preserve"> </w:t>
-      </w:r>
-      <w:r>
-        <w:t xml:space="preserve">in an attempt to achieve these ends.</w:t>
-      </w:r>
-    </w:p>
-    <w:p>
-      <w:pPr>
-        <w:pStyle w:val="BlockText"/>
-      </w:pPr>
-      <w:r>
-        <w:t xml:space="preserve">“</w:t>
-      </w:r>
-      <w:r>
-        <w:t xml:space="preserve">Copyright turns the content of protected works into a private good</w:t>
-      </w:r>
-      <w:r>
-        <w:t xml:space="preserve"> </w:t>
-      </w:r>
-      <w:r>
-        <w:t xml:space="preserve">whose authors can grant or withhold consent to others</w:t>
-      </w:r>
-      <w:r>
-        <w:t xml:space="preserve"> </w:t>
-      </w:r>
-      <w:r>
-        <w:t xml:space="preserve">to use and distribute it.</w:t>
-      </w:r>
-      <w:r>
-        <w:t xml:space="preserve">”</w:t>
-      </w:r>
-    </w:p>
-    <w:p>
-      <w:pPr>
-        <w:pStyle w:val="BlockText"/>
-      </w:pPr>
-      <w:r>
-        <w:t xml:space="preserve">Paul Weiler,</w:t>
-      </w:r>
-      <w:r>
-        <w:t xml:space="preserve"> </w:t>
-      </w:r>
-      <w:r>
-        <w:rPr>
-          <w:i/>
-        </w:rPr>
-        <w:t xml:space="preserve">Entertainment, Media and The Law</w:t>
-      </w:r>
-    </w:p>
-    <w:p>
-      <w:pPr>
-        <w:pStyle w:val="FirstParagraph"/>
-      </w:pPr>
-      <w:r>
-        <w:t xml:space="preserve">The courts then try to strike a delicate balance</w:t>
-      </w:r>
-      <w:r>
-        <w:t xml:space="preserve"> </w:t>
-      </w:r>
-      <w:r>
-        <w:t xml:space="preserve">between intellectual property rights and free speech rights.</w:t>
-      </w:r>
-    </w:p>
-    <w:p>
-      <w:pPr>
-        <w:pStyle w:val="BodyText"/>
-      </w:pPr>
-      <w:r>
         <w:t xml:space="preserve">We do not have time to explore the particulars of</w:t>
       </w:r>
       <w:r>
         <w:t xml:space="preserve"> </w:t>
       </w:r>
-      <w:hyperlink r:id="rId28">
+      <w:hyperlink r:id="rId37">
         <w:r>
           <w:rPr>
             <w:rStyle w:val="Hyperlink"/>
@@ -355,7 +1607,7 @@
       <w:r>
         <w:t xml:space="preserve"> </w:t>
       </w:r>
-      <w:hyperlink r:id="rId29">
+      <w:hyperlink r:id="rId38">
         <w:r>
           <w:rPr>
             <w:rStyle w:val="Hyperlink"/>
@@ -366,12 +1618,146 @@
       <w:r>
         <w:t xml:space="preserve">.</w:t>
       </w:r>
+      <w:r>
+        <w:t xml:space="preserve"> </w:t>
+      </w:r>
+      <w:r>
+        <w:t xml:space="preserve">In the United States</w:t>
+      </w:r>
     </w:p>
     <w:p>
       <w:pPr>
         <w:pStyle w:val="BodyText"/>
       </w:pPr>
       <w:r>
+        <w:t xml:space="preserve">In the United States,</w:t>
+      </w:r>
+      <w:r>
+        <w:t xml:space="preserve"> </w:t>
+      </w:r>
+      <w:r>
+        <w:t xml:space="preserve">the law automatically protects a work that is created and fixed in a tangible</w:t>
+      </w:r>
+      <w:r>
+        <w:t xml:space="preserve"> </w:t>
+      </w:r>
+      <w:r>
+        <w:t xml:space="preserve">medium of expression on or after January 1, 1978,</w:t>
+      </w:r>
+      <w:r>
+        <w:t xml:space="preserve"> </w:t>
+      </w:r>
+      <w:r>
+        <w:t xml:space="preserve">from the moment of its</w:t>
+      </w:r>
+      <w:r>
+        <w:t xml:space="preserve"> </w:t>
+      </w:r>
+      <w:r>
+        <w:t xml:space="preserve">creation and gives it a copyright term lasting for</w:t>
+      </w:r>
+      <w:r>
+        <w:t xml:space="preserve"> </w:t>
+      </w:r>
+      <w:r>
+        <w:t xml:space="preserve">the author’s life plus an additional 70</w:t>
+      </w:r>
+      <w:r>
+        <w:t xml:space="preserve"> </w:t>
+      </w:r>
+      <w:r>
+        <w:t xml:space="preserve">years. For a</w:t>
+      </w:r>
+      <w:r>
+        <w:t xml:space="preserve"> </w:t>
+      </w:r>
+      <w:r>
+        <w:t xml:space="preserve">“</w:t>
+      </w:r>
+      <w:r>
+        <w:t xml:space="preserve">joint work prepared by two or more authors who did not work</w:t>
+      </w:r>
+      <w:r>
+        <w:t xml:space="preserve"> </w:t>
+      </w:r>
+      <w:r>
+        <w:t xml:space="preserve">for hire,</w:t>
+      </w:r>
+      <w:r>
+        <w:t xml:space="preserve">”</w:t>
+      </w:r>
+      <w:r>
+        <w:t xml:space="preserve"> </w:t>
+      </w:r>
+      <w:r>
+        <w:t xml:space="preserve">the term lasts for 70 years after the last surviving author’s death.</w:t>
+      </w:r>
+    </w:p>
+    <w:p>
+      <w:pPr>
+        <w:pStyle w:val="BodyText"/>
+      </w:pPr>
+      <w:r>
+        <w:t xml:space="preserve">For works made for hire and anonymous and pseudonymous works,</w:t>
+      </w:r>
+      <w:r>
+        <w:t xml:space="preserve"> </w:t>
+      </w:r>
+      <w:r>
+        <w:t xml:space="preserve">the duration of copyright is 95 years from first publication</w:t>
+      </w:r>
+      <w:r>
+        <w:t xml:space="preserve"> </w:t>
+      </w:r>
+      <w:r>
+        <w:t xml:space="preserve">or 120 years from creation,</w:t>
+      </w:r>
+      <w:r>
+        <w:t xml:space="preserve"> </w:t>
+      </w:r>
+      <w:r>
+        <w:t xml:space="preserve">whichever is shorter.</w:t>
+      </w:r>
+    </w:p>
+    <w:p>
+      <w:pPr>
+        <w:pStyle w:val="BodyText"/>
+      </w:pPr>
+      <w:r>
+        <w:t xml:space="preserve">For more information about works made for hire, see</w:t>
+      </w:r>
+      <w:r>
+        <w:t xml:space="preserve"> </w:t>
+      </w:r>
+      <w:hyperlink r:id="rId39">
+        <w:r>
+          <w:rPr>
+            <w:rStyle w:val="Hyperlink"/>
+          </w:rPr>
+          <w:t xml:space="preserve">Circular 9, Works Made</w:t>
+        </w:r>
+        <w:r>
+          <w:rPr>
+            <w:rStyle w:val="Hyperlink"/>
+          </w:rPr>
+          <w:t xml:space="preserve"> </w:t>
+        </w:r>
+        <w:r>
+          <w:rPr>
+            <w:rStyle w:val="Hyperlink"/>
+          </w:rPr>
+          <w:t xml:space="preserve">for Hire under the 1976 Copyright Act</w:t>
+        </w:r>
+      </w:hyperlink>
+      <w:r>
+        <w:t xml:space="preserve">.</w:t>
+      </w:r>
+    </w:p>
+    <w:p>
+      <w:pPr>
+        <w:pStyle w:val="BodyText"/>
+      </w:pPr>
+      <w:r>
         <w:t xml:space="preserve">For our purposes,</w:t>
       </w:r>
       <w:r>
@@ -389,7 +1775,7 @@
       <w:r>
         <w:t xml:space="preserve"> </w:t>
       </w:r>
-      <w:hyperlink r:id="rId30">
+      <w:hyperlink r:id="rId40">
         <w:r>
           <w:rPr>
             <w:rStyle w:val="Hyperlink"/>
@@ -411,17 +1797,17 @@
       <w:pPr>
         <w:pStyle w:val="Heading4"/>
       </w:pPr>
-      <w:bookmarkStart w:id="31" w:name="rights-protected-by-copyright-include"/>
+      <w:bookmarkStart w:id="41" w:name="rights-protected-by-copyright-include"/>
       <w:r>
         <w:t xml:space="preserve">Rights Protected by Copyright Include:</w:t>
       </w:r>
-      <w:bookmarkEnd w:id="31"/>
+      <w:bookmarkEnd w:id="41"/>
     </w:p>
     <w:p>
       <w:pPr>
         <w:pStyle w:val="Compact"/>
         <w:numPr>
-          <w:numId w:val="1003"/>
+          <w:numId w:val="1005"/>
           <w:ilvl w:val="0"/>
         </w:numPr>
       </w:pPr>
@@ -433,7 +1819,7 @@
       <w:pPr>
         <w:pStyle w:val="Compact"/>
         <w:numPr>
-          <w:numId w:val="1003"/>
+          <w:numId w:val="1005"/>
           <w:ilvl w:val="0"/>
         </w:numPr>
       </w:pPr>
@@ -445,7 +1831,7 @@
       <w:pPr>
         <w:pStyle w:val="Compact"/>
         <w:numPr>
-          <w:numId w:val="1003"/>
+          <w:numId w:val="1005"/>
           <w:ilvl w:val="0"/>
         </w:numPr>
       </w:pPr>
@@ -457,7 +1843,7 @@
       <w:pPr>
         <w:pStyle w:val="Compact"/>
         <w:numPr>
-          <w:numId w:val="1003"/>
+          <w:numId w:val="1005"/>
           <w:ilvl w:val="0"/>
         </w:numPr>
       </w:pPr>
@@ -469,7 +1855,7 @@
       <w:pPr>
         <w:pStyle w:val="Compact"/>
         <w:numPr>
-          <w:numId w:val="1003"/>
+          <w:numId w:val="1005"/>
           <w:ilvl w:val="0"/>
         </w:numPr>
       </w:pPr>
@@ -481,11 +1867,11 @@
       <w:pPr>
         <w:pStyle w:val="Heading4"/>
       </w:pPr>
-      <w:bookmarkStart w:id="32" w:name="who-owns-the-rights"/>
+      <w:bookmarkStart w:id="42" w:name="who-owns-the-rights"/>
       <w:r>
         <w:t xml:space="preserve">Who Owns The Rights?</w:t>
       </w:r>
-      <w:bookmarkEnd w:id="32"/>
+      <w:bookmarkEnd w:id="42"/>
     </w:p>
     <w:p>
       <w:pPr>
@@ -498,7 +1884,19 @@
         <w:t xml:space="preserve"> </w:t>
       </w:r>
       <w:r>
-        <w:t xml:space="preserve">which consumers then presumably purchase the right to enjoy. Simply purchasing a copyrighted work (say, a book), however, does not grant the buyer all of the same rights held by the copyright owner.</w:t>
+        <w:t xml:space="preserve">which consumers then presumably purchase the right to enjoy.</w:t>
+      </w:r>
+      <w:r>
+        <w:t xml:space="preserve"> </w:t>
+      </w:r>
+      <w:r>
+        <w:t xml:space="preserve">Simply purchasing a copyrighted work (say, a book),</w:t>
+      </w:r>
+      <w:r>
+        <w:t xml:space="preserve"> </w:t>
+      </w:r>
+      <w:r>
+        <w:t xml:space="preserve">however, does not grant the buyer all of the same rights held by the copyright owner.</w:t>
       </w:r>
       <w:r>
         <w:t xml:space="preserve"> </w:t>
@@ -506,10 +1904,16 @@
       <w:r>
         <w:t xml:space="preserve">But artists may also wish to share their work under various alternative licensing schemes:</w:t>
       </w:r>
-      <w:r>
-        <w:t xml:space="preserve"> </w:t>
-      </w:r>
-      <w:hyperlink r:id="rId33">
+    </w:p>
+    <w:p>
+      <w:pPr>
+        <w:pStyle w:val="Compact"/>
+        <w:numPr>
+          <w:numId w:val="1006"/>
+          <w:ilvl w:val="0"/>
+        </w:numPr>
+      </w:pPr>
+      <w:hyperlink r:id="rId43">
         <w:r>
           <w:rPr>
             <w:rStyle w:val="Hyperlink"/>
@@ -520,10 +1924,16 @@
       <w:r>
         <w:t xml:space="preserve">,</w:t>
       </w:r>
-      <w:r>
-        <w:t xml:space="preserve"> </w:t>
-      </w:r>
-      <w:hyperlink r:id="rId34">
+    </w:p>
+    <w:p>
+      <w:pPr>
+        <w:pStyle w:val="Compact"/>
+        <w:numPr>
+          <w:numId w:val="1006"/>
+          <w:ilvl w:val="0"/>
+        </w:numPr>
+      </w:pPr>
+      <w:hyperlink r:id="rId44">
         <w:r>
           <w:rPr>
             <w:rStyle w:val="Hyperlink"/>
@@ -534,10 +1944,16 @@
       <w:r>
         <w:t xml:space="preserve">,</w:t>
       </w:r>
-      <w:r>
-        <w:t xml:space="preserve"> </w:t>
-      </w:r>
-      <w:hyperlink r:id="rId35">
+    </w:p>
+    <w:p>
+      <w:pPr>
+        <w:pStyle w:val="Compact"/>
+        <w:numPr>
+          <w:numId w:val="1006"/>
+          <w:ilvl w:val="0"/>
+        </w:numPr>
+      </w:pPr>
+      <w:hyperlink r:id="rId45">
         <w:r>
           <w:rPr>
             <w:rStyle w:val="Hyperlink"/>
@@ -551,13 +1967,27 @@
     </w:p>
     <w:p>
       <w:pPr>
+        <w:pStyle w:val="FirstParagraph"/>
+      </w:pPr>
+      <w:r>
+        <w:t xml:space="preserve">For instance, I selected an MIT license for the materials you are reading now.</w:t>
+      </w:r>
+      <w:r>
+        <w:t xml:space="preserve"> </w:t>
+      </w:r>
+      <w:r>
+        <w:t xml:space="preserve">Anyone is free to use and copy these materials.</w:t>
+      </w:r>
+    </w:p>
+    <w:p>
+      <w:pPr>
         <w:pStyle w:val="Heading3"/>
       </w:pPr>
-      <w:bookmarkStart w:id="36" w:name="copyrightable-works"/>
+      <w:bookmarkStart w:id="46" w:name="copyrightable-works"/>
       <w:r>
         <w:t xml:space="preserve">Copyrightable Works</w:t>
       </w:r>
-      <w:bookmarkEnd w:id="36"/>
+      <w:bookmarkEnd w:id="46"/>
     </w:p>
     <w:p>
       <w:pPr>
@@ -595,7 +2025,7 @@
       <w:r>
         <w:t xml:space="preserve"> </w:t>
       </w:r>
-      <w:hyperlink r:id="rId37">
+      <w:hyperlink r:id="rId47">
         <w:r>
           <w:rPr>
             <w:rStyle w:val="Hyperlink"/>
@@ -673,7 +2103,7 @@
       <w:pPr>
         <w:pStyle w:val="Heading4"/>
       </w:pPr>
-      <w:bookmarkStart w:id="38" w:name="bleistein-v-donaldson-lithographing-co.-sct.-1903"/>
+      <w:bookmarkStart w:id="48" w:name="bleistein-v-donaldson-lithographing-co.-sct.-1903"/>
       <w:r>
         <w:rPr>
           <w:i/>
@@ -686,7 +2116,7 @@
       <w:r>
         <w:t xml:space="preserve">(Sct. 1903)</w:t>
       </w:r>
-      <w:bookmarkEnd w:id="38"/>
+      <w:bookmarkEnd w:id="48"/>
     </w:p>
     <w:p>
       <w:pPr>
@@ -792,7 +2222,7 @@
       <w:pPr>
         <w:pStyle w:val="BodyText"/>
       </w:pPr>
-      <w:hyperlink r:id="rId39">
+      <w:hyperlink r:id="rId49">
         <w:r>
           <w:rPr>
             <w:rStyle w:val="Hyperlink"/>
@@ -878,7 +2308,7 @@
       <w:pPr>
         <w:pStyle w:val="Heading4"/>
       </w:pPr>
-      <w:bookmarkStart w:id="40" w:name="copyright-protects-original-works-of-authorship"/>
+      <w:bookmarkStart w:id="50" w:name="copyright-protects-original-works-of-authorship"/>
       <w:r>
         <w:t xml:space="preserve">Copyright Protects</w:t>
       </w:r>
@@ -894,7 +2324,7 @@
       <w:r>
         <w:t xml:space="preserve">”</w:t>
       </w:r>
-      <w:bookmarkEnd w:id="40"/>
+      <w:bookmarkEnd w:id="50"/>
     </w:p>
     <w:p>
       <w:pPr>
@@ -930,7 +2360,7 @@
       <w:r>
         <w:t xml:space="preserve"> </w:t>
       </w:r>
-      <w:hyperlink r:id="rId41">
+      <w:hyperlink r:id="rId51">
         <w:r>
           <w:rPr>
             <w:i/>
@@ -940,7 +2370,10 @@
         </w:r>
       </w:hyperlink>
       <w:r>
-        <w:t xml:space="preserve">.</w:t>
+        <w:t xml:space="preserve"> </w:t>
+      </w:r>
+      <w:r>
+        <w:t xml:space="preserve">(US 1991).</w:t>
       </w:r>
     </w:p>
     <w:p>
@@ -1061,11 +2494,11 @@
       <w:pPr>
         <w:pStyle w:val="Compact"/>
         <w:numPr>
-          <w:numId w:val="1004"/>
+          <w:numId w:val="1007"/>
           <w:ilvl w:val="0"/>
         </w:numPr>
       </w:pPr>
-      <w:hyperlink r:id="rId42">
+      <w:hyperlink r:id="rId52">
         <w:r>
           <w:rPr>
             <w:i/>
@@ -1082,7 +2515,7 @@
       <w:pPr>
         <w:pStyle w:val="Heading4"/>
       </w:pPr>
-      <w:bookmarkStart w:id="43" w:name="enough-original-content-to-constitute-a-work"/>
+      <w:bookmarkStart w:id="53" w:name="enough-original-content-to-constitute-a-work"/>
       <w:r>
         <w:t xml:space="preserve">Enough Original Content to Constitute</w:t>
       </w:r>
@@ -1098,7 +2531,7 @@
       <w:r>
         <w:t xml:space="preserve">”</w:t>
       </w:r>
-      <w:bookmarkEnd w:id="43"/>
+      <w:bookmarkEnd w:id="53"/>
     </w:p>
     <w:p>
       <w:pPr>
@@ -1208,7 +2641,7 @@
       <w:r>
         <w:t xml:space="preserve"> </w:t>
       </w:r>
-      <w:hyperlink r:id="rId44">
+      <w:hyperlink r:id="rId54">
         <w:r>
           <w:rPr>
             <w:rStyle w:val="Hyperlink"/>
@@ -1301,7 +2734,7 @@
       <w:r>
         <w:t xml:space="preserve"> </w:t>
       </w:r>
-      <w:hyperlink r:id="rId41">
+      <w:hyperlink r:id="rId51">
         <w:r>
           <w:rPr>
             <w:i/>
@@ -1311,7 +2744,16 @@
         </w:r>
       </w:hyperlink>
       <w:r>
-        <w:t xml:space="preserve">, the United States Supreme Court said</w:t>
+        <w:t xml:space="preserve"> </w:t>
+      </w:r>
+      <w:r>
+        <w:t xml:space="preserve">(US 1991),</w:t>
+      </w:r>
+      <w:r>
+        <w:t xml:space="preserve"> </w:t>
+      </w:r>
+      <w:r>
+        <w:t xml:space="preserve">the United States Supreme Court said</w:t>
       </w:r>
       <w:r>
         <w:t xml:space="preserve"> </w:t>
@@ -1432,7 +2874,22 @@
         <w:t xml:space="preserve"> </w:t>
       </w:r>
       <w:r>
-        <w:t xml:space="preserve">If you’d like to hear the notes, TURN DOWN THE VOLUME on your computer.</w:t>
+        <w:t xml:space="preserve">If you’d like to hear the notes,</w:t>
+      </w:r>
+      <w:r>
+        <w:t xml:space="preserve"> </w:t>
+      </w:r>
+      <w:r>
+        <w:rPr>
+          <w:i/>
+        </w:rPr>
+        <w:t xml:space="preserve">turn down the volume</w:t>
+      </w:r>
+      <w:r>
+        <w:t xml:space="preserve"> </w:t>
+      </w:r>
+      <w:r>
+        <w:t xml:space="preserve">on your computer.</w:t>
       </w:r>
       <w:r>
         <w:t xml:space="preserve"> </w:t>
@@ -1443,7 +2900,7 @@
       <w:r>
         <w:t xml:space="preserve"> </w:t>
       </w:r>
-      <w:hyperlink r:id="rId45">
+      <w:hyperlink r:id="rId55">
         <w:r>
           <w:rPr>
             <w:i/>
@@ -1472,11 +2929,11 @@
       <w:pPr>
         <w:pStyle w:val="Heading3"/>
       </w:pPr>
-      <w:bookmarkStart w:id="46" w:name="fixation"/>
+      <w:bookmarkStart w:id="56" w:name="fixation"/>
       <w:r>
         <w:t xml:space="preserve">Fixation</w:t>
       </w:r>
-      <w:bookmarkEnd w:id="46"/>
+      <w:bookmarkEnd w:id="56"/>
     </w:p>
     <w:p>
       <w:pPr>
@@ -1506,7 +2963,7 @@
       <w:r>
         <w:t xml:space="preserve"> </w:t>
       </w:r>
-      <w:hyperlink r:id="rId37">
+      <w:hyperlink r:id="rId47">
         <w:r>
           <w:rPr>
             <w:rStyle w:val="Hyperlink"/>
@@ -1567,7 +3024,7 @@
       <w:r>
         <w:t xml:space="preserve"> </w:t>
       </w:r>
-      <w:hyperlink r:id="rId47">
+      <w:hyperlink r:id="rId57">
         <w:r>
           <w:rPr>
             <w:rStyle w:val="Hyperlink"/>
@@ -1580,7 +3037,7 @@
       <w:pPr>
         <w:pStyle w:val="Heading4"/>
       </w:pPr>
-      <w:bookmarkStart w:id="48" w:name="horgan-v-macmillan-2d-cir.-1986"/>
+      <w:bookmarkStart w:id="58" w:name="horgan-v-macmillan-2d-cir.-1986"/>
       <w:r>
         <w:rPr>
           <w:i/>
@@ -1593,17 +3050,17 @@
       <w:r>
         <w:t xml:space="preserve">(2d Cir. 1986)</w:t>
       </w:r>
-      <w:bookmarkEnd w:id="48"/>
+      <w:bookmarkEnd w:id="58"/>
     </w:p>
     <w:p>
       <w:pPr>
         <w:pStyle w:val="Compact"/>
         <w:numPr>
-          <w:numId w:val="1005"/>
+          <w:numId w:val="1008"/>
           <w:ilvl w:val="0"/>
         </w:numPr>
       </w:pPr>
-      <w:hyperlink r:id="rId49">
+      <w:hyperlink r:id="rId59">
         <w:r>
           <w:rPr>
             <w:rStyle w:val="Hyperlink"/>
@@ -1738,21 +3195,21 @@
       <w:pPr>
         <w:pStyle w:val="Heading3"/>
       </w:pPr>
-      <w:bookmarkStart w:id="50" w:name="what-doesnt-copyright-protect"/>
+      <w:bookmarkStart w:id="60" w:name="what-doesnt-copyright-protect"/>
       <w:r>
         <w:t xml:space="preserve">What Doesn’t Copyright Protect?</w:t>
       </w:r>
-      <w:bookmarkEnd w:id="50"/>
+      <w:bookmarkEnd w:id="60"/>
     </w:p>
     <w:p>
       <w:pPr>
         <w:pStyle w:val="Heading4"/>
       </w:pPr>
-      <w:bookmarkStart w:id="51" w:name="ideas"/>
+      <w:bookmarkStart w:id="61" w:name="ideas"/>
       <w:r>
         <w:t xml:space="preserve">Ideas</w:t>
       </w:r>
-      <w:bookmarkEnd w:id="51"/>
+      <w:bookmarkEnd w:id="61"/>
     </w:p>
     <w:p>
       <w:pPr>
@@ -1791,7 +3248,7 @@
       <w:r>
         <w:t xml:space="preserve"> </w:t>
       </w:r>
-      <w:hyperlink r:id="rId37">
+      <w:hyperlink r:id="rId47">
         <w:r>
           <w:rPr>
             <w:rStyle w:val="Hyperlink"/>
@@ -1864,11 +3321,11 @@
       <w:pPr>
         <w:pStyle w:val="Heading4"/>
       </w:pPr>
-      <w:bookmarkStart w:id="52" w:name="research"/>
+      <w:bookmarkStart w:id="62" w:name="research"/>
       <w:r>
         <w:t xml:space="preserve">Research</w:t>
       </w:r>
-      <w:bookmarkEnd w:id="52"/>
+      <w:bookmarkEnd w:id="62"/>
     </w:p>
     <w:p>
       <w:pPr>
@@ -1882,34 +3339,34 @@
       <w:pPr>
         <w:pStyle w:val="Heading3"/>
       </w:pPr>
-      <w:bookmarkStart w:id="53" w:name="miller-v.-universal-city-studios-inc."/>
+      <w:bookmarkStart w:id="63" w:name="miller-v.-universal-city-studios-inc."/>
       <w:r>
         <w:rPr>
           <w:i/>
         </w:rPr>
         <w:t xml:space="preserve">Miller v. Universal City Studios, Inc.</w:t>
       </w:r>
-      <w:bookmarkEnd w:id="53"/>
+      <w:bookmarkEnd w:id="63"/>
     </w:p>
     <w:p>
       <w:pPr>
         <w:pStyle w:val="Heading6"/>
       </w:pPr>
-      <w:bookmarkStart w:id="54" w:name="court-of-appeals-5th-circuit-1981"/>
+      <w:bookmarkStart w:id="64" w:name="court-of-appeals-5th-circuit-1981"/>
       <w:r>
         <w:t xml:space="preserve">Court of Appeals, 5th Circuit 1981</w:t>
       </w:r>
-      <w:bookmarkEnd w:id="54"/>
+      <w:bookmarkEnd w:id="64"/>
     </w:p>
     <w:p>
       <w:pPr>
         <w:pStyle w:val="Compact"/>
         <w:numPr>
-          <w:numId w:val="1006"/>
+          <w:numId w:val="1009"/>
           <w:ilvl w:val="0"/>
         </w:numPr>
       </w:pPr>
-      <w:hyperlink r:id="rId55">
+      <w:hyperlink r:id="rId65">
         <w:r>
           <w:rPr>
             <w:rStyle w:val="Hyperlink"/>
@@ -1925,11 +3382,11 @@
       <w:pPr>
         <w:pStyle w:val="Compact"/>
         <w:numPr>
-          <w:numId w:val="1006"/>
+          <w:numId w:val="1009"/>
           <w:ilvl w:val="0"/>
         </w:numPr>
       </w:pPr>
-      <w:hyperlink r:id="rId56">
+      <w:hyperlink r:id="rId66">
         <w:r>
           <w:rPr>
             <w:rStyle w:val="Hyperlink"/>
@@ -1945,14 +3402,14 @@
       <w:pPr>
         <w:pStyle w:val="Heading4"/>
       </w:pPr>
-      <w:bookmarkStart w:id="57" w:name="facts"/>
+      <w:bookmarkStart w:id="67" w:name="facts"/>
       <w:r>
         <w:rPr>
           <w:i/>
         </w:rPr>
         <w:t xml:space="preserve">Facts</w:t>
       </w:r>
-      <w:bookmarkEnd w:id="57"/>
+      <w:bookmarkEnd w:id="67"/>
     </w:p>
     <w:p>
       <w:pPr>
@@ -2158,14 +3615,14 @@
       <w:pPr>
         <w:pStyle w:val="Heading4"/>
       </w:pPr>
-      <w:bookmarkStart w:id="58" w:name="is-research-copyrightable"/>
+      <w:bookmarkStart w:id="68" w:name="is-research-copyrightable"/>
       <w:r>
         <w:rPr>
           <w:i/>
         </w:rPr>
         <w:t xml:space="preserve">Is Research Copyrightable?</w:t>
       </w:r>
-      <w:bookmarkEnd w:id="58"/>
+      <w:bookmarkEnd w:id="68"/>
     </w:p>
     <w:p>
       <w:pPr>
@@ -2656,7 +4113,7 @@
       <w:r>
         <w:t xml:space="preserve"> </w:t>
       </w:r>
-      <w:hyperlink r:id="rId59">
+      <w:hyperlink r:id="rId69">
         <w:r>
           <w:rPr>
             <w:i/>
@@ -2674,7 +4131,7 @@
           <w:rPr>
             <w:rStyle w:val="Hyperlink"/>
           </w:rPr>
-          <w:t xml:space="preserve">(S.Ct. 1918)</w:t>
+          <w:t xml:space="preserve">(US 1918)</w:t>
         </w:r>
       </w:hyperlink>
       <w:r>
@@ -2711,7 +4168,13 @@
         <w:t xml:space="preserve"> </w:t>
       </w:r>
       <w:r>
-        <w:t xml:space="preserve">that while a newspaper story, as a literary production, can by copyrighted,</w:t>
+        <w:t xml:space="preserve">that while a newspaper story, as a literary production,</w:t>
+      </w:r>
+      <w:r>
+        <w:t xml:space="preserve"> </w:t>
+      </w:r>
+      <w:r>
+        <w:t xml:space="preserve">can by copyrighted,</w:t>
       </w:r>
     </w:p>
     <w:p>
@@ -2719,7 +4182,7 @@
         <w:pStyle w:val="BlockText"/>
       </w:pPr>
       <w:r>
-        <w:t xml:space="preserve">the news element—the information respecting current events contained</w:t>
+        <w:t xml:space="preserve">The news element—the information respecting current events contained</w:t>
       </w:r>
       <w:r>
         <w:t xml:space="preserve"> </w:t>
@@ -2792,7 +4255,7 @@
       <w:r>
         <w:t xml:space="preserve"> </w:t>
       </w:r>
-      <w:hyperlink r:id="rId60">
+      <w:hyperlink r:id="rId70">
         <w:r>
           <w:rPr>
             <w:i/>
@@ -2890,7 +4353,7 @@
       <w:r>
         <w:t xml:space="preserve"> </w:t>
       </w:r>
-      <w:hyperlink r:id="rId61">
+      <w:hyperlink r:id="rId71">
         <w:r>
           <w:rPr>
             <w:rStyle w:val="Hyperlink"/>
@@ -2999,7 +4462,7 @@
       <w:r>
         <w:t xml:space="preserve"> </w:t>
       </w:r>
-      <w:hyperlink r:id="rId62">
+      <w:hyperlink r:id="rId72">
         <w:r>
           <w:rPr>
             <w:i/>
@@ -3182,7 +4645,7 @@
       <w:pPr>
         <w:pStyle w:val="FirstParagraph"/>
       </w:pPr>
-      <w:hyperlink r:id="rId62">
+      <w:hyperlink r:id="rId72">
         <w:r>
           <w:rPr>
             <w:i/>
@@ -3211,7 +4674,7 @@
       <w:r>
         <w:t xml:space="preserve"> </w:t>
       </w:r>
-      <w:hyperlink r:id="rId63">
+      <w:hyperlink r:id="rId73">
         <w:r>
           <w:rPr>
             <w:i/>
@@ -3453,7 +4916,7 @@
       <w:r>
         <w:t xml:space="preserve"> </w:t>
       </w:r>
-      <w:hyperlink r:id="rId63">
+      <w:hyperlink r:id="rId73">
         <w:r>
           <w:rPr>
             <w:i/>
@@ -3529,7 +4992,7 @@
         <w:t xml:space="preserve">“</w:t>
       </w:r>
       <w:r>
-        <w:t xml:space="preserve">each [defendant] had the right</w:t>
+        <w:t xml:space="preserve">each defendant had the right</w:t>
       </w:r>
       <w:r>
         <w:t xml:space="preserve"> </w:t>
@@ -3716,7 +5179,7 @@
       <w:r>
         <w:t xml:space="preserve"> </w:t>
       </w:r>
-      <w:hyperlink r:id="rId63">
+      <w:hyperlink r:id="rId73">
         <w:r>
           <w:rPr>
             <w:i/>
@@ -3986,7 +5449,7 @@
       <w:r>
         <w:t xml:space="preserve"> </w:t>
       </w:r>
-      <w:hyperlink r:id="rId64">
+      <w:hyperlink r:id="rId74">
         <w:r>
           <w:rPr>
             <w:i/>
@@ -4004,7 +5467,7 @@
           <w:rPr>
             <w:rStyle w:val="Hyperlink"/>
           </w:rPr>
-          <w:t xml:space="preserve">587 F.2d 754 (5th Cir.</w:t>
+          <w:t xml:space="preserve">(5th Cir.</w:t>
         </w:r>
         <w:r>
           <w:rPr>
@@ -4061,7 +5524,7 @@
       <w:pPr>
         <w:pStyle w:val="Heading4"/>
       </w:pPr>
-      <w:bookmarkStart w:id="65" w:name="notes-on-miller-v.-universal"/>
+      <w:bookmarkStart w:id="75" w:name="notes-on-miller-v.-universal"/>
       <w:r>
         <w:t xml:space="preserve">Notes On</w:t>
       </w:r>
@@ -4074,7 +5537,7 @@
         </w:rPr>
         <w:t xml:space="preserve">Miller v. Universal</w:t>
       </w:r>
-      <w:bookmarkEnd w:id="65"/>
+      <w:bookmarkEnd w:id="75"/>
     </w:p>
     <w:p>
       <w:pPr>
@@ -4167,11 +5630,11 @@
       <w:pPr>
         <w:pStyle w:val="Heading4"/>
       </w:pPr>
-      <w:bookmarkStart w:id="66" w:name="scènes-à-faire"/>
+      <w:bookmarkStart w:id="76" w:name="scènes-à-faire"/>
       <w:r>
         <w:t xml:space="preserve">Scènes-À-Faire</w:t>
       </w:r>
-      <w:bookmarkEnd w:id="66"/>
+      <w:bookmarkEnd w:id="76"/>
     </w:p>
     <w:p>
       <w:pPr>
@@ -4183,7 +5646,7 @@
       <w:r>
         <w:t xml:space="preserve"> </w:t>
       </w:r>
-      <w:hyperlink r:id="rId67">
+      <w:hyperlink r:id="rId77">
         <w:r>
           <w:rPr>
             <w:rStyle w:val="Hyperlink"/>
@@ -4379,7 +5842,7 @@
         <w:t xml:space="preserve"> </w:t>
       </w:r>
       <w:r>
-        <w:t xml:space="preserve">and had an eyepatch, bandana, and hook for a hand.</w:t>
+        <w:t xml:space="preserve">and had an eye patch, bandanna, and hook for a hand.</w:t>
       </w:r>
       <w:r>
         <w:t xml:space="preserve"> </w:t>
@@ -4407,11 +5870,11 @@
       <w:pPr>
         <w:pStyle w:val="Heading4"/>
       </w:pPr>
-      <w:bookmarkStart w:id="68" w:name="names-titles-short-phrases-expressions"/>
+      <w:bookmarkStart w:id="78" w:name="names-titles-short-phrases-expressions"/>
       <w:r>
         <w:t xml:space="preserve">Names, Titles, Short Phrases, Expressions</w:t>
       </w:r>
-      <w:bookmarkEnd w:id="68"/>
+      <w:bookmarkEnd w:id="78"/>
     </w:p>
     <w:p>
       <w:pPr>
@@ -4462,7 +5925,7 @@
         <w:pStyle w:val="Compact"/>
         <w:pStyle w:val="BlockText"/>
         <w:numPr>
-          <w:numId w:val="1007"/>
+          <w:numId w:val="1010"/>
           <w:ilvl w:val="0"/>
         </w:numPr>
       </w:pPr>
@@ -4475,7 +5938,7 @@
         <w:pStyle w:val="Compact"/>
         <w:pStyle w:val="BlockText"/>
         <w:numPr>
-          <w:numId w:val="1007"/>
+          <w:numId w:val="1010"/>
           <w:ilvl w:val="0"/>
         </w:numPr>
       </w:pPr>
@@ -4488,7 +5951,7 @@
         <w:pStyle w:val="Compact"/>
         <w:pStyle w:val="BlockText"/>
         <w:numPr>
-          <w:numId w:val="1007"/>
+          <w:numId w:val="1010"/>
           <w:ilvl w:val="0"/>
         </w:numPr>
       </w:pPr>
@@ -4501,7 +5964,7 @@
         <w:pStyle w:val="Compact"/>
         <w:pStyle w:val="BlockText"/>
         <w:numPr>
-          <w:numId w:val="1007"/>
+          <w:numId w:val="1010"/>
           <w:ilvl w:val="0"/>
         </w:numPr>
       </w:pPr>
@@ -4514,7 +5977,7 @@
         <w:pStyle w:val="Compact"/>
         <w:pStyle w:val="BlockText"/>
         <w:numPr>
-          <w:numId w:val="1007"/>
+          <w:numId w:val="1010"/>
           <w:ilvl w:val="0"/>
         </w:numPr>
       </w:pPr>
@@ -4527,7 +5990,7 @@
         <w:pStyle w:val="Compact"/>
         <w:pStyle w:val="BlockText"/>
         <w:numPr>
-          <w:numId w:val="1007"/>
+          <w:numId w:val="1010"/>
           <w:ilvl w:val="0"/>
         </w:numPr>
       </w:pPr>
@@ -4539,11 +6002,11 @@
       <w:pPr>
         <w:pStyle w:val="Compact"/>
         <w:numPr>
-          <w:numId w:val="1008"/>
+          <w:numId w:val="1011"/>
           <w:ilvl w:val="0"/>
         </w:numPr>
       </w:pPr>
-      <w:hyperlink r:id="rId69">
+      <w:hyperlink r:id="rId79">
         <w:r>
           <w:rPr>
             <w:rStyle w:val="Hyperlink"/>
@@ -4556,11 +6019,11 @@
       <w:pPr>
         <w:pStyle w:val="Compact"/>
         <w:numPr>
-          <w:numId w:val="1008"/>
+          <w:numId w:val="1011"/>
           <w:ilvl w:val="0"/>
         </w:numPr>
       </w:pPr>
-      <w:hyperlink r:id="rId70">
+      <w:hyperlink r:id="rId80">
         <w:r>
           <w:rPr>
             <w:rStyle w:val="Hyperlink"/>
@@ -4632,11 +6095,11 @@
       <w:pPr>
         <w:pStyle w:val="Heading4"/>
       </w:pPr>
-      <w:bookmarkStart w:id="71" w:name="characters"/>
+      <w:bookmarkStart w:id="81" w:name="characters"/>
       <w:r>
         <w:t xml:space="preserve">Characters</w:t>
       </w:r>
-      <w:bookmarkEnd w:id="71"/>
+      <w:bookmarkEnd w:id="81"/>
     </w:p>
     <w:p>
       <w:pPr>
@@ -4692,11 +6155,11 @@
       <w:pPr>
         <w:pStyle w:val="Compact"/>
         <w:numPr>
-          <w:numId w:val="1009"/>
+          <w:numId w:val="1012"/>
           <w:ilvl w:val="0"/>
         </w:numPr>
       </w:pPr>
-      <w:hyperlink r:id="rId72">
+      <w:hyperlink r:id="rId82">
         <w:r>
           <w:rPr>
             <w:rStyle w:val="Hyperlink"/>
@@ -4774,7 +6237,7 @@
       <w:r>
         <w:t xml:space="preserve"> </w:t>
       </w:r>
-      <w:hyperlink r:id="rId73">
+      <w:hyperlink r:id="rId83">
         <w:r>
           <w:rPr>
             <w:i/>
@@ -4800,11 +6263,11 @@
       <w:pPr>
         <w:pStyle w:val="Heading4"/>
       </w:pPr>
-      <w:bookmarkStart w:id="74" w:name="why-register-the-copyright"/>
+      <w:bookmarkStart w:id="84" w:name="why-register-the-copyright"/>
       <w:r>
         <w:t xml:space="preserve">Why Register the Copyright?</w:t>
       </w:r>
-      <w:bookmarkEnd w:id="74"/>
+      <w:bookmarkEnd w:id="84"/>
     </w:p>
     <w:p>
       <w:pPr>
@@ -4816,7 +6279,7 @@
       <w:r>
         <w:t xml:space="preserve"> </w:t>
       </w:r>
-      <w:hyperlink r:id="rId75">
+      <w:hyperlink r:id="rId85">
         <w:r>
           <w:rPr>
             <w:rStyle w:val="Hyperlink"/>
@@ -4888,7 +6351,7 @@
       <w:r>
         <w:t xml:space="preserve"> </w:t>
       </w:r>
-      <w:hyperlink r:id="rId76">
+      <w:hyperlink r:id="rId86">
         <w:r>
           <w:rPr>
             <w:rStyle w:val="Hyperlink"/>
@@ -4938,7 +6401,7 @@
       <w:r>
         <w:t xml:space="preserve"> </w:t>
       </w:r>
-      <w:hyperlink r:id="rId37">
+      <w:hyperlink r:id="rId47">
         <w:r>
           <w:rPr>
             <w:rStyle w:val="Hyperlink"/>
@@ -5043,7 +6506,7 @@
       <w:r>
         <w:t xml:space="preserve"> </w:t>
       </w:r>
-      <w:hyperlink r:id="rId77">
+      <w:hyperlink r:id="rId87">
         <w:r>
           <w:rPr>
             <w:rStyle w:val="Hyperlink"/>
@@ -5143,7 +6606,7 @@
       <w:r>
         <w:t xml:space="preserve"> </w:t>
       </w:r>
-      <w:hyperlink r:id="rId77">
+      <w:hyperlink r:id="rId87">
         <w:r>
           <w:rPr>
             <w:rStyle w:val="Hyperlink"/>
@@ -5187,7 +6650,7 @@
       <w:r>
         <w:t xml:space="preserve"> </w:t>
       </w:r>
-      <w:hyperlink r:id="rId78">
+      <w:hyperlink r:id="rId88">
         <w:r>
           <w:rPr>
             <w:rStyle w:val="Hyperlink"/>
@@ -5215,7 +6678,7 @@
       <w:pPr>
         <w:pStyle w:val="Compact"/>
         <w:numPr>
-          <w:numId w:val="1010"/>
+          <w:numId w:val="1013"/>
           <w:ilvl w:val="0"/>
         </w:numPr>
       </w:pPr>
@@ -5225,7 +6688,7 @@
       <w:r>
         <w:t xml:space="preserve"> </w:t>
       </w:r>
-      <w:hyperlink r:id="rId79">
+      <w:hyperlink r:id="rId89">
         <w:r>
           <w:rPr>
             <w:rStyle w:val="Hyperlink"/>
@@ -5241,21 +6704,21 @@
       <w:pPr>
         <w:pStyle w:val="Heading3"/>
       </w:pPr>
-      <w:bookmarkStart w:id="80" w:name="recommended-reading-watching"/>
+      <w:bookmarkStart w:id="90" w:name="recommended-reading-watching"/>
       <w:r>
         <w:t xml:space="preserve">Recommended Reading &amp; Watching</w:t>
       </w:r>
-      <w:bookmarkEnd w:id="80"/>
+      <w:bookmarkEnd w:id="90"/>
     </w:p>
     <w:p>
       <w:pPr>
         <w:pStyle w:val="Compact"/>
         <w:numPr>
-          <w:numId w:val="1011"/>
+          <w:numId w:val="1014"/>
           <w:ilvl w:val="0"/>
         </w:numPr>
       </w:pPr>
-      <w:hyperlink r:id="rId81">
+      <w:hyperlink r:id="rId91">
         <w:r>
           <w:rPr>
             <w:rStyle w:val="Hyperlink"/>
@@ -5271,11 +6734,11 @@
       <w:pPr>
         <w:pStyle w:val="Compact"/>
         <w:numPr>
-          <w:numId w:val="1011"/>
+          <w:numId w:val="1014"/>
           <w:ilvl w:val="0"/>
         </w:numPr>
       </w:pPr>
-      <w:hyperlink r:id="rId82">
+      <w:hyperlink r:id="rId92">
         <w:r>
           <w:rPr>
             <w:rStyle w:val="Hyperlink"/>
@@ -5288,11 +6751,11 @@
       <w:pPr>
         <w:pStyle w:val="Compact"/>
         <w:numPr>
-          <w:numId w:val="1011"/>
+          <w:numId w:val="1014"/>
           <w:ilvl w:val="0"/>
         </w:numPr>
       </w:pPr>
-      <w:hyperlink r:id="rId83">
+      <w:hyperlink r:id="rId93">
         <w:r>
           <w:rPr>
             <w:rStyle w:val="Hyperlink"/>
@@ -5305,46 +6768,58 @@
       <w:pPr>
         <w:pStyle w:val="Heading2"/>
       </w:pPr>
-      <w:bookmarkStart w:id="84" w:name="changelog"/>
+      <w:bookmarkStart w:id="94" w:name="changelog"/>
       <w:r>
         <w:t xml:space="preserve">Changelog</w:t>
       </w:r>
-      <w:bookmarkEnd w:id="84"/>
+      <w:bookmarkEnd w:id="94"/>
     </w:p>
     <w:p>
       <w:pPr>
         <w:pStyle w:val="Compact"/>
         <w:numPr>
-          <w:numId w:val="1012"/>
+          <w:numId w:val="1015"/>
           <w:ilvl w:val="0"/>
         </w:numPr>
       </w:pPr>
       <w:r>
-        <w:t xml:space="preserve">10-Feb-2018 fix header</w:t>
+        <w:t xml:space="preserve">27-Sep-2018 - edit and add intro</w:t>
       </w:r>
     </w:p>
     <w:p>
       <w:pPr>
         <w:pStyle w:val="Compact"/>
         <w:numPr>
-          <w:numId w:val="1012"/>
+          <w:numId w:val="1015"/>
           <w:ilvl w:val="0"/>
         </w:numPr>
       </w:pPr>
       <w:r>
-        <w:t xml:space="preserve">08-Feb-2015 More edits before merging with ABL</w:t>
+        <w:t xml:space="preserve">10-Feb-2018 - fix header</w:t>
       </w:r>
     </w:p>
     <w:p>
       <w:pPr>
         <w:pStyle w:val="Compact"/>
         <w:numPr>
-          <w:numId w:val="1012"/>
+          <w:numId w:val="1015"/>
           <w:ilvl w:val="0"/>
         </w:numPr>
       </w:pPr>
       <w:r>
-        <w:t xml:space="preserve">25-Jan-2015 Edited and rewrote before merging with ArtBizLaw Copyright Basics.</w:t>
+        <w:t xml:space="preserve">08-Feb-2015 - More edits before merging with ABL</w:t>
+      </w:r>
+    </w:p>
+    <w:p>
+      <w:pPr>
+        <w:pStyle w:val="Compact"/>
+        <w:numPr>
+          <w:numId w:val="1015"/>
+          <w:ilvl w:val="0"/>
+        </w:numPr>
+      </w:pPr>
+      <w:r>
+        <w:t xml:space="preserve">25-Jan-2015 - Edited and rewrote before merging with ArtBizLaw Copyright Basics.</w:t>
       </w:r>
     </w:p>
     <w:sectPr/>
@@ -5481,7 +6956,7 @@
     </w:lvl>
   </w:abstractNum>
   <w:abstractNum w:abstractNumId="990">
-    <w:nsid w:val="6d316692"/>
+    <w:nsid w:val="2c1ae401"/>
     <w:multiLevelType w:val="multilevel"/>
     <w:lvl w:ilvl="0">
       <w:numFmt w:val="bullet"/>
@@ -5583,8 +7058,120 @@
       </w:pPr>
     </w:lvl>
   </w:abstractNum>
+  <w:abstractNum w:abstractNumId="99411">
+    <w:nsid w:val="ea454b4c"/>
+    <w:multiLevelType w:val="multilevel"/>
+    <w:lvl w:ilvl="0">
+      <w:start w:val="1"/>
+      <w:numFmt w:val="decimal"/>
+      <w:lvlText w:val="%1."/>
+      <w:lvlJc w:val="left"/>
+      <w:pPr>
+        <w:tabs>
+          <w:tab w:val="num" w:pos="0"/>
+        </w:tabs>
+        <w:ind w:left="480" w:hanging="480"/>
+      </w:pPr>
+    </w:lvl>
+    <w:lvl w:ilvl="1">
+      <w:start w:val="1"/>
+      <w:numFmt w:val="decimal"/>
+      <w:lvlText w:val="%2."/>
+      <w:lvlJc w:val="left"/>
+      <w:pPr>
+        <w:tabs>
+          <w:tab w:val="num" w:pos="720"/>
+        </w:tabs>
+        <w:ind w:left="1200" w:hanging="480"/>
+      </w:pPr>
+    </w:lvl>
+    <w:lvl w:ilvl="2">
+      <w:start w:val="1"/>
+      <w:numFmt w:val="decimal"/>
+      <w:lvlText w:val="%3."/>
+      <w:lvlJc w:val="left"/>
+      <w:pPr>
+        <w:tabs>
+          <w:tab w:val="num" w:pos="1440"/>
+        </w:tabs>
+        <w:ind w:left="1920" w:hanging="480"/>
+      </w:pPr>
+    </w:lvl>
+    <w:lvl w:ilvl="3">
+      <w:start w:val="1"/>
+      <w:numFmt w:val="decimal"/>
+      <w:lvlText w:val="%4."/>
+      <w:lvlJc w:val="left"/>
+      <w:pPr>
+        <w:tabs>
+          <w:tab w:val="num" w:pos="2160"/>
+        </w:tabs>
+        <w:ind w:left="2640" w:hanging="480"/>
+      </w:pPr>
+    </w:lvl>
+    <w:lvl w:ilvl="4">
+      <w:start w:val="1"/>
+      <w:numFmt w:val="decimal"/>
+      <w:lvlText w:val="%5."/>
+      <w:lvlJc w:val="left"/>
+      <w:pPr>
+        <w:tabs>
+          <w:tab w:val="num" w:pos="2880"/>
+        </w:tabs>
+        <w:ind w:left="3360" w:hanging="480"/>
+      </w:pPr>
+    </w:lvl>
+    <w:lvl w:ilvl="5">
+      <w:start w:val="1"/>
+      <w:numFmt w:val="decimal"/>
+      <w:lvlText w:val="%6."/>
+      <w:lvlJc w:val="left"/>
+      <w:pPr>
+        <w:tabs>
+          <w:tab w:val="num" w:pos="3600"/>
+        </w:tabs>
+        <w:ind w:left="4080" w:hanging="480"/>
+      </w:pPr>
+    </w:lvl>
+    <w:lvl w:ilvl="6">
+      <w:start w:val="1"/>
+      <w:numFmt w:val="decimal"/>
+      <w:lvlText w:val="%7."/>
+      <w:lvlJc w:val="left"/>
+      <w:pPr>
+        <w:tabs>
+          <w:tab w:val="num" w:pos="4320"/>
+        </w:tabs>
+        <w:ind w:left="4800" w:hanging="480"/>
+      </w:pPr>
+    </w:lvl>
+    <w:lvl w:ilvl="7">
+      <w:start w:val="1"/>
+      <w:numFmt w:val="decimal"/>
+      <w:lvlText w:val="%8."/>
+      <w:lvlJc w:val="left"/>
+      <w:pPr>
+        <w:tabs>
+          <w:tab w:val="num" w:pos="5040"/>
+        </w:tabs>
+        <w:ind w:left="5520" w:hanging="480"/>
+      </w:pPr>
+    </w:lvl>
+    <w:lvl w:ilvl="8">
+      <w:start w:val="1"/>
+      <w:numFmt w:val="decimal"/>
+      <w:lvlText w:val="%9."/>
+      <w:lvlJc w:val="left"/>
+      <w:pPr>
+        <w:tabs>
+          <w:tab w:val="num" w:pos="5760"/>
+        </w:tabs>
+        <w:ind w:left="6240" w:hanging="480"/>
+      </w:pPr>
+    </w:lvl>
+  </w:abstractNum>
   <w:abstractNum w:abstractNumId="991">
-    <w:nsid w:val="688f41c0"/>
+    <w:nsid w:val="71315dca"/>
     <w:multiLevelType w:val="multilevel"/>
     <w:lvl w:ilvl="0">
       <w:numFmt w:val="bullet"/>
@@ -5693,10 +7280,64 @@
     <w:abstractNumId w:val="990"/>
   </w:num>
   <w:num w:numId="1001">
-    <w:abstractNumId w:val="991"/>
+    <w:abstractNumId w:val="99411"/>
+    <w:lvlOverride w:ilvl="0">
+      <w:startOverride w:val="1"/>
+    </w:lvlOverride>
+    <w:lvlOverride w:ilvl="1">
+      <w:startOverride w:val="1"/>
+    </w:lvlOverride>
+    <w:lvlOverride w:ilvl="2">
+      <w:startOverride w:val="1"/>
+    </w:lvlOverride>
+    <w:lvlOverride w:ilvl="3">
+      <w:startOverride w:val="1"/>
+    </w:lvlOverride>
+    <w:lvlOverride w:ilvl="4">
+      <w:startOverride w:val="1"/>
+    </w:lvlOverride>
+    <w:lvlOverride w:ilvl="5">
+      <w:startOverride w:val="1"/>
+    </w:lvlOverride>
+    <w:lvlOverride w:ilvl="6">
+      <w:startOverride w:val="1"/>
+    </w:lvlOverride>
+    <w:lvlOverride w:ilvl="7">
+      <w:startOverride w:val="1"/>
+    </w:lvlOverride>
+    <w:lvlOverride w:ilvl="8">
+      <w:startOverride w:val="1"/>
+    </w:lvlOverride>
   </w:num>
   <w:num w:numId="1002">
-    <w:abstractNumId w:val="991"/>
+    <w:abstractNumId w:val="99411"/>
+    <w:lvlOverride w:ilvl="0">
+      <w:startOverride w:val="1"/>
+    </w:lvlOverride>
+    <w:lvlOverride w:ilvl="1">
+      <w:startOverride w:val="1"/>
+    </w:lvlOverride>
+    <w:lvlOverride w:ilvl="2">
+      <w:startOverride w:val="1"/>
+    </w:lvlOverride>
+    <w:lvlOverride w:ilvl="3">
+      <w:startOverride w:val="1"/>
+    </w:lvlOverride>
+    <w:lvlOverride w:ilvl="4">
+      <w:startOverride w:val="1"/>
+    </w:lvlOverride>
+    <w:lvlOverride w:ilvl="5">
+      <w:startOverride w:val="1"/>
+    </w:lvlOverride>
+    <w:lvlOverride w:ilvl="6">
+      <w:startOverride w:val="1"/>
+    </w:lvlOverride>
+    <w:lvlOverride w:ilvl="7">
+      <w:startOverride w:val="1"/>
+    </w:lvlOverride>
+    <w:lvlOverride w:ilvl="8">
+      <w:startOverride w:val="1"/>
+    </w:lvlOverride>
   </w:num>
   <w:num w:numId="1003">
     <w:abstractNumId w:val="991"/>
@@ -5726,6 +7367,15 @@
     <w:abstractNumId w:val="991"/>
   </w:num>
   <w:num w:numId="1012">
+    <w:abstractNumId w:val="991"/>
+  </w:num>
+  <w:num w:numId="1013">
+    <w:abstractNumId w:val="991"/>
+  </w:num>
+  <w:num w:numId="1014">
+    <w:abstractNumId w:val="991"/>
+  </w:num>
+  <w:num w:numId="1015">
     <w:abstractNumId w:val="991"/>
   </w:num>
 </w:numbering>

</xml_diff>

<commit_message>
Light Copyright Edits; Add Matal v. Tam
Light edits to copyright ownership and basics.
Add Matal v. Tam to trademark.
Remove Jackson Browne v. McCain
</commit_message>
<xml_diff>
--- a/Copyright_Basics/Copyright_Basics.docx
+++ b/Copyright_Basics/Copyright_Basics.docx
@@ -227,6 +227,55 @@
         <w:t xml:space="preserve">What Is Copyright?</w:t>
       </w:r>
       <w:bookmarkEnd w:id="24"/>
+    </w:p>
+    <w:p>
+      <w:pPr>
+        <w:pStyle w:val="BlockText"/>
+      </w:pPr>
+      <w:r>
+        <w:t xml:space="preserve">Instead of defining the relationship between a person and</w:t>
+      </w:r>
+      <w:r>
+        <w:t xml:space="preserve"> </w:t>
+      </w:r>
+      <w:r>
+        <w:t xml:space="preserve">“</w:t>
+      </w:r>
+      <w:r>
+        <w:t xml:space="preserve">his</w:t>
+      </w:r>
+      <w:r>
+        <w:t xml:space="preserve">”</w:t>
+      </w:r>
+      <w:r>
+        <w:t xml:space="preserve"> </w:t>
+      </w:r>
+      <w:r>
+        <w:t xml:space="preserve">things, property law discusses the relationships that arise</w:t>
+      </w:r>
+      <w:r>
+        <w:t xml:space="preserve"> </w:t>
+      </w:r>
+      <w:r>
+        <w:rPr>
+          <w:i/>
+        </w:rPr>
+        <w:t xml:space="preserve">between people</w:t>
+      </w:r>
+      <w:r>
+        <w:t xml:space="preserve"> </w:t>
+      </w:r>
+      <w:r>
+        <w:t xml:space="preserve">with respect to things.</w:t>
+      </w:r>
+    </w:p>
+    <w:p>
+      <w:pPr>
+        <w:pStyle w:val="BlockText"/>
+      </w:pPr>
+      <w:r>
+        <w:t xml:space="preserve">—Bruce A. Ackerman, Private Property And The Constitution 26 (1977)</w:t>
+      </w:r>
     </w:p>
     <w:p>
       <w:pPr>

</xml_diff>

<commit_message>
make docx and pdfs for intro and copyright
</commit_message>
<xml_diff>
--- a/Copyright_Basics/Copyright_Basics.docx
+++ b/Copyright_Basics/Copyright_Basics.docx
@@ -2152,7 +2152,7 @@
       <w:pPr>
         <w:pStyle w:val="Heading4"/>
       </w:pPr>
-      <w:bookmarkStart w:id="48" w:name="bleistein-v-donaldson-lithographing-co.-sct.-1903"/>
+      <w:bookmarkStart w:id="48" w:name="X801fac7c0fa4c210909aeeeceb9fb2bebc75a5d"/>
       <w:r>
         <w:rPr>
           <w:i/>
@@ -2357,7 +2357,7 @@
       <w:pPr>
         <w:pStyle w:val="Heading4"/>
       </w:pPr>
-      <w:bookmarkStart w:id="50" w:name="copyright-protects-original-works-of-authorship"/>
+      <w:bookmarkStart w:id="50" w:name="X5821a7eb3d8484329b5f00b88b3669a0cbf2965"/>
       <w:r>
         <w:t xml:space="preserve">Copyright Protects</w:t>
       </w:r>
@@ -2564,7 +2564,7 @@
       <w:pPr>
         <w:pStyle w:val="Heading4"/>
       </w:pPr>
-      <w:bookmarkStart w:id="53" w:name="enough-original-content-to-constitute-a-work"/>
+      <w:bookmarkStart w:id="53" w:name="Xdc980f2cdaf1eecd5c68388bcef522f942dd8a3"/>
       <w:r>
         <w:t xml:space="preserve">Enough Original Content to Constitute</w:t>
       </w:r>
@@ -3242,23 +3242,76 @@
     </w:p>
     <w:p>
       <w:pPr>
+        <w:pStyle w:val="Compact"/>
+        <w:numPr>
+          <w:numId w:val="1009"/>
+          <w:ilvl w:val="0"/>
+        </w:numPr>
+      </w:pPr>
+      <w:hyperlink r:id="rId60">
+        <w:r>
+          <w:rPr>
+            <w:rStyle w:val="Hyperlink"/>
+          </w:rPr>
+          <w:t xml:space="preserve">Fresh Prince Star Alfonso Ribeiro Accuses Fortnite Creators of Stealing His</w:t>
+        </w:r>
+        <w:r>
+          <w:rPr>
+            <w:rStyle w:val="Hyperlink"/>
+          </w:rPr>
+          <w:t xml:space="preserve"> </w:t>
+        </w:r>
+        <w:r>
+          <w:rPr>
+            <w:rStyle w:val="Hyperlink"/>
+          </w:rPr>
+          <w:t xml:space="preserve">‘</w:t>
+        </w:r>
+        <w:r>
+          <w:rPr>
+            <w:rStyle w:val="Hyperlink"/>
+          </w:rPr>
+          <w:t xml:space="preserve">Carlton</w:t>
+        </w:r>
+        <w:r>
+          <w:rPr>
+            <w:rStyle w:val="Hyperlink"/>
+          </w:rPr>
+          <w:t xml:space="preserve">’</w:t>
+        </w:r>
+        <w:r>
+          <w:rPr>
+            <w:rStyle w:val="Hyperlink"/>
+          </w:rPr>
+          <w:t xml:space="preserve"> </w:t>
+        </w:r>
+        <w:r>
+          <w:rPr>
+            <w:rStyle w:val="Hyperlink"/>
+          </w:rPr>
+          <w:t xml:space="preserve">Dance</w:t>
+        </w:r>
+      </w:hyperlink>
+    </w:p>
+    <w:p>
+      <w:pPr>
         <w:pStyle w:val="Heading3"/>
       </w:pPr>
-      <w:bookmarkStart w:id="60" w:name="what-doesnt-copyright-protect"/>
+      <w:bookmarkStart w:id="61" w:name="what-doesnt-copyright-protect"/>
       <w:r>
         <w:t xml:space="preserve">What Doesn’t Copyright Protect?</w:t>
       </w:r>
-      <w:bookmarkEnd w:id="60"/>
+      <w:bookmarkEnd w:id="61"/>
     </w:p>
     <w:p>
       <w:pPr>
         <w:pStyle w:val="Heading4"/>
       </w:pPr>
-      <w:bookmarkStart w:id="61" w:name="ideas"/>
+      <w:bookmarkStart w:id="62" w:name="ideas"/>
       <w:r>
         <w:t xml:space="preserve">Ideas</w:t>
       </w:r>
-      <w:bookmarkEnd w:id="61"/>
+      <w:bookmarkEnd w:id="62"/>
     </w:p>
     <w:p>
       <w:pPr>
@@ -3370,11 +3423,11 @@
       <w:pPr>
         <w:pStyle w:val="Heading4"/>
       </w:pPr>
-      <w:bookmarkStart w:id="62" w:name="research"/>
+      <w:bookmarkStart w:id="63" w:name="research"/>
       <w:r>
         <w:t xml:space="preserve">Research</w:t>
       </w:r>
-      <w:bookmarkEnd w:id="62"/>
+      <w:bookmarkEnd w:id="63"/>
     </w:p>
     <w:p>
       <w:pPr>
@@ -3388,34 +3441,34 @@
       <w:pPr>
         <w:pStyle w:val="Heading3"/>
       </w:pPr>
-      <w:bookmarkStart w:id="63" w:name="miller-v.-universal-city-studios-inc."/>
+      <w:bookmarkStart w:id="64" w:name="miller-v.-universal-city-studios-inc."/>
       <w:r>
         <w:rPr>
           <w:i/>
         </w:rPr>
         <w:t xml:space="preserve">Miller v. Universal City Studios, Inc.</w:t>
       </w:r>
-      <w:bookmarkEnd w:id="63"/>
+      <w:bookmarkEnd w:id="64"/>
     </w:p>
     <w:p>
       <w:pPr>
         <w:pStyle w:val="Heading6"/>
       </w:pPr>
-      <w:bookmarkStart w:id="64" w:name="court-of-appeals-5th-circuit-1981"/>
+      <w:bookmarkStart w:id="65" w:name="court-of-appeals-5th-circuit-1981"/>
       <w:r>
         <w:t xml:space="preserve">Court of Appeals, 5th Circuit 1981</w:t>
       </w:r>
-      <w:bookmarkEnd w:id="64"/>
+      <w:bookmarkEnd w:id="65"/>
     </w:p>
     <w:p>
       <w:pPr>
         <w:pStyle w:val="Compact"/>
         <w:numPr>
-          <w:numId w:val="1009"/>
+          <w:numId w:val="1010"/>
           <w:ilvl w:val="0"/>
         </w:numPr>
       </w:pPr>
-      <w:hyperlink r:id="rId65">
+      <w:hyperlink r:id="rId66">
         <w:r>
           <w:rPr>
             <w:rStyle w:val="Hyperlink"/>
@@ -3431,11 +3484,11 @@
       <w:pPr>
         <w:pStyle w:val="Compact"/>
         <w:numPr>
-          <w:numId w:val="1009"/>
+          <w:numId w:val="1010"/>
           <w:ilvl w:val="0"/>
         </w:numPr>
       </w:pPr>
-      <w:hyperlink r:id="rId66">
+      <w:hyperlink r:id="rId67">
         <w:r>
           <w:rPr>
             <w:rStyle w:val="Hyperlink"/>
@@ -3451,14 +3504,14 @@
       <w:pPr>
         <w:pStyle w:val="Heading4"/>
       </w:pPr>
-      <w:bookmarkStart w:id="67" w:name="facts"/>
+      <w:bookmarkStart w:id="68" w:name="facts"/>
       <w:r>
         <w:rPr>
           <w:i/>
         </w:rPr>
         <w:t xml:space="preserve">Facts</w:t>
       </w:r>
-      <w:bookmarkEnd w:id="67"/>
+      <w:bookmarkEnd w:id="68"/>
     </w:p>
     <w:p>
       <w:pPr>
@@ -3664,14 +3717,14 @@
       <w:pPr>
         <w:pStyle w:val="Heading4"/>
       </w:pPr>
-      <w:bookmarkStart w:id="68" w:name="is-research-copyrightable"/>
+      <w:bookmarkStart w:id="69" w:name="is-research-copyrightable"/>
       <w:r>
         <w:rPr>
           <w:i/>
         </w:rPr>
         <w:t xml:space="preserve">Is Research Copyrightable?</w:t>
       </w:r>
-      <w:bookmarkEnd w:id="68"/>
+      <w:bookmarkEnd w:id="69"/>
     </w:p>
     <w:p>
       <w:pPr>
@@ -4162,7 +4215,7 @@
       <w:r>
         <w:t xml:space="preserve"> </w:t>
       </w:r>
-      <w:hyperlink r:id="rId69">
+      <w:hyperlink r:id="rId70">
         <w:r>
           <w:rPr>
             <w:i/>
@@ -4304,7 +4357,7 @@
       <w:r>
         <w:t xml:space="preserve"> </w:t>
       </w:r>
-      <w:hyperlink r:id="rId70">
+      <w:hyperlink r:id="rId71">
         <w:r>
           <w:rPr>
             <w:i/>
@@ -4402,7 +4455,7 @@
       <w:r>
         <w:t xml:space="preserve"> </w:t>
       </w:r>
-      <w:hyperlink r:id="rId71">
+      <w:hyperlink r:id="rId72">
         <w:r>
           <w:rPr>
             <w:rStyle w:val="Hyperlink"/>
@@ -4511,7 +4564,7 @@
       <w:r>
         <w:t xml:space="preserve"> </w:t>
       </w:r>
-      <w:hyperlink r:id="rId72">
+      <w:hyperlink r:id="rId73">
         <w:r>
           <w:rPr>
             <w:i/>
@@ -4694,7 +4747,7 @@
       <w:pPr>
         <w:pStyle w:val="FirstParagraph"/>
       </w:pPr>
-      <w:hyperlink r:id="rId72">
+      <w:hyperlink r:id="rId73">
         <w:r>
           <w:rPr>
             <w:i/>
@@ -4723,7 +4776,7 @@
       <w:r>
         <w:t xml:space="preserve"> </w:t>
       </w:r>
-      <w:hyperlink r:id="rId73">
+      <w:hyperlink r:id="rId74">
         <w:r>
           <w:rPr>
             <w:i/>
@@ -4965,7 +5018,7 @@
       <w:r>
         <w:t xml:space="preserve"> </w:t>
       </w:r>
-      <w:hyperlink r:id="rId73">
+      <w:hyperlink r:id="rId74">
         <w:r>
           <w:rPr>
             <w:i/>
@@ -5228,7 +5281,7 @@
       <w:r>
         <w:t xml:space="preserve"> </w:t>
       </w:r>
-      <w:hyperlink r:id="rId73">
+      <w:hyperlink r:id="rId74">
         <w:r>
           <w:rPr>
             <w:i/>
@@ -5498,7 +5551,7 @@
       <w:r>
         <w:t xml:space="preserve"> </w:t>
       </w:r>
-      <w:hyperlink r:id="rId74">
+      <w:hyperlink r:id="rId75">
         <w:r>
           <w:rPr>
             <w:i/>
@@ -5573,7 +5626,7 @@
       <w:pPr>
         <w:pStyle w:val="Heading4"/>
       </w:pPr>
-      <w:bookmarkStart w:id="75" w:name="notes-on-miller-v.-universal"/>
+      <w:bookmarkStart w:id="76" w:name="notes-on-miller-v.-universal"/>
       <w:r>
         <w:t xml:space="preserve">Notes On</w:t>
       </w:r>
@@ -5586,7 +5639,7 @@
         </w:rPr>
         <w:t xml:space="preserve">Miller v. Universal</w:t>
       </w:r>
-      <w:bookmarkEnd w:id="75"/>
+      <w:bookmarkEnd w:id="76"/>
     </w:p>
     <w:p>
       <w:pPr>
@@ -5679,11 +5732,11 @@
       <w:pPr>
         <w:pStyle w:val="Heading4"/>
       </w:pPr>
-      <w:bookmarkStart w:id="76" w:name="scènes-à-faire"/>
+      <w:bookmarkStart w:id="77" w:name="scènes-à-faire"/>
       <w:r>
         <w:t xml:space="preserve">Scènes-À-Faire</w:t>
       </w:r>
-      <w:bookmarkEnd w:id="76"/>
+      <w:bookmarkEnd w:id="77"/>
     </w:p>
     <w:p>
       <w:pPr>
@@ -5695,7 +5748,7 @@
       <w:r>
         <w:t xml:space="preserve"> </w:t>
       </w:r>
-      <w:hyperlink r:id="rId77">
+      <w:hyperlink r:id="rId78">
         <w:r>
           <w:rPr>
             <w:rStyle w:val="Hyperlink"/>
@@ -5919,11 +5972,11 @@
       <w:pPr>
         <w:pStyle w:val="Heading4"/>
       </w:pPr>
-      <w:bookmarkStart w:id="78" w:name="names-titles-short-phrases-expressions"/>
+      <w:bookmarkStart w:id="79" w:name="names-titles-short-phrases-expressions"/>
       <w:r>
         <w:t xml:space="preserve">Names, Titles, Short Phrases, Expressions</w:t>
       </w:r>
-      <w:bookmarkEnd w:id="78"/>
+      <w:bookmarkEnd w:id="79"/>
     </w:p>
     <w:p>
       <w:pPr>
@@ -5973,89 +6026,89 @@
       <w:pPr>
         <w:pStyle w:val="Compact"/>
         <w:pStyle w:val="BlockText"/>
-        <w:numPr>
-          <w:numId w:val="1010"/>
-          <w:ilvl w:val="0"/>
-        </w:numPr>
-      </w:pPr>
-      <w:r>
-        <w:t xml:space="preserve">Names of products or services;</w:t>
-      </w:r>
-    </w:p>
-    <w:p>
-      <w:pPr>
-        <w:pStyle w:val="Compact"/>
-        <w:pStyle w:val="BlockText"/>
-        <w:numPr>
-          <w:numId w:val="1010"/>
-          <w:ilvl w:val="0"/>
-        </w:numPr>
-      </w:pPr>
-      <w:r>
-        <w:t xml:space="preserve">Names of businesses, organizations, or groups (including the names of performing groups);</w:t>
-      </w:r>
-    </w:p>
-    <w:p>
-      <w:pPr>
-        <w:pStyle w:val="Compact"/>
-        <w:pStyle w:val="BlockText"/>
-        <w:numPr>
-          <w:numId w:val="1010"/>
-          <w:ilvl w:val="0"/>
-        </w:numPr>
-      </w:pPr>
-      <w:r>
-        <w:t xml:space="preserve">Pseudonyms of individuals (including pen or stage names);</w:t>
-      </w:r>
-    </w:p>
-    <w:p>
-      <w:pPr>
-        <w:pStyle w:val="Compact"/>
-        <w:pStyle w:val="BlockText"/>
-        <w:numPr>
-          <w:numId w:val="1010"/>
-          <w:ilvl w:val="0"/>
-        </w:numPr>
-      </w:pPr>
-      <w:r>
-        <w:t xml:space="preserve">Titles of works</w:t>
-      </w:r>
-    </w:p>
-    <w:p>
-      <w:pPr>
-        <w:pStyle w:val="Compact"/>
-        <w:pStyle w:val="BlockText"/>
-        <w:numPr>
-          <w:numId w:val="1010"/>
-          <w:ilvl w:val="0"/>
-        </w:numPr>
-      </w:pPr>
-      <w:r>
-        <w:t xml:space="preserve">Catchwords, catchphrases, mottoes, slogans, or short advertising expressions</w:t>
-      </w:r>
-    </w:p>
-    <w:p>
-      <w:pPr>
-        <w:pStyle w:val="Compact"/>
-        <w:pStyle w:val="BlockText"/>
-        <w:numPr>
-          <w:numId w:val="1010"/>
-          <w:ilvl w:val="0"/>
-        </w:numPr>
-      </w:pPr>
-      <w:r>
-        <w:t xml:space="preserve">Listings of ingredients, as in recipes, labels, or formulas. When a recipe or formula is accompanied by an explanation or directions, the text directions may be copyrightable, but the recipe or formula itself remains uncopyrightable.</w:t>
-      </w:r>
-    </w:p>
-    <w:p>
-      <w:pPr>
-        <w:pStyle w:val="Compact"/>
         <w:numPr>
           <w:numId w:val="1011"/>
           <w:ilvl w:val="0"/>
         </w:numPr>
       </w:pPr>
-      <w:hyperlink r:id="rId79">
+      <w:r>
+        <w:t xml:space="preserve">Names of products or services;</w:t>
+      </w:r>
+    </w:p>
+    <w:p>
+      <w:pPr>
+        <w:pStyle w:val="Compact"/>
+        <w:pStyle w:val="BlockText"/>
+        <w:numPr>
+          <w:numId w:val="1011"/>
+          <w:ilvl w:val="0"/>
+        </w:numPr>
+      </w:pPr>
+      <w:r>
+        <w:t xml:space="preserve">Names of businesses, organizations, or groups (including the names of performing groups);</w:t>
+      </w:r>
+    </w:p>
+    <w:p>
+      <w:pPr>
+        <w:pStyle w:val="Compact"/>
+        <w:pStyle w:val="BlockText"/>
+        <w:numPr>
+          <w:numId w:val="1011"/>
+          <w:ilvl w:val="0"/>
+        </w:numPr>
+      </w:pPr>
+      <w:r>
+        <w:t xml:space="preserve">Pseudonyms of individuals (including pen or stage names);</w:t>
+      </w:r>
+    </w:p>
+    <w:p>
+      <w:pPr>
+        <w:pStyle w:val="Compact"/>
+        <w:pStyle w:val="BlockText"/>
+        <w:numPr>
+          <w:numId w:val="1011"/>
+          <w:ilvl w:val="0"/>
+        </w:numPr>
+      </w:pPr>
+      <w:r>
+        <w:t xml:space="preserve">Titles of works</w:t>
+      </w:r>
+    </w:p>
+    <w:p>
+      <w:pPr>
+        <w:pStyle w:val="Compact"/>
+        <w:pStyle w:val="BlockText"/>
+        <w:numPr>
+          <w:numId w:val="1011"/>
+          <w:ilvl w:val="0"/>
+        </w:numPr>
+      </w:pPr>
+      <w:r>
+        <w:t xml:space="preserve">Catchwords, catchphrases, mottoes, slogans, or short advertising expressions</w:t>
+      </w:r>
+    </w:p>
+    <w:p>
+      <w:pPr>
+        <w:pStyle w:val="Compact"/>
+        <w:pStyle w:val="BlockText"/>
+        <w:numPr>
+          <w:numId w:val="1011"/>
+          <w:ilvl w:val="0"/>
+        </w:numPr>
+      </w:pPr>
+      <w:r>
+        <w:t xml:space="preserve">Listings of ingredients, as in recipes, labels, or formulas. When a recipe or formula is accompanied by an explanation or directions, the text directions may be copyrightable, but the recipe or formula itself remains uncopyrightable.</w:t>
+      </w:r>
+    </w:p>
+    <w:p>
+      <w:pPr>
+        <w:pStyle w:val="Compact"/>
+        <w:numPr>
+          <w:numId w:val="1012"/>
+          <w:ilvl w:val="0"/>
+        </w:numPr>
+      </w:pPr>
+      <w:hyperlink r:id="rId80">
         <w:r>
           <w:rPr>
             <w:rStyle w:val="Hyperlink"/>
@@ -6068,11 +6121,11 @@
       <w:pPr>
         <w:pStyle w:val="Compact"/>
         <w:numPr>
-          <w:numId w:val="1011"/>
+          <w:numId w:val="1012"/>
           <w:ilvl w:val="0"/>
         </w:numPr>
       </w:pPr>
-      <w:hyperlink r:id="rId80">
+      <w:hyperlink r:id="rId81">
         <w:r>
           <w:rPr>
             <w:rStyle w:val="Hyperlink"/>
@@ -6144,11 +6197,11 @@
       <w:pPr>
         <w:pStyle w:val="Heading4"/>
       </w:pPr>
-      <w:bookmarkStart w:id="81" w:name="characters"/>
+      <w:bookmarkStart w:id="82" w:name="characters"/>
       <w:r>
         <w:t xml:space="preserve">Characters</w:t>
       </w:r>
-      <w:bookmarkEnd w:id="81"/>
+      <w:bookmarkEnd w:id="82"/>
     </w:p>
     <w:p>
       <w:pPr>
@@ -6204,11 +6257,11 @@
       <w:pPr>
         <w:pStyle w:val="Compact"/>
         <w:numPr>
-          <w:numId w:val="1012"/>
+          <w:numId w:val="1013"/>
           <w:ilvl w:val="0"/>
         </w:numPr>
       </w:pPr>
-      <w:hyperlink r:id="rId82">
+      <w:hyperlink r:id="rId83">
         <w:r>
           <w:rPr>
             <w:rStyle w:val="Hyperlink"/>
@@ -6286,7 +6339,7 @@
       <w:r>
         <w:t xml:space="preserve"> </w:t>
       </w:r>
-      <w:hyperlink r:id="rId83">
+      <w:hyperlink r:id="rId84">
         <w:r>
           <w:rPr>
             <w:i/>
@@ -6312,11 +6365,11 @@
       <w:pPr>
         <w:pStyle w:val="Heading4"/>
       </w:pPr>
-      <w:bookmarkStart w:id="84" w:name="why-register-the-copyright"/>
+      <w:bookmarkStart w:id="85" w:name="why-register-the-copyright"/>
       <w:r>
         <w:t xml:space="preserve">Why Register the Copyright?</w:t>
       </w:r>
-      <w:bookmarkEnd w:id="84"/>
+      <w:bookmarkEnd w:id="85"/>
     </w:p>
     <w:p>
       <w:pPr>
@@ -6328,7 +6381,7 @@
       <w:r>
         <w:t xml:space="preserve"> </w:t>
       </w:r>
-      <w:hyperlink r:id="rId85">
+      <w:hyperlink r:id="rId86">
         <w:r>
           <w:rPr>
             <w:rStyle w:val="Hyperlink"/>
@@ -6400,7 +6453,7 @@
       <w:r>
         <w:t xml:space="preserve"> </w:t>
       </w:r>
-      <w:hyperlink r:id="rId86">
+      <w:hyperlink r:id="rId87">
         <w:r>
           <w:rPr>
             <w:rStyle w:val="Hyperlink"/>
@@ -6555,7 +6608,7 @@
       <w:r>
         <w:t xml:space="preserve"> </w:t>
       </w:r>
-      <w:hyperlink r:id="rId87">
+      <w:hyperlink r:id="rId88">
         <w:r>
           <w:rPr>
             <w:rStyle w:val="Hyperlink"/>
@@ -6655,7 +6708,7 @@
       <w:r>
         <w:t xml:space="preserve"> </w:t>
       </w:r>
-      <w:hyperlink r:id="rId87">
+      <w:hyperlink r:id="rId88">
         <w:r>
           <w:rPr>
             <w:rStyle w:val="Hyperlink"/>
@@ -6699,7 +6752,7 @@
       <w:r>
         <w:t xml:space="preserve"> </w:t>
       </w:r>
-      <w:hyperlink r:id="rId88">
+      <w:hyperlink r:id="rId89">
         <w:r>
           <w:rPr>
             <w:rStyle w:val="Hyperlink"/>
@@ -6727,7 +6780,7 @@
       <w:pPr>
         <w:pStyle w:val="Compact"/>
         <w:numPr>
-          <w:numId w:val="1013"/>
+          <w:numId w:val="1014"/>
           <w:ilvl w:val="0"/>
         </w:numPr>
       </w:pPr>
@@ -6737,7 +6790,7 @@
       <w:r>
         <w:t xml:space="preserve"> </w:t>
       </w:r>
-      <w:hyperlink r:id="rId89">
+      <w:hyperlink r:id="rId90">
         <w:r>
           <w:rPr>
             <w:rStyle w:val="Hyperlink"/>
@@ -6753,21 +6806,21 @@
       <w:pPr>
         <w:pStyle w:val="Heading3"/>
       </w:pPr>
-      <w:bookmarkStart w:id="90" w:name="recommended-reading-watching"/>
+      <w:bookmarkStart w:id="91" w:name="recommended-reading-watching"/>
       <w:r>
         <w:t xml:space="preserve">Recommended Reading &amp; Watching</w:t>
       </w:r>
-      <w:bookmarkEnd w:id="90"/>
+      <w:bookmarkEnd w:id="91"/>
     </w:p>
     <w:p>
       <w:pPr>
         <w:pStyle w:val="Compact"/>
         <w:numPr>
-          <w:numId w:val="1014"/>
+          <w:numId w:val="1015"/>
           <w:ilvl w:val="0"/>
         </w:numPr>
       </w:pPr>
-      <w:hyperlink r:id="rId91">
+      <w:hyperlink r:id="rId92">
         <w:r>
           <w:rPr>
             <w:rStyle w:val="Hyperlink"/>
@@ -6783,11 +6836,11 @@
       <w:pPr>
         <w:pStyle w:val="Compact"/>
         <w:numPr>
-          <w:numId w:val="1014"/>
+          <w:numId w:val="1015"/>
           <w:ilvl w:val="0"/>
         </w:numPr>
       </w:pPr>
-      <w:hyperlink r:id="rId92">
+      <w:hyperlink r:id="rId93">
         <w:r>
           <w:rPr>
             <w:rStyle w:val="Hyperlink"/>
@@ -6800,11 +6853,11 @@
       <w:pPr>
         <w:pStyle w:val="Compact"/>
         <w:numPr>
-          <w:numId w:val="1014"/>
+          <w:numId w:val="1015"/>
           <w:ilvl w:val="0"/>
         </w:numPr>
       </w:pPr>
-      <w:hyperlink r:id="rId93">
+      <w:hyperlink r:id="rId94">
         <w:r>
           <w:rPr>
             <w:rStyle w:val="Hyperlink"/>
@@ -6817,17 +6870,17 @@
       <w:pPr>
         <w:pStyle w:val="Heading2"/>
       </w:pPr>
-      <w:bookmarkStart w:id="94" w:name="changelog"/>
+      <w:bookmarkStart w:id="95" w:name="changelog"/>
       <w:r>
         <w:t xml:space="preserve">Changelog</w:t>
       </w:r>
-      <w:bookmarkEnd w:id="94"/>
+      <w:bookmarkEnd w:id="95"/>
     </w:p>
     <w:p>
       <w:pPr>
         <w:pStyle w:val="Compact"/>
         <w:numPr>
-          <w:numId w:val="1015"/>
+          <w:numId w:val="1016"/>
           <w:ilvl w:val="0"/>
         </w:numPr>
       </w:pPr>
@@ -6839,7 +6892,7 @@
       <w:pPr>
         <w:pStyle w:val="Compact"/>
         <w:numPr>
-          <w:numId w:val="1015"/>
+          <w:numId w:val="1016"/>
           <w:ilvl w:val="0"/>
         </w:numPr>
       </w:pPr>
@@ -6851,7 +6904,7 @@
       <w:pPr>
         <w:pStyle w:val="Compact"/>
         <w:numPr>
-          <w:numId w:val="1015"/>
+          <w:numId w:val="1016"/>
           <w:ilvl w:val="0"/>
         </w:numPr>
       </w:pPr>
@@ -6863,7 +6916,7 @@
       <w:pPr>
         <w:pStyle w:val="Compact"/>
         <w:numPr>
-          <w:numId w:val="1015"/>
+          <w:numId w:val="1016"/>
           <w:ilvl w:val="0"/>
         </w:numPr>
       </w:pPr>
@@ -7425,6 +7478,9 @@
     <w:abstractNumId w:val="991"/>
   </w:num>
   <w:num w:numId="1015">
+    <w:abstractNumId w:val="991"/>
+  </w:num>
+  <w:num w:numId="1016">
     <w:abstractNumId w:val="991"/>
   </w:num>
 </w:numbering>

</xml_diff>

<commit_message>
light edit copyright ownership
</commit_message>
<xml_diff>
--- a/Copyright_Basics/Copyright_Basics.docx
+++ b/Copyright_Basics/Copyright_Basics.docx
@@ -56,35 +56,33 @@
         <w:t xml:space="preserve">Dooling</w:t>
       </w:r>
     </w:p>
+    <w:bookmarkStart w:id="101" w:name="lawyers-for-the-talent"/>
     <w:p>
       <w:pPr>
         <w:pStyle w:val="Heading1"/>
       </w:pPr>
-      <w:bookmarkStart w:id="20" w:name="lawyers-for-the-talent"/>
       <w:r>
         <w:t xml:space="preserve">Lawyers For The Talent</w:t>
       </w:r>
-      <w:bookmarkEnd w:id="20"/>
-    </w:p>
+    </w:p>
+    <w:bookmarkStart w:id="20" w:name="by-richard-dooling"/>
     <w:p>
       <w:pPr>
         <w:pStyle w:val="Heading6"/>
       </w:pPr>
-      <w:bookmarkStart w:id="21" w:name="by-richard-dooling"/>
       <w:r>
         <w:t xml:space="preserve">by Richard Dooling</w:t>
       </w:r>
-      <w:bookmarkEnd w:id="21"/>
-    </w:p>
+    </w:p>
+    <w:bookmarkEnd w:id="20"/>
+    <w:bookmarkStart w:id="22" w:name="i-disclaim"/>
     <w:p>
       <w:pPr>
         <w:pStyle w:val="Heading2"/>
       </w:pPr>
-      <w:bookmarkStart w:id="22" w:name="i-disclaim"/>
       <w:r>
         <w:t xml:space="preserve">I Disclaim</w:t>
       </w:r>
-      <w:bookmarkEnd w:id="22"/>
     </w:p>
     <w:p>
       <w:pPr>
@@ -206,7 +204,7 @@
       <w:r>
         <w:t xml:space="preserve"> </w:t>
       </w:r>
-      <w:hyperlink r:id="rId23">
+      <w:hyperlink r:id="rId21">
         <w:r>
           <w:rPr>
             <w:rStyle w:val="Hyperlink"/>
@@ -218,15 +216,15 @@
         <w:t xml:space="preserve">.</w:t>
       </w:r>
     </w:p>
+    <w:bookmarkEnd w:id="22"/>
+    <w:bookmarkStart w:id="23" w:name="what-is-copyright"/>
     <w:p>
       <w:pPr>
         <w:pStyle w:val="Heading2"/>
       </w:pPr>
-      <w:bookmarkStart w:id="24" w:name="what-is-copyright"/>
       <w:r>
         <w:t xml:space="preserve">What Is Copyright?</w:t>
       </w:r>
-      <w:bookmarkEnd w:id="24"/>
     </w:p>
     <w:p>
       <w:pPr>
@@ -339,15 +337,15 @@
         <w:t xml:space="preserve">Consider the following examples.</w:t>
       </w:r>
     </w:p>
+    <w:bookmarkEnd w:id="23"/>
+    <w:bookmarkStart w:id="25" w:name="real-property"/>
     <w:p>
       <w:pPr>
         <w:pStyle w:val="Heading2"/>
       </w:pPr>
-      <w:bookmarkStart w:id="25" w:name="real-property"/>
       <w:r>
         <w:t xml:space="preserve">Real Property</w:t>
       </w:r>
-      <w:bookmarkEnd w:id="25"/>
     </w:p>
     <w:p>
       <w:pPr>
@@ -433,7 +431,7 @@
                     </pic:cNvPicPr>
                   </pic:nvPicPr>
                   <pic:blipFill>
-                    <a:blip r:embed="rId26"/>
+                    <a:blip r:embed="rId24"/>
                     <a:stretch>
                       <a:fillRect/>
                     </a:stretch>
@@ -504,53 +502,53 @@
     </w:p>
     <w:p>
       <w:pPr>
+        <w:numPr>
+          <w:ilvl w:val="0"/>
+          <w:numId w:val="1001"/>
+        </w:numPr>
         <w:pStyle w:val="Compact"/>
+      </w:pPr>
+      <w:r>
+        <w:t xml:space="preserve">Amy rents ten acres of The Hundred Acre Wood</w:t>
+      </w:r>
+      <w:r>
+        <w:t xml:space="preserve"> </w:t>
+      </w:r>
+      <w:r>
+        <w:t xml:space="preserve">to Farmer Brown for two years;</w:t>
+      </w:r>
+    </w:p>
+    <w:p>
+      <w:pPr>
         <w:numPr>
+          <w:ilvl w:val="0"/>
           <w:numId w:val="1001"/>
+        </w:numPr>
+        <w:pStyle w:val="Compact"/>
+      </w:pPr>
+      <w:r>
+        <w:t xml:space="preserve">Amy sells the right to drill for natural gas</w:t>
+      </w:r>
+      <w:r>
+        <w:t xml:space="preserve"> </w:t>
+      </w:r>
+      <w:r>
+        <w:t xml:space="preserve">beneath The Hundred Acre Wood</w:t>
+      </w:r>
+      <w:r>
+        <w:t xml:space="preserve"> </w:t>
+      </w:r>
+      <w:r>
+        <w:t xml:space="preserve">to a fracking company;</w:t>
+      </w:r>
+    </w:p>
+    <w:p>
+      <w:pPr>
+        <w:numPr>
           <w:ilvl w:val="0"/>
+          <w:numId w:val="1001"/>
         </w:numPr>
-      </w:pPr>
-      <w:r>
-        <w:t xml:space="preserve">Amy rents ten acres of The Hundred Acre Wood</w:t>
-      </w:r>
-      <w:r>
-        <w:t xml:space="preserve"> </w:t>
-      </w:r>
-      <w:r>
-        <w:t xml:space="preserve">to Farmer Brown for two years;</w:t>
-      </w:r>
-    </w:p>
-    <w:p>
-      <w:pPr>
         <w:pStyle w:val="Compact"/>
-        <w:numPr>
-          <w:numId w:val="1001"/>
-          <w:ilvl w:val="0"/>
-        </w:numPr>
-      </w:pPr>
-      <w:r>
-        <w:t xml:space="preserve">Amy sells the right to drill for natural gas</w:t>
-      </w:r>
-      <w:r>
-        <w:t xml:space="preserve"> </w:t>
-      </w:r>
-      <w:r>
-        <w:t xml:space="preserve">beneath The Hundred Acre Wood</w:t>
-      </w:r>
-      <w:r>
-        <w:t xml:space="preserve"> </w:t>
-      </w:r>
-      <w:r>
-        <w:t xml:space="preserve">to a fracking company;</w:t>
-      </w:r>
-    </w:p>
-    <w:p>
-      <w:pPr>
-        <w:pStyle w:val="Compact"/>
-        <w:numPr>
-          <w:numId w:val="1001"/>
-          <w:ilvl w:val="0"/>
-        </w:numPr>
       </w:pPr>
       <w:r>
         <w:t xml:space="preserve">Amy sells</w:t>
@@ -753,15 +751,15 @@
         <w:t xml:space="preserve">and see who owns The Hundred Acre Wood.</w:t>
       </w:r>
     </w:p>
+    <w:bookmarkEnd w:id="25"/>
+    <w:bookmarkStart w:id="29" w:name="intellectual-property"/>
     <w:p>
       <w:pPr>
         <w:pStyle w:val="Heading2"/>
       </w:pPr>
-      <w:bookmarkStart w:id="27" w:name="intellectual-property"/>
       <w:r>
         <w:t xml:space="preserve">Intellectual Property</w:t>
       </w:r>
-      <w:bookmarkEnd w:id="27"/>
     </w:p>
     <w:p>
       <w:pPr>
@@ -873,11 +871,11 @@
     </w:p>
     <w:p>
       <w:pPr>
+        <w:numPr>
+          <w:ilvl w:val="0"/>
+          <w:numId w:val="1002"/>
+        </w:numPr>
         <w:pStyle w:val="Compact"/>
-        <w:numPr>
-          <w:numId w:val="1002"/>
-          <w:ilvl w:val="0"/>
-        </w:numPr>
       </w:pPr>
       <w:r>
         <w:t xml:space="preserve">Amy (via her literary agent) grants Random House the right to print and sell hardback copies of</w:t>
@@ -900,11 +898,11 @@
     </w:p>
     <w:p>
       <w:pPr>
+        <w:numPr>
+          <w:ilvl w:val="0"/>
+          <w:numId w:val="1002"/>
+        </w:numPr>
         <w:pStyle w:val="Compact"/>
-        <w:numPr>
-          <w:numId w:val="1002"/>
-          <w:ilvl w:val="0"/>
-        </w:numPr>
       </w:pPr>
       <w:r>
         <w:t xml:space="preserve">Amy (via her literary agent and a foreign sub-agent) grants the Japanese publisher Kodansha the right to print and sell paperback copies of</w:t>
@@ -927,11 +925,11 @@
     </w:p>
     <w:p>
       <w:pPr>
+        <w:numPr>
+          <w:ilvl w:val="0"/>
+          <w:numId w:val="1002"/>
+        </w:numPr>
         <w:pStyle w:val="Compact"/>
-        <w:numPr>
-          <w:numId w:val="1002"/>
-          <w:ilvl w:val="0"/>
-        </w:numPr>
       </w:pPr>
       <w:r>
         <w:t xml:space="preserve">Amy (via her literary agent and her Hollywood sub agent) sells Pete Producer an option to develop the film rights of</w:t>
@@ -1097,7 +1095,7 @@
       <w:r>
         <w:t xml:space="preserve"> </w:t>
       </w:r>
-      <w:hyperlink r:id="rId28">
+      <w:hyperlink r:id="rId26">
         <w:r>
           <w:rPr>
             <w:rStyle w:val="Hyperlink"/>
@@ -1139,15 +1137,14 @@
         <w:t xml:space="preserve">if it had been registered.</w:t>
       </w:r>
     </w:p>
+    <w:bookmarkStart w:id="28" w:name="history-of-copyright"/>
     <w:p>
       <w:pPr>
         <w:pStyle w:val="Heading3"/>
       </w:pPr>
-      <w:bookmarkStart w:id="29" w:name="history-of-copyright"/>
       <w:r>
         <w:t xml:space="preserve">History of Copyright</w:t>
       </w:r>
-      <w:bookmarkEnd w:id="29"/>
     </w:p>
     <w:p>
       <w:pPr>
@@ -1173,7 +1170,7 @@
       <w:pPr>
         <w:pStyle w:val="BlockText"/>
       </w:pPr>
-      <w:hyperlink r:id="rId30">
+      <w:hyperlink r:id="rId27">
         <w:r>
           <w:rPr>
             <w:rStyle w:val="Hyperlink"/>
@@ -1368,15 +1365,16 @@
         <w:t xml:space="preserve">(see list below) to their intellectual property (the work they created).</w:t>
       </w:r>
     </w:p>
+    <w:bookmarkEnd w:id="28"/>
+    <w:bookmarkEnd w:id="29"/>
+    <w:bookmarkStart w:id="68" w:name="copyright-basics"/>
     <w:p>
       <w:pPr>
         <w:pStyle w:val="Heading2"/>
       </w:pPr>
-      <w:bookmarkStart w:id="31" w:name="copyright-basics"/>
       <w:r>
         <w:t xml:space="preserve">Copyright Basics</w:t>
       </w:r>
-      <w:bookmarkEnd w:id="31"/>
     </w:p>
     <w:p>
       <w:pPr>
@@ -1425,60 +1423,317 @@
       <w:r>
         <w:t xml:space="preserve"> </w:t>
       </w:r>
+      <w:hyperlink r:id="rId30">
+        <w:r>
+          <w:rPr>
+            <w:rStyle w:val="Hyperlink"/>
+          </w:rPr>
+          <w:t xml:space="preserve">US Copyright Office</w:t>
+        </w:r>
+      </w:hyperlink>
+      <w:r>
+        <w:t xml:space="preserve"> </w:t>
+      </w:r>
+      <w:r>
+        <w:t xml:space="preserve">does a great job</w:t>
+      </w:r>
+      <w:r>
+        <w:t xml:space="preserve"> </w:t>
+      </w:r>
+      <w:r>
+        <w:t xml:space="preserve">of educating people about the copyright laws.</w:t>
+      </w:r>
+      <w:r>
+        <w:t xml:space="preserve"> </w:t>
+      </w:r>
+      <w:r>
+        <w:t xml:space="preserve">The materials available at</w:t>
+      </w:r>
+      <w:r>
+        <w:t xml:space="preserve"> </w:t>
+      </w:r>
+      <w:hyperlink r:id="rId30">
+        <w:r>
+          <w:rPr>
+            <w:rStyle w:val="Hyperlink"/>
+          </w:rPr>
+          <w:t xml:space="preserve">copyright.gov</w:t>
+        </w:r>
+      </w:hyperlink>
+      <w:r>
+        <w:t xml:space="preserve"> </w:t>
+      </w:r>
+      <w:r>
+        <w:t xml:space="preserve">are written in plain English</w:t>
+      </w:r>
+      <w:r>
+        <w:t xml:space="preserve"> </w:t>
+      </w:r>
+      <w:r>
+        <w:t xml:space="preserve">for artists, scientists, employees, authors, and yes law students.</w:t>
+      </w:r>
+      <w:r>
+        <w:t xml:space="preserve"> </w:t>
+      </w:r>
+      <w:r>
+        <w:t xml:space="preserve">Under the tab</w:t>
+      </w:r>
+      <w:r>
+        <w:t xml:space="preserve"> </w:t>
+      </w:r>
+      <w:r>
+        <w:t xml:space="preserve">“</w:t>
+      </w:r>
+      <w:r>
+        <w:t xml:space="preserve">Law and Guidance Tab,</w:t>
+      </w:r>
+      <w:r>
+        <w:t xml:space="preserve">”</w:t>
+      </w:r>
+      <w:r>
+        <w:t xml:space="preserve"> </w:t>
+      </w:r>
+      <w:r>
+        <w:t xml:space="preserve">the office provides</w:t>
+      </w:r>
+      <w:r>
+        <w:t xml:space="preserve"> </w:t>
+      </w:r>
+      <w:hyperlink r:id="rId31">
+        <w:r>
+          <w:rPr>
+            <w:rStyle w:val="Hyperlink"/>
+          </w:rPr>
+          <w:t xml:space="preserve">circulars</w:t>
+        </w:r>
+      </w:hyperlink>
+      <w:r>
+        <w:t xml:space="preserve"> </w:t>
+      </w:r>
+      <w:r>
+        <w:t xml:space="preserve">on various copyright topics.</w:t>
+      </w:r>
+      <w:r>
+        <w:t xml:space="preserve"> </w:t>
+      </w:r>
+      <w:r>
+        <w:t xml:space="preserve">Please read the first 6 pages of</w:t>
+      </w:r>
+      <w:r>
+        <w:t xml:space="preserve"> </w:t>
+      </w:r>
       <w:hyperlink r:id="rId32">
         <w:r>
           <w:rPr>
             <w:rStyle w:val="Hyperlink"/>
           </w:rPr>
-          <w:t xml:space="preserve">US Copyright Office</w:t>
+          <w:t xml:space="preserve">Copyright Basics</w:t>
         </w:r>
       </w:hyperlink>
       <w:r>
-        <w:t xml:space="preserve"> </w:t>
-      </w:r>
-      <w:r>
-        <w:t xml:space="preserve">does a great job</w:t>
-      </w:r>
-      <w:r>
-        <w:t xml:space="preserve"> </w:t>
-      </w:r>
-      <w:r>
-        <w:t xml:space="preserve">of educating people about the copyright laws.</w:t>
-      </w:r>
-      <w:r>
-        <w:t xml:space="preserve"> </w:t>
-      </w:r>
-      <w:r>
-        <w:t xml:space="preserve">The materials available at</w:t>
-      </w:r>
-      <w:r>
-        <w:t xml:space="preserve"> </w:t>
-      </w:r>
+        <w:t xml:space="preserve">.</w:t>
+      </w:r>
+      <w:r>
+        <w:t xml:space="preserve"> </w:t>
+      </w:r>
+      <w:r>
+        <w:t xml:space="preserve">Stop at page 7,</w:t>
+      </w:r>
+      <w:r>
+        <w:t xml:space="preserve"> </w:t>
+      </w:r>
+      <w:r>
+        <w:t xml:space="preserve">“</w:t>
+      </w:r>
+      <w:r>
+        <w:t xml:space="preserve">Copyright Registration</w:t>
+      </w:r>
+      <w:r>
+        <w:t xml:space="preserve">”</w:t>
+      </w:r>
+      <w:r>
+        <w:t xml:space="preserve">).</w:t>
+      </w:r>
+    </w:p>
+    <w:p>
+      <w:pPr>
+        <w:numPr>
+          <w:ilvl w:val="0"/>
+          <w:numId w:val="1003"/>
+        </w:numPr>
+        <w:pStyle w:val="Compact"/>
+      </w:pPr>
       <w:hyperlink r:id="rId32">
         <w:r>
           <w:rPr>
             <w:rStyle w:val="Hyperlink"/>
           </w:rPr>
-          <w:t xml:space="preserve">copyright.gov</w:t>
+          <w:t xml:space="preserve">Copyright Basics</w:t>
         </w:r>
       </w:hyperlink>
-      <w:r>
-        <w:t xml:space="preserve"> </w:t>
-      </w:r>
-      <w:r>
-        <w:t xml:space="preserve">are written in plain English</w:t>
-      </w:r>
-      <w:r>
-        <w:t xml:space="preserve"> </w:t>
-      </w:r>
-      <w:r>
-        <w:t xml:space="preserve">for artists, scientists, employees, authors, and yes law students.</w:t>
-      </w:r>
-      <w:r>
-        <w:t xml:space="preserve"> </w:t>
-      </w:r>
-      <w:r>
-        <w:t xml:space="preserve">Under the tab</w:t>
+    </w:p>
+    <w:p>
+      <w:pPr>
+        <w:pStyle w:val="FirstParagraph"/>
+      </w:pPr>
+      <w:r>
+        <w:t xml:space="preserve">If this Entertainment Law course is your first exposure to the law of intellectual property,</w:t>
+      </w:r>
+      <w:r>
+        <w:t xml:space="preserve"> </w:t>
+      </w:r>
+      <w:r>
+        <w:t xml:space="preserve">then please watch the Crash Course on Copyright videos:</w:t>
+      </w:r>
+    </w:p>
+    <w:p>
+      <w:pPr>
+        <w:numPr>
+          <w:ilvl w:val="0"/>
+          <w:numId w:val="1004"/>
+        </w:numPr>
+        <w:pStyle w:val="Compact"/>
+      </w:pPr>
+      <w:hyperlink r:id="rId33">
+        <w:r>
+          <w:rPr>
+            <w:rStyle w:val="Hyperlink"/>
+          </w:rPr>
+          <w:t xml:space="preserve">Copyright Basics: Crash Course Intellectual Property 2</w:t>
+        </w:r>
+      </w:hyperlink>
+    </w:p>
+    <w:p>
+      <w:pPr>
+        <w:numPr>
+          <w:ilvl w:val="0"/>
+          <w:numId w:val="1004"/>
+        </w:numPr>
+        <w:pStyle w:val="Compact"/>
+      </w:pPr>
+      <w:hyperlink r:id="rId34">
+        <w:r>
+          <w:rPr>
+            <w:rStyle w:val="Hyperlink"/>
+          </w:rPr>
+          <w:t xml:space="preserve">Copyright, Exceptions, and Fair Use: Crash Course Intellectual Property 3</w:t>
+        </w:r>
+      </w:hyperlink>
+    </w:p>
+    <w:bookmarkStart w:id="44" w:name="copyright-terms"/>
+    <w:p>
+      <w:pPr>
+        <w:pStyle w:val="Heading3"/>
+      </w:pPr>
+      <w:r>
+        <w:t xml:space="preserve">Copyright Terms</w:t>
+      </w:r>
+    </w:p>
+    <w:p>
+      <w:pPr>
+        <w:pStyle w:val="FirstParagraph"/>
+      </w:pPr>
+      <w:r>
+        <w:t xml:space="preserve">We do not have time to explore the particulars of</w:t>
+      </w:r>
+      <w:r>
+        <w:t xml:space="preserve"> </w:t>
+      </w:r>
+      <w:hyperlink r:id="rId35">
+        <w:r>
+          <w:rPr>
+            <w:rStyle w:val="Hyperlink"/>
+          </w:rPr>
+          <w:t xml:space="preserve">copyright terms</w:t>
+        </w:r>
+      </w:hyperlink>
+      <w:r>
+        <w:t xml:space="preserve"> </w:t>
+      </w:r>
+      <w:r>
+        <w:t xml:space="preserve">(the length of time copyright protects a work</w:t>
+      </w:r>
+      <w:r>
+        <w:t xml:space="preserve"> </w:t>
+      </w:r>
+      <w:r>
+        <w:t xml:space="preserve">before it passes into the public domain and can be freely used by anyone).</w:t>
+      </w:r>
+      <w:r>
+        <w:t xml:space="preserve"> </w:t>
+      </w:r>
+      <w:r>
+        <w:t xml:space="preserve">In most of the world,</w:t>
+      </w:r>
+      <w:r>
+        <w:t xml:space="preserve"> </w:t>
+      </w:r>
+      <w:r>
+        <w:t xml:space="preserve">the default length of copyright</w:t>
+      </w:r>
+      <w:r>
+        <w:t xml:space="preserve"> </w:t>
+      </w:r>
+      <w:r>
+        <w:t xml:space="preserve">is the life of the author plus either 50 or 70 years.</w:t>
+      </w:r>
+      <w:r>
+        <w:t xml:space="preserve"> </w:t>
+      </w:r>
+      <w:hyperlink r:id="rId36">
+        <w:r>
+          <w:rPr>
+            <w:rStyle w:val="Hyperlink"/>
+          </w:rPr>
+          <w:t xml:space="preserve">List of countries’ copyright lengths</w:t>
+        </w:r>
+      </w:hyperlink>
+      <w:r>
+        <w:t xml:space="preserve">.</w:t>
+      </w:r>
+    </w:p>
+    <w:p>
+      <w:pPr>
+        <w:pStyle w:val="BodyText"/>
+      </w:pPr>
+      <w:r>
+        <w:t xml:space="preserve">In the United States,</w:t>
+      </w:r>
+      <w:r>
+        <w:t xml:space="preserve"> </w:t>
+      </w:r>
+      <w:r>
+        <w:t xml:space="preserve">the law automatically protects a work that is created and fixed in a tangible</w:t>
+      </w:r>
+      <w:r>
+        <w:t xml:space="preserve"> </w:t>
+      </w:r>
+      <w:r>
+        <w:t xml:space="preserve">medium of expression on or after January 1, 1978,</w:t>
+      </w:r>
+      <w:r>
+        <w:t xml:space="preserve"> </w:t>
+      </w:r>
+      <w:r>
+        <w:t xml:space="preserve">from the moment of its</w:t>
+      </w:r>
+      <w:r>
+        <w:t xml:space="preserve"> </w:t>
+      </w:r>
+      <w:r>
+        <w:t xml:space="preserve">creation and gives it a copyright term lasting for</w:t>
+      </w:r>
+      <w:r>
+        <w:t xml:space="preserve"> </w:t>
+      </w:r>
+      <w:r>
+        <w:t xml:space="preserve">the author’s life plus an additional 70</w:t>
+      </w:r>
+      <w:r>
+        <w:t xml:space="preserve"> </w:t>
+      </w:r>
+      <w:r>
+        <w:t xml:space="preserve">years. For a</w:t>
       </w:r>
       <w:r>
         <w:t xml:space="preserve"> </w:t>
@@ -1487,7 +1742,13 @@
         <w:t xml:space="preserve">“</w:t>
       </w:r>
       <w:r>
-        <w:t xml:space="preserve">Law and Guidance Tab,</w:t>
+        <w:t xml:space="preserve">joint work prepared by two or more authors who did not work</w:t>
+      </w:r>
+      <w:r>
+        <w:t xml:space="preserve"> </w:t>
+      </w:r>
+      <w:r>
+        <w:t xml:space="preserve">for hire,</w:t>
       </w:r>
       <w:r>
         <w:t xml:space="preserve">”</w:t>
@@ -1496,40 +1757,97 @@
         <w:t xml:space="preserve"> </w:t>
       </w:r>
       <w:r>
-        <w:t xml:space="preserve">the office provides</w:t>
-      </w:r>
-      <w:r>
-        <w:t xml:space="preserve"> </w:t>
-      </w:r>
-      <w:hyperlink r:id="rId33">
-        <w:r>
-          <w:rPr>
-            <w:rStyle w:val="Hyperlink"/>
-          </w:rPr>
-          <w:t xml:space="preserve">circulars</w:t>
+        <w:t xml:space="preserve">the term lasts for 70 years after the last surviving author’s death.</w:t>
+      </w:r>
+    </w:p>
+    <w:p>
+      <w:pPr>
+        <w:pStyle w:val="BodyText"/>
+      </w:pPr>
+      <w:r>
+        <w:t xml:space="preserve">For works made for hire and anonymous and pseudonymous works,</w:t>
+      </w:r>
+      <w:r>
+        <w:t xml:space="preserve"> </w:t>
+      </w:r>
+      <w:r>
+        <w:t xml:space="preserve">the duration of copyright is 95 years from first publication</w:t>
+      </w:r>
+      <w:r>
+        <w:t xml:space="preserve"> </w:t>
+      </w:r>
+      <w:r>
+        <w:t xml:space="preserve">or 120 years from creation,</w:t>
+      </w:r>
+      <w:r>
+        <w:t xml:space="preserve"> </w:t>
+      </w:r>
+      <w:r>
+        <w:t xml:space="preserve">whichever is shorter.</w:t>
+      </w:r>
+    </w:p>
+    <w:p>
+      <w:pPr>
+        <w:pStyle w:val="BodyText"/>
+      </w:pPr>
+      <w:r>
+        <w:t xml:space="preserve">For more information about works made for hire, see</w:t>
+      </w:r>
+      <w:r>
+        <w:t xml:space="preserve"> </w:t>
+      </w:r>
+      <w:hyperlink r:id="rId37">
+        <w:r>
+          <w:rPr>
+            <w:rStyle w:val="Hyperlink"/>
+          </w:rPr>
+          <w:t xml:space="preserve">Circular 9, Works Made</w:t>
+        </w:r>
+        <w:r>
+          <w:rPr>
+            <w:rStyle w:val="Hyperlink"/>
+          </w:rPr>
+          <w:t xml:space="preserve"> </w:t>
+        </w:r>
+        <w:r>
+          <w:rPr>
+            <w:rStyle w:val="Hyperlink"/>
+          </w:rPr>
+          <w:t xml:space="preserve">for Hire under the 1976 Copyright Act</w:t>
         </w:r>
       </w:hyperlink>
       <w:r>
-        <w:t xml:space="preserve"> </w:t>
-      </w:r>
-      <w:r>
-        <w:t xml:space="preserve">on various copyright topics.</w:t>
-      </w:r>
-      <w:r>
-        <w:t xml:space="preserve"> </w:t>
-      </w:r>
-      <w:r>
-        <w:t xml:space="preserve">Please read the first 6 pages of</w:t>
-      </w:r>
-      <w:r>
-        <w:t xml:space="preserve"> </w:t>
-      </w:r>
-      <w:hyperlink r:id="rId34">
-        <w:r>
-          <w:rPr>
-            <w:rStyle w:val="Hyperlink"/>
-          </w:rPr>
-          <w:t xml:space="preserve">Copyright Basics</w:t>
+        <w:t xml:space="preserve">.</w:t>
+      </w:r>
+    </w:p>
+    <w:p>
+      <w:pPr>
+        <w:pStyle w:val="BodyText"/>
+      </w:pPr>
+      <w:r>
+        <w:t xml:space="preserve">For our purposes,</w:t>
+      </w:r>
+      <w:r>
+        <w:t xml:space="preserve"> </w:t>
+      </w:r>
+      <w:r>
+        <w:t xml:space="preserve">the shortest and most entertaining introduction to copyright terms</w:t>
+      </w:r>
+      <w:r>
+        <w:t xml:space="preserve"> </w:t>
+      </w:r>
+      <w:r>
+        <w:t xml:space="preserve">in the United States is CGP Grey’s YouTube presentation:</w:t>
+      </w:r>
+      <w:r>
+        <w:t xml:space="preserve"> </w:t>
+      </w:r>
+      <w:hyperlink r:id="rId38">
+        <w:r>
+          <w:rPr>
+            <w:rStyle w:val="Hyperlink"/>
+          </w:rPr>
+          <w:t xml:space="preserve">Forever Less One Day: Meet Copyright!</w:t>
         </w:r>
       </w:hyperlink>
       <w:r>
@@ -1539,7 +1857,219 @@
         <w:t xml:space="preserve"> </w:t>
       </w:r>
       <w:r>
-        <w:t xml:space="preserve">Stop at page 7,</w:t>
+        <w:t xml:space="preserve">We saw it in class. It bears rewatching.</w:t>
+      </w:r>
+    </w:p>
+    <w:bookmarkStart w:id="39" w:name="rights-protected-by-copyright-include"/>
+    <w:p>
+      <w:pPr>
+        <w:pStyle w:val="Heading4"/>
+      </w:pPr>
+      <w:r>
+        <w:t xml:space="preserve">Rights Protected by Copyright Include:</w:t>
+      </w:r>
+    </w:p>
+    <w:p>
+      <w:pPr>
+        <w:numPr>
+          <w:ilvl w:val="0"/>
+          <w:numId w:val="1005"/>
+        </w:numPr>
+        <w:pStyle w:val="Compact"/>
+      </w:pPr>
+      <w:r>
+        <w:t xml:space="preserve">Production of the initial work</w:t>
+      </w:r>
+    </w:p>
+    <w:p>
+      <w:pPr>
+        <w:numPr>
+          <w:ilvl w:val="0"/>
+          <w:numId w:val="1005"/>
+        </w:numPr>
+        <w:pStyle w:val="Compact"/>
+      </w:pPr>
+      <w:r>
+        <w:t xml:space="preserve">Production of derivative works</w:t>
+      </w:r>
+    </w:p>
+    <w:p>
+      <w:pPr>
+        <w:numPr>
+          <w:ilvl w:val="0"/>
+          <w:numId w:val="1005"/>
+        </w:numPr>
+        <w:pStyle w:val="Compact"/>
+      </w:pPr>
+      <w:r>
+        <w:t xml:space="preserve">Distribution of the product by sale or rental</w:t>
+      </w:r>
+    </w:p>
+    <w:p>
+      <w:pPr>
+        <w:numPr>
+          <w:ilvl w:val="0"/>
+          <w:numId w:val="1005"/>
+        </w:numPr>
+        <w:pStyle w:val="Compact"/>
+      </w:pPr>
+      <w:r>
+        <w:t xml:space="preserve">Public performance</w:t>
+      </w:r>
+    </w:p>
+    <w:p>
+      <w:pPr>
+        <w:numPr>
+          <w:ilvl w:val="0"/>
+          <w:numId w:val="1005"/>
+        </w:numPr>
+        <w:pStyle w:val="Compact"/>
+      </w:pPr>
+      <w:r>
+        <w:t xml:space="preserve">Public display</w:t>
+      </w:r>
+    </w:p>
+    <w:bookmarkEnd w:id="39"/>
+    <w:bookmarkStart w:id="43" w:name="who-owns-the-rights"/>
+    <w:p>
+      <w:pPr>
+        <w:pStyle w:val="Heading4"/>
+      </w:pPr>
+      <w:r>
+        <w:t xml:space="preserve">Who Owns The Rights?</w:t>
+      </w:r>
+    </w:p>
+    <w:p>
+      <w:pPr>
+        <w:pStyle w:val="FirstParagraph"/>
+      </w:pPr>
+      <w:r>
+        <w:t xml:space="preserve">Artists invest time, talent, and money to produce intellectual property,</w:t>
+      </w:r>
+      <w:r>
+        <w:t xml:space="preserve"> </w:t>
+      </w:r>
+      <w:r>
+        <w:t xml:space="preserve">which consumers then presumably purchase the right to enjoy.</w:t>
+      </w:r>
+      <w:r>
+        <w:t xml:space="preserve"> </w:t>
+      </w:r>
+      <w:r>
+        <w:t xml:space="preserve">Simply purchasing a copyrighted work (say, a book),</w:t>
+      </w:r>
+      <w:r>
+        <w:t xml:space="preserve"> </w:t>
+      </w:r>
+      <w:r>
+        <w:t xml:space="preserve">however, does not grant the buyer all of the same rights held by the copyright owner.</w:t>
+      </w:r>
+      <w:r>
+        <w:t xml:space="preserve"> </w:t>
+      </w:r>
+      <w:r>
+        <w:t xml:space="preserve">But artists may also wish to share their work under various alternative licensing schemes:</w:t>
+      </w:r>
+    </w:p>
+    <w:p>
+      <w:pPr>
+        <w:numPr>
+          <w:ilvl w:val="0"/>
+          <w:numId w:val="1006"/>
+        </w:numPr>
+        <w:pStyle w:val="Compact"/>
+      </w:pPr>
+      <w:hyperlink r:id="rId40">
+        <w:r>
+          <w:rPr>
+            <w:rStyle w:val="Hyperlink"/>
+          </w:rPr>
+          <w:t xml:space="preserve">Copyleft</w:t>
+        </w:r>
+      </w:hyperlink>
+      <w:r>
+        <w:t xml:space="preserve">,</w:t>
+      </w:r>
+    </w:p>
+    <w:p>
+      <w:pPr>
+        <w:numPr>
+          <w:ilvl w:val="0"/>
+          <w:numId w:val="1006"/>
+        </w:numPr>
+        <w:pStyle w:val="Compact"/>
+      </w:pPr>
+      <w:hyperlink r:id="rId41">
+        <w:r>
+          <w:rPr>
+            <w:rStyle w:val="Hyperlink"/>
+          </w:rPr>
+          <w:t xml:space="preserve">MIT license</w:t>
+        </w:r>
+      </w:hyperlink>
+      <w:r>
+        <w:t xml:space="preserve">,</w:t>
+      </w:r>
+    </w:p>
+    <w:p>
+      <w:pPr>
+        <w:numPr>
+          <w:ilvl w:val="0"/>
+          <w:numId w:val="1006"/>
+        </w:numPr>
+        <w:pStyle w:val="Compact"/>
+      </w:pPr>
+      <w:hyperlink r:id="rId42">
+        <w:r>
+          <w:rPr>
+            <w:rStyle w:val="Hyperlink"/>
+          </w:rPr>
+          <w:t xml:space="preserve">Creative Commons</w:t>
+        </w:r>
+      </w:hyperlink>
+      <w:r>
+        <w:t xml:space="preserve">, and so on. Copyrights may also be transferred.</w:t>
+      </w:r>
+    </w:p>
+    <w:p>
+      <w:pPr>
+        <w:pStyle w:val="FirstParagraph"/>
+      </w:pPr>
+      <w:r>
+        <w:t xml:space="preserve">For instance, I selected an MIT license for the materials you are reading now.</w:t>
+      </w:r>
+      <w:r>
+        <w:t xml:space="preserve"> </w:t>
+      </w:r>
+      <w:r>
+        <w:t xml:space="preserve">Anyone is free to use and copy these materials.</w:t>
+      </w:r>
+    </w:p>
+    <w:bookmarkEnd w:id="43"/>
+    <w:bookmarkEnd w:id="44"/>
+    <w:bookmarkStart w:id="54" w:name="copyrightable-works"/>
+    <w:p>
+      <w:pPr>
+        <w:pStyle w:val="Heading3"/>
+      </w:pPr>
+      <w:r>
+        <w:t xml:space="preserve">Copyrightable Works</w:t>
+      </w:r>
+    </w:p>
+    <w:p>
+      <w:pPr>
+        <w:pStyle w:val="FirstParagraph"/>
+      </w:pPr>
+      <w:r>
+        <w:t xml:space="preserve">What is copyrightable?</w:t>
+      </w:r>
+    </w:p>
+    <w:p>
+      <w:pPr>
+        <w:pStyle w:val="BodyText"/>
+      </w:pPr>
+      <w:r>
+        <w:t xml:space="preserve">Copyright protection extends to</w:t>
       </w:r>
       <w:r>
         <w:t xml:space="preserve"> </w:t>
@@ -1548,201 +2078,35 @@
         <w:t xml:space="preserve">“</w:t>
       </w:r>
       <w:r>
-        <w:t xml:space="preserve">Copyright Registration</w:t>
+        <w:t xml:space="preserve">original works of authorship</w:t>
+      </w:r>
+      <w:r>
+        <w:t xml:space="preserve"> </w:t>
+      </w:r>
+      <w:r>
+        <w:t xml:space="preserve">fixed in any tangible medium of expression.</w:t>
       </w:r>
       <w:r>
         <w:t xml:space="preserve">”</w:t>
       </w:r>
       <w:r>
-        <w:t xml:space="preserve">).</w:t>
-      </w:r>
-    </w:p>
-    <w:p>
-      <w:pPr>
-        <w:pStyle w:val="Compact"/>
-        <w:numPr>
-          <w:numId w:val="1003"/>
-          <w:ilvl w:val="0"/>
-        </w:numPr>
-      </w:pPr>
-      <w:hyperlink r:id="rId34">
-        <w:r>
-          <w:rPr>
-            <w:rStyle w:val="Hyperlink"/>
-          </w:rPr>
-          <w:t xml:space="preserve">Copyright Basics</w:t>
+        <w:t xml:space="preserve"> </w:t>
+      </w:r>
+      <w:hyperlink r:id="rId45">
+        <w:r>
+          <w:rPr>
+            <w:rStyle w:val="Hyperlink"/>
+          </w:rPr>
+          <w:t xml:space="preserve">§ 102(a)</w:t>
         </w:r>
       </w:hyperlink>
     </w:p>
     <w:p>
       <w:pPr>
-        <w:pStyle w:val="FirstParagraph"/>
-      </w:pPr>
-      <w:r>
-        <w:t xml:space="preserve">If this Entertainment Law course is your first exposure to the law of intellectual property,</w:t>
-      </w:r>
-      <w:r>
-        <w:t xml:space="preserve"> </w:t>
-      </w:r>
-      <w:r>
-        <w:t xml:space="preserve">then please watch the Crash Course on Copyright videos:</w:t>
-      </w:r>
-    </w:p>
-    <w:p>
-      <w:pPr>
-        <w:pStyle w:val="Compact"/>
-        <w:numPr>
-          <w:numId w:val="1004"/>
-          <w:ilvl w:val="0"/>
-        </w:numPr>
-      </w:pPr>
-      <w:hyperlink r:id="rId35">
-        <w:r>
-          <w:rPr>
-            <w:rStyle w:val="Hyperlink"/>
-          </w:rPr>
-          <w:t xml:space="preserve">Copyright Basics: Crash Course Intellectual Property 2</w:t>
-        </w:r>
-      </w:hyperlink>
-    </w:p>
-    <w:p>
-      <w:pPr>
-        <w:pStyle w:val="Compact"/>
-        <w:numPr>
-          <w:numId w:val="1004"/>
-          <w:ilvl w:val="0"/>
-        </w:numPr>
-      </w:pPr>
-      <w:hyperlink r:id="rId36">
-        <w:r>
-          <w:rPr>
-            <w:rStyle w:val="Hyperlink"/>
-          </w:rPr>
-          <w:t xml:space="preserve">Copyright, Exceptions, and Fair Use: Crash Course Intellectual Property 3</w:t>
-        </w:r>
-      </w:hyperlink>
-    </w:p>
-    <w:p>
-      <w:pPr>
-        <w:pStyle w:val="Heading3"/>
-      </w:pPr>
-      <w:bookmarkStart w:id="37" w:name="copyright-terms"/>
-      <w:r>
-        <w:t xml:space="preserve">Copyright Terms</w:t>
-      </w:r>
-      <w:bookmarkEnd w:id="37"/>
-    </w:p>
-    <w:p>
-      <w:pPr>
-        <w:pStyle w:val="FirstParagraph"/>
-      </w:pPr>
-      <w:r>
-        <w:t xml:space="preserve">We do not have time to explore the particulars of</w:t>
-      </w:r>
-      <w:r>
-        <w:t xml:space="preserve"> </w:t>
-      </w:r>
-      <w:hyperlink r:id="rId38">
-        <w:r>
-          <w:rPr>
-            <w:rStyle w:val="Hyperlink"/>
-          </w:rPr>
-          <w:t xml:space="preserve">copyright terms</w:t>
-        </w:r>
-      </w:hyperlink>
-      <w:r>
-        <w:t xml:space="preserve"> </w:t>
-      </w:r>
-      <w:r>
-        <w:t xml:space="preserve">(the length of time copyright protects a work</w:t>
-      </w:r>
-      <w:r>
-        <w:t xml:space="preserve"> </w:t>
-      </w:r>
-      <w:r>
-        <w:t xml:space="preserve">before it passes into the public domain and can be freely used by anyone).</w:t>
-      </w:r>
-      <w:r>
-        <w:t xml:space="preserve"> </w:t>
-      </w:r>
-      <w:r>
-        <w:t xml:space="preserve">In most of the world,</w:t>
-      </w:r>
-      <w:r>
-        <w:t xml:space="preserve"> </w:t>
-      </w:r>
-      <w:r>
-        <w:t xml:space="preserve">the default length of copyright</w:t>
-      </w:r>
-      <w:r>
-        <w:t xml:space="preserve"> </w:t>
-      </w:r>
-      <w:r>
-        <w:t xml:space="preserve">is the life of the author plus either 50 or 70 years.</w:t>
-      </w:r>
-      <w:r>
-        <w:t xml:space="preserve"> </w:t>
-      </w:r>
-      <w:hyperlink r:id="rId39">
-        <w:r>
-          <w:rPr>
-            <w:rStyle w:val="Hyperlink"/>
-          </w:rPr>
-          <w:t xml:space="preserve">List of countries’ copyright lengths</w:t>
-        </w:r>
-      </w:hyperlink>
-      <w:r>
-        <w:t xml:space="preserve">.</w:t>
-      </w:r>
-      <w:r>
-        <w:t xml:space="preserve"> </w:t>
-      </w:r>
-      <w:r>
-        <w:t xml:space="preserve">In the United States</w:t>
-      </w:r>
-    </w:p>
-    <w:p>
-      <w:pPr>
         <w:pStyle w:val="BodyText"/>
       </w:pPr>
       <w:r>
-        <w:t xml:space="preserve">In the United States,</w:t>
-      </w:r>
-      <w:r>
-        <w:t xml:space="preserve"> </w:t>
-      </w:r>
-      <w:r>
-        <w:t xml:space="preserve">the law automatically protects a work that is created and fixed in a tangible</w:t>
-      </w:r>
-      <w:r>
-        <w:t xml:space="preserve"> </w:t>
-      </w:r>
-      <w:r>
-        <w:t xml:space="preserve">medium of expression on or after January 1, 1978,</w:t>
-      </w:r>
-      <w:r>
-        <w:t xml:space="preserve"> </w:t>
-      </w:r>
-      <w:r>
-        <w:t xml:space="preserve">from the moment of its</w:t>
-      </w:r>
-      <w:r>
-        <w:t xml:space="preserve"> </w:t>
-      </w:r>
-      <w:r>
-        <w:t xml:space="preserve">creation and gives it a copyright term lasting for</w:t>
-      </w:r>
-      <w:r>
-        <w:t xml:space="preserve"> </w:t>
-      </w:r>
-      <w:r>
-        <w:t xml:space="preserve">the author’s life plus an additional 70</w:t>
-      </w:r>
-      <w:r>
-        <w:t xml:space="preserve"> </w:t>
-      </w:r>
-      <w:r>
-        <w:t xml:space="preserve">years. For a</w:t>
+        <w:t xml:space="preserve">All works? Or only</w:t>
       </w:r>
       <w:r>
         <w:t xml:space="preserve"> </w:t>
@@ -1751,435 +2115,62 @@
         <w:t xml:space="preserve">“</w:t>
       </w:r>
       <w:r>
-        <w:t xml:space="preserve">joint work prepared by two or more authors who did not work</w:t>
-      </w:r>
-      <w:r>
-        <w:t xml:space="preserve"> </w:t>
-      </w:r>
-      <w:r>
-        <w:t xml:space="preserve">for hire,</w:t>
+        <w:t xml:space="preserve">artistic works</w:t>
       </w:r>
       <w:r>
         <w:t xml:space="preserve">”</w:t>
       </w:r>
       <w:r>
-        <w:t xml:space="preserve"> </w:t>
-      </w:r>
-      <w:r>
-        <w:t xml:space="preserve">the term lasts for 70 years after the last surviving author’s death.</w:t>
-      </w:r>
-    </w:p>
-    <w:p>
-      <w:pPr>
-        <w:pStyle w:val="BodyText"/>
-      </w:pPr>
-      <w:r>
-        <w:t xml:space="preserve">For works made for hire and anonymous and pseudonymous works,</w:t>
-      </w:r>
-      <w:r>
-        <w:t xml:space="preserve"> </w:t>
-      </w:r>
-      <w:r>
-        <w:t xml:space="preserve">the duration of copyright is 95 years from first publication</w:t>
-      </w:r>
-      <w:r>
-        <w:t xml:space="preserve"> </w:t>
-      </w:r>
-      <w:r>
-        <w:t xml:space="preserve">or 120 years from creation,</w:t>
-      </w:r>
-      <w:r>
-        <w:t xml:space="preserve"> </w:t>
-      </w:r>
-      <w:r>
-        <w:t xml:space="preserve">whichever is shorter.</w:t>
-      </w:r>
-    </w:p>
-    <w:p>
-      <w:pPr>
-        <w:pStyle w:val="BodyText"/>
-      </w:pPr>
-      <w:r>
-        <w:t xml:space="preserve">For more information about works made for hire, see</w:t>
-      </w:r>
-      <w:r>
-        <w:t xml:space="preserve"> </w:t>
-      </w:r>
-      <w:hyperlink r:id="rId40">
-        <w:r>
-          <w:rPr>
-            <w:rStyle w:val="Hyperlink"/>
-          </w:rPr>
-          <w:t xml:space="preserve">Circular 9, Works Made</w:t>
-        </w:r>
-        <w:r>
-          <w:rPr>
-            <w:rStyle w:val="Hyperlink"/>
-          </w:rPr>
-          <w:t xml:space="preserve"> </w:t>
-        </w:r>
-        <w:r>
-          <w:rPr>
-            <w:rStyle w:val="Hyperlink"/>
-          </w:rPr>
-          <w:t xml:space="preserve">for Hire under the 1976 Copyright Act</w:t>
-        </w:r>
-      </w:hyperlink>
-      <w:r>
-        <w:t xml:space="preserve">.</w:t>
-      </w:r>
-    </w:p>
-    <w:p>
-      <w:pPr>
-        <w:pStyle w:val="BodyText"/>
-      </w:pPr>
-      <w:r>
-        <w:t xml:space="preserve">For our purposes,</w:t>
-      </w:r>
-      <w:r>
-        <w:t xml:space="preserve"> </w:t>
-      </w:r>
-      <w:r>
-        <w:t xml:space="preserve">the shortest and most entertaining introduction to copyright terms</w:t>
-      </w:r>
-      <w:r>
-        <w:t xml:space="preserve"> </w:t>
-      </w:r>
-      <w:r>
-        <w:t xml:space="preserve">in the United States is CGP Grey’s YouTube presentation:</w:t>
-      </w:r>
-      <w:r>
-        <w:t xml:space="preserve"> </w:t>
-      </w:r>
-      <w:hyperlink r:id="rId41">
-        <w:r>
-          <w:rPr>
-            <w:rStyle w:val="Hyperlink"/>
-          </w:rPr>
-          <w:t xml:space="preserve">Forever Less One Day: Meet Copyright!</w:t>
-        </w:r>
-      </w:hyperlink>
-      <w:r>
-        <w:t xml:space="preserve">.</w:t>
-      </w:r>
-      <w:r>
-        <w:t xml:space="preserve"> </w:t>
-      </w:r>
-      <w:r>
-        <w:t xml:space="preserve">We saw it in class. It bears rewatching.</w:t>
-      </w:r>
-    </w:p>
+        <w:t xml:space="preserve">?</w:t>
+      </w:r>
+      <w:r>
+        <w:t xml:space="preserve"> </w:t>
+      </w:r>
+      <w:r>
+        <w:t xml:space="preserve">What about</w:t>
+      </w:r>
+      <w:r>
+        <w:t xml:space="preserve"> </w:t>
+      </w:r>
+      <w:r>
+        <w:t xml:space="preserve">“</w:t>
+      </w:r>
+      <w:r>
+        <w:t xml:space="preserve">bad</w:t>
+      </w:r>
+      <w:r>
+        <w:t xml:space="preserve">”</w:t>
+      </w:r>
+      <w:r>
+        <w:t xml:space="preserve"> </w:t>
+      </w:r>
+      <w:r>
+        <w:t xml:space="preserve">art?</w:t>
+      </w:r>
+      <w:r>
+        <w:t xml:space="preserve"> </w:t>
+      </w:r>
+      <w:r>
+        <w:t xml:space="preserve">What about a few sketches</w:t>
+      </w:r>
+      <w:r>
+        <w:t xml:space="preserve"> </w:t>
+      </w:r>
+      <w:r>
+        <w:t xml:space="preserve">to be used in an advertisement for a circus?</w:t>
+      </w:r>
+      <w:r>
+        <w:t xml:space="preserve"> </w:t>
+      </w:r>
+      <w:r>
+        <w:t xml:space="preserve">Justice Oliver Wendell Holmes addressed the question in 1903.</w:t>
+      </w:r>
+    </w:p>
+    <w:bookmarkStart w:id="47" w:name="X801fac7c0fa4c210909aeeeceb9fb2bebc75a5d"/>
     <w:p>
       <w:pPr>
         <w:pStyle w:val="Heading4"/>
       </w:pPr>
-      <w:bookmarkStart w:id="42" w:name="rights-protected-by-copyright-include"/>
-      <w:r>
-        <w:t xml:space="preserve">Rights Protected by Copyright Include:</w:t>
-      </w:r>
-      <w:bookmarkEnd w:id="42"/>
-    </w:p>
-    <w:p>
-      <w:pPr>
-        <w:pStyle w:val="Compact"/>
-        <w:numPr>
-          <w:numId w:val="1005"/>
-          <w:ilvl w:val="0"/>
-        </w:numPr>
-      </w:pPr>
-      <w:r>
-        <w:t xml:space="preserve">Production of the initial work</w:t>
-      </w:r>
-    </w:p>
-    <w:p>
-      <w:pPr>
-        <w:pStyle w:val="Compact"/>
-        <w:numPr>
-          <w:numId w:val="1005"/>
-          <w:ilvl w:val="0"/>
-        </w:numPr>
-      </w:pPr>
-      <w:r>
-        <w:t xml:space="preserve">Production of derivative works</w:t>
-      </w:r>
-    </w:p>
-    <w:p>
-      <w:pPr>
-        <w:pStyle w:val="Compact"/>
-        <w:numPr>
-          <w:numId w:val="1005"/>
-          <w:ilvl w:val="0"/>
-        </w:numPr>
-      </w:pPr>
-      <w:r>
-        <w:t xml:space="preserve">Distribution of the product by sale or rental</w:t>
-      </w:r>
-    </w:p>
-    <w:p>
-      <w:pPr>
-        <w:pStyle w:val="Compact"/>
-        <w:numPr>
-          <w:numId w:val="1005"/>
-          <w:ilvl w:val="0"/>
-        </w:numPr>
-      </w:pPr>
-      <w:r>
-        <w:t xml:space="preserve">Public performance</w:t>
-      </w:r>
-    </w:p>
-    <w:p>
-      <w:pPr>
-        <w:pStyle w:val="Compact"/>
-        <w:numPr>
-          <w:numId w:val="1005"/>
-          <w:ilvl w:val="0"/>
-        </w:numPr>
-      </w:pPr>
-      <w:r>
-        <w:t xml:space="preserve">Public display</w:t>
-      </w:r>
-    </w:p>
-    <w:p>
-      <w:pPr>
-        <w:pStyle w:val="Heading4"/>
-      </w:pPr>
-      <w:bookmarkStart w:id="43" w:name="who-owns-the-rights"/>
-      <w:r>
-        <w:t xml:space="preserve">Who Owns The Rights?</w:t>
-      </w:r>
-      <w:bookmarkEnd w:id="43"/>
-    </w:p>
-    <w:p>
-      <w:pPr>
-        <w:pStyle w:val="FirstParagraph"/>
-      </w:pPr>
-      <w:r>
-        <w:t xml:space="preserve">Artists invest time, talent, and money to produce intellectual property,</w:t>
-      </w:r>
-      <w:r>
-        <w:t xml:space="preserve"> </w:t>
-      </w:r>
-      <w:r>
-        <w:t xml:space="preserve">which consumers then presumably purchase the right to enjoy.</w:t>
-      </w:r>
-      <w:r>
-        <w:t xml:space="preserve"> </w:t>
-      </w:r>
-      <w:r>
-        <w:t xml:space="preserve">Simply purchasing a copyrighted work (say, a book),</w:t>
-      </w:r>
-      <w:r>
-        <w:t xml:space="preserve"> </w:t>
-      </w:r>
-      <w:r>
-        <w:t xml:space="preserve">however, does not grant the buyer all of the same rights held by the copyright owner.</w:t>
-      </w:r>
-      <w:r>
-        <w:t xml:space="preserve"> </w:t>
-      </w:r>
-      <w:r>
-        <w:t xml:space="preserve">But artists may also wish to share their work under various alternative licensing schemes:</w:t>
-      </w:r>
-    </w:p>
-    <w:p>
-      <w:pPr>
-        <w:pStyle w:val="Compact"/>
-        <w:numPr>
-          <w:numId w:val="1006"/>
-          <w:ilvl w:val="0"/>
-        </w:numPr>
-      </w:pPr>
-      <w:hyperlink r:id="rId44">
-        <w:r>
-          <w:rPr>
-            <w:rStyle w:val="Hyperlink"/>
-          </w:rPr>
-          <w:t xml:space="preserve">Copyleft</w:t>
-        </w:r>
-      </w:hyperlink>
-      <w:r>
-        <w:t xml:space="preserve">,</w:t>
-      </w:r>
-    </w:p>
-    <w:p>
-      <w:pPr>
-        <w:pStyle w:val="Compact"/>
-        <w:numPr>
-          <w:numId w:val="1006"/>
-          <w:ilvl w:val="0"/>
-        </w:numPr>
-      </w:pPr>
-      <w:hyperlink r:id="rId45">
-        <w:r>
-          <w:rPr>
-            <w:rStyle w:val="Hyperlink"/>
-          </w:rPr>
-          <w:t xml:space="preserve">MIT license</w:t>
-        </w:r>
-      </w:hyperlink>
-      <w:r>
-        <w:t xml:space="preserve">,</w:t>
-      </w:r>
-    </w:p>
-    <w:p>
-      <w:pPr>
-        <w:pStyle w:val="Compact"/>
-        <w:numPr>
-          <w:numId w:val="1006"/>
-          <w:ilvl w:val="0"/>
-        </w:numPr>
-      </w:pPr>
-      <w:hyperlink r:id="rId46">
-        <w:r>
-          <w:rPr>
-            <w:rStyle w:val="Hyperlink"/>
-          </w:rPr>
-          <w:t xml:space="preserve">Creative Commons</w:t>
-        </w:r>
-      </w:hyperlink>
-      <w:r>
-        <w:t xml:space="preserve">, and so on. Copyrights may also be transferred.</w:t>
-      </w:r>
-    </w:p>
-    <w:p>
-      <w:pPr>
-        <w:pStyle w:val="FirstParagraph"/>
-      </w:pPr>
-      <w:r>
-        <w:t xml:space="preserve">For instance, I selected an MIT license for the materials you are reading now.</w:t>
-      </w:r>
-      <w:r>
-        <w:t xml:space="preserve"> </w:t>
-      </w:r>
-      <w:r>
-        <w:t xml:space="preserve">Anyone is free to use and copy these materials.</w:t>
-      </w:r>
-    </w:p>
-    <w:p>
-      <w:pPr>
-        <w:pStyle w:val="Heading3"/>
-      </w:pPr>
-      <w:bookmarkStart w:id="47" w:name="copyrightable-works"/>
-      <w:r>
-        <w:t xml:space="preserve">Copyrightable Works</w:t>
-      </w:r>
-      <w:bookmarkEnd w:id="47"/>
-    </w:p>
-    <w:p>
-      <w:pPr>
-        <w:pStyle w:val="FirstParagraph"/>
-      </w:pPr>
-      <w:r>
-        <w:t xml:space="preserve">What is copyrightable?</w:t>
-      </w:r>
-    </w:p>
-    <w:p>
-      <w:pPr>
-        <w:pStyle w:val="BodyText"/>
-      </w:pPr>
-      <w:r>
-        <w:t xml:space="preserve">Copyright protection extends to</w:t>
-      </w:r>
-      <w:r>
-        <w:t xml:space="preserve"> </w:t>
-      </w:r>
-      <w:r>
-        <w:t xml:space="preserve">“</w:t>
-      </w:r>
-      <w:r>
-        <w:t xml:space="preserve">original works of authorship</w:t>
-      </w:r>
-      <w:r>
-        <w:t xml:space="preserve"> </w:t>
-      </w:r>
-      <w:r>
-        <w:t xml:space="preserve">fixed in any tangible medium of expression.</w:t>
-      </w:r>
-      <w:r>
-        <w:t xml:space="preserve">”</w:t>
-      </w:r>
-      <w:r>
-        <w:t xml:space="preserve"> </w:t>
-      </w:r>
-      <w:hyperlink r:id="rId48">
-        <w:r>
-          <w:rPr>
-            <w:rStyle w:val="Hyperlink"/>
-          </w:rPr>
-          <w:t xml:space="preserve">§ 102(a)</w:t>
-        </w:r>
-      </w:hyperlink>
-    </w:p>
-    <w:p>
-      <w:pPr>
-        <w:pStyle w:val="BodyText"/>
-      </w:pPr>
-      <w:r>
-        <w:t xml:space="preserve">All works? Or only</w:t>
-      </w:r>
-      <w:r>
-        <w:t xml:space="preserve"> </w:t>
-      </w:r>
-      <w:r>
-        <w:t xml:space="preserve">“</w:t>
-      </w:r>
-      <w:r>
-        <w:t xml:space="preserve">artistic works</w:t>
-      </w:r>
-      <w:r>
-        <w:t xml:space="preserve">”</w:t>
-      </w:r>
-      <w:r>
-        <w:t xml:space="preserve">?</w:t>
-      </w:r>
-      <w:r>
-        <w:t xml:space="preserve"> </w:t>
-      </w:r>
-      <w:r>
-        <w:t xml:space="preserve">What about</w:t>
-      </w:r>
-      <w:r>
-        <w:t xml:space="preserve"> </w:t>
-      </w:r>
-      <w:r>
-        <w:t xml:space="preserve">“</w:t>
-      </w:r>
-      <w:r>
-        <w:t xml:space="preserve">bad</w:t>
-      </w:r>
-      <w:r>
-        <w:t xml:space="preserve">”</w:t>
-      </w:r>
-      <w:r>
-        <w:t xml:space="preserve"> </w:t>
-      </w:r>
-      <w:r>
-        <w:t xml:space="preserve">art?</w:t>
-      </w:r>
-      <w:r>
-        <w:t xml:space="preserve"> </w:t>
-      </w:r>
-      <w:r>
-        <w:t xml:space="preserve">What about a few sketches</w:t>
-      </w:r>
-      <w:r>
-        <w:t xml:space="preserve"> </w:t>
-      </w:r>
-      <w:r>
-        <w:t xml:space="preserve">to be used in an advertisement for a circus?</w:t>
-      </w:r>
-      <w:r>
-        <w:t xml:space="preserve"> </w:t>
-      </w:r>
-      <w:r>
-        <w:t xml:space="preserve">Justice Oliver Wendell Holmes addressed the question in 1903.</w:t>
-      </w:r>
-    </w:p>
-    <w:p>
-      <w:pPr>
-        <w:pStyle w:val="Heading4"/>
-      </w:pPr>
-      <w:bookmarkStart w:id="49" w:name="X801fac7c0fa4c210909aeeeceb9fb2bebc75a5d"/>
       <w:r>
         <w:rPr>
           <w:i/>
@@ -2192,7 +2183,6 @@
       <w:r>
         <w:t xml:space="preserve">(Sct. 1903)</w:t>
       </w:r>
-      <w:bookmarkEnd w:id="49"/>
     </w:p>
     <w:p>
       <w:pPr>
@@ -2298,7 +2288,7 @@
       <w:pPr>
         <w:pStyle w:val="BodyText"/>
       </w:pPr>
-      <w:hyperlink r:id="rId50">
+      <w:hyperlink r:id="rId46">
         <w:r>
           <w:rPr>
             <w:rStyle w:val="Hyperlink"/>
@@ -2380,11 +2370,12 @@
         <w:t xml:space="preserve">in an intellectual product to merit copyright protection.</w:t>
       </w:r>
     </w:p>
+    <w:bookmarkEnd w:id="47"/>
+    <w:bookmarkStart w:id="50" w:name="X5821a7eb3d8484329b5f00b88b3669a0cbf2965"/>
     <w:p>
       <w:pPr>
         <w:pStyle w:val="Heading4"/>
       </w:pPr>
-      <w:bookmarkStart w:id="51" w:name="X5821a7eb3d8484329b5f00b88b3669a0cbf2965"/>
       <w:r>
         <w:t xml:space="preserve">Copyright Protects</w:t>
       </w:r>
@@ -2400,7 +2391,6 @@
       <w:r>
         <w:t xml:space="preserve">”</w:t>
       </w:r>
-      <w:bookmarkEnd w:id="51"/>
     </w:p>
     <w:p>
       <w:pPr>
@@ -2436,11 +2426,11 @@
       <w:r>
         <w:t xml:space="preserve"> </w:t>
       </w:r>
-      <w:hyperlink r:id="rId52">
-        <w:r>
-          <w:rPr>
+      <w:hyperlink r:id="rId48">
+        <w:r>
+          <w:rPr>
+            <w:rStyle w:val="Hyperlink"/>
             <w:i/>
-            <w:rStyle w:val="Hyperlink"/>
           </w:rPr>
           <w:t xml:space="preserve">Feist Publications v Rural Telephone Service</w:t>
         </w:r>
@@ -2568,17 +2558,17 @@
     </w:p>
     <w:p>
       <w:pPr>
+        <w:numPr>
+          <w:ilvl w:val="0"/>
+          <w:numId w:val="1007"/>
+        </w:numPr>
         <w:pStyle w:val="Compact"/>
-        <w:numPr>
-          <w:numId w:val="1007"/>
-          <w:ilvl w:val="0"/>
-        </w:numPr>
-      </w:pPr>
-      <w:hyperlink r:id="rId53">
-        <w:r>
-          <w:rPr>
+      </w:pPr>
+      <w:hyperlink r:id="rId49">
+        <w:r>
+          <w:rPr>
+            <w:rStyle w:val="Hyperlink"/>
             <w:i/>
-            <w:rStyle w:val="Hyperlink"/>
           </w:rPr>
           <w:t xml:space="preserve">Nimmer on Copyright</w:t>
         </w:r>
@@ -2587,11 +2577,12 @@
         <w:t xml:space="preserve">.</w:t>
       </w:r>
     </w:p>
+    <w:bookmarkEnd w:id="50"/>
+    <w:bookmarkStart w:id="53" w:name="Xdc980f2cdaf1eecd5c68388bcef522f942dd8a3"/>
     <w:p>
       <w:pPr>
         <w:pStyle w:val="Heading4"/>
       </w:pPr>
-      <w:bookmarkStart w:id="54" w:name="Xdc980f2cdaf1eecd5c68388bcef522f942dd8a3"/>
       <w:r>
         <w:t xml:space="preserve">Enough Original Content to Constitute</w:t>
       </w:r>
@@ -2607,7 +2598,6 @@
       <w:r>
         <w:t xml:space="preserve">”</w:t>
       </w:r>
-      <w:bookmarkEnd w:id="54"/>
     </w:p>
     <w:p>
       <w:pPr>
@@ -2717,7 +2707,7 @@
       <w:r>
         <w:t xml:space="preserve"> </w:t>
       </w:r>
-      <w:hyperlink r:id="rId55">
+      <w:hyperlink r:id="rId51">
         <w:r>
           <w:rPr>
             <w:rStyle w:val="Hyperlink"/>
@@ -2810,11 +2800,11 @@
       <w:r>
         <w:t xml:space="preserve"> </w:t>
       </w:r>
-      <w:hyperlink r:id="rId52">
-        <w:r>
-          <w:rPr>
+      <w:hyperlink r:id="rId48">
+        <w:r>
+          <w:rPr>
+            <w:rStyle w:val="Hyperlink"/>
             <w:i/>
-            <w:rStyle w:val="Hyperlink"/>
           </w:rPr>
           <w:t xml:space="preserve">Feist v. Rural</w:t>
         </w:r>
@@ -2976,11 +2966,11 @@
       <w:r>
         <w:t xml:space="preserve"> </w:t>
       </w:r>
-      <w:hyperlink r:id="rId56">
-        <w:r>
-          <w:rPr>
+      <w:hyperlink r:id="rId52">
+        <w:r>
+          <w:rPr>
+            <w:rStyle w:val="Hyperlink"/>
             <w:i/>
-            <w:rStyle w:val="Hyperlink"/>
           </w:rPr>
           <w:t xml:space="preserve">Close Encounters Of The Third Kind</w:t>
         </w:r>
@@ -3001,15 +2991,16 @@
         <w:t xml:space="preserve">.</w:t>
       </w:r>
     </w:p>
+    <w:bookmarkEnd w:id="53"/>
+    <w:bookmarkEnd w:id="54"/>
+    <w:bookmarkStart w:id="64" w:name="fixation"/>
     <w:p>
       <w:pPr>
         <w:pStyle w:val="Heading3"/>
       </w:pPr>
-      <w:bookmarkStart w:id="57" w:name="fixation"/>
       <w:r>
         <w:t xml:space="preserve">Fixation</w:t>
       </w:r>
-      <w:bookmarkEnd w:id="57"/>
     </w:p>
     <w:p>
       <w:pPr>
@@ -3039,7 +3030,7 @@
       <w:r>
         <w:t xml:space="preserve"> </w:t>
       </w:r>
-      <w:hyperlink r:id="rId48">
+      <w:hyperlink r:id="rId45">
         <w:r>
           <w:rPr>
             <w:rStyle w:val="Hyperlink"/>
@@ -3100,7 +3091,7 @@
       <w:r>
         <w:t xml:space="preserve"> </w:t>
       </w:r>
-      <w:hyperlink r:id="rId58">
+      <w:hyperlink r:id="rId55">
         <w:r>
           <w:rPr>
             <w:rStyle w:val="Hyperlink"/>
@@ -3109,11 +3100,11 @@
         </w:r>
       </w:hyperlink>
     </w:p>
+    <w:bookmarkStart w:id="57" w:name="horgan-v-macmillan-2d-cir.-1986"/>
     <w:p>
       <w:pPr>
         <w:pStyle w:val="Heading4"/>
       </w:pPr>
-      <w:bookmarkStart w:id="59" w:name="horgan-v-macmillan-2d-cir.-1986"/>
       <w:r>
         <w:rPr>
           <w:i/>
@@ -3126,17 +3117,16 @@
       <w:r>
         <w:t xml:space="preserve">(2d Cir. 1986)</w:t>
       </w:r>
-      <w:bookmarkEnd w:id="59"/>
-    </w:p>
-    <w:p>
-      <w:pPr>
+    </w:p>
+    <w:p>
+      <w:pPr>
+        <w:numPr>
+          <w:ilvl w:val="0"/>
+          <w:numId w:val="1008"/>
+        </w:numPr>
         <w:pStyle w:val="Compact"/>
-        <w:numPr>
-          <w:numId w:val="1008"/>
-          <w:ilvl w:val="0"/>
-        </w:numPr>
-      </w:pPr>
-      <w:hyperlink r:id="rId60">
+      </w:pPr>
+      <w:hyperlink r:id="rId56">
         <w:r>
           <w:rPr>
             <w:rStyle w:val="Hyperlink"/>
@@ -3267,15 +3257,15 @@
         <w:t xml:space="preserve">The case settled before trial.</w:t>
       </w:r>
     </w:p>
+    <w:bookmarkEnd w:id="57"/>
+    <w:bookmarkStart w:id="60" w:name="what-about-tattoos"/>
     <w:p>
       <w:pPr>
         <w:pStyle w:val="Heading4"/>
       </w:pPr>
-      <w:bookmarkStart w:id="61" w:name="what-about-tattoos"/>
       <w:r>
         <w:t xml:space="preserve">What About Tattoos?</w:t>
       </w:r>
-      <w:bookmarkEnd w:id="61"/>
     </w:p>
     <w:p>
       <w:pPr>
@@ -3289,7 +3279,7 @@
       <w:pPr>
         <w:pStyle w:val="BodyText"/>
       </w:pPr>
-      <w:hyperlink r:id="rId62">
+      <w:hyperlink r:id="rId58">
         <w:r>
           <w:rPr>
             <w:rStyle w:val="Hyperlink"/>
@@ -3325,7 +3315,7 @@
       <w:pPr>
         <w:pStyle w:val="BodyText"/>
       </w:pPr>
-      <w:hyperlink r:id="rId63">
+      <w:hyperlink r:id="rId59">
         <w:r>
           <w:rPr>
             <w:rStyle w:val="Hyperlink"/>
@@ -3370,15 +3360,15 @@
         </w:r>
       </w:hyperlink>
     </w:p>
+    <w:bookmarkEnd w:id="60"/>
+    <w:bookmarkStart w:id="63" w:name="fortnite-dance-moves-litigation"/>
     <w:p>
       <w:pPr>
         <w:pStyle w:val="Heading4"/>
       </w:pPr>
-      <w:bookmarkStart w:id="64" w:name="fortnite-dance-moves-litigation"/>
       <w:r>
         <w:t xml:space="preserve">Fortnite Dance Moves Litigation</w:t>
       </w:r>
-      <w:bookmarkEnd w:id="64"/>
     </w:p>
     <w:p>
       <w:pPr>
@@ -3442,93 +3432,93 @@
     </w:p>
     <w:p>
       <w:pPr>
+        <w:numPr>
+          <w:ilvl w:val="0"/>
+          <w:numId w:val="1009"/>
+        </w:numPr>
         <w:pStyle w:val="Compact"/>
+      </w:pPr>
+      <w:hyperlink r:id="rId61">
+        <w:r>
+          <w:rPr>
+            <w:rStyle w:val="Hyperlink"/>
+          </w:rPr>
+          <w:t xml:space="preserve">A Real-World Battle Over Dancing Avatars: Did Fortnite Steal the Floss?</w:t>
+        </w:r>
+      </w:hyperlink>
+    </w:p>
+    <w:p>
+      <w:pPr>
         <w:numPr>
+          <w:ilvl w:val="0"/>
           <w:numId w:val="1009"/>
-          <w:ilvl w:val="0"/>
         </w:numPr>
-      </w:pPr>
-      <w:hyperlink r:id="rId65">
-        <w:r>
-          <w:rPr>
-            <w:rStyle w:val="Hyperlink"/>
-          </w:rPr>
-          <w:t xml:space="preserve">A Real-World Battle Over Dancing Avatars: Did Fortnite Steal the Floss?</w:t>
+        <w:pStyle w:val="Compact"/>
+      </w:pPr>
+      <w:hyperlink r:id="rId62">
+        <w:r>
+          <w:rPr>
+            <w:rStyle w:val="Hyperlink"/>
+          </w:rPr>
+          <w:t xml:space="preserve">Fresh Prince Star Alfonso Ribeiro Accuses Fortnite Creators of Stealing His</w:t>
+        </w:r>
+        <w:r>
+          <w:rPr>
+            <w:rStyle w:val="Hyperlink"/>
+          </w:rPr>
+          <w:t xml:space="preserve"> </w:t>
+        </w:r>
+        <w:r>
+          <w:rPr>
+            <w:rStyle w:val="Hyperlink"/>
+          </w:rPr>
+          <w:t xml:space="preserve">‘</w:t>
+        </w:r>
+        <w:r>
+          <w:rPr>
+            <w:rStyle w:val="Hyperlink"/>
+          </w:rPr>
+          <w:t xml:space="preserve">Carlton</w:t>
+        </w:r>
+        <w:r>
+          <w:rPr>
+            <w:rStyle w:val="Hyperlink"/>
+          </w:rPr>
+          <w:t xml:space="preserve">’</w:t>
+        </w:r>
+        <w:r>
+          <w:rPr>
+            <w:rStyle w:val="Hyperlink"/>
+          </w:rPr>
+          <w:t xml:space="preserve"> </w:t>
+        </w:r>
+        <w:r>
+          <w:rPr>
+            <w:rStyle w:val="Hyperlink"/>
+          </w:rPr>
+          <w:t xml:space="preserve">Dance</w:t>
         </w:r>
       </w:hyperlink>
     </w:p>
-    <w:p>
-      <w:pPr>
-        <w:pStyle w:val="Compact"/>
-        <w:numPr>
-          <w:numId w:val="1009"/>
-          <w:ilvl w:val="0"/>
-        </w:numPr>
-      </w:pPr>
-      <w:hyperlink r:id="rId66">
-        <w:r>
-          <w:rPr>
-            <w:rStyle w:val="Hyperlink"/>
-          </w:rPr>
-          <w:t xml:space="preserve">Fresh Prince Star Alfonso Ribeiro Accuses Fortnite Creators of Stealing His</w:t>
-        </w:r>
-        <w:r>
-          <w:rPr>
-            <w:rStyle w:val="Hyperlink"/>
-          </w:rPr>
-          <w:t xml:space="preserve"> </w:t>
-        </w:r>
-        <w:r>
-          <w:rPr>
-            <w:rStyle w:val="Hyperlink"/>
-          </w:rPr>
-          <w:t xml:space="preserve">‘</w:t>
-        </w:r>
-        <w:r>
-          <w:rPr>
-            <w:rStyle w:val="Hyperlink"/>
-          </w:rPr>
-          <w:t xml:space="preserve">Carlton</w:t>
-        </w:r>
-        <w:r>
-          <w:rPr>
-            <w:rStyle w:val="Hyperlink"/>
-          </w:rPr>
-          <w:t xml:space="preserve">’</w:t>
-        </w:r>
-        <w:r>
-          <w:rPr>
-            <w:rStyle w:val="Hyperlink"/>
-          </w:rPr>
-          <w:t xml:space="preserve"> </w:t>
-        </w:r>
-        <w:r>
-          <w:rPr>
-            <w:rStyle w:val="Hyperlink"/>
-          </w:rPr>
-          <w:t xml:space="preserve">Dance</w:t>
-        </w:r>
-      </w:hyperlink>
-    </w:p>
+    <w:bookmarkEnd w:id="63"/>
+    <w:bookmarkEnd w:id="64"/>
+    <w:bookmarkStart w:id="67" w:name="what-doesnt-copyright-protect"/>
     <w:p>
       <w:pPr>
         <w:pStyle w:val="Heading3"/>
       </w:pPr>
-      <w:bookmarkStart w:id="67" w:name="what-doesnt-copyright-protect"/>
       <w:r>
         <w:t xml:space="preserve">What Doesn’t Copyright Protect?</w:t>
       </w:r>
-      <w:bookmarkEnd w:id="67"/>
-    </w:p>
+    </w:p>
+    <w:bookmarkStart w:id="65" w:name="ideas"/>
     <w:p>
       <w:pPr>
         <w:pStyle w:val="Heading4"/>
       </w:pPr>
-      <w:bookmarkStart w:id="68" w:name="ideas"/>
       <w:r>
         <w:t xml:space="preserve">Ideas</w:t>
       </w:r>
-      <w:bookmarkEnd w:id="68"/>
     </w:p>
     <w:p>
       <w:pPr>
@@ -3567,7 +3557,7 @@
       <w:r>
         <w:t xml:space="preserve"> </w:t>
       </w:r>
-      <w:hyperlink r:id="rId48">
+      <w:hyperlink r:id="rId45">
         <w:r>
           <w:rPr>
             <w:rStyle w:val="Hyperlink"/>
@@ -3636,15 +3626,15 @@
         <w:t xml:space="preserve">expressed.</w:t>
       </w:r>
     </w:p>
+    <w:bookmarkEnd w:id="65"/>
+    <w:bookmarkStart w:id="66" w:name="research"/>
     <w:p>
       <w:pPr>
         <w:pStyle w:val="Heading4"/>
       </w:pPr>
-      <w:bookmarkStart w:id="69" w:name="research"/>
       <w:r>
         <w:t xml:space="preserve">Research</w:t>
       </w:r>
-      <w:bookmarkEnd w:id="69"/>
     </w:p>
     <w:p>
       <w:pPr>
@@ -3654,78 +3644,79 @@
         <w:t xml:space="preserve">The copyright laws do not protect research.</w:t>
       </w:r>
     </w:p>
+    <w:bookmarkEnd w:id="66"/>
+    <w:bookmarkEnd w:id="67"/>
+    <w:bookmarkEnd w:id="68"/>
+    <w:bookmarkStart w:id="95" w:name="miller-v.-universal-city-studios-inc."/>
     <w:p>
       <w:pPr>
         <w:pStyle w:val="Heading2"/>
       </w:pPr>
-      <w:bookmarkStart w:id="70" w:name="miller-v.-universal-city-studios-inc."/>
       <w:r>
         <w:rPr>
           <w:i/>
         </w:rPr>
         <w:t xml:space="preserve">Miller v. Universal City Studios, Inc.</w:t>
       </w:r>
-      <w:bookmarkEnd w:id="70"/>
-    </w:p>
+    </w:p>
+    <w:bookmarkStart w:id="71" w:name="court-of-appeals-5th-circuit-1981"/>
     <w:p>
       <w:pPr>
         <w:pStyle w:val="Heading6"/>
       </w:pPr>
-      <w:bookmarkStart w:id="71" w:name="court-of-appeals-5th-circuit-1981"/>
       <w:r>
         <w:t xml:space="preserve">Court of Appeals, 5th Circuit 1981</w:t>
       </w:r>
-      <w:bookmarkEnd w:id="71"/>
-    </w:p>
-    <w:p>
-      <w:pPr>
+    </w:p>
+    <w:p>
+      <w:pPr>
+        <w:numPr>
+          <w:ilvl w:val="0"/>
+          <w:numId w:val="1010"/>
+        </w:numPr>
         <w:pStyle w:val="Compact"/>
+      </w:pPr>
+      <w:hyperlink r:id="rId69">
+        <w:r>
+          <w:rPr>
+            <w:rStyle w:val="Hyperlink"/>
+          </w:rPr>
+          <w:t xml:space="preserve">Case on Google Scholar</w:t>
+        </w:r>
+      </w:hyperlink>
+      <w:r>
+        <w:t xml:space="preserve">.</w:t>
+      </w:r>
+    </w:p>
+    <w:p>
+      <w:pPr>
         <w:numPr>
+          <w:ilvl w:val="0"/>
           <w:numId w:val="1010"/>
-          <w:ilvl w:val="0"/>
         </w:numPr>
-      </w:pPr>
-      <w:hyperlink r:id="rId72">
-        <w:r>
-          <w:rPr>
-            <w:rStyle w:val="Hyperlink"/>
-          </w:rPr>
-          <w:t xml:space="preserve">Case on Google Scholar</w:t>
+        <w:pStyle w:val="Compact"/>
+      </w:pPr>
+      <w:hyperlink r:id="rId70">
+        <w:r>
+          <w:rPr>
+            <w:rStyle w:val="Hyperlink"/>
+          </w:rPr>
+          <w:t xml:space="preserve">Wikipedia</w:t>
         </w:r>
       </w:hyperlink>
       <w:r>
         <w:t xml:space="preserve">.</w:t>
       </w:r>
     </w:p>
-    <w:p>
-      <w:pPr>
-        <w:pStyle w:val="Compact"/>
-        <w:numPr>
-          <w:numId w:val="1010"/>
-          <w:ilvl w:val="0"/>
-        </w:numPr>
-      </w:pPr>
-      <w:hyperlink r:id="rId73">
-        <w:r>
-          <w:rPr>
-            <w:rStyle w:val="Hyperlink"/>
-          </w:rPr>
-          <w:t xml:space="preserve">Wikipedia</w:t>
-        </w:r>
-      </w:hyperlink>
-      <w:r>
-        <w:t xml:space="preserve">.</w:t>
-      </w:r>
-    </w:p>
+    <w:bookmarkEnd w:id="71"/>
+    <w:bookmarkStart w:id="72" w:name="facts"/>
     <w:p>
       <w:pPr>
         <w:pStyle w:val="Heading3"/>
       </w:pPr>
-      <w:bookmarkStart w:id="74" w:name="facts"/>
       <w:r>
         <w:t xml:space="preserve">Facts</w:t>
       </w:r>
-      <w:bookmarkEnd w:id="74"/>
     </w:p>
     <w:p>
       <w:pPr>
@@ -3927,15 +3918,15 @@
         <w:t xml:space="preserve">”</w:t>
       </w:r>
     </w:p>
+    <w:bookmarkEnd w:id="72"/>
+    <w:bookmarkStart w:id="79" w:name="is-research-copyrightable"/>
     <w:p>
       <w:pPr>
         <w:pStyle w:val="Heading3"/>
       </w:pPr>
-      <w:bookmarkStart w:id="75" w:name="is-research-copyrightable"/>
       <w:r>
         <w:t xml:space="preserve">Is Research Copyrightable?</w:t>
       </w:r>
-      <w:bookmarkEnd w:id="75"/>
     </w:p>
     <w:p>
       <w:pPr>
@@ -4426,11 +4417,11 @@
       <w:r>
         <w:t xml:space="preserve"> </w:t>
       </w:r>
-      <w:hyperlink r:id="rId76">
-        <w:r>
-          <w:rPr>
+      <w:hyperlink r:id="rId73">
+        <w:r>
+          <w:rPr>
+            <w:rStyle w:val="Hyperlink"/>
             <w:i/>
-            <w:rStyle w:val="Hyperlink"/>
           </w:rPr>
           <w:t xml:space="preserve">International News Service v. The Associated Press,</w:t>
         </w:r>
@@ -4568,25 +4559,25 @@
       <w:r>
         <w:t xml:space="preserve"> </w:t>
       </w:r>
-      <w:hyperlink r:id="rId77">
-        <w:r>
-          <w:rPr>
+      <w:hyperlink r:id="rId74">
+        <w:r>
+          <w:rPr>
+            <w:rStyle w:val="Hyperlink"/>
             <w:i/>
-            <w:rStyle w:val="Hyperlink"/>
           </w:rPr>
           <w:t xml:space="preserve">Toksvig v. Bruce</w:t>
         </w:r>
         <w:r>
           <w:rPr>
+            <w:rStyle w:val="Hyperlink"/>
             <w:i/>
-            <w:rStyle w:val="Hyperlink"/>
           </w:rPr>
           <w:t xml:space="preserve"> </w:t>
         </w:r>
         <w:r>
           <w:rPr>
+            <w:rStyle w:val="Hyperlink"/>
             <w:i/>
-            <w:rStyle w:val="Hyperlink"/>
           </w:rPr>
           <w:t xml:space="preserve">Publishing Co.,</w:t>
         </w:r>
@@ -4666,7 +4657,7 @@
       <w:r>
         <w:t xml:space="preserve"> </w:t>
       </w:r>
-      <w:hyperlink r:id="rId78">
+      <w:hyperlink r:id="rId75">
         <w:r>
           <w:rPr>
             <w:rStyle w:val="Hyperlink"/>
@@ -4775,11 +4766,11 @@
       <w:r>
         <w:t xml:space="preserve"> </w:t>
       </w:r>
-      <w:hyperlink r:id="rId79">
-        <w:r>
-          <w:rPr>
+      <w:hyperlink r:id="rId76">
+        <w:r>
+          <w:rPr>
+            <w:rStyle w:val="Hyperlink"/>
             <w:i/>
-            <w:rStyle w:val="Hyperlink"/>
           </w:rPr>
           <w:t xml:space="preserve">Rosemont Enterprises, Inc. v. Random House, Inc.,</w:t>
         </w:r>
@@ -4958,11 +4949,11 @@
       <w:pPr>
         <w:pStyle w:val="FirstParagraph"/>
       </w:pPr>
-      <w:hyperlink r:id="rId79">
-        <w:r>
-          <w:rPr>
+      <w:hyperlink r:id="rId76">
+        <w:r>
+          <w:rPr>
+            <w:rStyle w:val="Hyperlink"/>
             <w:i/>
-            <w:rStyle w:val="Hyperlink"/>
           </w:rPr>
           <w:t xml:space="preserve">Rosemont</w:t>
         </w:r>
@@ -4987,11 +4978,11 @@
       <w:r>
         <w:t xml:space="preserve"> </w:t>
       </w:r>
-      <w:hyperlink r:id="rId80">
-        <w:r>
-          <w:rPr>
+      <w:hyperlink r:id="rId77">
+        <w:r>
+          <w:rPr>
+            <w:rStyle w:val="Hyperlink"/>
             <w:i/>
-            <w:rStyle w:val="Hyperlink"/>
           </w:rPr>
           <w:t xml:space="preserve">Hoehling v. Universal City Studios, Inc.,</w:t>
         </w:r>
@@ -5229,11 +5220,11 @@
       <w:r>
         <w:t xml:space="preserve"> </w:t>
       </w:r>
-      <w:hyperlink r:id="rId80">
-        <w:r>
-          <w:rPr>
+      <w:hyperlink r:id="rId77">
+        <w:r>
+          <w:rPr>
+            <w:rStyle w:val="Hyperlink"/>
             <w:i/>
-            <w:rStyle w:val="Hyperlink"/>
           </w:rPr>
           <w:t xml:space="preserve">Hoehling</w:t>
         </w:r>
@@ -5492,11 +5483,11 @@
       <w:r>
         <w:t xml:space="preserve"> </w:t>
       </w:r>
-      <w:hyperlink r:id="rId80">
-        <w:r>
-          <w:rPr>
+      <w:hyperlink r:id="rId77">
+        <w:r>
+          <w:rPr>
+            <w:rStyle w:val="Hyperlink"/>
             <w:i/>
-            <w:rStyle w:val="Hyperlink"/>
           </w:rPr>
           <w:t xml:space="preserve">Hoehling</w:t>
         </w:r>
@@ -5762,11 +5753,11 @@
       <w:r>
         <w:t xml:space="preserve"> </w:t>
       </w:r>
-      <w:hyperlink r:id="rId81">
-        <w:r>
-          <w:rPr>
+      <w:hyperlink r:id="rId78">
+        <w:r>
+          <w:rPr>
+            <w:rStyle w:val="Hyperlink"/>
             <w:i/>
-            <w:rStyle w:val="Hyperlink"/>
           </w:rPr>
           <w:t xml:space="preserve">McCullough v. Beech Aircraft Corp.,</w:t>
         </w:r>
@@ -5833,11 +5824,12 @@
         <w:t xml:space="preserve">REVERSED AND REMANDED.</w:t>
       </w:r>
     </w:p>
+    <w:bookmarkEnd w:id="79"/>
+    <w:bookmarkStart w:id="80" w:name="notes-on-miller-v.-universal"/>
     <w:p>
       <w:pPr>
         <w:pStyle w:val="Heading3"/>
       </w:pPr>
-      <w:bookmarkStart w:id="82" w:name="notes-on-miller-v.-universal"/>
       <w:r>
         <w:t xml:space="preserve">Notes On</w:t>
       </w:r>
@@ -5850,7 +5842,6 @@
         </w:rPr>
         <w:t xml:space="preserve">Miller v. Universal</w:t>
       </w:r>
-      <w:bookmarkEnd w:id="82"/>
     </w:p>
     <w:p>
       <w:pPr>
@@ -5939,15 +5930,15 @@
         <w:t xml:space="preserve">”</w:t>
       </w:r>
     </w:p>
+    <w:bookmarkEnd w:id="80"/>
+    <w:bookmarkStart w:id="82" w:name="scènes-à-faire"/>
     <w:p>
       <w:pPr>
         <w:pStyle w:val="Heading3"/>
       </w:pPr>
-      <w:bookmarkStart w:id="83" w:name="scènes-à-faire"/>
       <w:r>
         <w:t xml:space="preserve">Scènes-À-Faire</w:t>
       </w:r>
-      <w:bookmarkEnd w:id="83"/>
     </w:p>
     <w:p>
       <w:pPr>
@@ -5959,7 +5950,7 @@
       <w:r>
         <w:t xml:space="preserve"> </w:t>
       </w:r>
-      <w:hyperlink r:id="rId84">
+      <w:hyperlink r:id="rId81">
         <w:r>
           <w:rPr>
             <w:rStyle w:val="Hyperlink"/>
@@ -6179,15 +6170,15 @@
         <w:t xml:space="preserve">original.</w:t>
       </w:r>
     </w:p>
+    <w:bookmarkEnd w:id="82"/>
+    <w:bookmarkStart w:id="85" w:name="names-titles-short-phrases-expressions"/>
     <w:p>
       <w:pPr>
         <w:pStyle w:val="Heading3"/>
       </w:pPr>
-      <w:bookmarkStart w:id="85" w:name="names-titles-short-phrases-expressions"/>
       <w:r>
         <w:t xml:space="preserve">Names, Titles, Short Phrases, Expressions</w:t>
       </w:r>
-      <w:bookmarkEnd w:id="85"/>
     </w:p>
     <w:p>
       <w:pPr>
@@ -6235,244 +6226,238 @@
     </w:p>
     <w:p>
       <w:pPr>
+        <w:numPr>
+          <w:ilvl w:val="0"/>
+          <w:numId w:val="1011"/>
+        </w:numPr>
         <w:pStyle w:val="Compact"/>
-        <w:pStyle w:val="BlockText"/>
+      </w:pPr>
+      <w:r>
+        <w:t xml:space="preserve">Names of products or services;</w:t>
+      </w:r>
+    </w:p>
+    <w:p>
+      <w:pPr>
         <w:numPr>
+          <w:ilvl w:val="0"/>
           <w:numId w:val="1011"/>
+        </w:numPr>
+        <w:pStyle w:val="Compact"/>
+      </w:pPr>
+      <w:r>
+        <w:t xml:space="preserve">Names of businesses, organizations, or groups (including the names of performing groups);</w:t>
+      </w:r>
+    </w:p>
+    <w:p>
+      <w:pPr>
+        <w:numPr>
           <w:ilvl w:val="0"/>
+          <w:numId w:val="1011"/>
         </w:numPr>
-      </w:pPr>
-      <w:r>
-        <w:t xml:space="preserve">Names of products or services;</w:t>
-      </w:r>
-    </w:p>
-    <w:p>
-      <w:pPr>
         <w:pStyle w:val="Compact"/>
-        <w:pStyle w:val="BlockText"/>
+      </w:pPr>
+      <w:r>
+        <w:t xml:space="preserve">Pseudonyms of individuals (including pen or stage names);</w:t>
+      </w:r>
+    </w:p>
+    <w:p>
+      <w:pPr>
         <w:numPr>
+          <w:ilvl w:val="0"/>
           <w:numId w:val="1011"/>
+        </w:numPr>
+        <w:pStyle w:val="Compact"/>
+      </w:pPr>
+      <w:r>
+        <w:t xml:space="preserve">Titles of works</w:t>
+      </w:r>
+    </w:p>
+    <w:p>
+      <w:pPr>
+        <w:numPr>
           <w:ilvl w:val="0"/>
+          <w:numId w:val="1011"/>
         </w:numPr>
-      </w:pPr>
-      <w:r>
-        <w:t xml:space="preserve">Names of businesses, organizations, or groups (including the names of performing groups);</w:t>
-      </w:r>
-    </w:p>
-    <w:p>
-      <w:pPr>
         <w:pStyle w:val="Compact"/>
-        <w:pStyle w:val="BlockText"/>
+      </w:pPr>
+      <w:r>
+        <w:t xml:space="preserve">Catchwords, catchphrases, mottoes, slogans, or short advertising expressions</w:t>
+      </w:r>
+    </w:p>
+    <w:p>
+      <w:pPr>
         <w:numPr>
+          <w:ilvl w:val="0"/>
           <w:numId w:val="1011"/>
+        </w:numPr>
+        <w:pStyle w:val="Compact"/>
+      </w:pPr>
+      <w:r>
+        <w:t xml:space="preserve">Listings of ingredients, as in recipes, labels, or formulas. When a recipe or formula is accompanied by an explanation or directions, the text directions may be copyrightable, but the recipe or formula itself remains uncopyrightable.</w:t>
+      </w:r>
+    </w:p>
+    <w:p>
+      <w:pPr>
+        <w:numPr>
           <w:ilvl w:val="0"/>
+          <w:numId w:val="1012"/>
         </w:numPr>
-      </w:pPr>
-      <w:r>
-        <w:t xml:space="preserve">Pseudonyms of individuals (including pen or stage names);</w:t>
-      </w:r>
-    </w:p>
-    <w:p>
-      <w:pPr>
         <w:pStyle w:val="Compact"/>
-        <w:pStyle w:val="BlockText"/>
+      </w:pPr>
+      <w:hyperlink r:id="rId83">
+        <w:r>
+          <w:rPr>
+            <w:rStyle w:val="Hyperlink"/>
+          </w:rPr>
+          <w:t xml:space="preserve">Circular 34: Copyright Protection Not Available for Names, Titles, or Short Phrases</w:t>
+        </w:r>
+      </w:hyperlink>
+    </w:p>
+    <w:p>
+      <w:pPr>
         <w:numPr>
-          <w:numId w:val="1011"/>
           <w:ilvl w:val="0"/>
+          <w:numId w:val="1012"/>
         </w:numPr>
-      </w:pPr>
-      <w:r>
-        <w:t xml:space="preserve">Titles of works</w:t>
-      </w:r>
-    </w:p>
-    <w:p>
-      <w:pPr>
         <w:pStyle w:val="Compact"/>
-        <w:pStyle w:val="BlockText"/>
+      </w:pPr>
+      <w:hyperlink r:id="rId84">
+        <w:r>
+          <w:rPr>
+            <w:rStyle w:val="Hyperlink"/>
+          </w:rPr>
+          <w:t xml:space="preserve">Taylor Swift Shakes Off Copyright Lawsuit</w:t>
+        </w:r>
+      </w:hyperlink>
+      <w:r>
+        <w:t xml:space="preserve">:</w:t>
+      </w:r>
+      <w:r>
+        <w:t xml:space="preserve"> </w:t>
+      </w:r>
+      <w:r>
+        <w:t xml:space="preserve">“</w:t>
+      </w:r>
+      <w:r>
+        <w:t xml:space="preserve">The linchpin of this entire case is thus whether or not the lyrics</w:t>
+      </w:r>
+      <w:r>
+        <w:t xml:space="preserve"> </w:t>
+      </w:r>
+      <w:r>
+        <w:t xml:space="preserve">‘</w:t>
+      </w:r>
+      <w:r>
+        <w:t xml:space="preserve">Playas, they gonna play / And haters, they gonna hate</w:t>
+      </w:r>
+      <w:r>
+        <w:t xml:space="preserve">’</w:t>
+      </w:r>
+      <w:r>
+        <w:t xml:space="preserve"> </w:t>
+      </w:r>
+      <w:r>
+        <w:t xml:space="preserve">are eligible for protection under the Copyright Act,</w:t>
+      </w:r>
+      <w:r>
+        <w:t xml:space="preserve">”</w:t>
+      </w:r>
+      <w:r>
+        <w:t xml:space="preserve"> </w:t>
+      </w:r>
+      <w:r>
+        <w:t xml:space="preserve">he writes.</w:t>
+      </w:r>
+      <w:r>
+        <w:t xml:space="preserve"> </w:t>
+      </w:r>
+      <w:r>
+        <w:t xml:space="preserve">“</w:t>
+      </w:r>
+      <w:r>
+        <w:t xml:space="preserve">By 2001, American popular culture was heavily steeped in the concepts of players, haters, and player haters. The concept of actors acting in accordance with their essential nature is not at all creative; it is banal.</w:t>
+      </w:r>
+      <w:r>
+        <w:t xml:space="preserve">”</w:t>
+      </w:r>
+    </w:p>
+    <w:p>
+      <w:pPr>
+        <w:pStyle w:val="FirstParagraph"/>
+      </w:pPr>
+      <w:r>
+        <w:t xml:space="preserve">There may be some remedy under the laws of trademark or unfair competition for the use of business and product names created by another without their permission, but this does not fall under the purview of copyright.</w:t>
+      </w:r>
+    </w:p>
+    <w:bookmarkEnd w:id="85"/>
+    <w:bookmarkStart w:id="88" w:name="characters"/>
+    <w:p>
+      <w:pPr>
+        <w:pStyle w:val="Heading3"/>
+      </w:pPr>
+      <w:r>
+        <w:t xml:space="preserve">Characters</w:t>
+      </w:r>
+    </w:p>
+    <w:p>
+      <w:pPr>
+        <w:pStyle w:val="FirstParagraph"/>
+      </w:pPr>
+      <w:r>
+        <w:t xml:space="preserve">What if another author writes her own version</w:t>
+      </w:r>
+      <w:r>
+        <w:t xml:space="preserve"> </w:t>
+      </w:r>
+      <w:r>
+        <w:t xml:space="preserve">of a novel about a young magician called Harry Potter?</w:t>
+      </w:r>
+      <w:r>
+        <w:t xml:space="preserve"> </w:t>
+      </w:r>
+      <w:r>
+        <w:t xml:space="preserve">Probably the other author gets sued by J.K. Rowling</w:t>
+      </w:r>
+      <w:r>
+        <w:t xml:space="preserve"> </w:t>
+      </w:r>
+      <w:r>
+        <w:t xml:space="preserve">for infringement because the other novel</w:t>
+      </w:r>
+      <w:r>
+        <w:t xml:space="preserve"> </w:t>
+      </w:r>
+      <w:r>
+        <w:t xml:space="preserve">is too similar to the original Harry Potter,</w:t>
+      </w:r>
+      <w:r>
+        <w:t xml:space="preserve"> </w:t>
+      </w:r>
+      <w:r>
+        <w:t xml:space="preserve">or it is a derivative work requiring a license.</w:t>
+      </w:r>
+      <w:r>
+        <w:t xml:space="preserve"> </w:t>
+      </w:r>
+      <w:r>
+        <w:t xml:space="preserve">But authors galore may write novels about young magicians</w:t>
+      </w:r>
+      <w:r>
+        <w:t xml:space="preserve"> </w:t>
+      </w:r>
+      <w:r>
+        <w:t xml:space="preserve">and make them original enough to avoid copyright problems.</w:t>
+      </w:r>
+    </w:p>
+    <w:p>
+      <w:pPr>
         <w:numPr>
-          <w:numId w:val="1011"/>
           <w:ilvl w:val="0"/>
+          <w:numId w:val="1013"/>
         </w:numPr>
-      </w:pPr>
-      <w:r>
-        <w:t xml:space="preserve">Catchwords, catchphrases, mottoes, slogans, or short advertising expressions</w:t>
-      </w:r>
-    </w:p>
-    <w:p>
-      <w:pPr>
         <w:pStyle w:val="Compact"/>
-        <w:pStyle w:val="BlockText"/>
-        <w:numPr>
-          <w:numId w:val="1011"/>
-          <w:ilvl w:val="0"/>
-        </w:numPr>
-      </w:pPr>
-      <w:r>
-        <w:t xml:space="preserve">Listings of ingredients, as in recipes, labels, or formulas. When a recipe or formula is accompanied by an explanation or directions, the text directions may be copyrightable, but the recipe or formula itself remains uncopyrightable.</w:t>
-      </w:r>
-    </w:p>
-    <w:p>
-      <w:pPr>
-        <w:pStyle w:val="Compact"/>
-        <w:numPr>
-          <w:numId w:val="1012"/>
-          <w:ilvl w:val="0"/>
-        </w:numPr>
       </w:pPr>
       <w:hyperlink r:id="rId86">
-        <w:r>
-          <w:rPr>
-            <w:rStyle w:val="Hyperlink"/>
-          </w:rPr>
-          <w:t xml:space="preserve">Circular 34: Copyright Protection Not Available for Names, Titles, or Short Phrases</w:t>
-        </w:r>
-      </w:hyperlink>
-    </w:p>
-    <w:p>
-      <w:pPr>
-        <w:pStyle w:val="Compact"/>
-        <w:numPr>
-          <w:numId w:val="1012"/>
-          <w:ilvl w:val="0"/>
-        </w:numPr>
-      </w:pPr>
-      <w:hyperlink r:id="rId87">
-        <w:r>
-          <w:rPr>
-            <w:rStyle w:val="Hyperlink"/>
-          </w:rPr>
-          <w:t xml:space="preserve">Taylor Swift Shakes Off Copyright Lawsuit</w:t>
-        </w:r>
-      </w:hyperlink>
-      <w:r>
-        <w:t xml:space="preserve">:</w:t>
-      </w:r>
-      <w:r>
-        <w:t xml:space="preserve"> </w:t>
-      </w:r>
-      <w:r>
-        <w:t xml:space="preserve">“</w:t>
-      </w:r>
-      <w:r>
-        <w:t xml:space="preserve">The linchpin of this entire case is thus whether or not the lyrics</w:t>
-      </w:r>
-      <w:r>
-        <w:t xml:space="preserve"> </w:t>
-      </w:r>
-      <w:r>
-        <w:t xml:space="preserve">‘</w:t>
-      </w:r>
-      <w:r>
-        <w:t xml:space="preserve">Playas, they gonna play / And haters, they gonna hate</w:t>
-      </w:r>
-      <w:r>
-        <w:t xml:space="preserve">’</w:t>
-      </w:r>
-      <w:r>
-        <w:t xml:space="preserve"> </w:t>
-      </w:r>
-      <w:r>
-        <w:t xml:space="preserve">are eligible for protection under the Copyright Act,</w:t>
-      </w:r>
-      <w:r>
-        <w:t xml:space="preserve">”</w:t>
-      </w:r>
-      <w:r>
-        <w:t xml:space="preserve"> </w:t>
-      </w:r>
-      <w:r>
-        <w:t xml:space="preserve">he writes.</w:t>
-      </w:r>
-      <w:r>
-        <w:t xml:space="preserve"> </w:t>
-      </w:r>
-      <w:r>
-        <w:t xml:space="preserve">“</w:t>
-      </w:r>
-      <w:r>
-        <w:t xml:space="preserve">By 2001, American popular culture was heavily steeped in the concepts of players, haters, and player haters. The concept of actors acting in accordance with their essential nature is not at all creative; it is banal.</w:t>
-      </w:r>
-      <w:r>
-        <w:t xml:space="preserve">”</w:t>
-      </w:r>
-    </w:p>
-    <w:p>
-      <w:pPr>
-        <w:pStyle w:val="FirstParagraph"/>
-      </w:pPr>
-      <w:r>
-        <w:t xml:space="preserve">There may be some remedy under the laws of trademark or unfair competition for the use of business and product names created by another without their permission, but this does not fall under the purview of copyright.</w:t>
-      </w:r>
-    </w:p>
-    <w:p>
-      <w:pPr>
-        <w:pStyle w:val="Heading3"/>
-      </w:pPr>
-      <w:bookmarkStart w:id="88" w:name="characters"/>
-      <w:r>
-        <w:t xml:space="preserve">Characters</w:t>
-      </w:r>
-      <w:bookmarkEnd w:id="88"/>
-    </w:p>
-    <w:p>
-      <w:pPr>
-        <w:pStyle w:val="FirstParagraph"/>
-      </w:pPr>
-      <w:r>
-        <w:t xml:space="preserve">What if another author writes her own version</w:t>
-      </w:r>
-      <w:r>
-        <w:t xml:space="preserve"> </w:t>
-      </w:r>
-      <w:r>
-        <w:t xml:space="preserve">of a novel about a young magician called Harry Potter?</w:t>
-      </w:r>
-      <w:r>
-        <w:t xml:space="preserve"> </w:t>
-      </w:r>
-      <w:r>
-        <w:t xml:space="preserve">Probably the other author gets sued by J.K. Rowling</w:t>
-      </w:r>
-      <w:r>
-        <w:t xml:space="preserve"> </w:t>
-      </w:r>
-      <w:r>
-        <w:t xml:space="preserve">for infringement because the other novel</w:t>
-      </w:r>
-      <w:r>
-        <w:t xml:space="preserve"> </w:t>
-      </w:r>
-      <w:r>
-        <w:t xml:space="preserve">is too similar to the original Harry Potter,</w:t>
-      </w:r>
-      <w:r>
-        <w:t xml:space="preserve"> </w:t>
-      </w:r>
-      <w:r>
-        <w:t xml:space="preserve">or it is a derivative work requiring a license.</w:t>
-      </w:r>
-      <w:r>
-        <w:t xml:space="preserve"> </w:t>
-      </w:r>
-      <w:r>
-        <w:t xml:space="preserve">But authors galore may write novels about young magicians</w:t>
-      </w:r>
-      <w:r>
-        <w:t xml:space="preserve"> </w:t>
-      </w:r>
-      <w:r>
-        <w:t xml:space="preserve">and make them original enough to avoid copyright problems.</w:t>
-      </w:r>
-    </w:p>
-    <w:p>
-      <w:pPr>
-        <w:pStyle w:val="Compact"/>
-        <w:numPr>
-          <w:numId w:val="1013"/>
-          <w:ilvl w:val="0"/>
-        </w:numPr>
-      </w:pPr>
-      <w:hyperlink r:id="rId89">
         <w:r>
           <w:rPr>
             <w:rStyle w:val="Hyperlink"/>
@@ -6550,44 +6535,415 @@
       <w:r>
         <w:t xml:space="preserve"> </w:t>
       </w:r>
+      <w:hyperlink r:id="rId87">
+        <w:r>
+          <w:rPr>
+            <w:rStyle w:val="Hyperlink"/>
+            <w:i/>
+          </w:rPr>
+          <w:t xml:space="preserve">Disney v Air Pirates</w:t>
+        </w:r>
+      </w:hyperlink>
+      <w:r>
+        <w:t xml:space="preserve"> </w:t>
+      </w:r>
+      <w:r>
+        <w:t xml:space="preserve">(9th Cir. 1978)</w:t>
+      </w:r>
+      <w:r>
+        <w:t xml:space="preserve"> </w:t>
+      </w:r>
+      <w:r>
+        <w:t xml:space="preserve">- cartoons have a visual image rather than just a conceptual quality.</w:t>
+      </w:r>
+    </w:p>
+    <w:bookmarkEnd w:id="88"/>
+    <w:bookmarkStart w:id="94" w:name="why-register-the-copyright"/>
+    <w:p>
+      <w:pPr>
+        <w:pStyle w:val="Heading3"/>
+      </w:pPr>
+      <w:r>
+        <w:t xml:space="preserve">Why Register the Copyright?</w:t>
+      </w:r>
+    </w:p>
+    <w:p>
+      <w:pPr>
+        <w:pStyle w:val="FirstParagraph"/>
+      </w:pPr>
+      <w:r>
+        <w:t xml:space="preserve">Lawyer and programmer,</w:t>
+      </w:r>
+      <w:r>
+        <w:t xml:space="preserve"> </w:t>
+      </w:r>
+      <w:hyperlink r:id="rId89">
+        <w:r>
+          <w:rPr>
+            <w:rStyle w:val="Hyperlink"/>
+          </w:rPr>
+          <w:t xml:space="preserve">Ken Liu</w:t>
+        </w:r>
+      </w:hyperlink>
+      <w:r>
+        <w:t xml:space="preserve">,</w:t>
+      </w:r>
+      <w:r>
+        <w:t xml:space="preserve"> </w:t>
+      </w:r>
+      <w:r>
+        <w:t xml:space="preserve">has a great explanation at the Science Fiction and Fantasty Writers of America site.</w:t>
+      </w:r>
+    </w:p>
+    <w:p>
+      <w:pPr>
+        <w:pStyle w:val="BlockText"/>
+      </w:pPr>
+      <w:r>
+        <w:t xml:space="preserve">Do I have to register to get copyright protection?</w:t>
+      </w:r>
+    </w:p>
+    <w:p>
+      <w:pPr>
+        <w:pStyle w:val="BlockText"/>
+      </w:pPr>
+      <w:r>
+        <w:t xml:space="preserve">You do not.</w:t>
+      </w:r>
+      <w:r>
+        <w:t xml:space="preserve"> </w:t>
+      </w:r>
+      <w:r>
+        <w:t xml:space="preserve">There was a time when registration made a difference</w:t>
+      </w:r>
+      <w:r>
+        <w:t xml:space="preserve"> </w:t>
+      </w:r>
+      <w:r>
+        <w:t xml:space="preserve">in whether a work was protected by US copyright,</w:t>
+      </w:r>
+      <w:r>
+        <w:t xml:space="preserve"> </w:t>
+      </w:r>
+      <w:r>
+        <w:t xml:space="preserve">but current law is explicit that</w:t>
+      </w:r>
+      <w:r>
+        <w:t xml:space="preserve"> </w:t>
+      </w:r>
+      <w:r>
+        <w:t xml:space="preserve">“</w:t>
+      </w:r>
+      <w:r>
+        <w:t xml:space="preserve">registration</w:t>
+      </w:r>
+      <w:r>
+        <w:t xml:space="preserve"> </w:t>
+      </w:r>
+      <w:r>
+        <w:t xml:space="preserve">is not a condition of copyright protection.</w:t>
+      </w:r>
+      <w:r>
+        <w:t xml:space="preserve">”</w:t>
+      </w:r>
+      <w:r>
+        <w:t xml:space="preserve"> </w:t>
+      </w:r>
       <w:hyperlink r:id="rId90">
         <w:r>
           <w:rPr>
-            <w:i/>
-            <w:rStyle w:val="Hyperlink"/>
-          </w:rPr>
-          <w:t xml:space="preserve">Disney v Air Pirates</w:t>
+            <w:rStyle w:val="Hyperlink"/>
+          </w:rPr>
+          <w:t xml:space="preserve">17 USC §408(a)</w:t>
         </w:r>
       </w:hyperlink>
       <w:r>
-        <w:t xml:space="preserve"> </w:t>
-      </w:r>
-      <w:r>
-        <w:t xml:space="preserve">(9th Cir. 1978)</w:t>
-      </w:r>
-      <w:r>
-        <w:t xml:space="preserve"> </w:t>
-      </w:r>
-      <w:r>
-        <w:t xml:space="preserve">- cartoons have a visual image rather than just a conceptual quality.</w:t>
-      </w:r>
-    </w:p>
-    <w:p>
-      <w:pPr>
-        <w:pStyle w:val="Heading3"/>
-      </w:pPr>
-      <w:bookmarkStart w:id="91" w:name="why-register-the-copyright"/>
-      <w:r>
-        <w:t xml:space="preserve">Why Register the Copyright?</w:t>
-      </w:r>
-      <w:bookmarkEnd w:id="91"/>
+        <w:t xml:space="preserve">.</w:t>
+      </w:r>
+      <w:r>
+        <w:t xml:space="preserve"> </w:t>
+      </w:r>
+      <w:r>
+        <w:t xml:space="preserve">Copyright attaches as soon as</w:t>
+      </w:r>
+      <w:r>
+        <w:t xml:space="preserve"> </w:t>
+      </w:r>
+      <w:r>
+        <w:t xml:space="preserve">“</w:t>
+      </w:r>
+      <w:r>
+        <w:t xml:space="preserve">original works of authorship</w:t>
+      </w:r>
+      <w:r>
+        <w:t xml:space="preserve">”</w:t>
+      </w:r>
+      <w:r>
+        <w:t xml:space="preserve"> </w:t>
+      </w:r>
+      <w:r>
+        <w:t xml:space="preserve">are</w:t>
+      </w:r>
+      <w:r>
+        <w:t xml:space="preserve"> </w:t>
+      </w:r>
+      <w:r>
+        <w:t xml:space="preserve">“</w:t>
+      </w:r>
+      <w:r>
+        <w:t xml:space="preserve">fixed in any tangible medium of expression.</w:t>
+      </w:r>
+      <w:r>
+        <w:t xml:space="preserve">”</w:t>
+      </w:r>
+      <w:r>
+        <w:t xml:space="preserve"> </w:t>
+      </w:r>
+      <w:hyperlink r:id="rId45">
+        <w:r>
+          <w:rPr>
+            <w:rStyle w:val="Hyperlink"/>
+          </w:rPr>
+          <w:t xml:space="preserve">17 USC §102(a)</w:t>
+        </w:r>
+      </w:hyperlink>
+      <w:r>
+        <w:t xml:space="preserve"> </w:t>
+      </w:r>
+      <w:r>
+        <w:t xml:space="preserve">In other words, your words are copyrighted as soon as you write them down,</w:t>
+      </w:r>
+      <w:r>
+        <w:t xml:space="preserve"> </w:t>
+      </w:r>
+      <w:r>
+        <w:t xml:space="preserve">whether they’re in a notebook, a Microsoft Word file, a blog post, a forum posting,</w:t>
+      </w:r>
+      <w:r>
+        <w:t xml:space="preserve"> </w:t>
+      </w:r>
+      <w:r>
+        <w:t xml:space="preserve">or even a Facebook comment. Registration has nothing to do with it.</w:t>
+      </w:r>
     </w:p>
     <w:p>
       <w:pPr>
         <w:pStyle w:val="FirstParagraph"/>
       </w:pPr>
       <w:r>
-        <w:t xml:space="preserve">Lawyer and programmer,</w:t>
+        <w:t xml:space="preserve">Many additional protections come with registration,</w:t>
+      </w:r>
+      <w:r>
+        <w:t xml:space="preserve"> </w:t>
+      </w:r>
+      <w:r>
+        <w:t xml:space="preserve">but probably most important are</w:t>
+      </w:r>
+      <w:r>
+        <w:t xml:space="preserve"> </w:t>
+      </w:r>
+      <w:r>
+        <w:t xml:space="preserve">the possibility of obtaining statutory damages and attorneys fees</w:t>
+      </w:r>
+      <w:r>
+        <w:t xml:space="preserve"> </w:t>
+      </w:r>
+      <w:r>
+        <w:t xml:space="preserve">instead of having to prove actual damages:</w:t>
+      </w:r>
+    </w:p>
+    <w:p>
+      <w:pPr>
+        <w:pStyle w:val="BlockText"/>
+      </w:pPr>
+      <w:r>
+        <w:t xml:space="preserve">Normally, when someone infringes your copyright,</w:t>
+      </w:r>
+      <w:r>
+        <w:t xml:space="preserve"> </w:t>
+      </w:r>
+      <w:r>
+        <w:t xml:space="preserve">you’re entitled only to</w:t>
+      </w:r>
+      <w:r>
+        <w:t xml:space="preserve"> </w:t>
+      </w:r>
+      <w:r>
+        <w:t xml:space="preserve">“</w:t>
+      </w:r>
+      <w:r>
+        <w:t xml:space="preserve">actual damages</w:t>
+      </w:r>
+      <w:r>
+        <w:t xml:space="preserve">”</w:t>
+      </w:r>
+      <w:r>
+        <w:t xml:space="preserve"> </w:t>
+      </w:r>
+      <w:r>
+        <w:t xml:space="preserve">and</w:t>
+      </w:r>
+      <w:r>
+        <w:t xml:space="preserve"> </w:t>
+      </w:r>
+      <w:r>
+        <w:t xml:space="preserve">“</w:t>
+      </w:r>
+      <w:r>
+        <w:t xml:space="preserve">profits of the infringer</w:t>
+      </w:r>
+      <w:r>
+        <w:t xml:space="preserve"> </w:t>
+      </w:r>
+      <w:r>
+        <w:t xml:space="preserve">that are attributable to the infringement</w:t>
+      </w:r>
+      <w:r>
+        <w:t xml:space="preserve">”</w:t>
+      </w:r>
+      <w:r>
+        <w:t xml:space="preserve"> </w:t>
+      </w:r>
+      <w:hyperlink r:id="rId91">
+        <w:r>
+          <w:rPr>
+            <w:rStyle w:val="Hyperlink"/>
+          </w:rPr>
+          <w:t xml:space="preserve">17 USC §504(b)</w:t>
+        </w:r>
+      </w:hyperlink>
+      <w:r>
+        <w:t xml:space="preserve">.</w:t>
+      </w:r>
+      <w:r>
+        <w:t xml:space="preserve"> </w:t>
+      </w:r>
+      <w:r>
+        <w:t xml:space="preserve">This can be a burden that makes pursuing a legal remedy not worthwhile:</w:t>
+      </w:r>
+      <w:r>
+        <w:t xml:space="preserve"> </w:t>
+      </w:r>
+      <w:r>
+        <w:t xml:space="preserve">How do you prove the profits</w:t>
+      </w:r>
+      <w:r>
+        <w:t xml:space="preserve"> </w:t>
+      </w:r>
+      <w:r>
+        <w:t xml:space="preserve">that some random web site made</w:t>
+      </w:r>
+      <w:r>
+        <w:t xml:space="preserve"> </w:t>
+      </w:r>
+      <w:r>
+        <w:t xml:space="preserve">from publishing your story without permission?</w:t>
+      </w:r>
+      <w:r>
+        <w:t xml:space="preserve"> </w:t>
+      </w:r>
+      <w:r>
+        <w:t xml:space="preserve">And how do you prove what sales you might have lost</w:t>
+      </w:r>
+      <w:r>
+        <w:t xml:space="preserve"> </w:t>
+      </w:r>
+      <w:r>
+        <w:t xml:space="preserve">because of the web site’s unauthorized publication of your story?</w:t>
+      </w:r>
+      <w:r>
+        <w:t xml:space="preserve"> </w:t>
+      </w:r>
+      <w:r>
+        <w:t xml:space="preserve">Since the US operates under the</w:t>
+      </w:r>
+      <w:r>
+        <w:t xml:space="preserve"> </w:t>
+      </w:r>
+      <w:r>
+        <w:t xml:space="preserve">“</w:t>
+      </w:r>
+      <w:r>
+        <w:t xml:space="preserve">American Rule</w:t>
+      </w:r>
+      <w:r>
+        <w:t xml:space="preserve">”</w:t>
+      </w:r>
+      <w:r>
+        <w:t xml:space="preserve"> </w:t>
+      </w:r>
+      <w:r>
+        <w:t xml:space="preserve">where each party pays their own lawyers,</w:t>
+      </w:r>
+      <w:r>
+        <w:t xml:space="preserve"> </w:t>
+      </w:r>
+      <w:r>
+        <w:t xml:space="preserve">you might not even be able to afford to pay a lawyer</w:t>
+      </w:r>
+      <w:r>
+        <w:t xml:space="preserve"> </w:t>
+      </w:r>
+      <w:r>
+        <w:t xml:space="preserve">to stop the infringing activity.</w:t>
+      </w:r>
+    </w:p>
+    <w:p>
+      <w:pPr>
+        <w:pStyle w:val="BlockText"/>
+      </w:pPr>
+      <w:r>
+        <w:t xml:space="preserve">But with timely registration,</w:t>
+      </w:r>
+      <w:r>
+        <w:t xml:space="preserve"> </w:t>
+      </w:r>
+      <w:r>
+        <w:t xml:space="preserve">you get the option of electing statutory damages instead.</w:t>
+      </w:r>
+      <w:r>
+        <w:t xml:space="preserve"> </w:t>
+      </w:r>
+      <w:hyperlink r:id="rId91">
+        <w:r>
+          <w:rPr>
+            <w:rStyle w:val="Hyperlink"/>
+          </w:rPr>
+          <w:t xml:space="preserve">17 USC §504(c)</w:t>
+        </w:r>
+      </w:hyperlink>
+      <w:r>
+        <w:t xml:space="preserve">.</w:t>
+      </w:r>
+      <w:r>
+        <w:t xml:space="preserve"> </w:t>
+      </w:r>
+      <w:r>
+        <w:t xml:space="preserve">This can be between $750 to $30,000 per work</w:t>
+      </w:r>
+      <w:r>
+        <w:t xml:space="preserve"> </w:t>
+      </w:r>
+      <w:r>
+        <w:t xml:space="preserve">(and up to $150,000 per work if the infringement was willful).</w:t>
+      </w:r>
+      <w:r>
+        <w:t xml:space="preserve"> </w:t>
+      </w:r>
+      <w:r>
+        <w:t xml:space="preserve">Plus, you may get attorney’s fees and costs at the court’s discretion,</w:t>
+      </w:r>
+      <w:r>
+        <w:t xml:space="preserve"> </w:t>
+      </w:r>
+      <w:r>
+        <w:t xml:space="preserve">making it more likely</w:t>
+      </w:r>
+      <w:r>
+        <w:t xml:space="preserve"> </w:t>
+      </w:r>
+      <w:r>
+        <w:t xml:space="preserve">that you can retain a lawyer on a contingency fee basis.</w:t>
       </w:r>
       <w:r>
         <w:t xml:space="preserve"> </w:t>
@@ -6597,69 +6953,35 @@
           <w:rPr>
             <w:rStyle w:val="Hyperlink"/>
           </w:rPr>
-          <w:t xml:space="preserve">Ken Liu</w:t>
+          <w:t xml:space="preserve">17 USC §505</w:t>
         </w:r>
       </w:hyperlink>
       <w:r>
-        <w:t xml:space="preserve">,</w:t>
-      </w:r>
-      <w:r>
-        <w:t xml:space="preserve"> </w:t>
-      </w:r>
-      <w:r>
-        <w:t xml:space="preserve">has a great explanation at the Science Fiction and Fantasty Writers of America site.</w:t>
-      </w:r>
-    </w:p>
-    <w:p>
-      <w:pPr>
-        <w:pStyle w:val="BlockText"/>
-      </w:pPr>
-      <w:r>
-        <w:t xml:space="preserve">Do I have to register to get copyright protection?</w:t>
-      </w:r>
-    </w:p>
-    <w:p>
-      <w:pPr>
-        <w:pStyle w:val="BlockText"/>
-      </w:pPr>
-      <w:r>
-        <w:t xml:space="preserve">You do not.</w:t>
-      </w:r>
-      <w:r>
-        <w:t xml:space="preserve"> </w:t>
-      </w:r>
-      <w:r>
-        <w:t xml:space="preserve">There was a time when registration made a difference</w:t>
-      </w:r>
-      <w:r>
-        <w:t xml:space="preserve"> </w:t>
-      </w:r>
-      <w:r>
-        <w:t xml:space="preserve">in whether a work was protected by US copyright,</w:t>
-      </w:r>
-      <w:r>
-        <w:t xml:space="preserve"> </w:t>
-      </w:r>
-      <w:r>
-        <w:t xml:space="preserve">but current law is explicit that</w:t>
-      </w:r>
-      <w:r>
-        <w:t xml:space="preserve"> </w:t>
-      </w:r>
-      <w:r>
-        <w:t xml:space="preserve">“</w:t>
-      </w:r>
-      <w:r>
-        <w:t xml:space="preserve">registration</w:t>
-      </w:r>
-      <w:r>
-        <w:t xml:space="preserve"> </w:t>
-      </w:r>
-      <w:r>
-        <w:t xml:space="preserve">is not a condition of copyright protection.</w:t>
-      </w:r>
-      <w:r>
-        <w:t xml:space="preserve">”</w:t>
+        <w:t xml:space="preserve">.</w:t>
+      </w:r>
+      <w:r>
+        <w:t xml:space="preserve"> </w:t>
+      </w:r>
+      <w:r>
+        <w:t xml:space="preserve">With these benefits,</w:t>
+      </w:r>
+      <w:r>
+        <w:t xml:space="preserve"> </w:t>
+      </w:r>
+      <w:r>
+        <w:t xml:space="preserve">it may well make sense to pursue cases that otherwise you would not.</w:t>
+      </w:r>
+    </w:p>
+    <w:p>
+      <w:pPr>
+        <w:numPr>
+          <w:ilvl w:val="0"/>
+          <w:numId w:val="1014"/>
+        </w:numPr>
+        <w:pStyle w:val="Compact"/>
+      </w:pPr>
+      <w:r>
+        <w:t xml:space="preserve">Ken Liu,</w:t>
       </w:r>
       <w:r>
         <w:t xml:space="preserve"> </w:t>
@@ -6669,484 +6991,150 @@
           <w:rPr>
             <w:rStyle w:val="Hyperlink"/>
           </w:rPr>
-          <w:t xml:space="preserve">17 USC §408(a)</w:t>
+          <w:t xml:space="preserve">The Benefits Of Copyright Registration</w:t>
         </w:r>
       </w:hyperlink>
       <w:r>
         <w:t xml:space="preserve">.</w:t>
       </w:r>
-      <w:r>
-        <w:t xml:space="preserve"> </w:t>
-      </w:r>
-      <w:r>
-        <w:t xml:space="preserve">Copyright attaches as soon as</w:t>
-      </w:r>
-      <w:r>
-        <w:t xml:space="preserve"> </w:t>
-      </w:r>
-      <w:r>
-        <w:t xml:space="preserve">“</w:t>
-      </w:r>
-      <w:r>
-        <w:t xml:space="preserve">original works of authorship</w:t>
-      </w:r>
-      <w:r>
-        <w:t xml:space="preserve">”</w:t>
-      </w:r>
-      <w:r>
-        <w:t xml:space="preserve"> </w:t>
-      </w:r>
-      <w:r>
-        <w:t xml:space="preserve">are</w:t>
-      </w:r>
-      <w:r>
-        <w:t xml:space="preserve"> </w:t>
-      </w:r>
-      <w:r>
-        <w:t xml:space="preserve">“</w:t>
-      </w:r>
-      <w:r>
-        <w:t xml:space="preserve">fixed in any tangible medium of expression.</w:t>
-      </w:r>
-      <w:r>
-        <w:t xml:space="preserve">”</w:t>
-      </w:r>
-      <w:r>
-        <w:t xml:space="preserve"> </w:t>
-      </w:r>
-      <w:hyperlink r:id="rId48">
-        <w:r>
-          <w:rPr>
-            <w:rStyle w:val="Hyperlink"/>
-          </w:rPr>
-          <w:t xml:space="preserve">17 USC §102(a)</w:t>
+    </w:p>
+    <w:bookmarkEnd w:id="94"/>
+    <w:bookmarkEnd w:id="95"/>
+    <w:bookmarkStart w:id="99" w:name="recommended-reading-watching"/>
+    <w:p>
+      <w:pPr>
+        <w:pStyle w:val="Heading2"/>
+      </w:pPr>
+      <w:r>
+        <w:t xml:space="preserve">Recommended Reading &amp; Watching</w:t>
+      </w:r>
+    </w:p>
+    <w:p>
+      <w:pPr>
+        <w:numPr>
+          <w:ilvl w:val="0"/>
+          <w:numId w:val="1015"/>
+        </w:numPr>
+        <w:pStyle w:val="Compact"/>
+      </w:pPr>
+      <w:hyperlink r:id="rId96">
+        <w:r>
+          <w:rPr>
+            <w:rStyle w:val="Hyperlink"/>
+          </w:rPr>
+          <w:t xml:space="preserve">Larry Lessig TED Talk on User Generated Content</w:t>
         </w:r>
       </w:hyperlink>
       <w:r>
-        <w:t xml:space="preserve"> </w:t>
-      </w:r>
-      <w:r>
-        <w:t xml:space="preserve">In other words, your words are copyrighted as soon as you write them down,</w:t>
-      </w:r>
-      <w:r>
-        <w:t xml:space="preserve"> </w:t>
-      </w:r>
-      <w:r>
-        <w:t xml:space="preserve">whether they’re in a notebook, a Microsoft Word file, a blog post, a forum posting,</w:t>
-      </w:r>
-      <w:r>
-        <w:t xml:space="preserve"> </w:t>
-      </w:r>
-      <w:r>
-        <w:t xml:space="preserve">or even a Facebook comment. Registration has nothing to do with it.</w:t>
-      </w:r>
-    </w:p>
-    <w:p>
-      <w:pPr>
-        <w:pStyle w:val="FirstParagraph"/>
-      </w:pPr>
-      <w:r>
-        <w:t xml:space="preserve">Many additional protections come with registration,</w:t>
-      </w:r>
-      <w:r>
-        <w:t xml:space="preserve"> </w:t>
-      </w:r>
-      <w:r>
-        <w:t xml:space="preserve">but probably most important are</w:t>
-      </w:r>
-      <w:r>
-        <w:t xml:space="preserve"> </w:t>
-      </w:r>
-      <w:r>
-        <w:t xml:space="preserve">the possibility of obtaining statutory damages and attorneys fees</w:t>
-      </w:r>
-      <w:r>
-        <w:t xml:space="preserve"> </w:t>
-      </w:r>
-      <w:r>
-        <w:t xml:space="preserve">instead of having to prove actual damages:</w:t>
-      </w:r>
-    </w:p>
-    <w:p>
-      <w:pPr>
-        <w:pStyle w:val="BlockText"/>
-      </w:pPr>
-      <w:r>
-        <w:t xml:space="preserve">Normally, when someone infringes your copyright,</w:t>
-      </w:r>
-      <w:r>
-        <w:t xml:space="preserve"> </w:t>
-      </w:r>
-      <w:r>
-        <w:t xml:space="preserve">you’re entitled only to</w:t>
-      </w:r>
-      <w:r>
-        <w:t xml:space="preserve"> </w:t>
-      </w:r>
-      <w:r>
-        <w:t xml:space="preserve">“</w:t>
-      </w:r>
-      <w:r>
-        <w:t xml:space="preserve">actual damages</w:t>
-      </w:r>
-      <w:r>
-        <w:t xml:space="preserve">”</w:t>
-      </w:r>
-      <w:r>
-        <w:t xml:space="preserve"> </w:t>
-      </w:r>
-      <w:r>
-        <w:t xml:space="preserve">and</w:t>
-      </w:r>
-      <w:r>
-        <w:t xml:space="preserve"> </w:t>
-      </w:r>
-      <w:r>
-        <w:t xml:space="preserve">“</w:t>
-      </w:r>
-      <w:r>
-        <w:t xml:space="preserve">profits of the infringer</w:t>
-      </w:r>
-      <w:r>
-        <w:t xml:space="preserve"> </w:t>
-      </w:r>
-      <w:r>
-        <w:t xml:space="preserve">that are attributable to the infringement</w:t>
-      </w:r>
-      <w:r>
-        <w:t xml:space="preserve">”</w:t>
-      </w:r>
-      <w:r>
-        <w:t xml:space="preserve"> </w:t>
-      </w:r>
-      <w:hyperlink r:id="rId94">
-        <w:r>
-          <w:rPr>
-            <w:rStyle w:val="Hyperlink"/>
-          </w:rPr>
-          <w:t xml:space="preserve">17 USC §504(b)</w:t>
+        <w:t xml:space="preserve">.</w:t>
+      </w:r>
+    </w:p>
+    <w:p>
+      <w:pPr>
+        <w:numPr>
+          <w:ilvl w:val="0"/>
+          <w:numId w:val="1015"/>
+        </w:numPr>
+        <w:pStyle w:val="Compact"/>
+      </w:pPr>
+      <w:hyperlink r:id="rId97">
+        <w:r>
+          <w:rPr>
+            <w:rStyle w:val="Hyperlink"/>
+          </w:rPr>
+          <w:t xml:space="preserve">Work-for-Hire Freelance Writing Agreement</w:t>
         </w:r>
       </w:hyperlink>
-      <w:r>
-        <w:t xml:space="preserve">.</w:t>
-      </w:r>
-      <w:r>
-        <w:t xml:space="preserve"> </w:t>
-      </w:r>
-      <w:r>
-        <w:t xml:space="preserve">This can be a burden that makes pursuing a legal remedy not worthwhile:</w:t>
-      </w:r>
-      <w:r>
-        <w:t xml:space="preserve"> </w:t>
-      </w:r>
-      <w:r>
-        <w:t xml:space="preserve">How do you prove the profits</w:t>
-      </w:r>
-      <w:r>
-        <w:t xml:space="preserve"> </w:t>
-      </w:r>
-      <w:r>
-        <w:t xml:space="preserve">that some random web site made</w:t>
-      </w:r>
-      <w:r>
-        <w:t xml:space="preserve"> </w:t>
-      </w:r>
-      <w:r>
-        <w:t xml:space="preserve">from publishing your story without permission?</w:t>
-      </w:r>
-      <w:r>
-        <w:t xml:space="preserve"> </w:t>
-      </w:r>
-      <w:r>
-        <w:t xml:space="preserve">And how do you prove what sales you might have lost</w:t>
-      </w:r>
-      <w:r>
-        <w:t xml:space="preserve"> </w:t>
-      </w:r>
-      <w:r>
-        <w:t xml:space="preserve">because of the web site’s unauthorized publication of your story?</w:t>
-      </w:r>
-      <w:r>
-        <w:t xml:space="preserve"> </w:t>
-      </w:r>
-      <w:r>
-        <w:t xml:space="preserve">Since the US operates under the</w:t>
-      </w:r>
-      <w:r>
-        <w:t xml:space="preserve"> </w:t>
-      </w:r>
-      <w:r>
-        <w:t xml:space="preserve">“</w:t>
-      </w:r>
-      <w:r>
-        <w:t xml:space="preserve">American Rule</w:t>
-      </w:r>
-      <w:r>
-        <w:t xml:space="preserve">”</w:t>
-      </w:r>
-      <w:r>
-        <w:t xml:space="preserve"> </w:t>
-      </w:r>
-      <w:r>
-        <w:t xml:space="preserve">where each party pays their own lawyers,</w:t>
-      </w:r>
-      <w:r>
-        <w:t xml:space="preserve"> </w:t>
-      </w:r>
-      <w:r>
-        <w:t xml:space="preserve">you might not even be able to afford to pay a lawyer</w:t>
-      </w:r>
-      <w:r>
-        <w:t xml:space="preserve"> </w:t>
-      </w:r>
-      <w:r>
-        <w:t xml:space="preserve">to stop the infringing activity.</w:t>
-      </w:r>
-    </w:p>
-    <w:p>
-      <w:pPr>
-        <w:pStyle w:val="BlockText"/>
-      </w:pPr>
-      <w:r>
-        <w:t xml:space="preserve">But with timely registration,</w:t>
-      </w:r>
-      <w:r>
-        <w:t xml:space="preserve"> </w:t>
-      </w:r>
-      <w:r>
-        <w:t xml:space="preserve">you get the option of electing statutory damages instead.</w:t>
-      </w:r>
-      <w:r>
-        <w:t xml:space="preserve"> </w:t>
-      </w:r>
-      <w:hyperlink r:id="rId94">
-        <w:r>
-          <w:rPr>
-            <w:rStyle w:val="Hyperlink"/>
-          </w:rPr>
-          <w:t xml:space="preserve">17 USC §504(c)</w:t>
+    </w:p>
+    <w:p>
+      <w:pPr>
+        <w:numPr>
+          <w:ilvl w:val="0"/>
+          <w:numId w:val="1015"/>
+        </w:numPr>
+        <w:pStyle w:val="Compact"/>
+      </w:pPr>
+      <w:hyperlink r:id="rId98">
+        <w:r>
+          <w:rPr>
+            <w:rStyle w:val="Hyperlink"/>
+          </w:rPr>
+          <w:t xml:space="preserve">Room For Debate: Blurred Lines</w:t>
         </w:r>
       </w:hyperlink>
-      <w:r>
-        <w:t xml:space="preserve">.</w:t>
-      </w:r>
-      <w:r>
-        <w:t xml:space="preserve"> </w:t>
-      </w:r>
-      <w:r>
-        <w:t xml:space="preserve">This can be between $750 to $30,000 per work</w:t>
-      </w:r>
-      <w:r>
-        <w:t xml:space="preserve"> </w:t>
-      </w:r>
-      <w:r>
-        <w:t xml:space="preserve">(and up to $150,000 per work if the infringement was willful).</w:t>
-      </w:r>
-      <w:r>
-        <w:t xml:space="preserve"> </w:t>
-      </w:r>
-      <w:r>
-        <w:t xml:space="preserve">Plus, you may get attorney’s fees and costs at the court’s discretion,</w:t>
-      </w:r>
-      <w:r>
-        <w:t xml:space="preserve"> </w:t>
-      </w:r>
-      <w:r>
-        <w:t xml:space="preserve">making it more likely</w:t>
-      </w:r>
-      <w:r>
-        <w:t xml:space="preserve"> </w:t>
-      </w:r>
-      <w:r>
-        <w:t xml:space="preserve">that you can retain a lawyer on a contingency fee basis.</w:t>
-      </w:r>
-      <w:r>
-        <w:t xml:space="preserve"> </w:t>
-      </w:r>
-      <w:hyperlink r:id="rId95">
-        <w:r>
-          <w:rPr>
-            <w:rStyle w:val="Hyperlink"/>
-          </w:rPr>
-          <w:t xml:space="preserve">17 USC §505</w:t>
-        </w:r>
-      </w:hyperlink>
-      <w:r>
-        <w:t xml:space="preserve">.</w:t>
-      </w:r>
-      <w:r>
-        <w:t xml:space="preserve"> </w:t>
-      </w:r>
-      <w:r>
-        <w:t xml:space="preserve">With these benefits,</w:t>
-      </w:r>
-      <w:r>
-        <w:t xml:space="preserve"> </w:t>
-      </w:r>
-      <w:r>
-        <w:t xml:space="preserve">it may well make sense to pursue cases that otherwise you would not.</w:t>
-      </w:r>
-    </w:p>
-    <w:p>
-      <w:pPr>
+    </w:p>
+    <w:bookmarkEnd w:id="99"/>
+    <w:bookmarkStart w:id="100" w:name="changelog"/>
+    <w:p>
+      <w:pPr>
+        <w:pStyle w:val="Heading2"/>
+      </w:pPr>
+      <w:r>
+        <w:t xml:space="preserve">Changelog</w:t>
+      </w:r>
+    </w:p>
+    <w:p>
+      <w:pPr>
+        <w:numPr>
+          <w:ilvl w:val="0"/>
+          <w:numId w:val="1016"/>
+        </w:numPr>
         <w:pStyle w:val="Compact"/>
+      </w:pPr>
+      <w:r>
+        <w:t xml:space="preserve">02-Oct-2019 - light edits, adjust headings</w:t>
+      </w:r>
+    </w:p>
+    <w:p>
+      <w:pPr>
         <w:numPr>
-          <w:numId w:val="1014"/>
           <w:ilvl w:val="0"/>
+          <w:numId w:val="1016"/>
         </w:numPr>
-      </w:pPr>
-      <w:r>
-        <w:t xml:space="preserve">Ken Liu,</w:t>
-      </w:r>
-      <w:r>
-        <w:t xml:space="preserve"> </w:t>
-      </w:r>
-      <w:hyperlink r:id="rId96">
-        <w:r>
-          <w:rPr>
-            <w:rStyle w:val="Hyperlink"/>
-          </w:rPr>
-          <w:t xml:space="preserve">The Benefits Of Copyright Registration</w:t>
-        </w:r>
-      </w:hyperlink>
-      <w:r>
-        <w:t xml:space="preserve">.</w:t>
-      </w:r>
-    </w:p>
-    <w:p>
-      <w:pPr>
-        <w:pStyle w:val="Heading2"/>
-      </w:pPr>
-      <w:bookmarkStart w:id="97" w:name="recommended-reading-watching"/>
-      <w:r>
-        <w:t xml:space="preserve">Recommended Reading &amp; Watching</w:t>
-      </w:r>
-      <w:bookmarkEnd w:id="97"/>
-    </w:p>
-    <w:p>
-      <w:pPr>
         <w:pStyle w:val="Compact"/>
+      </w:pPr>
+      <w:r>
+        <w:t xml:space="preserve">27-Sep-2018 - edit and add intro</w:t>
+      </w:r>
+    </w:p>
+    <w:p>
+      <w:pPr>
         <w:numPr>
-          <w:numId w:val="1015"/>
           <w:ilvl w:val="0"/>
+          <w:numId w:val="1016"/>
         </w:numPr>
-      </w:pPr>
-      <w:hyperlink r:id="rId98">
-        <w:r>
-          <w:rPr>
-            <w:rStyle w:val="Hyperlink"/>
-          </w:rPr>
-          <w:t xml:space="preserve">Larry Lessig TED Talk on User Generated Content</w:t>
-        </w:r>
-      </w:hyperlink>
-      <w:r>
-        <w:t xml:space="preserve">.</w:t>
-      </w:r>
-    </w:p>
-    <w:p>
-      <w:pPr>
         <w:pStyle w:val="Compact"/>
+      </w:pPr>
+      <w:r>
+        <w:t xml:space="preserve">10-Feb-2018 - fix header</w:t>
+      </w:r>
+    </w:p>
+    <w:p>
+      <w:pPr>
         <w:numPr>
-          <w:numId w:val="1015"/>
           <w:ilvl w:val="0"/>
+          <w:numId w:val="1016"/>
         </w:numPr>
-      </w:pPr>
-      <w:hyperlink r:id="rId99">
-        <w:r>
-          <w:rPr>
-            <w:rStyle w:val="Hyperlink"/>
-          </w:rPr>
-          <w:t xml:space="preserve">Work-for-Hire Freelance Writing Agreement</w:t>
-        </w:r>
-      </w:hyperlink>
-    </w:p>
-    <w:p>
-      <w:pPr>
         <w:pStyle w:val="Compact"/>
+      </w:pPr>
+      <w:r>
+        <w:t xml:space="preserve">08-Feb-2015 - More edits before merging with ABL</w:t>
+      </w:r>
+    </w:p>
+    <w:p>
+      <w:pPr>
         <w:numPr>
-          <w:numId w:val="1015"/>
           <w:ilvl w:val="0"/>
+          <w:numId w:val="1016"/>
         </w:numPr>
-      </w:pPr>
-      <w:hyperlink r:id="rId100">
-        <w:r>
-          <w:rPr>
-            <w:rStyle w:val="Hyperlink"/>
-          </w:rPr>
-          <w:t xml:space="preserve">Room For Debate: Blurred Lines</w:t>
-        </w:r>
-      </w:hyperlink>
-    </w:p>
-    <w:p>
-      <w:pPr>
-        <w:pStyle w:val="Heading2"/>
-      </w:pPr>
-      <w:bookmarkStart w:id="101" w:name="changelog"/>
-      <w:r>
-        <w:t xml:space="preserve">Changelog</w:t>
-      </w:r>
-      <w:bookmarkEnd w:id="101"/>
-    </w:p>
-    <w:p>
-      <w:pPr>
         <w:pStyle w:val="Compact"/>
-        <w:numPr>
-          <w:numId w:val="1016"/>
-          <w:ilvl w:val="0"/>
-        </w:numPr>
-      </w:pPr>
-      <w:r>
-        <w:t xml:space="preserve">02-Oct-2019 - light edits, adjust headings</w:t>
-      </w:r>
-    </w:p>
-    <w:p>
-      <w:pPr>
-        <w:pStyle w:val="Compact"/>
-        <w:numPr>
-          <w:numId w:val="1016"/>
-          <w:ilvl w:val="0"/>
-        </w:numPr>
-      </w:pPr>
-      <w:r>
-        <w:t xml:space="preserve">27-Sep-2018 - edit and add intro</w:t>
-      </w:r>
-    </w:p>
-    <w:p>
-      <w:pPr>
-        <w:pStyle w:val="Compact"/>
-        <w:numPr>
-          <w:numId w:val="1016"/>
-          <w:ilvl w:val="0"/>
-        </w:numPr>
-      </w:pPr>
-      <w:r>
-        <w:t xml:space="preserve">10-Feb-2018 - fix header</w:t>
-      </w:r>
-    </w:p>
-    <w:p>
-      <w:pPr>
-        <w:pStyle w:val="Compact"/>
-        <w:numPr>
-          <w:numId w:val="1016"/>
-          <w:ilvl w:val="0"/>
-        </w:numPr>
-      </w:pPr>
-      <w:r>
-        <w:t xml:space="preserve">08-Feb-2015 - More edits before merging with ABL</w:t>
-      </w:r>
-    </w:p>
-    <w:p>
-      <w:pPr>
-        <w:pStyle w:val="Compact"/>
-        <w:numPr>
-          <w:numId w:val="1016"/>
-          <w:ilvl w:val="0"/>
-        </w:numPr>
       </w:pPr>
       <w:r>
         <w:t xml:space="preserve">25-Jan-2015 - Edited and rewrote before merging with ArtBizLaw Copyright Basics.</w:t>
       </w:r>
     </w:p>
+    <w:bookmarkEnd w:id="100"/>
+    <w:bookmarkEnd w:id="101"/>
     <w:sectPr/>
   </w:body>
 </w:document>
@@ -7743,7 +7731,7 @@
       <w:rFonts w:asciiTheme="majorHAnsi" w:eastAsiaTheme="majorEastAsia" w:hAnsiTheme="majorHAnsi" w:cstheme="majorBidi"/>
       <w:b/>
       <w:bCs/>
-      <w:color w:val="345A8A" w:themeColor="accent1" w:themeShade="B5"/>
+      <w:color w:val="4F81BD" w:themeColor="accent1"/>
       <w:sz w:val="32"/>
       <w:szCs w:val="32"/>
     </w:rPr>
@@ -7766,8 +7754,8 @@
       <w:b/>
       <w:bCs/>
       <w:color w:val="4F81BD" w:themeColor="accent1"/>
-      <w:sz w:val="32"/>
-      <w:szCs w:val="32"/>
+      <w:sz w:val="28"/>
+      <w:szCs w:val="28"/>
     </w:rPr>
   </w:style>
   <w:style w:type="paragraph" w:styleId="Heading3">
@@ -7788,8 +7776,8 @@
       <w:b/>
       <w:bCs/>
       <w:color w:val="4F81BD" w:themeColor="accent1"/>
-      <w:sz w:val="28"/>
-      <w:szCs w:val="28"/>
+      <w:sz w:val="24"/>
+      <w:szCs w:val="24"/>
     </w:rPr>
   </w:style>
   <w:style w:type="paragraph" w:styleId="Heading4">
@@ -7807,7 +7795,7 @@
     </w:pPr>
     <w:rPr>
       <w:rFonts w:asciiTheme="majorHAnsi" w:eastAsiaTheme="majorEastAsia" w:hAnsiTheme="majorHAnsi" w:cstheme="majorBidi"/>
-      <w:b/>
+      <w:i/>
       <w:bCs/>
       <w:color w:val="4F81BD" w:themeColor="accent1"/>
       <w:sz w:val="24"/>
@@ -7829,7 +7817,6 @@
     </w:pPr>
     <w:rPr>
       <w:rFonts w:asciiTheme="majorHAnsi" w:eastAsiaTheme="majorEastAsia" w:hAnsiTheme="majorHAnsi" w:cstheme="majorBidi"/>
-      <w:i/>
       <w:iCs/>
       <w:color w:val="4F81BD" w:themeColor="accent1"/>
       <w:sz w:val="24"/>
@@ -7925,14 +7912,8 @@
     <w:qFormat/>
     <w:pPr>
       <w:spacing w:before="100" w:after="100"/>
-      <w:ind w:firstLine="0"/>
+      <w:ind w:firstLine="0" w:left="480" w:right="480"/>
     </w:pPr>
-    <w:rPr>
-      <w:rFonts w:asciiTheme="majorHAnsi" w:eastAsiaTheme="majorEastAsia" w:hAnsiTheme="majorHAnsi" w:cstheme="majorBidi"/>
-      <w:bCs/>
-      <w:sz w:val="20"/>
-      <w:szCs w:val="20"/>
-    </w:rPr>
   </w:style>
   <w:style w:type="paragraph" w:styleId="FootnoteText">
     <w:name w:val="Footnote Text"/>
@@ -8025,6 +8006,10 @@
       <w:rFonts w:ascii="Consolas" w:hAnsi="Consolas"/>
       <w:sz w:val="22"/>
     </w:rPr>
+  </w:style>
+  <w:style w:type="character" w:customStyle="1" w:styleId="SectionNumber">
+    <w:name w:val="Section Number"/>
+    <w:basedOn w:val="BodyTextChar"/>
   </w:style>
   <w:style w:type="character" w:styleId="FootnoteReference">
     <w:name w:val="Footnote Reference"/>

</xml_diff>